<commit_message>
refs #126 refs #151
</commit_message>
<xml_diff>
--- a/doc/03_Anforderderungsspezifikation/Anforderungsspezifikation.docx
+++ b/doc/03_Anforderderungsspezifikation/Anforderungsspezifikation.docx
@@ -1,6 +1,6 @@
 
 <file path=word/document.xml><?xml version="1.0" encoding="utf-8"?>
-<w:document xmlns:ve="http://schemas.openxmlformats.org/markup-compatibility/2006" xmlns:o="urn:schemas-microsoft-com:office:office" xmlns:r="http://schemas.openxmlformats.org/officeDocument/2006/relationships" xmlns:m="http://schemas.openxmlformats.org/officeDocument/2006/math" xmlns:v="urn:schemas-microsoft-com:vml" xmlns:wp="http://schemas.openxmlformats.org/drawingml/2006/wordprocessingDrawing" xmlns:w10="urn:schemas-microsoft-com:office:word" xmlns:w="http://schemas.openxmlformats.org/wordprocessingml/2006/main" xmlns:wne="http://schemas.microsoft.com/office/word/2006/wordml">
+<w:document xmlns:wpc="http://schemas.microsoft.com/office/word/2010/wordprocessingCanvas" xmlns:mc="http://schemas.openxmlformats.org/markup-compatibility/2006" xmlns:o="urn:schemas-microsoft-com:office:office" xmlns:r="http://schemas.openxmlformats.org/officeDocument/2006/relationships" xmlns:m="http://schemas.openxmlformats.org/officeDocument/2006/math" xmlns:v="urn:schemas-microsoft-com:vml" xmlns:wp14="http://schemas.microsoft.com/office/word/2010/wordprocessingDrawing" xmlns:wp="http://schemas.openxmlformats.org/drawingml/2006/wordprocessingDrawing" xmlns:w10="urn:schemas-microsoft-com:office:word" xmlns:w="http://schemas.openxmlformats.org/wordprocessingml/2006/main" xmlns:w14="http://schemas.microsoft.com/office/word/2010/wordml" xmlns:wpg="http://schemas.microsoft.com/office/word/2010/wordprocessingGroup" xmlns:wpi="http://schemas.microsoft.com/office/word/2010/wordprocessingInk" xmlns:wne="http://schemas.microsoft.com/office/word/2006/wordml" xmlns:wps="http://schemas.microsoft.com/office/word/2010/wordprocessingShape" mc:Ignorable="w14 wp14">
   <w:body>
     <w:sdt>
       <w:sdtPr>
@@ -23,7 +23,7 @@
           <w:tblPr>
             <w:tblpPr w:leftFromText="187" w:rightFromText="187" w:horzAnchor="margin" w:tblpXSpec="center" w:tblpYSpec="bottom"/>
             <w:tblW w:w="4000" w:type="pct"/>
-            <w:tblLook w:val="04A0"/>
+            <w:tblLook w:val="04A0" w:firstRow="1" w:lastRow="0" w:firstColumn="1" w:lastColumn="0" w:noHBand="0" w:noVBand="1"/>
           </w:tblPr>
           <w:tblGrid>
             <w:gridCol w:w="7442"/>
@@ -41,7 +41,7 @@
               </w:tcPr>
               <w:p>
                 <w:pPr>
-                  <w:pStyle w:val="NoSpacing"/>
+                  <w:pStyle w:val="KeinLeerraum"/>
                   <w:rPr>
                     <w:color w:val="4F81BD" w:themeColor="accent1"/>
                   </w:rPr>
@@ -49,7 +49,7 @@
               </w:p>
               <w:p>
                 <w:pPr>
-                  <w:pStyle w:val="NoSpacing"/>
+                  <w:pStyle w:val="KeinLeerraum"/>
                   <w:rPr>
                     <w:color w:val="4F81BD" w:themeColor="accent1"/>
                   </w:rPr>
@@ -58,12 +58,40 @@
                   <w:rPr>
                     <w:color w:val="4F81BD" w:themeColor="accent1"/>
                   </w:rPr>
-                  <w:t>Elmer Lukas, Heidt Christina, Steiner Diego, Treichler Delia, Waltenspül Remo</w:t>
+                  <w:t xml:space="preserve">Elmer Lukas, Heidt Christina, Steiner Diego, </w:t>
+                </w:r>
+                <w:proofErr w:type="spellStart"/>
+                <w:r>
+                  <w:rPr>
+                    <w:color w:val="4F81BD" w:themeColor="accent1"/>
+                  </w:rPr>
+                  <w:t>Treichler</w:t>
+                </w:r>
+                <w:proofErr w:type="spellEnd"/>
+                <w:r>
+                  <w:rPr>
+                    <w:color w:val="4F81BD" w:themeColor="accent1"/>
+                  </w:rPr>
+                  <w:t xml:space="preserve"> Delia, </w:t>
+                </w:r>
+                <w:proofErr w:type="spellStart"/>
+                <w:r>
+                  <w:rPr>
+                    <w:color w:val="4F81BD" w:themeColor="accent1"/>
+                  </w:rPr>
+                  <w:t>Waltenspül</w:t>
+                </w:r>
+                <w:proofErr w:type="spellEnd"/>
+                <w:r>
+                  <w:rPr>
+                    <w:color w:val="4F81BD" w:themeColor="accent1"/>
+                  </w:rPr>
+                  <w:t xml:space="preserve"> Remo</w:t>
                 </w:r>
               </w:p>
               <w:p>
                 <w:pPr>
-                  <w:pStyle w:val="NoSpacing"/>
+                  <w:pStyle w:val="KeinLeerraum"/>
                   <w:rPr>
                     <w:color w:val="4F81BD" w:themeColor="accent1"/>
                   </w:rPr>
@@ -102,7 +130,7 @@
               </w:p>
               <w:p>
                 <w:pPr>
-                  <w:pStyle w:val="NoSpacing"/>
+                  <w:pStyle w:val="KeinLeerraum"/>
                   <w:rPr>
                     <w:color w:val="4F81BD" w:themeColor="accent1"/>
                   </w:rPr>
@@ -119,7 +147,7 @@
             <w:tblBorders>
               <w:left w:val="single" w:sz="18" w:space="0" w:color="4F81BD" w:themeColor="accent1"/>
             </w:tblBorders>
-            <w:tblLook w:val="04A0"/>
+            <w:tblLook w:val="04A0" w:firstRow="1" w:lastRow="0" w:firstColumn="1" w:lastColumn="0" w:noHBand="0" w:noVBand="1"/>
           </w:tblPr>
           <w:tblGrid>
             <w:gridCol w:w="7442"/>
@@ -137,7 +165,7 @@
               </w:tcPr>
               <w:p>
                 <w:pPr>
-                  <w:pStyle w:val="NoSpacing"/>
+                  <w:pStyle w:val="KeinLeerraum"/>
                   <w:rPr>
                     <w:rFonts w:asciiTheme="majorHAnsi" w:eastAsiaTheme="majorEastAsia" w:hAnsiTheme="majorHAnsi" w:cstheme="majorBidi"/>
                   </w:rPr>
@@ -154,6 +182,7 @@
                     <w:dataBinding w:prefixMappings="xmlns:ns0='http://schemas.openxmlformats.org/officeDocument/2006/extended-properties'" w:xpath="/ns0:Properties[1]/ns0:Company[1]" w:storeItemID="{6668398D-A668-4E3E-A5EB-62B293D839F1}"/>
                     <w:text/>
                   </w:sdtPr>
+                  <w:sdtEndPr/>
                   <w:sdtContent>
                     <w:r>
                       <w:rPr>
@@ -186,10 +215,11 @@
                   <w:dataBinding w:prefixMappings="xmlns:ns0='http://schemas.openxmlformats.org/package/2006/metadata/core-properties' xmlns:ns1='http://purl.org/dc/elements/1.1/'" w:xpath="/ns0:coreProperties[1]/ns1:title[1]" w:storeItemID="{6C3C8BC8-F283-45AE-878A-BAB7291924A1}"/>
                   <w:text/>
                 </w:sdtPr>
+                <w:sdtEndPr/>
                 <w:sdtContent>
                   <w:p>
                     <w:pPr>
-                      <w:pStyle w:val="NoSpacing"/>
+                      <w:pStyle w:val="KeinLeerraum"/>
                       <w:rPr>
                         <w:rFonts w:asciiTheme="majorHAnsi" w:eastAsiaTheme="majorEastAsia" w:hAnsiTheme="majorHAnsi" w:cstheme="majorBidi"/>
                         <w:color w:val="4F81BD" w:themeColor="accent1"/>
@@ -223,6 +253,7 @@
                 <w:dataBinding w:prefixMappings="xmlns:ns0='http://schemas.openxmlformats.org/package/2006/metadata/core-properties' xmlns:ns1='http://purl.org/dc/elements/1.1/'" w:xpath="/ns0:coreProperties[1]/ns1:subject[1]" w:storeItemID="{6C3C8BC8-F283-45AE-878A-BAB7291924A1}"/>
                 <w:text/>
               </w:sdtPr>
+              <w:sdtEndPr/>
               <w:sdtContent>
                 <w:tc>
                   <w:tcPr>
@@ -236,7 +267,7 @@
                   </w:tcPr>
                   <w:p>
                     <w:pPr>
-                      <w:pStyle w:val="NoSpacing"/>
+                      <w:pStyle w:val="KeinLeerraum"/>
                       <w:rPr>
                         <w:rFonts w:asciiTheme="majorHAnsi" w:eastAsiaTheme="majorEastAsia" w:hAnsiTheme="majorHAnsi" w:cstheme="majorBidi"/>
                       </w:rPr>
@@ -295,10 +326,10 @@
                         </pic:cNvPicPr>
                       </pic:nvPicPr>
                       <pic:blipFill>
-                        <a:blip r:embed="rId8" cstate="print">
+                        <a:blip r:embed="rId9" cstate="print">
                           <a:extLst>
                             <a:ext uri="{28A0092B-C50C-407E-A947-70E740481C1C}">
-                              <a14:useLocalDpi xmlns:a14="http://schemas.microsoft.com/office/drawing/2010/main" xmlns:wps="http://schemas.microsoft.com/office/word/2010/wordprocessingShape" xmlns:wpi="http://schemas.microsoft.com/office/word/2010/wordprocessingInk" xmlns:wpg="http://schemas.microsoft.com/office/word/2010/wordprocessingGroup" xmlns:w14="http://schemas.microsoft.com/office/word/2010/wordml" xmlns:w="http://schemas.openxmlformats.org/wordprocessingml/2006/main" xmlns:w10="urn:schemas-microsoft-com:office:word" xmlns:wp14="http://schemas.microsoft.com/office/word/2010/wordprocessingDrawing" xmlns:v="urn:schemas-microsoft-com:vml" xmlns:o="urn:schemas-microsoft-com:office:office" xmlns:mc="http://schemas.openxmlformats.org/markup-compatibility/2006" xmlns:wpc="http://schemas.microsoft.com/office/word/2010/wordprocessingCanvas" xmlns="" val="0"/>
+                              <a14:useLocalDpi xmlns:a14="http://schemas.microsoft.com/office/drawing/2010/main" val="0"/>
                             </a:ext>
                           </a:extLst>
                         </a:blip>
@@ -338,7 +369,7 @@
     </w:sdt>
     <w:p>
       <w:pPr>
-        <w:pStyle w:val="Heading1"/>
+        <w:pStyle w:val="berschrift1"/>
       </w:pPr>
       <w:bookmarkStart w:id="0" w:name="_Toc288564137"/>
       <w:r>
@@ -349,7 +380,7 @@
     </w:p>
     <w:p>
       <w:pPr>
-        <w:pStyle w:val="Heading2"/>
+        <w:pStyle w:val="berschrift2"/>
       </w:pPr>
       <w:bookmarkStart w:id="1" w:name="_Toc288564138"/>
       <w:r>
@@ -362,7 +393,7 @@
         <w:tblStyle w:val="MittlereSchattierung1-Akzent11"/>
         <w:tblW w:w="0" w:type="auto"/>
         <w:tblInd w:w="108" w:type="dxa"/>
-        <w:tblLook w:val="04A0"/>
+        <w:tblLook w:val="04A0" w:firstRow="1" w:lastRow="0" w:firstColumn="1" w:lastColumn="0" w:noHBand="0" w:noVBand="1"/>
       </w:tblPr>
       <w:tblGrid>
         <w:gridCol w:w="1138"/>
@@ -372,11 +403,11 @@
       </w:tblGrid>
       <w:tr>
         <w:trPr>
-          <w:cnfStyle w:val="100000000000"/>
+          <w:cnfStyle w:val="100000000000" w:firstRow="1" w:lastRow="0" w:firstColumn="0" w:lastColumn="0" w:oddVBand="0" w:evenVBand="0" w:oddHBand="0" w:evenHBand="0" w:firstRowFirstColumn="0" w:firstRowLastColumn="0" w:lastRowFirstColumn="0" w:lastRowLastColumn="0"/>
         </w:trPr>
         <w:tc>
           <w:tcPr>
-            <w:cnfStyle w:val="001000000000"/>
+            <w:cnfStyle w:val="001000000000" w:firstRow="0" w:lastRow="0" w:firstColumn="1" w:lastColumn="0" w:oddVBand="0" w:evenVBand="0" w:oddHBand="0" w:evenHBand="0" w:firstRowFirstColumn="0" w:firstRowLastColumn="0" w:lastRowFirstColumn="0" w:lastRowLastColumn="0"/>
             <w:tcW w:w="1138" w:type="dxa"/>
           </w:tcPr>
           <w:p>
@@ -391,7 +422,7 @@
           </w:tcPr>
           <w:p>
             <w:pPr>
-              <w:cnfStyle w:val="100000000000"/>
+              <w:cnfStyle w:val="100000000000" w:firstRow="1" w:lastRow="0" w:firstColumn="0" w:lastColumn="0" w:oddVBand="0" w:evenVBand="0" w:oddHBand="0" w:evenHBand="0" w:firstRowFirstColumn="0" w:firstRowLastColumn="0" w:lastRowFirstColumn="0" w:lastRowLastColumn="0"/>
             </w:pPr>
             <w:r>
               <w:t>Version</w:t>
@@ -404,7 +435,7 @@
           </w:tcPr>
           <w:p>
             <w:pPr>
-              <w:cnfStyle w:val="100000000000"/>
+              <w:cnfStyle w:val="100000000000" w:firstRow="1" w:lastRow="0" w:firstColumn="0" w:lastColumn="0" w:oddVBand="0" w:evenVBand="0" w:oddHBand="0" w:evenHBand="0" w:firstRowFirstColumn="0" w:firstRowLastColumn="0" w:lastRowFirstColumn="0" w:lastRowLastColumn="0"/>
             </w:pPr>
             <w:r>
               <w:t>Änderung</w:t>
@@ -417,7 +448,7 @@
           </w:tcPr>
           <w:p>
             <w:pPr>
-              <w:cnfStyle w:val="100000000000"/>
+              <w:cnfStyle w:val="100000000000" w:firstRow="1" w:lastRow="0" w:firstColumn="0" w:lastColumn="0" w:oddVBand="0" w:evenVBand="0" w:oddHBand="0" w:evenHBand="0" w:firstRowFirstColumn="0" w:firstRowLastColumn="0" w:lastRowFirstColumn="0" w:lastRowLastColumn="0"/>
             </w:pPr>
             <w:r>
               <w:t>Autor</w:t>
@@ -427,11 +458,11 @@
       </w:tr>
       <w:tr>
         <w:trPr>
-          <w:cnfStyle w:val="000000100000"/>
+          <w:cnfStyle w:val="000000100000" w:firstRow="0" w:lastRow="0" w:firstColumn="0" w:lastColumn="0" w:oddVBand="0" w:evenVBand="0" w:oddHBand="1" w:evenHBand="0" w:firstRowFirstColumn="0" w:firstRowLastColumn="0" w:lastRowFirstColumn="0" w:lastRowLastColumn="0"/>
         </w:trPr>
         <w:tc>
           <w:tcPr>
-            <w:cnfStyle w:val="001000000000"/>
+            <w:cnfStyle w:val="001000000000" w:firstRow="0" w:lastRow="0" w:firstColumn="1" w:lastColumn="0" w:oddVBand="0" w:evenVBand="0" w:oddHBand="0" w:evenHBand="0" w:firstRowFirstColumn="0" w:firstRowLastColumn="0" w:lastRowFirstColumn="0" w:lastRowLastColumn="0"/>
             <w:tcW w:w="1138" w:type="dxa"/>
           </w:tcPr>
           <w:p>
@@ -466,7 +497,7 @@
           </w:tcPr>
           <w:p>
             <w:pPr>
-              <w:cnfStyle w:val="000000100000"/>
+              <w:cnfStyle w:val="000000100000" w:firstRow="0" w:lastRow="0" w:firstColumn="0" w:lastColumn="0" w:oddVBand="0" w:evenVBand="0" w:oddHBand="1" w:evenHBand="0" w:firstRowFirstColumn="0" w:firstRowLastColumn="0" w:lastRowFirstColumn="0" w:lastRowLastColumn="0"/>
             </w:pPr>
             <w:r>
               <w:t>1.0</w:t>
@@ -479,7 +510,7 @@
           </w:tcPr>
           <w:p>
             <w:pPr>
-              <w:cnfStyle w:val="000000100000"/>
+              <w:cnfStyle w:val="000000100000" w:firstRow="0" w:lastRow="0" w:firstColumn="0" w:lastColumn="0" w:oddVBand="0" w:evenVBand="0" w:oddHBand="1" w:evenHBand="0" w:firstRowFirstColumn="0" w:firstRowLastColumn="0" w:lastRowFirstColumn="0" w:lastRowLastColumn="0"/>
             </w:pPr>
             <w:r>
               <w:t>Erste Version des Dokuments</w:t>
@@ -492,7 +523,7 @@
           </w:tcPr>
           <w:p>
             <w:pPr>
-              <w:cnfStyle w:val="000000100000"/>
+              <w:cnfStyle w:val="000000100000" w:firstRow="0" w:lastRow="0" w:firstColumn="0" w:lastColumn="0" w:oddVBand="0" w:evenVBand="0" w:oddHBand="1" w:evenHBand="0" w:firstRowFirstColumn="0" w:firstRowLastColumn="0" w:lastRowFirstColumn="0" w:lastRowLastColumn="0"/>
             </w:pPr>
             <w:r>
               <w:t>SD</w:t>
@@ -526,7 +557,7 @@
         <w:bookmarkStart w:id="3" w:name="_Toc286932158" w:displacedByCustomXml="prev"/>
         <w:p>
           <w:pPr>
-            <w:pStyle w:val="Heading2"/>
+            <w:pStyle w:val="berschrift2"/>
           </w:pPr>
           <w:r>
             <w:rPr>
@@ -539,7 +570,7 @@
         </w:p>
         <w:p>
           <w:pPr>
-            <w:pStyle w:val="TOC1"/>
+            <w:pStyle w:val="Verzeichnis1"/>
             <w:tabs>
               <w:tab w:val="left" w:pos="440"/>
               <w:tab w:val="right" w:leader="dot" w:pos="9062"/>
@@ -644,7 +675,7 @@
         </w:p>
         <w:p>
           <w:pPr>
-            <w:pStyle w:val="TOC2"/>
+            <w:pStyle w:val="Verzeichnis2"/>
             <w:tabs>
               <w:tab w:val="left" w:pos="880"/>
               <w:tab w:val="right" w:leader="dot" w:pos="9062"/>
@@ -732,7 +763,7 @@
         </w:p>
         <w:p>
           <w:pPr>
-            <w:pStyle w:val="TOC2"/>
+            <w:pStyle w:val="Verzeichnis2"/>
             <w:tabs>
               <w:tab w:val="left" w:pos="880"/>
               <w:tab w:val="right" w:leader="dot" w:pos="9062"/>
@@ -821,7 +852,7 @@
         </w:p>
         <w:p>
           <w:pPr>
-            <w:pStyle w:val="TOC2"/>
+            <w:pStyle w:val="Verzeichnis2"/>
             <w:tabs>
               <w:tab w:val="left" w:pos="880"/>
               <w:tab w:val="right" w:leader="dot" w:pos="9062"/>
@@ -909,7 +940,7 @@
         </w:p>
         <w:p>
           <w:pPr>
-            <w:pStyle w:val="TOC1"/>
+            <w:pStyle w:val="Verzeichnis1"/>
             <w:tabs>
               <w:tab w:val="left" w:pos="440"/>
               <w:tab w:val="right" w:leader="dot" w:pos="9062"/>
@@ -999,7 +1030,7 @@
         </w:p>
         <w:p>
           <w:pPr>
-            <w:pStyle w:val="TOC2"/>
+            <w:pStyle w:val="Verzeichnis2"/>
             <w:tabs>
               <w:tab w:val="left" w:pos="880"/>
               <w:tab w:val="right" w:leader="dot" w:pos="9062"/>
@@ -1087,7 +1118,7 @@
         </w:p>
         <w:p>
           <w:pPr>
-            <w:pStyle w:val="TOC2"/>
+            <w:pStyle w:val="Verzeichnis2"/>
             <w:tabs>
               <w:tab w:val="left" w:pos="880"/>
               <w:tab w:val="right" w:leader="dot" w:pos="9062"/>
@@ -1175,7 +1206,7 @@
         </w:p>
         <w:p>
           <w:pPr>
-            <w:pStyle w:val="TOC2"/>
+            <w:pStyle w:val="Verzeichnis2"/>
             <w:tabs>
               <w:tab w:val="left" w:pos="880"/>
               <w:tab w:val="right" w:leader="dot" w:pos="9062"/>
@@ -1263,7 +1294,7 @@
         </w:p>
         <w:p>
           <w:pPr>
-            <w:pStyle w:val="TOC2"/>
+            <w:pStyle w:val="Verzeichnis2"/>
             <w:tabs>
               <w:tab w:val="left" w:pos="880"/>
               <w:tab w:val="right" w:leader="dot" w:pos="9062"/>
@@ -1351,7 +1382,7 @@
         </w:p>
         <w:p>
           <w:pPr>
-            <w:pStyle w:val="TOC2"/>
+            <w:pStyle w:val="Verzeichnis2"/>
             <w:tabs>
               <w:tab w:val="left" w:pos="880"/>
               <w:tab w:val="right" w:leader="dot" w:pos="9062"/>
@@ -1439,7 +1470,7 @@
         </w:p>
         <w:p>
           <w:pPr>
-            <w:pStyle w:val="TOC1"/>
+            <w:pStyle w:val="Verzeichnis1"/>
             <w:tabs>
               <w:tab w:val="left" w:pos="440"/>
               <w:tab w:val="right" w:leader="dot" w:pos="9062"/>
@@ -1529,7 +1560,7 @@
         </w:p>
         <w:p>
           <w:pPr>
-            <w:pStyle w:val="TOC2"/>
+            <w:pStyle w:val="Verzeichnis2"/>
             <w:tabs>
               <w:tab w:val="left" w:pos="880"/>
               <w:tab w:val="right" w:leader="dot" w:pos="9062"/>
@@ -1617,7 +1648,7 @@
         </w:p>
         <w:p>
           <w:pPr>
-            <w:pStyle w:val="TOC2"/>
+            <w:pStyle w:val="Verzeichnis2"/>
             <w:tabs>
               <w:tab w:val="left" w:pos="880"/>
               <w:tab w:val="right" w:leader="dot" w:pos="9062"/>
@@ -1705,7 +1736,7 @@
         </w:p>
         <w:p>
           <w:pPr>
-            <w:pStyle w:val="TOC2"/>
+            <w:pStyle w:val="Verzeichnis2"/>
             <w:tabs>
               <w:tab w:val="left" w:pos="880"/>
               <w:tab w:val="right" w:leader="dot" w:pos="9062"/>
@@ -1793,7 +1824,7 @@
         </w:p>
         <w:p>
           <w:pPr>
-            <w:pStyle w:val="TOC2"/>
+            <w:pStyle w:val="Verzeichnis2"/>
             <w:tabs>
               <w:tab w:val="left" w:pos="880"/>
               <w:tab w:val="right" w:leader="dot" w:pos="9062"/>
@@ -1881,7 +1912,7 @@
         </w:p>
         <w:p>
           <w:pPr>
-            <w:pStyle w:val="TOC2"/>
+            <w:pStyle w:val="Verzeichnis2"/>
             <w:tabs>
               <w:tab w:val="left" w:pos="880"/>
               <w:tab w:val="right" w:leader="dot" w:pos="9062"/>
@@ -1969,7 +2000,7 @@
         </w:p>
         <w:p>
           <w:pPr>
-            <w:pStyle w:val="TOC2"/>
+            <w:pStyle w:val="Verzeichnis2"/>
             <w:tabs>
               <w:tab w:val="left" w:pos="880"/>
               <w:tab w:val="right" w:leader="dot" w:pos="9062"/>
@@ -2057,7 +2088,7 @@
         </w:p>
         <w:p>
           <w:pPr>
-            <w:pStyle w:val="TOC2"/>
+            <w:pStyle w:val="Verzeichnis2"/>
             <w:tabs>
               <w:tab w:val="left" w:pos="880"/>
               <w:tab w:val="right" w:leader="dot" w:pos="9062"/>
@@ -2145,7 +2176,7 @@
         </w:p>
         <w:p>
           <w:pPr>
-            <w:pStyle w:val="TOC1"/>
+            <w:pStyle w:val="Verzeichnis1"/>
             <w:tabs>
               <w:tab w:val="left" w:pos="440"/>
               <w:tab w:val="right" w:leader="dot" w:pos="9062"/>
@@ -2235,7 +2266,7 @@
         </w:p>
         <w:p>
           <w:pPr>
-            <w:pStyle w:val="TOC2"/>
+            <w:pStyle w:val="Verzeichnis2"/>
             <w:tabs>
               <w:tab w:val="left" w:pos="880"/>
               <w:tab w:val="right" w:leader="dot" w:pos="9062"/>
@@ -2323,7 +2354,7 @@
         </w:p>
         <w:p>
           <w:pPr>
-            <w:pStyle w:val="TOC3"/>
+            <w:pStyle w:val="Verzeichnis3"/>
             <w:tabs>
               <w:tab w:val="left" w:pos="1100"/>
               <w:tab w:val="right" w:leader="dot" w:pos="9062"/>
@@ -2407,7 +2438,7 @@
         </w:p>
         <w:p>
           <w:pPr>
-            <w:pStyle w:val="TOC2"/>
+            <w:pStyle w:val="Verzeichnis2"/>
             <w:tabs>
               <w:tab w:val="left" w:pos="880"/>
               <w:tab w:val="right" w:leader="dot" w:pos="9062"/>
@@ -2495,7 +2526,7 @@
         </w:p>
         <w:p>
           <w:pPr>
-            <w:pStyle w:val="TOC3"/>
+            <w:pStyle w:val="Verzeichnis3"/>
             <w:tabs>
               <w:tab w:val="left" w:pos="1100"/>
               <w:tab w:val="right" w:leader="dot" w:pos="9062"/>
@@ -2579,7 +2610,7 @@
         </w:p>
         <w:p>
           <w:pPr>
-            <w:pStyle w:val="TOC2"/>
+            <w:pStyle w:val="Verzeichnis2"/>
             <w:tabs>
               <w:tab w:val="left" w:pos="880"/>
               <w:tab w:val="right" w:leader="dot" w:pos="9062"/>
@@ -2667,7 +2698,7 @@
         </w:p>
         <w:p>
           <w:pPr>
-            <w:pStyle w:val="TOC2"/>
+            <w:pStyle w:val="Verzeichnis2"/>
             <w:tabs>
               <w:tab w:val="left" w:pos="880"/>
               <w:tab w:val="right" w:leader="dot" w:pos="9062"/>
@@ -2755,7 +2786,7 @@
         </w:p>
         <w:p>
           <w:pPr>
-            <w:pStyle w:val="TOC3"/>
+            <w:pStyle w:val="Verzeichnis3"/>
             <w:tabs>
               <w:tab w:val="left" w:pos="1100"/>
               <w:tab w:val="right" w:leader="dot" w:pos="9062"/>
@@ -2839,7 +2870,7 @@
         </w:p>
         <w:p>
           <w:pPr>
-            <w:pStyle w:val="TOC2"/>
+            <w:pStyle w:val="Verzeichnis2"/>
             <w:tabs>
               <w:tab w:val="left" w:pos="880"/>
               <w:tab w:val="right" w:leader="dot" w:pos="9062"/>
@@ -2927,7 +2958,7 @@
         </w:p>
         <w:p>
           <w:pPr>
-            <w:pStyle w:val="TOC2"/>
+            <w:pStyle w:val="Verzeichnis2"/>
             <w:tabs>
               <w:tab w:val="left" w:pos="880"/>
               <w:tab w:val="right" w:leader="dot" w:pos="9062"/>
@@ -3015,7 +3046,7 @@
         </w:p>
         <w:p>
           <w:pPr>
-            <w:pStyle w:val="TOC3"/>
+            <w:pStyle w:val="Verzeichnis3"/>
             <w:tabs>
               <w:tab w:val="left" w:pos="1100"/>
               <w:tab w:val="right" w:leader="dot" w:pos="9062"/>
@@ -3099,7 +3130,7 @@
         </w:p>
         <w:p>
           <w:pPr>
-            <w:pStyle w:val="TOC3"/>
+            <w:pStyle w:val="Verzeichnis3"/>
             <w:tabs>
               <w:tab w:val="left" w:pos="1100"/>
               <w:tab w:val="right" w:leader="dot" w:pos="9062"/>
@@ -3183,7 +3214,7 @@
         </w:p>
         <w:p>
           <w:pPr>
-            <w:pStyle w:val="TOC2"/>
+            <w:pStyle w:val="Verzeichnis2"/>
             <w:tabs>
               <w:tab w:val="left" w:pos="880"/>
               <w:tab w:val="right" w:leader="dot" w:pos="9062"/>
@@ -3271,7 +3302,7 @@
         </w:p>
         <w:p>
           <w:pPr>
-            <w:pStyle w:val="TOC3"/>
+            <w:pStyle w:val="Verzeichnis3"/>
             <w:tabs>
               <w:tab w:val="left" w:pos="1100"/>
               <w:tab w:val="right" w:leader="dot" w:pos="9062"/>
@@ -3355,7 +3386,7 @@
         </w:p>
         <w:p>
           <w:pPr>
-            <w:pStyle w:val="TOC3"/>
+            <w:pStyle w:val="Verzeichnis3"/>
             <w:tabs>
               <w:tab w:val="left" w:pos="1100"/>
               <w:tab w:val="right" w:leader="dot" w:pos="9062"/>
@@ -3439,7 +3470,7 @@
         </w:p>
         <w:p>
           <w:pPr>
-            <w:pStyle w:val="TOC2"/>
+            <w:pStyle w:val="Verzeichnis2"/>
             <w:tabs>
               <w:tab w:val="left" w:pos="880"/>
               <w:tab w:val="right" w:leader="dot" w:pos="9062"/>
@@ -3527,7 +3558,7 @@
         </w:p>
         <w:p>
           <w:pPr>
-            <w:pStyle w:val="TOC2"/>
+            <w:pStyle w:val="Verzeichnis2"/>
             <w:tabs>
               <w:tab w:val="left" w:pos="880"/>
               <w:tab w:val="right" w:leader="dot" w:pos="9062"/>
@@ -3615,7 +3646,7 @@
         </w:p>
         <w:p>
           <w:pPr>
-            <w:pStyle w:val="TOC1"/>
+            <w:pStyle w:val="Verzeichnis1"/>
             <w:tabs>
               <w:tab w:val="left" w:pos="440"/>
               <w:tab w:val="right" w:leader="dot" w:pos="9062"/>
@@ -3705,7 +3736,7 @@
         </w:p>
         <w:p>
           <w:pPr>
-            <w:pStyle w:val="TOC2"/>
+            <w:pStyle w:val="Verzeichnis2"/>
             <w:tabs>
               <w:tab w:val="left" w:pos="880"/>
               <w:tab w:val="right" w:leader="dot" w:pos="9062"/>
@@ -3793,7 +3824,7 @@
         </w:p>
         <w:p>
           <w:pPr>
-            <w:pStyle w:val="TOC2"/>
+            <w:pStyle w:val="Verzeichnis2"/>
             <w:tabs>
               <w:tab w:val="left" w:pos="880"/>
               <w:tab w:val="right" w:leader="dot" w:pos="9062"/>
@@ -3881,7 +3912,7 @@
         </w:p>
         <w:p>
           <w:pPr>
-            <w:pStyle w:val="TOC2"/>
+            <w:pStyle w:val="Verzeichnis2"/>
             <w:tabs>
               <w:tab w:val="left" w:pos="880"/>
               <w:tab w:val="right" w:leader="dot" w:pos="9062"/>
@@ -3969,7 +4000,7 @@
         </w:p>
         <w:p>
           <w:pPr>
-            <w:pStyle w:val="TOC2"/>
+            <w:pStyle w:val="Verzeichnis2"/>
             <w:tabs>
               <w:tab w:val="left" w:pos="880"/>
               <w:tab w:val="right" w:leader="dot" w:pos="9062"/>
@@ -4081,7 +4112,7 @@
     </w:p>
     <w:p>
       <w:pPr>
-        <w:pStyle w:val="Heading1"/>
+        <w:pStyle w:val="berschrift1"/>
       </w:pPr>
       <w:bookmarkStart w:id="4" w:name="_Toc288564141"/>
       <w:r>
@@ -4092,7 +4123,7 @@
     </w:p>
     <w:p>
       <w:pPr>
-        <w:pStyle w:val="Heading2"/>
+        <w:pStyle w:val="berschrift2"/>
       </w:pPr>
       <w:bookmarkStart w:id="5" w:name="_Toc288564142"/>
       <w:r>
@@ -4107,7 +4138,7 @@
     </w:p>
     <w:p>
       <w:pPr>
-        <w:pStyle w:val="Heading2"/>
+        <w:pStyle w:val="berschrift2"/>
       </w:pPr>
       <w:bookmarkStart w:id="6" w:name="_Toc288564143"/>
       <w:r>
@@ -4122,7 +4153,7 @@
     </w:p>
     <w:p>
       <w:pPr>
-        <w:pStyle w:val="Heading2"/>
+        <w:pStyle w:val="berschrift2"/>
       </w:pPr>
       <w:bookmarkStart w:id="7" w:name="_Toc288564144"/>
       <w:r>
@@ -4137,7 +4168,7 @@
     </w:p>
     <w:p>
       <w:pPr>
-        <w:pStyle w:val="Heading2"/>
+        <w:pStyle w:val="berschrift2"/>
       </w:pPr>
       <w:bookmarkStart w:id="8" w:name="_Toc288564145"/>
       <w:r>
@@ -4148,7 +4179,15 @@
     <w:p>
       <w:bookmarkStart w:id="9" w:name="_Toc288564146"/>
       <w:r>
-        <w:t>/doc/</w:t>
+        <w:t>/</w:t>
+      </w:r>
+      <w:proofErr w:type="spellStart"/>
+      <w:r>
+        <w:t>doc</w:t>
+      </w:r>
+      <w:proofErr w:type="spellEnd"/>
+      <w:r>
+        <w:t>/</w:t>
       </w:r>
       <w:r>
         <w:t>03_Anforderderungsspezifikation</w:t>
@@ -4205,7 +4244,15 @@
     </w:p>
     <w:p>
       <w:r>
-        <w:t>/doc/</w:t>
+        <w:t>/</w:t>
+      </w:r>
+      <w:proofErr w:type="spellStart"/>
+      <w:r>
+        <w:t>doc</w:t>
+      </w:r>
+      <w:proofErr w:type="spellEnd"/>
+      <w:r>
+        <w:t>/</w:t>
       </w:r>
       <w:r>
         <w:t>03_Anforderderungsspezifikation</w:t>
@@ -4216,7 +4263,15 @@
     </w:p>
     <w:p>
       <w:r>
-        <w:t>/doc/</w:t>
+        <w:t>/</w:t>
+      </w:r>
+      <w:proofErr w:type="spellStart"/>
+      <w:r>
+        <w:t>doc</w:t>
+      </w:r>
+      <w:proofErr w:type="spellEnd"/>
+      <w:r>
+        <w:t>/</w:t>
       </w:r>
       <w:r>
         <w:t>03_Anforderderungsspezifikation</w:t>
@@ -4238,7 +4293,15 @@
     </w:p>
     <w:p>
       <w:r>
-        <w:t>/doc/</w:t>
+        <w:t>/</w:t>
+      </w:r>
+      <w:proofErr w:type="spellStart"/>
+      <w:r>
+        <w:t>doc</w:t>
+      </w:r>
+      <w:proofErr w:type="spellEnd"/>
+      <w:r>
+        <w:t>/</w:t>
       </w:r>
       <w:r>
         <w:t>03_Anforderderungsspezifikation</w:t>
@@ -4249,7 +4312,15 @@
     </w:p>
     <w:p>
       <w:r>
-        <w:t>/doc/</w:t>
+        <w:t>/</w:t>
+      </w:r>
+      <w:proofErr w:type="spellStart"/>
+      <w:r>
+        <w:t>doc</w:t>
+      </w:r>
+      <w:proofErr w:type="spellEnd"/>
+      <w:r>
+        <w:t>/</w:t>
       </w:r>
       <w:r>
         <w:t>03_Anforderderungsspezifikation</w:t>
@@ -4271,7 +4342,15 @@
     </w:p>
     <w:p>
       <w:r>
-        <w:t>/doc/</w:t>
+        <w:t>/</w:t>
+      </w:r>
+      <w:proofErr w:type="spellStart"/>
+      <w:r>
+        <w:t>doc</w:t>
+      </w:r>
+      <w:proofErr w:type="spellEnd"/>
+      <w:r>
+        <w:t>/</w:t>
       </w:r>
       <w:r>
         <w:t>03_Anforderderungsspezifikation</w:t>
@@ -4282,7 +4361,7 @@
     </w:p>
     <w:p>
       <w:pPr>
-        <w:pStyle w:val="Heading2"/>
+        <w:pStyle w:val="berschrift2"/>
       </w:pPr>
       <w:r>
         <w:t>Übersicht</w:t>
@@ -4301,12 +4380,60 @@
     </w:p>
     <w:p>
       <w:r>
-        <w:t>Im Abschnitt „Use Cases“ sind alle Use Cases im Brief-Format aufgelistet, die detailierten fully dressed Use Cases sind der Übersichthalber in jeweils separaten Dokumenten untergebracht.</w:t>
+        <w:t>Im Abschnitt „</w:t>
+      </w:r>
+      <w:proofErr w:type="spellStart"/>
+      <w:r>
+        <w:t>Use</w:t>
+      </w:r>
+      <w:proofErr w:type="spellEnd"/>
+      <w:r>
+        <w:t xml:space="preserve"> Cases“ sind alle </w:t>
+      </w:r>
+      <w:proofErr w:type="spellStart"/>
+      <w:r>
+        <w:t>Use</w:t>
+      </w:r>
+      <w:proofErr w:type="spellEnd"/>
+      <w:r>
+        <w:t xml:space="preserve"> Cases im Brief-Format aufgelistet, die </w:t>
+      </w:r>
+      <w:proofErr w:type="spellStart"/>
+      <w:r>
+        <w:t>detailierten</w:t>
+      </w:r>
+      <w:proofErr w:type="spellEnd"/>
+      <w:r>
+        <w:t xml:space="preserve"> </w:t>
+      </w:r>
+      <w:proofErr w:type="spellStart"/>
+      <w:r>
+        <w:t>fully</w:t>
+      </w:r>
+      <w:proofErr w:type="spellEnd"/>
+      <w:r>
+        <w:t xml:space="preserve"> </w:t>
+      </w:r>
+      <w:proofErr w:type="spellStart"/>
+      <w:r>
+        <w:t>dressed</w:t>
+      </w:r>
+      <w:proofErr w:type="spellEnd"/>
+      <w:r>
+        <w:t xml:space="preserve"> </w:t>
+      </w:r>
+      <w:proofErr w:type="spellStart"/>
+      <w:r>
+        <w:t>Use</w:t>
+      </w:r>
+      <w:proofErr w:type="spellEnd"/>
+      <w:r>
+        <w:t xml:space="preserve"> Cases sind der Übersichthalber in jeweils separaten Dokumenten untergebracht.</w:t>
       </w:r>
     </w:p>
     <w:p>
       <w:pPr>
-        <w:pStyle w:val="Heading1"/>
+        <w:pStyle w:val="berschrift1"/>
       </w:pPr>
       <w:bookmarkStart w:id="10" w:name="_Toc288564147"/>
       <w:r>
@@ -4316,7 +4443,7 @@
     </w:p>
     <w:p>
       <w:pPr>
-        <w:pStyle w:val="Heading2"/>
+        <w:pStyle w:val="berschrift2"/>
       </w:pPr>
       <w:bookmarkStart w:id="11" w:name="_Toc288564148"/>
       <w:r>
@@ -4331,7 +4458,7 @@
     </w:p>
     <w:p>
       <w:pPr>
-        <w:pStyle w:val="Heading2"/>
+        <w:pStyle w:val="berschrift2"/>
       </w:pPr>
       <w:bookmarkStart w:id="12" w:name="_Toc288564149"/>
       <w:r>
@@ -4342,43 +4469,67 @@
     </w:p>
     <w:p>
       <w:pPr>
-        <w:pStyle w:val="ListParagraph"/>
+        <w:pStyle w:val="Listenabsatz"/>
         <w:numPr>
           <w:ilvl w:val="0"/>
           <w:numId w:val="7"/>
         </w:numPr>
       </w:pPr>
       <w:r>
-        <w:t>MRT bringt einen Reporting-Client für Mobile Endgeräte</w:t>
+        <w:t xml:space="preserve">MRT bringt einen Reporting-Client für </w:t>
+      </w:r>
+      <w:proofErr w:type="spellStart"/>
+      <w:r>
+        <w:t>Mobile</w:t>
+      </w:r>
+      <w:proofErr w:type="spellEnd"/>
+      <w:r>
+        <w:t xml:space="preserve"> Endgeräte</w:t>
       </w:r>
     </w:p>
     <w:p>
       <w:pPr>
-        <w:pStyle w:val="ListParagraph"/>
+        <w:pStyle w:val="Listenabsatz"/>
         <w:numPr>
           <w:ilvl w:val="0"/>
           <w:numId w:val="7"/>
         </w:numPr>
       </w:pPr>
       <w:r>
-        <w:t>MRT bringt einen Verwaltungsfrontend zur Auswertung der Rapporte</w:t>
+        <w:t xml:space="preserve">MRT bringt einen </w:t>
+      </w:r>
+      <w:proofErr w:type="spellStart"/>
+      <w:r>
+        <w:t>Verwaltungsfrontend</w:t>
+      </w:r>
+      <w:proofErr w:type="spellEnd"/>
+      <w:r>
+        <w:t xml:space="preserve"> zur Auswertung der Rapporte</w:t>
       </w:r>
     </w:p>
     <w:p>
       <w:pPr>
-        <w:pStyle w:val="ListParagraph"/>
+        <w:pStyle w:val="Listenabsatz"/>
         <w:numPr>
           <w:ilvl w:val="0"/>
           <w:numId w:val="7"/>
         </w:numPr>
       </w:pPr>
       <w:r>
-        <w:t>Die Daten werden Zentral aufgehoben</w:t>
+        <w:t xml:space="preserve">Die Daten werden </w:t>
+      </w:r>
+      <w:proofErr w:type="spellStart"/>
+      <w:r>
+        <w:t>Zentral</w:t>
+      </w:r>
+      <w:proofErr w:type="spellEnd"/>
+      <w:r>
+        <w:t xml:space="preserve"> aufgehoben</w:t>
       </w:r>
     </w:p>
     <w:p>
       <w:pPr>
-        <w:pStyle w:val="Heading2"/>
+        <w:pStyle w:val="berschrift2"/>
       </w:pPr>
       <w:bookmarkStart w:id="13" w:name="_Toc288564150"/>
       <w:r>
@@ -4396,7 +4547,7 @@
     </w:p>
     <w:p>
       <w:pPr>
-        <w:pStyle w:val="Heading2"/>
+        <w:pStyle w:val="berschrift2"/>
       </w:pPr>
       <w:bookmarkStart w:id="14" w:name="_Toc288564151"/>
       <w:r>
@@ -4406,12 +4557,36 @@
     </w:p>
     <w:p>
       <w:r>
-        <w:t>Bei den Mobilen Endgeräten beschränken wir uns auf Geräte mit dem Android Betriebssystem der Version2.2. Andere Systeme (wie iOS von Apple oder WebOS von HP/Palm) werden nicht unterstützt.</w:t>
+        <w:t xml:space="preserve">Bei den Mobilen Endgeräten beschränken wir uns auf Geräte mit dem </w:t>
+      </w:r>
+      <w:proofErr w:type="spellStart"/>
+      <w:r>
+        <w:t>Android</w:t>
+      </w:r>
+      <w:proofErr w:type="spellEnd"/>
+      <w:r>
+        <w:t xml:space="preserve"> Betriebssystem der Version2.2. Andere Systeme (wie </w:t>
+      </w:r>
+      <w:proofErr w:type="spellStart"/>
+      <w:r>
+        <w:t>iOS</w:t>
+      </w:r>
+      <w:proofErr w:type="spellEnd"/>
+      <w:r>
+        <w:t xml:space="preserve"> von Apple oder </w:t>
+      </w:r>
+      <w:proofErr w:type="spellStart"/>
+      <w:r>
+        <w:t>WebOS</w:t>
+      </w:r>
+      <w:proofErr w:type="spellEnd"/>
+      <w:r>
+        <w:t xml:space="preserve"> von HP/Palm) werden nicht unterstützt.</w:t>
       </w:r>
     </w:p>
     <w:p>
       <w:pPr>
-        <w:pStyle w:val="Heading2"/>
+        <w:pStyle w:val="berschrift2"/>
       </w:pPr>
       <w:bookmarkStart w:id="15" w:name="_Toc288564152"/>
       <w:r>
@@ -4426,7 +4601,7 @@
     </w:p>
     <w:p>
       <w:pPr>
-        <w:pStyle w:val="Heading2"/>
+        <w:pStyle w:val="berschrift2"/>
       </w:pPr>
       <w:bookmarkStart w:id="16" w:name="_Toc288564153"/>
       <w:r>
@@ -4436,19 +4611,35 @@
     </w:p>
     <w:p>
       <w:pPr>
-        <w:pStyle w:val="ListParagraph"/>
+        <w:pStyle w:val="Listenabsatz"/>
         <w:numPr>
           <w:ilvl w:val="0"/>
           <w:numId w:val="8"/>
         </w:numPr>
       </w:pPr>
       <w:r>
-        <w:t>Für den Android Client wird die Version 2.2 von Android benötigt.</w:t>
+        <w:t xml:space="preserve">Für den </w:t>
+      </w:r>
+      <w:proofErr w:type="spellStart"/>
+      <w:r>
+        <w:t>Android</w:t>
+      </w:r>
+      <w:proofErr w:type="spellEnd"/>
+      <w:r>
+        <w:t xml:space="preserve"> Client wird die Version 2.2 von </w:t>
+      </w:r>
+      <w:proofErr w:type="spellStart"/>
+      <w:r>
+        <w:t>Android</w:t>
+      </w:r>
+      <w:proofErr w:type="spellEnd"/>
+      <w:r>
+        <w:t xml:space="preserve"> benötigt.</w:t>
       </w:r>
     </w:p>
     <w:p>
       <w:pPr>
-        <w:pStyle w:val="ListParagraph"/>
+        <w:pStyle w:val="Listenabsatz"/>
         <w:numPr>
           <w:ilvl w:val="0"/>
           <w:numId w:val="8"/>
@@ -4460,31 +4651,1202 @@
     </w:p>
     <w:p>
       <w:pPr>
-        <w:pStyle w:val="Heading2"/>
+        <w:pStyle w:val="berschrift2"/>
       </w:pPr>
       <w:bookmarkStart w:id="17" w:name="_Toc288564154"/>
-      <w:r>
-        <w:t>Use Case Überblick</w:t>
+      <w:proofErr w:type="spellStart"/>
+      <w:r>
+        <w:t>Use</w:t>
+      </w:r>
+      <w:proofErr w:type="spellEnd"/>
+      <w:r>
+        <w:t xml:space="preserve"> Case Überblick</w:t>
       </w:r>
       <w:bookmarkEnd w:id="17"/>
     </w:p>
     <w:p>
       <w:r>
         <w:rPr>
-          <w:highlight w:val="yellow"/>
+          <w:noProof/>
+          <w:lang w:eastAsia="de-CH"/>
         </w:rPr>
-        <w:t>Use Cases werden im Letzten Teil ja Beschrieben. Wir verwenden hier durch die Auslagerung der Use Cases sowieso eine andere Struktur als das Vorlagedokument.</w:t>
+        <w:drawing>
+          <wp:inline distT="0" distB="0" distL="0" distR="0">
+            <wp:extent cx="5760691" cy="3645535"/>
+            <wp:effectExtent l="0" t="0" r="0" b="0"/>
+            <wp:docPr id="3" name="Grafik 3"/>
+            <wp:cNvGraphicFramePr>
+              <a:graphicFrameLocks xmlns:a="http://schemas.openxmlformats.org/drawingml/2006/main" noChangeAspect="1"/>
+            </wp:cNvGraphicFramePr>
+            <a:graphic xmlns:a="http://schemas.openxmlformats.org/drawingml/2006/main">
+              <a:graphicData uri="http://schemas.openxmlformats.org/drawingml/2006/picture">
+                <pic:pic xmlns:pic="http://schemas.openxmlformats.org/drawingml/2006/picture">
+                  <pic:nvPicPr>
+                    <pic:cNvPr id="0" name="Use Case Model.png"/>
+                    <pic:cNvPicPr/>
+                  </pic:nvPicPr>
+                  <pic:blipFill>
+                    <a:blip r:embed="rId10">
+                      <a:extLst>
+                        <a:ext uri="{28A0092B-C50C-407E-A947-70E740481C1C}">
+                          <a14:useLocalDpi xmlns:a14="http://schemas.microsoft.com/office/drawing/2010/main" val="0"/>
+                        </a:ext>
+                      </a:extLst>
+                    </a:blip>
+                    <a:stretch>
+                      <a:fillRect/>
+                    </a:stretch>
+                  </pic:blipFill>
+                  <pic:spPr>
+                    <a:xfrm>
+                      <a:off x="0" y="0"/>
+                      <a:ext cx="5760691" cy="3645535"/>
+                    </a:xfrm>
+                    <a:prstGeom prst="rect">
+                      <a:avLst/>
+                    </a:prstGeom>
+                  </pic:spPr>
+                </pic:pic>
+              </a:graphicData>
+            </a:graphic>
+          </wp:inline>
+        </w:drawing>
       </w:r>
     </w:p>
+    <w:tbl>
+      <w:tblPr>
+        <w:tblStyle w:val="MittlereSchattierung1-Akzent11"/>
+        <w:tblW w:w="0" w:type="auto"/>
+        <w:tblLook w:val="04A0" w:firstRow="1" w:lastRow="0" w:firstColumn="1" w:lastColumn="0" w:noHBand="0" w:noVBand="1"/>
+      </w:tblPr>
+      <w:tblGrid>
+        <w:gridCol w:w="2518"/>
+        <w:gridCol w:w="6694"/>
+      </w:tblGrid>
+      <w:tr>
+        <w:trPr>
+          <w:cnfStyle w:val="100000000000" w:firstRow="1" w:lastRow="0" w:firstColumn="0" w:lastColumn="0" w:oddVBand="0" w:evenVBand="0" w:oddHBand="0" w:evenHBand="0" w:firstRowFirstColumn="0" w:firstRowLastColumn="0" w:lastRowFirstColumn="0" w:lastRowLastColumn="0"/>
+        </w:trPr>
+        <w:tc>
+          <w:tcPr>
+            <w:cnfStyle w:val="001000000000" w:firstRow="0" w:lastRow="0" w:firstColumn="1" w:lastColumn="0" w:oddVBand="0" w:evenVBand="0" w:oddHBand="0" w:evenHBand="0" w:firstRowFirstColumn="0" w:firstRowLastColumn="0" w:lastRowFirstColumn="0" w:lastRowLastColumn="0"/>
+            <w:tcW w:w="9212" w:type="dxa"/>
+            <w:gridSpan w:val="2"/>
+          </w:tcPr>
+          <w:p>
+            <w:r>
+              <w:t>UC1 Stundeneintrag erfassen</w:t>
+            </w:r>
+          </w:p>
+        </w:tc>
+      </w:tr>
+      <w:tr>
+        <w:trPr>
+          <w:cnfStyle w:val="000000100000" w:firstRow="0" w:lastRow="0" w:firstColumn="0" w:lastColumn="0" w:oddVBand="0" w:evenVBand="0" w:oddHBand="1" w:evenHBand="0" w:firstRowFirstColumn="0" w:firstRowLastColumn="0" w:lastRowFirstColumn="0" w:lastRowLastColumn="0"/>
+        </w:trPr>
+        <w:tc>
+          <w:tcPr>
+            <w:cnfStyle w:val="001000000000" w:firstRow="0" w:lastRow="0" w:firstColumn="1" w:lastColumn="0" w:oddVBand="0" w:evenVBand="0" w:oddHBand="0" w:evenHBand="0" w:firstRowFirstColumn="0" w:firstRowLastColumn="0" w:lastRowFirstColumn="0" w:lastRowLastColumn="0"/>
+            <w:tcW w:w="2518" w:type="dxa"/>
+          </w:tcPr>
+          <w:p>
+            <w:r>
+              <w:t xml:space="preserve">Primary </w:t>
+            </w:r>
+            <w:proofErr w:type="spellStart"/>
+            <w:r>
+              <w:t>Actor</w:t>
+            </w:r>
+            <w:proofErr w:type="spellEnd"/>
+          </w:p>
+        </w:tc>
+        <w:tc>
+          <w:tcPr>
+            <w:tcW w:w="6694" w:type="dxa"/>
+          </w:tcPr>
+          <w:p>
+            <w:pPr>
+              <w:cnfStyle w:val="000000100000" w:firstRow="0" w:lastRow="0" w:firstColumn="0" w:lastColumn="0" w:oddVBand="0" w:evenVBand="0" w:oddHBand="1" w:evenHBand="0" w:firstRowFirstColumn="0" w:firstRowLastColumn="0" w:lastRowFirstColumn="0" w:lastRowLastColumn="0"/>
+            </w:pPr>
+            <w:r>
+              <w:t>Aussendienstmitarbeiter</w:t>
+            </w:r>
+          </w:p>
+        </w:tc>
+      </w:tr>
+      <w:tr>
+        <w:trPr>
+          <w:cnfStyle w:val="000000010000" w:firstRow="0" w:lastRow="0" w:firstColumn="0" w:lastColumn="0" w:oddVBand="0" w:evenVBand="0" w:oddHBand="0" w:evenHBand="1" w:firstRowFirstColumn="0" w:firstRowLastColumn="0" w:lastRowFirstColumn="0" w:lastRowLastColumn="0"/>
+        </w:trPr>
+        <w:tc>
+          <w:tcPr>
+            <w:cnfStyle w:val="001000000000" w:firstRow="0" w:lastRow="0" w:firstColumn="1" w:lastColumn="0" w:oddVBand="0" w:evenVBand="0" w:oddHBand="0" w:evenHBand="0" w:firstRowFirstColumn="0" w:firstRowLastColumn="0" w:lastRowFirstColumn="0" w:lastRowLastColumn="0"/>
+            <w:tcW w:w="9212" w:type="dxa"/>
+            <w:gridSpan w:val="2"/>
+          </w:tcPr>
+          <w:p>
+            <w:pPr>
+              <w:rPr>
+                <w:b w:val="0"/>
+              </w:rPr>
+            </w:pPr>
+            <w:r>
+              <w:rPr>
+                <w:b w:val="0"/>
+              </w:rPr>
+              <w:lastRenderedPageBreak/>
+              <w:t>Aussendienstmitarbeiter erhält Auftrag</w:t>
+            </w:r>
+            <w:r>
+              <w:rPr>
+                <w:b w:val="0"/>
+              </w:rPr>
+              <w:t>, fährt zu</w:t>
+            </w:r>
+            <w:r>
+              <w:rPr>
+                <w:b w:val="0"/>
+              </w:rPr>
+              <w:t xml:space="preserve"> angegebenen Adresse und startet Zeitmessung. </w:t>
+            </w:r>
+            <w:r>
+              <w:rPr>
+                <w:b w:val="0"/>
+              </w:rPr>
+              <w:t>Optionale Angaben wie Kunde, Beschreibung oder Tonaufnahme können hinzugefügt werden.</w:t>
+            </w:r>
+            <w:r>
+              <w:rPr>
+                <w:b w:val="0"/>
+              </w:rPr>
+              <w:t xml:space="preserve"> Beendigung der Zeitmessung nach </w:t>
+            </w:r>
+            <w:r>
+              <w:rPr>
+                <w:b w:val="0"/>
+              </w:rPr>
+              <w:t>Erledigung</w:t>
+            </w:r>
+            <w:r>
+              <w:rPr>
+                <w:b w:val="0"/>
+              </w:rPr>
+              <w:t xml:space="preserve"> des Auftrags.</w:t>
+            </w:r>
+          </w:p>
+        </w:tc>
+      </w:tr>
+    </w:tbl>
+    <w:p/>
+    <w:tbl>
+      <w:tblPr>
+        <w:tblStyle w:val="MittlereSchattierung1-Akzent11"/>
+        <w:tblW w:w="0" w:type="auto"/>
+        <w:tblLook w:val="04A0" w:firstRow="1" w:lastRow="0" w:firstColumn="1" w:lastColumn="0" w:noHBand="0" w:noVBand="1"/>
+      </w:tblPr>
+      <w:tblGrid>
+        <w:gridCol w:w="2518"/>
+        <w:gridCol w:w="6694"/>
+      </w:tblGrid>
+      <w:tr>
+        <w:trPr>
+          <w:cnfStyle w:val="100000000000" w:firstRow="1" w:lastRow="0" w:firstColumn="0" w:lastColumn="0" w:oddVBand="0" w:evenVBand="0" w:oddHBand="0" w:evenHBand="0" w:firstRowFirstColumn="0" w:firstRowLastColumn="0" w:lastRowFirstColumn="0" w:lastRowLastColumn="0"/>
+        </w:trPr>
+        <w:tc>
+          <w:tcPr>
+            <w:cnfStyle w:val="001000000000" w:firstRow="0" w:lastRow="0" w:firstColumn="1" w:lastColumn="0" w:oddVBand="0" w:evenVBand="0" w:oddHBand="0" w:evenHBand="0" w:firstRowFirstColumn="0" w:firstRowLastColumn="0" w:lastRowFirstColumn="0" w:lastRowLastColumn="0"/>
+            <w:tcW w:w="9212" w:type="dxa"/>
+            <w:gridSpan w:val="2"/>
+          </w:tcPr>
+          <w:p>
+            <w:pPr>
+              <w:tabs>
+                <w:tab w:val="left" w:pos="3210"/>
+              </w:tabs>
+            </w:pPr>
+            <w:r>
+              <w:t>UC2 CRUD Stundeneintrag</w:t>
+            </w:r>
+          </w:p>
+        </w:tc>
+      </w:tr>
+      <w:tr>
+        <w:trPr>
+          <w:cnfStyle w:val="000000100000" w:firstRow="0" w:lastRow="0" w:firstColumn="0" w:lastColumn="0" w:oddVBand="0" w:evenVBand="0" w:oddHBand="1" w:evenHBand="0" w:firstRowFirstColumn="0" w:firstRowLastColumn="0" w:lastRowFirstColumn="0" w:lastRowLastColumn="0"/>
+        </w:trPr>
+        <w:tc>
+          <w:tcPr>
+            <w:cnfStyle w:val="001000000000" w:firstRow="0" w:lastRow="0" w:firstColumn="1" w:lastColumn="0" w:oddVBand="0" w:evenVBand="0" w:oddHBand="0" w:evenHBand="0" w:firstRowFirstColumn="0" w:firstRowLastColumn="0" w:lastRowFirstColumn="0" w:lastRowLastColumn="0"/>
+            <w:tcW w:w="2518" w:type="dxa"/>
+          </w:tcPr>
+          <w:p>
+            <w:r>
+              <w:t xml:space="preserve">Primary </w:t>
+            </w:r>
+            <w:proofErr w:type="spellStart"/>
+            <w:r>
+              <w:t>Actor</w:t>
+            </w:r>
+            <w:proofErr w:type="spellEnd"/>
+          </w:p>
+        </w:tc>
+        <w:tc>
+          <w:tcPr>
+            <w:tcW w:w="6694" w:type="dxa"/>
+          </w:tcPr>
+          <w:p>
+            <w:pPr>
+              <w:cnfStyle w:val="000000100000" w:firstRow="0" w:lastRow="0" w:firstColumn="0" w:lastColumn="0" w:oddVBand="0" w:evenVBand="0" w:oddHBand="1" w:evenHBand="0" w:firstRowFirstColumn="0" w:firstRowLastColumn="0" w:lastRowFirstColumn="0" w:lastRowLastColumn="0"/>
+            </w:pPr>
+            <w:r>
+              <w:t>Benutzer (Aussendienstmitarbeiter oder Sekretärin)</w:t>
+            </w:r>
+          </w:p>
+        </w:tc>
+      </w:tr>
+      <w:tr>
+        <w:trPr>
+          <w:cnfStyle w:val="000000010000" w:firstRow="0" w:lastRow="0" w:firstColumn="0" w:lastColumn="0" w:oddVBand="0" w:evenVBand="0" w:oddHBand="0" w:evenHBand="1" w:firstRowFirstColumn="0" w:firstRowLastColumn="0" w:lastRowFirstColumn="0" w:lastRowLastColumn="0"/>
+        </w:trPr>
+        <w:tc>
+          <w:tcPr>
+            <w:cnfStyle w:val="001000000000" w:firstRow="0" w:lastRow="0" w:firstColumn="1" w:lastColumn="0" w:oddVBand="0" w:evenVBand="0" w:oddHBand="0" w:evenHBand="0" w:firstRowFirstColumn="0" w:firstRowLastColumn="0" w:lastRowFirstColumn="0" w:lastRowLastColumn="0"/>
+            <w:tcW w:w="9212" w:type="dxa"/>
+            <w:gridSpan w:val="2"/>
+          </w:tcPr>
+          <w:p>
+            <w:pPr>
+              <w:rPr>
+                <w:b w:val="0"/>
+              </w:rPr>
+            </w:pPr>
+            <w:r>
+              <w:rPr>
+                <w:b w:val="0"/>
+              </w:rPr>
+              <w:t xml:space="preserve">Benutzer </w:t>
+            </w:r>
+            <w:r>
+              <w:rPr>
+                <w:b w:val="0"/>
+              </w:rPr>
+              <w:t>erst</w:t>
+            </w:r>
+            <w:r>
+              <w:rPr>
+                <w:b w:val="0"/>
+              </w:rPr>
+              <w:t>ellt</w:t>
+            </w:r>
+            <w:r>
+              <w:rPr>
+                <w:b w:val="0"/>
+              </w:rPr>
+              <w:t>,</w:t>
+            </w:r>
+            <w:r>
+              <w:rPr>
+                <w:b w:val="0"/>
+              </w:rPr>
+              <w:t xml:space="preserve"> liest</w:t>
+            </w:r>
+            <w:r>
+              <w:rPr>
+                <w:b w:val="0"/>
+              </w:rPr>
+              <w:t>,</w:t>
+            </w:r>
+            <w:r>
+              <w:rPr>
+                <w:b w:val="0"/>
+              </w:rPr>
+              <w:t xml:space="preserve"> bearbeitet oder löscht einen Stundeneintrag.</w:t>
+            </w:r>
+          </w:p>
+        </w:tc>
+      </w:tr>
+    </w:tbl>
+    <w:p/>
+    <w:tbl>
+      <w:tblPr>
+        <w:tblStyle w:val="MittlereSchattierung1-Akzent11"/>
+        <w:tblW w:w="0" w:type="auto"/>
+        <w:tblLook w:val="04A0" w:firstRow="1" w:lastRow="0" w:firstColumn="1" w:lastColumn="0" w:noHBand="0" w:noVBand="1"/>
+      </w:tblPr>
+      <w:tblGrid>
+        <w:gridCol w:w="2518"/>
+        <w:gridCol w:w="6694"/>
+      </w:tblGrid>
+      <w:tr>
+        <w:trPr>
+          <w:cnfStyle w:val="100000000000" w:firstRow="1" w:lastRow="0" w:firstColumn="0" w:lastColumn="0" w:oddVBand="0" w:evenVBand="0" w:oddHBand="0" w:evenHBand="0" w:firstRowFirstColumn="0" w:firstRowLastColumn="0" w:lastRowFirstColumn="0" w:lastRowLastColumn="0"/>
+        </w:trPr>
+        <w:tc>
+          <w:tcPr>
+            <w:cnfStyle w:val="001000000000" w:firstRow="0" w:lastRow="0" w:firstColumn="1" w:lastColumn="0" w:oddVBand="0" w:evenVBand="0" w:oddHBand="0" w:evenHBand="0" w:firstRowFirstColumn="0" w:firstRowLastColumn="0" w:lastRowFirstColumn="0" w:lastRowLastColumn="0"/>
+            <w:tcW w:w="9212" w:type="dxa"/>
+            <w:gridSpan w:val="2"/>
+          </w:tcPr>
+          <w:p>
+            <w:r>
+              <w:t>UC3 Rapport generieren</w:t>
+            </w:r>
+          </w:p>
+        </w:tc>
+      </w:tr>
+      <w:tr>
+        <w:trPr>
+          <w:cnfStyle w:val="000000100000" w:firstRow="0" w:lastRow="0" w:firstColumn="0" w:lastColumn="0" w:oddVBand="0" w:evenVBand="0" w:oddHBand="1" w:evenHBand="0" w:firstRowFirstColumn="0" w:firstRowLastColumn="0" w:lastRowFirstColumn="0" w:lastRowLastColumn="0"/>
+        </w:trPr>
+        <w:tc>
+          <w:tcPr>
+            <w:cnfStyle w:val="001000000000" w:firstRow="0" w:lastRow="0" w:firstColumn="1" w:lastColumn="0" w:oddVBand="0" w:evenVBand="0" w:oddHBand="0" w:evenHBand="0" w:firstRowFirstColumn="0" w:firstRowLastColumn="0" w:lastRowFirstColumn="0" w:lastRowLastColumn="0"/>
+            <w:tcW w:w="2518" w:type="dxa"/>
+          </w:tcPr>
+          <w:p>
+            <w:r>
+              <w:t xml:space="preserve">Primary </w:t>
+            </w:r>
+            <w:proofErr w:type="spellStart"/>
+            <w:r>
+              <w:t>Actor</w:t>
+            </w:r>
+            <w:proofErr w:type="spellEnd"/>
+          </w:p>
+        </w:tc>
+        <w:tc>
+          <w:tcPr>
+            <w:tcW w:w="6694" w:type="dxa"/>
+          </w:tcPr>
+          <w:p>
+            <w:pPr>
+              <w:cnfStyle w:val="000000100000" w:firstRow="0" w:lastRow="0" w:firstColumn="0" w:lastColumn="0" w:oddVBand="0" w:evenVBand="0" w:oddHBand="1" w:evenHBand="0" w:firstRowFirstColumn="0" w:firstRowLastColumn="0" w:lastRowFirstColumn="0" w:lastRowLastColumn="0"/>
+            </w:pPr>
+            <w:r>
+              <w:t>Sekretärin</w:t>
+            </w:r>
+          </w:p>
+        </w:tc>
+      </w:tr>
+      <w:tr>
+        <w:trPr>
+          <w:cnfStyle w:val="000000010000" w:firstRow="0" w:lastRow="0" w:firstColumn="0" w:lastColumn="0" w:oddVBand="0" w:evenVBand="0" w:oddHBand="0" w:evenHBand="1" w:firstRowFirstColumn="0" w:firstRowLastColumn="0" w:lastRowFirstColumn="0" w:lastRowLastColumn="0"/>
+        </w:trPr>
+        <w:tc>
+          <w:tcPr>
+            <w:cnfStyle w:val="001000000000" w:firstRow="0" w:lastRow="0" w:firstColumn="1" w:lastColumn="0" w:oddVBand="0" w:evenVBand="0" w:oddHBand="0" w:evenHBand="0" w:firstRowFirstColumn="0" w:firstRowLastColumn="0" w:lastRowFirstColumn="0" w:lastRowLastColumn="0"/>
+            <w:tcW w:w="9212" w:type="dxa"/>
+            <w:gridSpan w:val="2"/>
+          </w:tcPr>
+          <w:p>
+            <w:pPr>
+              <w:rPr>
+                <w:b w:val="0"/>
+              </w:rPr>
+            </w:pPr>
+            <w:r>
+              <w:rPr>
+                <w:b w:val="0"/>
+              </w:rPr>
+              <w:t>Sekretärin lässt zu gewählten Auftrag einen Rapport generieren.</w:t>
+            </w:r>
+          </w:p>
+        </w:tc>
+      </w:tr>
+    </w:tbl>
+    <w:p/>
+    <w:tbl>
+      <w:tblPr>
+        <w:tblStyle w:val="MittlereSchattierung1-Akzent11"/>
+        <w:tblW w:w="0" w:type="auto"/>
+        <w:tblLook w:val="04A0" w:firstRow="1" w:lastRow="0" w:firstColumn="1" w:lastColumn="0" w:noHBand="0" w:noVBand="1"/>
+      </w:tblPr>
+      <w:tblGrid>
+        <w:gridCol w:w="2518"/>
+        <w:gridCol w:w="6694"/>
+      </w:tblGrid>
+      <w:tr>
+        <w:trPr>
+          <w:cnfStyle w:val="100000000000" w:firstRow="1" w:lastRow="0" w:firstColumn="0" w:lastColumn="0" w:oddVBand="0" w:evenVBand="0" w:oddHBand="0" w:evenHBand="0" w:firstRowFirstColumn="0" w:firstRowLastColumn="0" w:lastRowFirstColumn="0" w:lastRowLastColumn="0"/>
+        </w:trPr>
+        <w:tc>
+          <w:tcPr>
+            <w:cnfStyle w:val="001000000000" w:firstRow="0" w:lastRow="0" w:firstColumn="1" w:lastColumn="0" w:oddVBand="0" w:evenVBand="0" w:oddHBand="0" w:evenHBand="0" w:firstRowFirstColumn="0" w:firstRowLastColumn="0" w:lastRowFirstColumn="0" w:lastRowLastColumn="0"/>
+            <w:tcW w:w="9212" w:type="dxa"/>
+            <w:gridSpan w:val="2"/>
+          </w:tcPr>
+          <w:p>
+            <w:r>
+              <w:t>UC4 CRUD Benutzer</w:t>
+            </w:r>
+          </w:p>
+        </w:tc>
+      </w:tr>
+      <w:tr>
+        <w:trPr>
+          <w:cnfStyle w:val="000000100000" w:firstRow="0" w:lastRow="0" w:firstColumn="0" w:lastColumn="0" w:oddVBand="0" w:evenVBand="0" w:oddHBand="1" w:evenHBand="0" w:firstRowFirstColumn="0" w:firstRowLastColumn="0" w:lastRowFirstColumn="0" w:lastRowLastColumn="0"/>
+        </w:trPr>
+        <w:tc>
+          <w:tcPr>
+            <w:cnfStyle w:val="001000000000" w:firstRow="0" w:lastRow="0" w:firstColumn="1" w:lastColumn="0" w:oddVBand="0" w:evenVBand="0" w:oddHBand="0" w:evenHBand="0" w:firstRowFirstColumn="0" w:firstRowLastColumn="0" w:lastRowFirstColumn="0" w:lastRowLastColumn="0"/>
+            <w:tcW w:w="2518" w:type="dxa"/>
+          </w:tcPr>
+          <w:p>
+            <w:r>
+              <w:t xml:space="preserve">Primary </w:t>
+            </w:r>
+            <w:proofErr w:type="spellStart"/>
+            <w:r>
+              <w:t>Actor</w:t>
+            </w:r>
+            <w:proofErr w:type="spellEnd"/>
+          </w:p>
+        </w:tc>
+        <w:tc>
+          <w:tcPr>
+            <w:tcW w:w="6694" w:type="dxa"/>
+          </w:tcPr>
+          <w:p>
+            <w:pPr>
+              <w:cnfStyle w:val="000000100000" w:firstRow="0" w:lastRow="0" w:firstColumn="0" w:lastColumn="0" w:oddVBand="0" w:evenVBand="0" w:oddHBand="1" w:evenHBand="0" w:firstRowFirstColumn="0" w:firstRowLastColumn="0" w:lastRowFirstColumn="0" w:lastRowLastColumn="0"/>
+            </w:pPr>
+            <w:r>
+              <w:t>Sekretärin</w:t>
+            </w:r>
+          </w:p>
+        </w:tc>
+      </w:tr>
+      <w:tr>
+        <w:trPr>
+          <w:cnfStyle w:val="000000010000" w:firstRow="0" w:lastRow="0" w:firstColumn="0" w:lastColumn="0" w:oddVBand="0" w:evenVBand="0" w:oddHBand="0" w:evenHBand="1" w:firstRowFirstColumn="0" w:firstRowLastColumn="0" w:lastRowFirstColumn="0" w:lastRowLastColumn="0"/>
+        </w:trPr>
+        <w:tc>
+          <w:tcPr>
+            <w:cnfStyle w:val="001000000000" w:firstRow="0" w:lastRow="0" w:firstColumn="1" w:lastColumn="0" w:oddVBand="0" w:evenVBand="0" w:oddHBand="0" w:evenHBand="0" w:firstRowFirstColumn="0" w:firstRowLastColumn="0" w:lastRowFirstColumn="0" w:lastRowLastColumn="0"/>
+            <w:tcW w:w="9212" w:type="dxa"/>
+            <w:gridSpan w:val="2"/>
+          </w:tcPr>
+          <w:p>
+            <w:pPr>
+              <w:rPr>
+                <w:b w:val="0"/>
+              </w:rPr>
+            </w:pPr>
+            <w:r>
+              <w:rPr>
+                <w:b w:val="0"/>
+              </w:rPr>
+              <w:t xml:space="preserve">Sekretärin </w:t>
+            </w:r>
+            <w:r>
+              <w:rPr>
+                <w:b w:val="0"/>
+              </w:rPr>
+              <w:t>erstellt, liest, bearbeitet oder löscht einen Benutzer.</w:t>
+            </w:r>
+          </w:p>
+        </w:tc>
+      </w:tr>
+    </w:tbl>
+    <w:p/>
+    <w:tbl>
+      <w:tblPr>
+        <w:tblStyle w:val="MittlereSchattierung1-Akzent11"/>
+        <w:tblW w:w="0" w:type="auto"/>
+        <w:tblLook w:val="04A0" w:firstRow="1" w:lastRow="0" w:firstColumn="1" w:lastColumn="0" w:noHBand="0" w:noVBand="1"/>
+      </w:tblPr>
+      <w:tblGrid>
+        <w:gridCol w:w="2518"/>
+        <w:gridCol w:w="6694"/>
+      </w:tblGrid>
+      <w:tr>
+        <w:trPr>
+          <w:cnfStyle w:val="100000000000" w:firstRow="1" w:lastRow="0" w:firstColumn="0" w:lastColumn="0" w:oddVBand="0" w:evenVBand="0" w:oddHBand="0" w:evenHBand="0" w:firstRowFirstColumn="0" w:firstRowLastColumn="0" w:lastRowFirstColumn="0" w:lastRowLastColumn="0"/>
+        </w:trPr>
+        <w:tc>
+          <w:tcPr>
+            <w:cnfStyle w:val="001000000000" w:firstRow="0" w:lastRow="0" w:firstColumn="1" w:lastColumn="0" w:oddVBand="0" w:evenVBand="0" w:oddHBand="0" w:evenHBand="0" w:firstRowFirstColumn="0" w:firstRowLastColumn="0" w:lastRowFirstColumn="0" w:lastRowLastColumn="0"/>
+            <w:tcW w:w="9212" w:type="dxa"/>
+            <w:gridSpan w:val="2"/>
+          </w:tcPr>
+          <w:p>
+            <w:r>
+              <w:t>UC5 Benutzer authentifizieren</w:t>
+            </w:r>
+          </w:p>
+        </w:tc>
+      </w:tr>
+      <w:tr>
+        <w:trPr>
+          <w:cnfStyle w:val="000000100000" w:firstRow="0" w:lastRow="0" w:firstColumn="0" w:lastColumn="0" w:oddVBand="0" w:evenVBand="0" w:oddHBand="1" w:evenHBand="0" w:firstRowFirstColumn="0" w:firstRowLastColumn="0" w:lastRowFirstColumn="0" w:lastRowLastColumn="0"/>
+        </w:trPr>
+        <w:tc>
+          <w:tcPr>
+            <w:cnfStyle w:val="001000000000" w:firstRow="0" w:lastRow="0" w:firstColumn="1" w:lastColumn="0" w:oddVBand="0" w:evenVBand="0" w:oddHBand="0" w:evenHBand="0" w:firstRowFirstColumn="0" w:firstRowLastColumn="0" w:lastRowFirstColumn="0" w:lastRowLastColumn="0"/>
+            <w:tcW w:w="2518" w:type="dxa"/>
+          </w:tcPr>
+          <w:p>
+            <w:r>
+              <w:t xml:space="preserve">Primary </w:t>
+            </w:r>
+            <w:proofErr w:type="spellStart"/>
+            <w:r>
+              <w:t>Actor</w:t>
+            </w:r>
+            <w:proofErr w:type="spellEnd"/>
+          </w:p>
+        </w:tc>
+        <w:tc>
+          <w:tcPr>
+            <w:tcW w:w="6694" w:type="dxa"/>
+          </w:tcPr>
+          <w:p>
+            <w:pPr>
+              <w:cnfStyle w:val="000000100000" w:firstRow="0" w:lastRow="0" w:firstColumn="0" w:lastColumn="0" w:oddVBand="0" w:evenVBand="0" w:oddHBand="1" w:evenHBand="0" w:firstRowFirstColumn="0" w:firstRowLastColumn="0" w:lastRowFirstColumn="0" w:lastRowLastColumn="0"/>
+            </w:pPr>
+            <w:r>
+              <w:t>Benutzer (Aussendienstmitarbeiter oder Sekretärin)</w:t>
+            </w:r>
+          </w:p>
+        </w:tc>
+      </w:tr>
+      <w:tr>
+        <w:trPr>
+          <w:cnfStyle w:val="000000010000" w:firstRow="0" w:lastRow="0" w:firstColumn="0" w:lastColumn="0" w:oddVBand="0" w:evenVBand="0" w:oddHBand="0" w:evenHBand="1" w:firstRowFirstColumn="0" w:firstRowLastColumn="0" w:lastRowFirstColumn="0" w:lastRowLastColumn="0"/>
+        </w:trPr>
+        <w:tc>
+          <w:tcPr>
+            <w:cnfStyle w:val="001000000000" w:firstRow="0" w:lastRow="0" w:firstColumn="1" w:lastColumn="0" w:oddVBand="0" w:evenVBand="0" w:oddHBand="0" w:evenHBand="0" w:firstRowFirstColumn="0" w:firstRowLastColumn="0" w:lastRowFirstColumn="0" w:lastRowLastColumn="0"/>
+            <w:tcW w:w="9212" w:type="dxa"/>
+            <w:gridSpan w:val="2"/>
+          </w:tcPr>
+          <w:p>
+            <w:pPr>
+              <w:rPr>
+                <w:b w:val="0"/>
+              </w:rPr>
+            </w:pPr>
+            <w:r>
+              <w:rPr>
+                <w:b w:val="0"/>
+              </w:rPr>
+              <w:t>Benutzer meldet</w:t>
+            </w:r>
+            <w:r>
+              <w:rPr>
+                <w:b w:val="0"/>
+              </w:rPr>
+              <w:t xml:space="preserve"> </w:t>
+            </w:r>
+            <w:proofErr w:type="spellStart"/>
+            <w:r>
+              <w:rPr>
+                <w:b w:val="0"/>
+              </w:rPr>
+              <w:t>sich</w:t>
+            </w:r>
+            <w:proofErr w:type="spellEnd"/>
+            <w:r>
+              <w:rPr>
+                <w:b w:val="0"/>
+              </w:rPr>
+              <w:t xml:space="preserve"> mit Loginnamen </w:t>
+            </w:r>
+            <w:r>
+              <w:rPr>
+                <w:b w:val="0"/>
+              </w:rPr>
+              <w:t>und Passwort an System an.</w:t>
+            </w:r>
+          </w:p>
+        </w:tc>
+      </w:tr>
+    </w:tbl>
+    <w:p/>
+    <w:tbl>
+      <w:tblPr>
+        <w:tblStyle w:val="MittlereSchattierung1-Akzent11"/>
+        <w:tblW w:w="0" w:type="auto"/>
+        <w:tblLook w:val="04A0" w:firstRow="1" w:lastRow="0" w:firstColumn="1" w:lastColumn="0" w:noHBand="0" w:noVBand="1"/>
+      </w:tblPr>
+      <w:tblGrid>
+        <w:gridCol w:w="2518"/>
+        <w:gridCol w:w="6694"/>
+      </w:tblGrid>
+      <w:tr>
+        <w:trPr>
+          <w:cnfStyle w:val="100000000000" w:firstRow="1" w:lastRow="0" w:firstColumn="0" w:lastColumn="0" w:oddVBand="0" w:evenVBand="0" w:oddHBand="0" w:evenHBand="0" w:firstRowFirstColumn="0" w:firstRowLastColumn="0" w:lastRowFirstColumn="0" w:lastRowLastColumn="0"/>
+        </w:trPr>
+        <w:tc>
+          <w:tcPr>
+            <w:cnfStyle w:val="001000000000" w:firstRow="0" w:lastRow="0" w:firstColumn="1" w:lastColumn="0" w:oddVBand="0" w:evenVBand="0" w:oddHBand="0" w:evenHBand="0" w:firstRowFirstColumn="0" w:firstRowLastColumn="0" w:lastRowFirstColumn="0" w:lastRowLastColumn="0"/>
+            <w:tcW w:w="9212" w:type="dxa"/>
+            <w:gridSpan w:val="2"/>
+          </w:tcPr>
+          <w:p>
+            <w:r>
+              <w:t>UC6 CRUD Kunde</w:t>
+            </w:r>
+          </w:p>
+        </w:tc>
+      </w:tr>
+      <w:tr>
+        <w:trPr>
+          <w:cnfStyle w:val="000000100000" w:firstRow="0" w:lastRow="0" w:firstColumn="0" w:lastColumn="0" w:oddVBand="0" w:evenVBand="0" w:oddHBand="1" w:evenHBand="0" w:firstRowFirstColumn="0" w:firstRowLastColumn="0" w:lastRowFirstColumn="0" w:lastRowLastColumn="0"/>
+        </w:trPr>
+        <w:tc>
+          <w:tcPr>
+            <w:cnfStyle w:val="001000000000" w:firstRow="0" w:lastRow="0" w:firstColumn="1" w:lastColumn="0" w:oddVBand="0" w:evenVBand="0" w:oddHBand="0" w:evenHBand="0" w:firstRowFirstColumn="0" w:firstRowLastColumn="0" w:lastRowFirstColumn="0" w:lastRowLastColumn="0"/>
+            <w:tcW w:w="2518" w:type="dxa"/>
+          </w:tcPr>
+          <w:p>
+            <w:r>
+              <w:t xml:space="preserve">Primary </w:t>
+            </w:r>
+            <w:proofErr w:type="spellStart"/>
+            <w:r>
+              <w:t>Actor</w:t>
+            </w:r>
+            <w:proofErr w:type="spellEnd"/>
+          </w:p>
+        </w:tc>
+        <w:tc>
+          <w:tcPr>
+            <w:tcW w:w="6694" w:type="dxa"/>
+          </w:tcPr>
+          <w:p>
+            <w:pPr>
+              <w:cnfStyle w:val="000000100000" w:firstRow="0" w:lastRow="0" w:firstColumn="0" w:lastColumn="0" w:oddVBand="0" w:evenVBand="0" w:oddHBand="1" w:evenHBand="0" w:firstRowFirstColumn="0" w:firstRowLastColumn="0" w:lastRowFirstColumn="0" w:lastRowLastColumn="0"/>
+            </w:pPr>
+            <w:r>
+              <w:t>Benutzer (Aussendienstmitarbeiter oder Sekretärin)</w:t>
+            </w:r>
+          </w:p>
+        </w:tc>
+      </w:tr>
+      <w:tr>
+        <w:trPr>
+          <w:cnfStyle w:val="000000010000" w:firstRow="0" w:lastRow="0" w:firstColumn="0" w:lastColumn="0" w:oddVBand="0" w:evenVBand="0" w:oddHBand="0" w:evenHBand="1" w:firstRowFirstColumn="0" w:firstRowLastColumn="0" w:lastRowFirstColumn="0" w:lastRowLastColumn="0"/>
+        </w:trPr>
+        <w:tc>
+          <w:tcPr>
+            <w:cnfStyle w:val="001000000000" w:firstRow="0" w:lastRow="0" w:firstColumn="1" w:lastColumn="0" w:oddVBand="0" w:evenVBand="0" w:oddHBand="0" w:evenHBand="0" w:firstRowFirstColumn="0" w:firstRowLastColumn="0" w:lastRowFirstColumn="0" w:lastRowLastColumn="0"/>
+            <w:tcW w:w="9212" w:type="dxa"/>
+            <w:gridSpan w:val="2"/>
+          </w:tcPr>
+          <w:p>
+            <w:pPr>
+              <w:rPr>
+                <w:b w:val="0"/>
+              </w:rPr>
+            </w:pPr>
+            <w:r>
+              <w:rPr>
+                <w:b w:val="0"/>
+              </w:rPr>
+              <w:t xml:space="preserve">Benutzer </w:t>
+            </w:r>
+            <w:r>
+              <w:rPr>
+                <w:b w:val="0"/>
+              </w:rPr>
+              <w:t>erstellt, liest, bearbeitet oder löscht einen Kunden.</w:t>
+            </w:r>
+          </w:p>
+        </w:tc>
+      </w:tr>
+    </w:tbl>
+    <w:p/>
+    <w:tbl>
+      <w:tblPr>
+        <w:tblStyle w:val="MittlereSchattierung1-Akzent11"/>
+        <w:tblW w:w="0" w:type="auto"/>
+        <w:tblLook w:val="04A0" w:firstRow="1" w:lastRow="0" w:firstColumn="1" w:lastColumn="0" w:noHBand="0" w:noVBand="1"/>
+      </w:tblPr>
+      <w:tblGrid>
+        <w:gridCol w:w="2518"/>
+        <w:gridCol w:w="6694"/>
+      </w:tblGrid>
+      <w:tr>
+        <w:trPr>
+          <w:cnfStyle w:val="100000000000" w:firstRow="1" w:lastRow="0" w:firstColumn="0" w:lastColumn="0" w:oddVBand="0" w:evenVBand="0" w:oddHBand="0" w:evenHBand="0" w:firstRowFirstColumn="0" w:firstRowLastColumn="0" w:lastRowFirstColumn="0" w:lastRowLastColumn="0"/>
+        </w:trPr>
+        <w:tc>
+          <w:tcPr>
+            <w:cnfStyle w:val="001000000000" w:firstRow="0" w:lastRow="0" w:firstColumn="1" w:lastColumn="0" w:oddVBand="0" w:evenVBand="0" w:oddHBand="0" w:evenHBand="0" w:firstRowFirstColumn="0" w:firstRowLastColumn="0" w:lastRowFirstColumn="0" w:lastRowLastColumn="0"/>
+            <w:tcW w:w="9212" w:type="dxa"/>
+            <w:gridSpan w:val="2"/>
+          </w:tcPr>
+          <w:p>
+            <w:r>
+              <w:t>UC7 CRUD Material</w:t>
+            </w:r>
+          </w:p>
+        </w:tc>
+      </w:tr>
+      <w:tr>
+        <w:trPr>
+          <w:cnfStyle w:val="000000100000" w:firstRow="0" w:lastRow="0" w:firstColumn="0" w:lastColumn="0" w:oddVBand="0" w:evenVBand="0" w:oddHBand="1" w:evenHBand="0" w:firstRowFirstColumn="0" w:firstRowLastColumn="0" w:lastRowFirstColumn="0" w:lastRowLastColumn="0"/>
+        </w:trPr>
+        <w:tc>
+          <w:tcPr>
+            <w:cnfStyle w:val="001000000000" w:firstRow="0" w:lastRow="0" w:firstColumn="1" w:lastColumn="0" w:oddVBand="0" w:evenVBand="0" w:oddHBand="0" w:evenHBand="0" w:firstRowFirstColumn="0" w:firstRowLastColumn="0" w:lastRowFirstColumn="0" w:lastRowLastColumn="0"/>
+            <w:tcW w:w="2518" w:type="dxa"/>
+          </w:tcPr>
+          <w:p>
+            <w:r>
+              <w:t xml:space="preserve">Primary </w:t>
+            </w:r>
+            <w:proofErr w:type="spellStart"/>
+            <w:r>
+              <w:t>Actor</w:t>
+            </w:r>
+            <w:proofErr w:type="spellEnd"/>
+          </w:p>
+        </w:tc>
+        <w:tc>
+          <w:tcPr>
+            <w:tcW w:w="6694" w:type="dxa"/>
+          </w:tcPr>
+          <w:p>
+            <w:pPr>
+              <w:cnfStyle w:val="000000100000" w:firstRow="0" w:lastRow="0" w:firstColumn="0" w:lastColumn="0" w:oddVBand="0" w:evenVBand="0" w:oddHBand="1" w:evenHBand="0" w:firstRowFirstColumn="0" w:firstRowLastColumn="0" w:lastRowFirstColumn="0" w:lastRowLastColumn="0"/>
+            </w:pPr>
+            <w:r>
+              <w:t>Benutzer (Aussendienstmitarbeiter oder Sekretärin)</w:t>
+            </w:r>
+          </w:p>
+        </w:tc>
+      </w:tr>
+      <w:tr>
+        <w:trPr>
+          <w:cnfStyle w:val="000000010000" w:firstRow="0" w:lastRow="0" w:firstColumn="0" w:lastColumn="0" w:oddVBand="0" w:evenVBand="0" w:oddHBand="0" w:evenHBand="1" w:firstRowFirstColumn="0" w:firstRowLastColumn="0" w:lastRowFirstColumn="0" w:lastRowLastColumn="0"/>
+        </w:trPr>
+        <w:tc>
+          <w:tcPr>
+            <w:cnfStyle w:val="001000000000" w:firstRow="0" w:lastRow="0" w:firstColumn="1" w:lastColumn="0" w:oddVBand="0" w:evenVBand="0" w:oddHBand="0" w:evenHBand="0" w:firstRowFirstColumn="0" w:firstRowLastColumn="0" w:lastRowFirstColumn="0" w:lastRowLastColumn="0"/>
+            <w:tcW w:w="9212" w:type="dxa"/>
+            <w:gridSpan w:val="2"/>
+          </w:tcPr>
+          <w:p>
+            <w:pPr>
+              <w:rPr>
+                <w:b w:val="0"/>
+              </w:rPr>
+            </w:pPr>
+            <w:r>
+              <w:rPr>
+                <w:b w:val="0"/>
+              </w:rPr>
+              <w:t xml:space="preserve">Benutzer </w:t>
+            </w:r>
+            <w:r>
+              <w:rPr>
+                <w:b w:val="0"/>
+              </w:rPr>
+              <w:t>erstellt, liest, bearbeitet oder löscht ein Material.</w:t>
+            </w:r>
+          </w:p>
+        </w:tc>
+      </w:tr>
+    </w:tbl>
+    <w:p/>
+    <w:tbl>
+      <w:tblPr>
+        <w:tblStyle w:val="MittlereSchattierung1-Akzent11"/>
+        <w:tblW w:w="0" w:type="auto"/>
+        <w:tblLook w:val="04A0" w:firstRow="1" w:lastRow="0" w:firstColumn="1" w:lastColumn="0" w:noHBand="0" w:noVBand="1"/>
+      </w:tblPr>
+      <w:tblGrid>
+        <w:gridCol w:w="2518"/>
+        <w:gridCol w:w="6694"/>
+      </w:tblGrid>
+      <w:tr>
+        <w:trPr>
+          <w:cnfStyle w:val="100000000000" w:firstRow="1" w:lastRow="0" w:firstColumn="0" w:lastColumn="0" w:oddVBand="0" w:evenVBand="0" w:oddHBand="0" w:evenHBand="0" w:firstRowFirstColumn="0" w:firstRowLastColumn="0" w:lastRowFirstColumn="0" w:lastRowLastColumn="0"/>
+        </w:trPr>
+        <w:tc>
+          <w:tcPr>
+            <w:cnfStyle w:val="001000000000" w:firstRow="0" w:lastRow="0" w:firstColumn="1" w:lastColumn="0" w:oddVBand="0" w:evenVBand="0" w:oddHBand="0" w:evenHBand="0" w:firstRowFirstColumn="0" w:firstRowLastColumn="0" w:lastRowFirstColumn="0" w:lastRowLastColumn="0"/>
+            <w:tcW w:w="9212" w:type="dxa"/>
+            <w:gridSpan w:val="2"/>
+          </w:tcPr>
+          <w:p>
+            <w:r>
+              <w:t>UC8 CRUD Stundeneintragst</w:t>
+            </w:r>
+            <w:r>
+              <w:t>yp</w:t>
+            </w:r>
+          </w:p>
+        </w:tc>
+      </w:tr>
+      <w:tr>
+        <w:trPr>
+          <w:cnfStyle w:val="000000100000" w:firstRow="0" w:lastRow="0" w:firstColumn="0" w:lastColumn="0" w:oddVBand="0" w:evenVBand="0" w:oddHBand="1" w:evenHBand="0" w:firstRowFirstColumn="0" w:firstRowLastColumn="0" w:lastRowFirstColumn="0" w:lastRowLastColumn="0"/>
+        </w:trPr>
+        <w:tc>
+          <w:tcPr>
+            <w:cnfStyle w:val="001000000000" w:firstRow="0" w:lastRow="0" w:firstColumn="1" w:lastColumn="0" w:oddVBand="0" w:evenVBand="0" w:oddHBand="0" w:evenHBand="0" w:firstRowFirstColumn="0" w:firstRowLastColumn="0" w:lastRowFirstColumn="0" w:lastRowLastColumn="0"/>
+            <w:tcW w:w="2518" w:type="dxa"/>
+          </w:tcPr>
+          <w:p>
+            <w:r>
+              <w:t xml:space="preserve">Primary </w:t>
+            </w:r>
+            <w:proofErr w:type="spellStart"/>
+            <w:r>
+              <w:t>Actor</w:t>
+            </w:r>
+            <w:proofErr w:type="spellEnd"/>
+          </w:p>
+        </w:tc>
+        <w:tc>
+          <w:tcPr>
+            <w:tcW w:w="6694" w:type="dxa"/>
+          </w:tcPr>
+          <w:p>
+            <w:pPr>
+              <w:cnfStyle w:val="000000100000" w:firstRow="0" w:lastRow="0" w:firstColumn="0" w:lastColumn="0" w:oddVBand="0" w:evenVBand="0" w:oddHBand="1" w:evenHBand="0" w:firstRowFirstColumn="0" w:firstRowLastColumn="0" w:lastRowFirstColumn="0" w:lastRowLastColumn="0"/>
+            </w:pPr>
+            <w:r>
+              <w:t>Benutzer (Aussendienstmitarbeiter oder Sekretärin)</w:t>
+            </w:r>
+          </w:p>
+        </w:tc>
+      </w:tr>
+      <w:tr>
+        <w:trPr>
+          <w:cnfStyle w:val="000000010000" w:firstRow="0" w:lastRow="0" w:firstColumn="0" w:lastColumn="0" w:oddVBand="0" w:evenVBand="0" w:oddHBand="0" w:evenHBand="1" w:firstRowFirstColumn="0" w:firstRowLastColumn="0" w:lastRowFirstColumn="0" w:lastRowLastColumn="0"/>
+        </w:trPr>
+        <w:tc>
+          <w:tcPr>
+            <w:cnfStyle w:val="001000000000" w:firstRow="0" w:lastRow="0" w:firstColumn="1" w:lastColumn="0" w:oddVBand="0" w:evenVBand="0" w:oddHBand="0" w:evenHBand="0" w:firstRowFirstColumn="0" w:firstRowLastColumn="0" w:lastRowFirstColumn="0" w:lastRowLastColumn="0"/>
+            <w:tcW w:w="9212" w:type="dxa"/>
+            <w:gridSpan w:val="2"/>
+          </w:tcPr>
+          <w:p>
+            <w:pPr>
+              <w:rPr>
+                <w:b w:val="0"/>
+              </w:rPr>
+            </w:pPr>
+            <w:r>
+              <w:rPr>
+                <w:b w:val="0"/>
+              </w:rPr>
+              <w:t xml:space="preserve">Benutzer </w:t>
+            </w:r>
+            <w:r>
+              <w:rPr>
+                <w:b w:val="0"/>
+              </w:rPr>
+              <w:t>erstellt, liest, bearbeitet oder löscht ein Stundeneintragstyp</w:t>
+            </w:r>
+          </w:p>
+        </w:tc>
+      </w:tr>
+    </w:tbl>
+    <w:p/>
+    <w:tbl>
+      <w:tblPr>
+        <w:tblStyle w:val="MittlereSchattierung1-Akzent11"/>
+        <w:tblW w:w="0" w:type="auto"/>
+        <w:tblLook w:val="04A0" w:firstRow="1" w:lastRow="0" w:firstColumn="1" w:lastColumn="0" w:noHBand="0" w:noVBand="1"/>
+      </w:tblPr>
+      <w:tblGrid>
+        <w:gridCol w:w="2518"/>
+        <w:gridCol w:w="6694"/>
+      </w:tblGrid>
+      <w:tr>
+        <w:trPr>
+          <w:cnfStyle w:val="100000000000" w:firstRow="1" w:lastRow="0" w:firstColumn="0" w:lastColumn="0" w:oddVBand="0" w:evenVBand="0" w:oddHBand="0" w:evenHBand="0" w:firstRowFirstColumn="0" w:firstRowLastColumn="0" w:lastRowFirstColumn="0" w:lastRowLastColumn="0"/>
+        </w:trPr>
+        <w:tc>
+          <w:tcPr>
+            <w:cnfStyle w:val="001000000000" w:firstRow="0" w:lastRow="0" w:firstColumn="1" w:lastColumn="0" w:oddVBand="0" w:evenVBand="0" w:oddHBand="0" w:evenHBand="0" w:firstRowFirstColumn="0" w:firstRowLastColumn="0" w:lastRowFirstColumn="0" w:lastRowLastColumn="0"/>
+            <w:tcW w:w="9212" w:type="dxa"/>
+            <w:gridSpan w:val="2"/>
+          </w:tcPr>
+          <w:p>
+            <w:r>
+              <w:t>UC9 CRUD Auftrag</w:t>
+            </w:r>
+          </w:p>
+        </w:tc>
+      </w:tr>
+      <w:tr>
+        <w:trPr>
+          <w:cnfStyle w:val="000000100000" w:firstRow="0" w:lastRow="0" w:firstColumn="0" w:lastColumn="0" w:oddVBand="0" w:evenVBand="0" w:oddHBand="1" w:evenHBand="0" w:firstRowFirstColumn="0" w:firstRowLastColumn="0" w:lastRowFirstColumn="0" w:lastRowLastColumn="0"/>
+        </w:trPr>
+        <w:tc>
+          <w:tcPr>
+            <w:cnfStyle w:val="001000000000" w:firstRow="0" w:lastRow="0" w:firstColumn="1" w:lastColumn="0" w:oddVBand="0" w:evenVBand="0" w:oddHBand="0" w:evenHBand="0" w:firstRowFirstColumn="0" w:firstRowLastColumn="0" w:lastRowFirstColumn="0" w:lastRowLastColumn="0"/>
+            <w:tcW w:w="2518" w:type="dxa"/>
+          </w:tcPr>
+          <w:p>
+            <w:r>
+              <w:t xml:space="preserve">Primary </w:t>
+            </w:r>
+            <w:proofErr w:type="spellStart"/>
+            <w:r>
+              <w:t>Actor</w:t>
+            </w:r>
+            <w:proofErr w:type="spellEnd"/>
+          </w:p>
+        </w:tc>
+        <w:tc>
+          <w:tcPr>
+            <w:tcW w:w="6694" w:type="dxa"/>
+          </w:tcPr>
+          <w:p>
+            <w:pPr>
+              <w:cnfStyle w:val="000000100000" w:firstRow="0" w:lastRow="0" w:firstColumn="0" w:lastColumn="0" w:oddVBand="0" w:evenVBand="0" w:oddHBand="1" w:evenHBand="0" w:firstRowFirstColumn="0" w:firstRowLastColumn="0" w:lastRowFirstColumn="0" w:lastRowLastColumn="0"/>
+            </w:pPr>
+            <w:r>
+              <w:t>Sekretärin</w:t>
+            </w:r>
+          </w:p>
+        </w:tc>
+      </w:tr>
+      <w:tr>
+        <w:trPr>
+          <w:cnfStyle w:val="000000010000" w:firstRow="0" w:lastRow="0" w:firstColumn="0" w:lastColumn="0" w:oddVBand="0" w:evenVBand="0" w:oddHBand="0" w:evenHBand="1" w:firstRowFirstColumn="0" w:firstRowLastColumn="0" w:lastRowFirstColumn="0" w:lastRowLastColumn="0"/>
+        </w:trPr>
+        <w:tc>
+          <w:tcPr>
+            <w:cnfStyle w:val="001000000000" w:firstRow="0" w:lastRow="0" w:firstColumn="1" w:lastColumn="0" w:oddVBand="0" w:evenVBand="0" w:oddHBand="0" w:evenHBand="0" w:firstRowFirstColumn="0" w:firstRowLastColumn="0" w:lastRowFirstColumn="0" w:lastRowLastColumn="0"/>
+            <w:tcW w:w="9212" w:type="dxa"/>
+            <w:gridSpan w:val="2"/>
+          </w:tcPr>
+          <w:p>
+            <w:pPr>
+              <w:rPr>
+                <w:b w:val="0"/>
+              </w:rPr>
+            </w:pPr>
+            <w:r>
+              <w:rPr>
+                <w:b w:val="0"/>
+              </w:rPr>
+              <w:t>Sekretärin erstellt, liest, bearbeitet oder löscht einen Auftrag.</w:t>
+            </w:r>
+          </w:p>
+        </w:tc>
+      </w:tr>
+    </w:tbl>
+    <w:p/>
+    <w:tbl>
+      <w:tblPr>
+        <w:tblStyle w:val="MittlereSchattierung1-Akzent11"/>
+        <w:tblW w:w="0" w:type="auto"/>
+        <w:tblLook w:val="04A0" w:firstRow="1" w:lastRow="0" w:firstColumn="1" w:lastColumn="0" w:noHBand="0" w:noVBand="1"/>
+      </w:tblPr>
+      <w:tblGrid>
+        <w:gridCol w:w="2518"/>
+        <w:gridCol w:w="6694"/>
+      </w:tblGrid>
+      <w:tr>
+        <w:trPr>
+          <w:cnfStyle w:val="100000000000" w:firstRow="1" w:lastRow="0" w:firstColumn="0" w:lastColumn="0" w:oddVBand="0" w:evenVBand="0" w:oddHBand="0" w:evenHBand="0" w:firstRowFirstColumn="0" w:firstRowLastColumn="0" w:lastRowFirstColumn="0" w:lastRowLastColumn="0"/>
+        </w:trPr>
+        <w:tc>
+          <w:tcPr>
+            <w:cnfStyle w:val="001000000000" w:firstRow="0" w:lastRow="0" w:firstColumn="1" w:lastColumn="0" w:oddVBand="0" w:evenVBand="0" w:oddHBand="0" w:evenHBand="0" w:firstRowFirstColumn="0" w:firstRowLastColumn="0" w:lastRowFirstColumn="0" w:lastRowLastColumn="0"/>
+            <w:tcW w:w="9212" w:type="dxa"/>
+            <w:gridSpan w:val="2"/>
+          </w:tcPr>
+          <w:p>
+            <w:r>
+              <w:t>UC10 Stundeneintrag an Auftrag zuweisen</w:t>
+            </w:r>
+          </w:p>
+        </w:tc>
+      </w:tr>
+      <w:tr>
+        <w:trPr>
+          <w:cnfStyle w:val="000000100000" w:firstRow="0" w:lastRow="0" w:firstColumn="0" w:lastColumn="0" w:oddVBand="0" w:evenVBand="0" w:oddHBand="1" w:evenHBand="0" w:firstRowFirstColumn="0" w:firstRowLastColumn="0" w:lastRowFirstColumn="0" w:lastRowLastColumn="0"/>
+        </w:trPr>
+        <w:tc>
+          <w:tcPr>
+            <w:cnfStyle w:val="001000000000" w:firstRow="0" w:lastRow="0" w:firstColumn="1" w:lastColumn="0" w:oddVBand="0" w:evenVBand="0" w:oddHBand="0" w:evenHBand="0" w:firstRowFirstColumn="0" w:firstRowLastColumn="0" w:lastRowFirstColumn="0" w:lastRowLastColumn="0"/>
+            <w:tcW w:w="2518" w:type="dxa"/>
+          </w:tcPr>
+          <w:p>
+            <w:r>
+              <w:t xml:space="preserve">Primary </w:t>
+            </w:r>
+            <w:proofErr w:type="spellStart"/>
+            <w:r>
+              <w:t>Actor</w:t>
+            </w:r>
+            <w:proofErr w:type="spellEnd"/>
+          </w:p>
+        </w:tc>
+        <w:tc>
+          <w:tcPr>
+            <w:tcW w:w="6694" w:type="dxa"/>
+          </w:tcPr>
+          <w:p>
+            <w:pPr>
+              <w:cnfStyle w:val="000000100000" w:firstRow="0" w:lastRow="0" w:firstColumn="0" w:lastColumn="0" w:oddVBand="0" w:evenVBand="0" w:oddHBand="1" w:evenHBand="0" w:firstRowFirstColumn="0" w:firstRowLastColumn="0" w:lastRowFirstColumn="0" w:lastRowLastColumn="0"/>
+            </w:pPr>
+            <w:r>
+              <w:t>Benutzer (Aussendienstmitarbeiter oder Sekretärin)</w:t>
+            </w:r>
+          </w:p>
+        </w:tc>
+      </w:tr>
+      <w:tr>
+        <w:trPr>
+          <w:cnfStyle w:val="000000010000" w:firstRow="0" w:lastRow="0" w:firstColumn="0" w:lastColumn="0" w:oddVBand="0" w:evenVBand="0" w:oddHBand="0" w:evenHBand="1" w:firstRowFirstColumn="0" w:firstRowLastColumn="0" w:lastRowFirstColumn="0" w:lastRowLastColumn="0"/>
+        </w:trPr>
+        <w:tc>
+          <w:tcPr>
+            <w:cnfStyle w:val="001000000000" w:firstRow="0" w:lastRow="0" w:firstColumn="1" w:lastColumn="0" w:oddVBand="0" w:evenVBand="0" w:oddHBand="0" w:evenHBand="0" w:firstRowFirstColumn="0" w:firstRowLastColumn="0" w:lastRowFirstColumn="0" w:lastRowLastColumn="0"/>
+            <w:tcW w:w="9212" w:type="dxa"/>
+            <w:gridSpan w:val="2"/>
+          </w:tcPr>
+          <w:p>
+            <w:pPr>
+              <w:rPr>
+                <w:b w:val="0"/>
+              </w:rPr>
+            </w:pPr>
+            <w:r>
+              <w:rPr>
+                <w:b w:val="0"/>
+              </w:rPr>
+              <w:t>Benutzer weist</w:t>
+            </w:r>
+            <w:r>
+              <w:rPr>
+                <w:b w:val="0"/>
+              </w:rPr>
+              <w:t xml:space="preserve"> einen Stunde</w:t>
+            </w:r>
+            <w:r>
+              <w:rPr>
+                <w:b w:val="0"/>
+              </w:rPr>
+              <w:t>neintrag einem Auftrag zu.</w:t>
+            </w:r>
+          </w:p>
+        </w:tc>
+      </w:tr>
+    </w:tbl>
+    <w:p/>
+    <w:tbl>
+      <w:tblPr>
+        <w:tblStyle w:val="MittlereSchattierung1-Akzent11"/>
+        <w:tblW w:w="0" w:type="auto"/>
+        <w:tblLook w:val="04A0" w:firstRow="1" w:lastRow="0" w:firstColumn="1" w:lastColumn="0" w:noHBand="0" w:noVBand="1"/>
+      </w:tblPr>
+      <w:tblGrid>
+        <w:gridCol w:w="2518"/>
+        <w:gridCol w:w="6694"/>
+      </w:tblGrid>
+      <w:tr>
+        <w:trPr>
+          <w:cnfStyle w:val="100000000000" w:firstRow="1" w:lastRow="0" w:firstColumn="0" w:lastColumn="0" w:oddVBand="0" w:evenVBand="0" w:oddHBand="0" w:evenHBand="0" w:firstRowFirstColumn="0" w:firstRowLastColumn="0" w:lastRowFirstColumn="0" w:lastRowLastColumn="0"/>
+        </w:trPr>
+        <w:tc>
+          <w:tcPr>
+            <w:cnfStyle w:val="001000000000" w:firstRow="0" w:lastRow="0" w:firstColumn="1" w:lastColumn="0" w:oddVBand="0" w:evenVBand="0" w:oddHBand="0" w:evenHBand="0" w:firstRowFirstColumn="0" w:firstRowLastColumn="0" w:lastRowFirstColumn="0" w:lastRowLastColumn="0"/>
+            <w:tcW w:w="9212" w:type="dxa"/>
+            <w:gridSpan w:val="2"/>
+          </w:tcPr>
+          <w:p>
+            <w:r>
+              <w:t>UC11 Eingesetztes Material an Auftrag zuweisen</w:t>
+            </w:r>
+          </w:p>
+        </w:tc>
+      </w:tr>
+      <w:tr>
+        <w:trPr>
+          <w:cnfStyle w:val="000000100000" w:firstRow="0" w:lastRow="0" w:firstColumn="0" w:lastColumn="0" w:oddVBand="0" w:evenVBand="0" w:oddHBand="1" w:evenHBand="0" w:firstRowFirstColumn="0" w:firstRowLastColumn="0" w:lastRowFirstColumn="0" w:lastRowLastColumn="0"/>
+        </w:trPr>
+        <w:tc>
+          <w:tcPr>
+            <w:cnfStyle w:val="001000000000" w:firstRow="0" w:lastRow="0" w:firstColumn="1" w:lastColumn="0" w:oddVBand="0" w:evenVBand="0" w:oddHBand="0" w:evenHBand="0" w:firstRowFirstColumn="0" w:firstRowLastColumn="0" w:lastRowFirstColumn="0" w:lastRowLastColumn="0"/>
+            <w:tcW w:w="2518" w:type="dxa"/>
+          </w:tcPr>
+          <w:p>
+            <w:r>
+              <w:t xml:space="preserve">Primary </w:t>
+            </w:r>
+            <w:proofErr w:type="spellStart"/>
+            <w:r>
+              <w:t>Actor</w:t>
+            </w:r>
+            <w:proofErr w:type="spellEnd"/>
+          </w:p>
+        </w:tc>
+        <w:tc>
+          <w:tcPr>
+            <w:tcW w:w="6694" w:type="dxa"/>
+          </w:tcPr>
+          <w:p>
+            <w:pPr>
+              <w:cnfStyle w:val="000000100000" w:firstRow="0" w:lastRow="0" w:firstColumn="0" w:lastColumn="0" w:oddVBand="0" w:evenVBand="0" w:oddHBand="1" w:evenHBand="0" w:firstRowFirstColumn="0" w:firstRowLastColumn="0" w:lastRowFirstColumn="0" w:lastRowLastColumn="0"/>
+            </w:pPr>
+            <w:r>
+              <w:t>Benutzer (Aussendienstmitarbeiter oder Sekretärin)</w:t>
+            </w:r>
+          </w:p>
+        </w:tc>
+      </w:tr>
+      <w:tr>
+        <w:trPr>
+          <w:cnfStyle w:val="000000010000" w:firstRow="0" w:lastRow="0" w:firstColumn="0" w:lastColumn="0" w:oddVBand="0" w:evenVBand="0" w:oddHBand="0" w:evenHBand="1" w:firstRowFirstColumn="0" w:firstRowLastColumn="0" w:lastRowFirstColumn="0" w:lastRowLastColumn="0"/>
+        </w:trPr>
+        <w:tc>
+          <w:tcPr>
+            <w:cnfStyle w:val="001000000000" w:firstRow="0" w:lastRow="0" w:firstColumn="1" w:lastColumn="0" w:oddVBand="0" w:evenVBand="0" w:oddHBand="0" w:evenHBand="0" w:firstRowFirstColumn="0" w:firstRowLastColumn="0" w:lastRowFirstColumn="0" w:lastRowLastColumn="0"/>
+            <w:tcW w:w="9212" w:type="dxa"/>
+            <w:gridSpan w:val="2"/>
+          </w:tcPr>
+          <w:p>
+            <w:pPr>
+              <w:rPr>
+                <w:b w:val="0"/>
+              </w:rPr>
+            </w:pPr>
+            <w:bookmarkStart w:id="18" w:name="_GoBack"/>
+            <w:r>
+              <w:rPr>
+                <w:b w:val="0"/>
+              </w:rPr>
+              <w:t xml:space="preserve">Benutzer </w:t>
+            </w:r>
+            <w:r>
+              <w:rPr>
+                <w:b w:val="0"/>
+              </w:rPr>
+              <w:t>weist eingesetztes Material einem</w:t>
+            </w:r>
+            <w:r>
+              <w:rPr>
+                <w:b w:val="0"/>
+              </w:rPr>
+              <w:t xml:space="preserve"> Auftrag zu.</w:t>
+            </w:r>
+            <w:bookmarkEnd w:id="18"/>
+          </w:p>
+        </w:tc>
+      </w:tr>
+    </w:tbl>
+    <w:p/>
     <w:p>
       <w:pPr>
-        <w:pStyle w:val="Heading1"/>
-      </w:pPr>
-      <w:bookmarkStart w:id="18" w:name="_Toc288564155"/>
+        <w:pStyle w:val="berschrift1"/>
+      </w:pPr>
+      <w:bookmarkStart w:id="19" w:name="_Toc288564155"/>
       <w:r>
         <w:t>Spezifische Anforderungen</w:t>
       </w:r>
-      <w:bookmarkEnd w:id="18"/>
+      <w:bookmarkEnd w:id="19"/>
     </w:p>
     <w:p>
       <w:r>
@@ -4496,182 +5858,238 @@
     </w:p>
     <w:p>
       <w:pPr>
-        <w:pStyle w:val="Heading2"/>
-      </w:pPr>
-      <w:bookmarkStart w:id="19" w:name="_Toc288564156"/>
+        <w:pStyle w:val="berschrift2"/>
+      </w:pPr>
+      <w:bookmarkStart w:id="20" w:name="_Toc288564156"/>
       <w:r>
         <w:t>Funktionalität</w:t>
-      </w:r>
-      <w:bookmarkEnd w:id="19"/>
-    </w:p>
-    <w:p>
-      <w:pPr>
-        <w:pStyle w:val="Heading3"/>
-      </w:pPr>
-      <w:bookmarkStart w:id="20" w:name="_Toc288564157"/>
-      <w:r>
-        <w:t>Use Cases</w:t>
       </w:r>
       <w:bookmarkEnd w:id="20"/>
     </w:p>
     <w:p>
+      <w:pPr>
+        <w:pStyle w:val="berschrift3"/>
+      </w:pPr>
+      <w:bookmarkStart w:id="21" w:name="_Toc288564157"/>
+      <w:proofErr w:type="spellStart"/>
+      <w:r>
+        <w:lastRenderedPageBreak/>
+        <w:t>Use</w:t>
+      </w:r>
+      <w:proofErr w:type="spellEnd"/>
+      <w:r>
+        <w:t xml:space="preserve"> Cases</w:t>
+      </w:r>
+      <w:bookmarkEnd w:id="21"/>
+    </w:p>
+    <w:p>
+      <w:proofErr w:type="spellStart"/>
       <w:r>
         <w:rPr>
           <w:highlight w:val="yellow"/>
         </w:rPr>
-        <w:t>Use Cases werden im Letzten Teil ja Beschrieben. Wir verwenden hier durch die Auslagerung der Use Cases sowieso eine andere Struktur als das Vorlagedokument.</w:t>
+        <w:t>Use</w:t>
+      </w:r>
+      <w:proofErr w:type="spellEnd"/>
+      <w:r>
+        <w:rPr>
+          <w:highlight w:val="yellow"/>
+        </w:rPr>
+        <w:t xml:space="preserve"> Cases werden im Letzten Teil ja Beschrieben. Wir verwenden hier durch die Auslagerung der </w:t>
+      </w:r>
+      <w:proofErr w:type="spellStart"/>
+      <w:r>
+        <w:rPr>
+          <w:highlight w:val="yellow"/>
+        </w:rPr>
+        <w:t>Use</w:t>
+      </w:r>
+      <w:proofErr w:type="spellEnd"/>
+      <w:r>
+        <w:rPr>
+          <w:highlight w:val="yellow"/>
+        </w:rPr>
+        <w:t xml:space="preserve"> Cases sowieso eine andere Struktur als das Vorlagedokument.</w:t>
       </w:r>
     </w:p>
     <w:p>
       <w:pPr>
-        <w:pStyle w:val="Heading2"/>
-      </w:pPr>
-      <w:bookmarkStart w:id="21" w:name="_Toc288564158"/>
+        <w:pStyle w:val="berschrift2"/>
+      </w:pPr>
+      <w:bookmarkStart w:id="22" w:name="_Toc288564158"/>
       <w:r>
         <w:t>Zuverlässigkeit</w:t>
-      </w:r>
-      <w:bookmarkEnd w:id="21"/>
-    </w:p>
-    <w:p>
-      <w:r>
-        <w:t>Da es sich beim Rappo</w:t>
-      </w:r>
-      <w:r>
-        <w:t>rtieren der Arbeitsstunden um einen b</w:t>
-      </w:r>
-      <w:r>
-        <w:t>usinesskritischen Prozess handelt, sind die Benutzer darauf angewiesen, dass die Applikation stets funktioniert.</w:t>
-      </w:r>
-    </w:p>
-    <w:p>
-      <w:pPr>
-        <w:pStyle w:val="Heading3"/>
-      </w:pPr>
-      <w:bookmarkStart w:id="22" w:name="_Toc288564159"/>
-      <w:r>
-        <w:t>Erreichbarkeit des Servers</w:t>
       </w:r>
       <w:bookmarkEnd w:id="22"/>
     </w:p>
     <w:p>
       <w:r>
-        <w:lastRenderedPageBreak/>
-        <w:t>Mit der Pla</w:t>
-      </w:r>
-      <w:r>
-        <w:t>t</w:t>
-      </w:r>
-      <w:r>
-        <w:t xml:space="preserve">zierung des Serverteils bei einem professionellen Hoster </w:t>
-      </w:r>
-      <w:r>
-        <w:t>kann</w:t>
-      </w:r>
-      <w:r>
-        <w:t xml:space="preserve"> eine Erreichbarkeit von über 99% sicher</w:t>
-      </w:r>
-      <w:r>
-        <w:t>gestellt werden. Für den Fall, dass der Server trotzdem einmal nicht erreichbar sein könnte</w:t>
-      </w:r>
-      <w:r>
-        <w:t>, wird auf dem Android-Client ein lokales Caching eingesetzt, damit garantiert alle rapportierten Stunden aufgezeichnet werden.</w:t>
+        <w:t>Da es sich beim Rappo</w:t>
+      </w:r>
+      <w:r>
+        <w:t>rtieren der Arbeitsstunden um einen b</w:t>
+      </w:r>
+      <w:r>
+        <w:t>usinesskritischen Prozess handelt, sind die Benutzer darauf angewiesen, dass die Applikation stets funktioniert.</w:t>
       </w:r>
     </w:p>
     <w:p>
       <w:pPr>
-        <w:pStyle w:val="Heading2"/>
-      </w:pPr>
-      <w:bookmarkStart w:id="23" w:name="_Toc288564160"/>
-      <w:r>
-        <w:t>Be</w:t>
-      </w:r>
-      <w:r>
-        <w:t>dienbarkeit</w:t>
+        <w:pStyle w:val="berschrift3"/>
+      </w:pPr>
+      <w:bookmarkStart w:id="23" w:name="_Toc288564159"/>
+      <w:r>
+        <w:t>Erreichbarkeit des Servers</w:t>
       </w:r>
       <w:bookmarkEnd w:id="23"/>
     </w:p>
     <w:p>
       <w:r>
-        <w:t>Wie in der Vision beschrieben</w:t>
-      </w:r>
-      <w:r>
-        <w:t>,</w:t>
-      </w:r>
-      <w:r>
-        <w:t xml:space="preserve"> ist die einfache Bedienung ein</w:t>
-      </w:r>
-      <w:r>
-        <w:t xml:space="preserve"> Hauptziel</w:t>
-      </w:r>
-      <w:r>
-        <w:t>. Die Aussendienstmitarbeiter (</w:t>
-      </w:r>
-      <w:r>
-        <w:t>Annahme:grobmotorischer Handwerker</w:t>
-      </w:r>
-      <w:r>
-        <w:t xml:space="preserve"> mit bes</w:t>
-      </w:r>
-      <w:r>
-        <w:t>chränktem Technikverständnis</w:t>
-      </w:r>
-      <w:r>
-        <w:t>) sollen ihre Stunden mit möglichst wenig Aufwand</w:t>
-      </w:r>
-      <w:r>
-        <w:t xml:space="preserve"> oder Einarbeitungszeit</w:t>
-      </w:r>
-      <w:r>
-        <w:t xml:space="preserve"> rapportieren können.</w:t>
+        <w:t>Mit der Pla</w:t>
+      </w:r>
+      <w:r>
+        <w:t>t</w:t>
+      </w:r>
+      <w:r>
+        <w:t xml:space="preserve">zierung des Serverteils bei einem professionellen Hoster </w:t>
+      </w:r>
+      <w:r>
+        <w:t>kann</w:t>
+      </w:r>
+      <w:r>
+        <w:t xml:space="preserve"> eine Erreichbarkeit von über 99% sicher</w:t>
+      </w:r>
+      <w:r>
+        <w:t>gestellt werden. Für den Fall, dass der Server trotzdem einmal nicht erreichbar sein könnte</w:t>
+      </w:r>
+      <w:r>
+        <w:t xml:space="preserve">, wird auf dem </w:t>
+      </w:r>
+      <w:proofErr w:type="spellStart"/>
+      <w:r>
+        <w:t>Android</w:t>
+      </w:r>
+      <w:proofErr w:type="spellEnd"/>
+      <w:r>
+        <w:t>-Client ein lokales Caching eingesetzt, damit garantiert alle rapportierten Stunden aufgezeichnet werden.</w:t>
       </w:r>
     </w:p>
     <w:p>
-      <w:r>
-        <w:t xml:space="preserve">Der Android-Client wird wie eine Stoppuhr bedienbar sein. Beim Aufnehmen der Arbeit drückt der Mitarbeiter </w:t>
-      </w:r>
-      <w:r>
-        <w:t xml:space="preserve">den Start-Knopf, beim Beenden von eben dieser betätigt er </w:t>
-      </w:r>
-      <w:r>
-        <w:t>den Stopp-Knopf und wählt abschliessend noch den Kunden aus</w:t>
-      </w:r>
-      <w:r>
-        <w:t xml:space="preserve"> (optional)</w:t>
-      </w:r>
-      <w:r>
-        <w:t>, für den er die Arbeit verrichtet hat.</w:t>
-      </w:r>
-    </w:p>
-    <w:p>
-      <w:r>
-        <w:t>Der Server- und Reportingteil wird üb</w:t>
-      </w:r>
-      <w:r>
-        <w:t>ersichtlich gestaltet und hält</w:t>
-      </w:r>
-      <w:r>
-        <w:t xml:space="preserve"> sich an die gängigen Webkonventionen der Bedienbarkeit.</w:t>
-      </w:r>
-    </w:p>
-    <w:p>
-      <w:pPr>
-        <w:pStyle w:val="Heading2"/>
-      </w:pPr>
-      <w:bookmarkStart w:id="24" w:name="_Toc288564161"/>
-      <w:r>
-        <w:t>Effizienz</w:t>
+      <w:pPr>
+        <w:pStyle w:val="berschrift2"/>
+      </w:pPr>
+      <w:bookmarkStart w:id="24" w:name="_Toc288564160"/>
+      <w:r>
+        <w:t>Be</w:t>
+      </w:r>
+      <w:r>
+        <w:t>dienbarkeit</w:t>
       </w:r>
       <w:bookmarkEnd w:id="24"/>
     </w:p>
     <w:p>
-      <w:pPr>
-        <w:pStyle w:val="Heading3"/>
-      </w:pPr>
-      <w:bookmarkStart w:id="25" w:name="_Toc288564162"/>
+      <w:r>
+        <w:t>Wie in der Vision beschrieben</w:t>
+      </w:r>
+      <w:r>
+        <w:t>,</w:t>
+      </w:r>
+      <w:r>
+        <w:t xml:space="preserve"> ist die einfache Bedienung ein</w:t>
+      </w:r>
+      <w:r>
+        <w:t xml:space="preserve"> Hauptziel</w:t>
+      </w:r>
+      <w:r>
+        <w:t>. Die Aussendienstmitarbeiter (</w:t>
+      </w:r>
+      <w:proofErr w:type="spellStart"/>
+      <w:r>
+        <w:t>Annahme:grobmotorischer</w:t>
+      </w:r>
+      <w:proofErr w:type="spellEnd"/>
+      <w:r>
+        <w:t xml:space="preserve"> Handwerker</w:t>
+      </w:r>
+      <w:r>
+        <w:t xml:space="preserve"> mit bes</w:t>
+      </w:r>
+      <w:r>
+        <w:t>chränktem Technikverständnis</w:t>
+      </w:r>
+      <w:r>
+        <w:t>) sollen ihre Stunden mit möglichst wenig Aufwand</w:t>
+      </w:r>
+      <w:r>
+        <w:t xml:space="preserve"> oder Einarbeitungszeit</w:t>
+      </w:r>
+      <w:r>
+        <w:t xml:space="preserve"> rapportieren können.</w:t>
+      </w:r>
+    </w:p>
+    <w:p>
+      <w:r>
+        <w:t xml:space="preserve">Der </w:t>
+      </w:r>
+      <w:proofErr w:type="spellStart"/>
+      <w:r>
+        <w:t>Android</w:t>
+      </w:r>
+      <w:proofErr w:type="spellEnd"/>
+      <w:r>
+        <w:t xml:space="preserve">-Client wird wie eine Stoppuhr bedienbar sein. Beim Aufnehmen der Arbeit drückt der Mitarbeiter </w:t>
+      </w:r>
+      <w:r>
+        <w:t xml:space="preserve">den Start-Knopf, beim Beenden von eben dieser betätigt er </w:t>
+      </w:r>
+      <w:r>
+        <w:t>den Stopp-Knopf und wählt abschliessend noch den Kunden aus</w:t>
+      </w:r>
+      <w:r>
+        <w:t xml:space="preserve"> (optional)</w:t>
+      </w:r>
+      <w:r>
+        <w:t>, für den er die Arbeit verrichtet hat.</w:t>
+      </w:r>
+    </w:p>
+    <w:p>
+      <w:r>
+        <w:t xml:space="preserve">Der Server- und </w:t>
+      </w:r>
+      <w:proofErr w:type="spellStart"/>
+      <w:r>
+        <w:t>Reportingteil</w:t>
+      </w:r>
+      <w:proofErr w:type="spellEnd"/>
+      <w:r>
+        <w:t xml:space="preserve"> wird üb</w:t>
+      </w:r>
+      <w:r>
+        <w:t>ersichtlich gestaltet und hält</w:t>
+      </w:r>
+      <w:r>
+        <w:t xml:space="preserve"> sich an die gängigen Webkonventionen der Bedienbarkeit.</w:t>
+      </w:r>
+    </w:p>
+    <w:p>
+      <w:pPr>
+        <w:pStyle w:val="berschrift2"/>
+      </w:pPr>
+      <w:bookmarkStart w:id="25" w:name="_Toc288564161"/>
+      <w:r>
+        <w:t>Effizienz</w:t>
+      </w:r>
+      <w:bookmarkEnd w:id="25"/>
+    </w:p>
+    <w:p>
+      <w:pPr>
+        <w:pStyle w:val="berschrift3"/>
+      </w:pPr>
+      <w:bookmarkStart w:id="26" w:name="_Toc288564162"/>
       <w:r>
         <w:t>Ladezeiten</w:t>
       </w:r>
-      <w:bookmarkEnd w:id="25"/>
+      <w:bookmarkEnd w:id="26"/>
     </w:p>
     <w:p>
       <w:r>
@@ -4706,169 +6124,218 @@
     </w:p>
     <w:p>
       <w:pPr>
-        <w:pStyle w:val="Heading2"/>
-      </w:pPr>
-      <w:bookmarkStart w:id="26" w:name="_Toc288564163"/>
+        <w:pStyle w:val="berschrift2"/>
+      </w:pPr>
+      <w:bookmarkStart w:id="27" w:name="_Toc288564163"/>
       <w:r>
         <w:t>Änderbarkeit</w:t>
-      </w:r>
-      <w:bookmarkEnd w:id="26"/>
-    </w:p>
-    <w:p>
-      <w:r>
-        <w:t xml:space="preserve">Wie im Projektplan </w:t>
-      </w:r>
-      <w:r>
-        <w:t xml:space="preserve">schon festgelegt, wird </w:t>
-      </w:r>
-      <w:r>
-        <w:t>MRT mit dem Abschluss dieses Projektes noch</w:t>
-      </w:r>
-      <w:r>
-        <w:t xml:space="preserve"> nicht fertig sein. Darum wird </w:t>
-      </w:r>
-      <w:r>
-        <w:t>die Software so aus</w:t>
-      </w:r>
-      <w:r>
-        <w:t>gelegt, dass sie leicht e</w:t>
-      </w:r>
-      <w:r>
-        <w:t>rweitert werden kann.</w:t>
-      </w:r>
-    </w:p>
-    <w:p>
-      <w:r>
-        <w:t xml:space="preserve">Da MRT auch in echten Unternehmen </w:t>
-      </w:r>
-      <w:r>
-        <w:t xml:space="preserve">zum Einsatz kommen soll, wird </w:t>
-      </w:r>
-      <w:r>
-        <w:t xml:space="preserve">dafür </w:t>
-      </w:r>
-      <w:r>
-        <w:t xml:space="preserve">gesorgt, </w:t>
-      </w:r>
-      <w:r>
-        <w:t>dass der Code übersichtlich, wartbar und gut dokumentiert ist.</w:t>
-      </w:r>
-    </w:p>
-    <w:p>
-      <w:pPr>
-        <w:pStyle w:val="Heading2"/>
-      </w:pPr>
-      <w:bookmarkStart w:id="27" w:name="_Toc288564164"/>
-      <w:r>
-        <w:t>Ü</w:t>
-      </w:r>
-      <w:r>
-        <w:t>bertragbarkeit</w:t>
       </w:r>
       <w:bookmarkEnd w:id="27"/>
     </w:p>
     <w:p>
-      <w:pPr>
-        <w:pStyle w:val="Heading3"/>
-      </w:pPr>
-      <w:bookmarkStart w:id="28" w:name="_Toc288564165"/>
-      <w:r>
-        <w:t>Plattformen</w:t>
+      <w:r>
+        <w:t xml:space="preserve">Wie im Projektplan </w:t>
+      </w:r>
+      <w:r>
+        <w:t xml:space="preserve">schon festgelegt, wird </w:t>
+      </w:r>
+      <w:r>
+        <w:t>MRT mit dem Abschluss dieses Projektes noch</w:t>
+      </w:r>
+      <w:r>
+        <w:t xml:space="preserve"> nicht fertig sein. Darum wird </w:t>
+      </w:r>
+      <w:r>
+        <w:t>die Software so aus</w:t>
+      </w:r>
+      <w:r>
+        <w:t>gelegt, dass sie leicht e</w:t>
+      </w:r>
+      <w:r>
+        <w:t>rweitert werden kann.</w:t>
+      </w:r>
+    </w:p>
+    <w:p>
+      <w:r>
+        <w:t xml:space="preserve">Da MRT auch in echten Unternehmen </w:t>
+      </w:r>
+      <w:r>
+        <w:t xml:space="preserve">zum Einsatz kommen soll, wird </w:t>
+      </w:r>
+      <w:r>
+        <w:t xml:space="preserve">dafür </w:t>
+      </w:r>
+      <w:r>
+        <w:t xml:space="preserve">gesorgt, </w:t>
+      </w:r>
+      <w:r>
+        <w:t xml:space="preserve">dass der Code übersichtlich, </w:t>
+      </w:r>
+      <w:proofErr w:type="spellStart"/>
+      <w:r>
+        <w:t>wartbar</w:t>
+      </w:r>
+      <w:proofErr w:type="spellEnd"/>
+      <w:r>
+        <w:t xml:space="preserve"> und gut dokumentiert ist.</w:t>
+      </w:r>
+    </w:p>
+    <w:p>
+      <w:pPr>
+        <w:pStyle w:val="berschrift2"/>
+      </w:pPr>
+      <w:bookmarkStart w:id="28" w:name="_Toc288564164"/>
+      <w:r>
+        <w:t>Ü</w:t>
+      </w:r>
+      <w:r>
+        <w:t>bertragbarkeit</w:t>
       </w:r>
       <w:bookmarkEnd w:id="28"/>
     </w:p>
     <w:p>
-      <w:r>
-        <w:t>Der Serverteil wird auf jedem Server mit einer korrekten Rails-Setup (inkl. Version) lauffähig sein und ist insofern Plattform unabhängig.</w:t>
-      </w:r>
-    </w:p>
-    <w:p>
-      <w:r>
-        <w:t>Für den Client beschränken wir uns auf die Androidversion 2.2. Derzeit sind keine Versionen für iOS (iPhone) oder WebOS (Palm) geplant</w:t>
-      </w:r>
-      <w:r>
-        <w:t>.</w:t>
-      </w:r>
-    </w:p>
-    <w:p>
-      <w:pPr>
-        <w:pStyle w:val="Heading3"/>
-      </w:pPr>
-      <w:bookmarkStart w:id="29" w:name="_Toc288564166"/>
-      <w:r>
-        <w:t>Internationalisierung</w:t>
+      <w:pPr>
+        <w:pStyle w:val="berschrift3"/>
+      </w:pPr>
+      <w:bookmarkStart w:id="29" w:name="_Toc288564165"/>
+      <w:r>
+        <w:t>Plattformen</w:t>
       </w:r>
       <w:bookmarkEnd w:id="29"/>
     </w:p>
     <w:p>
       <w:r>
-        <w:t>Derzeit sind keine weiteren Sprachen geplant.</w:t>
+        <w:lastRenderedPageBreak/>
+        <w:t xml:space="preserve">Der Serverteil wird auf jedem Server mit einer korrekten </w:t>
+      </w:r>
+      <w:proofErr w:type="spellStart"/>
+      <w:r>
+        <w:t>Rails</w:t>
+      </w:r>
+      <w:proofErr w:type="spellEnd"/>
+      <w:r>
+        <w:t>-Setup (inkl. Version) lauffähig sein und ist insofern Plattform unabhängig.</w:t>
       </w:r>
     </w:p>
     <w:p>
       <w:r>
-        <w:br w:type="page"/>
+        <w:t xml:space="preserve">Für den Client beschränken wir uns auf die </w:t>
+      </w:r>
+      <w:proofErr w:type="spellStart"/>
+      <w:r>
+        <w:t>Androidversion</w:t>
+      </w:r>
+      <w:proofErr w:type="spellEnd"/>
+      <w:r>
+        <w:t xml:space="preserve"> 2.2. Derzeit sind keine Versionen für </w:t>
+      </w:r>
+      <w:proofErr w:type="spellStart"/>
+      <w:r>
+        <w:t>iOS</w:t>
+      </w:r>
+      <w:proofErr w:type="spellEnd"/>
+      <w:r>
+        <w:t xml:space="preserve"> (</w:t>
+      </w:r>
+      <w:proofErr w:type="spellStart"/>
+      <w:r>
+        <w:t>iPhone</w:t>
+      </w:r>
+      <w:proofErr w:type="spellEnd"/>
+      <w:r>
+        <w:t xml:space="preserve">) oder </w:t>
+      </w:r>
+      <w:proofErr w:type="spellStart"/>
+      <w:r>
+        <w:t>WebOS</w:t>
+      </w:r>
+      <w:proofErr w:type="spellEnd"/>
+      <w:r>
+        <w:t xml:space="preserve"> (Palm) geplant</w:t>
+      </w:r>
+      <w:r>
+        <w:t>.</w:t>
       </w:r>
     </w:p>
     <w:p>
       <w:pPr>
-        <w:pStyle w:val="Heading2"/>
-      </w:pPr>
-      <w:bookmarkStart w:id="30" w:name="_Toc288564167"/>
-      <w:r>
-        <w:lastRenderedPageBreak/>
-        <w:t>Schnittstellen</w:t>
+        <w:pStyle w:val="berschrift3"/>
+      </w:pPr>
+      <w:bookmarkStart w:id="30" w:name="_Toc288564166"/>
+      <w:r>
+        <w:t>Internationalisierung</w:t>
       </w:r>
       <w:bookmarkEnd w:id="30"/>
     </w:p>
     <w:p>
-      <w:pPr>
-        <w:pStyle w:val="Heading3"/>
-      </w:pPr>
-      <w:bookmarkStart w:id="31" w:name="_Toc288564168"/>
-      <w:r>
-        <w:t>Userschnittstellen</w:t>
+      <w:r>
+        <w:t>Derzeit sind keine weiteren Sprachen geplant.</w:t>
+      </w:r>
+    </w:p>
+    <w:p>
+      <w:r>
+        <w:br w:type="page"/>
+      </w:r>
+    </w:p>
+    <w:p>
+      <w:pPr>
+        <w:pStyle w:val="berschrift2"/>
+      </w:pPr>
+      <w:bookmarkStart w:id="31" w:name="_Toc288564167"/>
+      <w:r>
+        <w:lastRenderedPageBreak/>
+        <w:t>Schnittstellen</w:t>
       </w:r>
       <w:bookmarkEnd w:id="31"/>
     </w:p>
     <w:p>
-      <w:r>
-        <w:t>Der Benutzer bedie</w:t>
-      </w:r>
-      <w:r>
-        <w:t>nt die Clientapplikation mit dem Finger</w:t>
-      </w:r>
-      <w:r>
-        <w:t xml:space="preserve"> über den Touchscreen</w:t>
-      </w:r>
-      <w:r>
-        <w:t>. Die Serverapp</w:t>
-      </w:r>
-      <w:r>
-        <w:t xml:space="preserve">likation </w:t>
-      </w:r>
-      <w:r>
-        <w:t xml:space="preserve">kann </w:t>
-      </w:r>
-      <w:r>
-        <w:t>mit Maus und Keyboard über den Browser</w:t>
-      </w:r>
-      <w:r>
-        <w:t xml:space="preserve"> gesteuert werden</w:t>
-      </w:r>
-      <w:r>
-        <w:t>.</w:t>
-      </w:r>
+      <w:pPr>
+        <w:pStyle w:val="berschrift3"/>
+      </w:pPr>
+      <w:bookmarkStart w:id="32" w:name="_Toc288564168"/>
+      <w:r>
+        <w:t>Userschnittstellen</w:t>
+      </w:r>
+      <w:bookmarkEnd w:id="32"/>
     </w:p>
     <w:p>
-      <w:pPr>
-        <w:pStyle w:val="Heading3"/>
-      </w:pPr>
-      <w:bookmarkStart w:id="32" w:name="_Toc288564169"/>
+      <w:r>
+        <w:t>Der Benutzer bedie</w:t>
+      </w:r>
+      <w:r>
+        <w:t>nt die Clientapplikation mit dem Finger</w:t>
+      </w:r>
+      <w:r>
+        <w:t xml:space="preserve"> über den Touchscreen</w:t>
+      </w:r>
+      <w:r>
+        <w:t>. Die Serverapp</w:t>
+      </w:r>
+      <w:r>
+        <w:t xml:space="preserve">likation </w:t>
+      </w:r>
+      <w:r>
+        <w:t xml:space="preserve">kann </w:t>
+      </w:r>
+      <w:r>
+        <w:t>mit Maus und Keyboard über den Browser</w:t>
+      </w:r>
+      <w:r>
+        <w:t xml:space="preserve"> gesteuert werden</w:t>
+      </w:r>
+      <w:r>
+        <w:t>.</w:t>
+      </w:r>
+    </w:p>
+    <w:p>
+      <w:pPr>
+        <w:pStyle w:val="berschrift3"/>
+      </w:pPr>
+      <w:bookmarkStart w:id="33" w:name="_Toc288564169"/>
       <w:r>
         <w:t>Netzwerkschnittstellen</w:t>
       </w:r>
-      <w:bookmarkEnd w:id="32"/>
+      <w:bookmarkEnd w:id="33"/>
     </w:p>
     <w:p>
       <w:r>
@@ -4880,55 +6347,63 @@
     </w:p>
     <w:p>
       <w:r>
-        <w:t>Der Server stellt eine Netwerkschnittstelle über eine RESTFUL API zur Verfügung.</w:t>
+        <w:t xml:space="preserve">Der Server stellt eine </w:t>
+      </w:r>
+      <w:proofErr w:type="spellStart"/>
+      <w:r>
+        <w:t>Netwerkschnittstelle</w:t>
+      </w:r>
+      <w:proofErr w:type="spellEnd"/>
+      <w:r>
+        <w:t xml:space="preserve"> über eine RESTFUL API zur Verfügung.</w:t>
       </w:r>
     </w:p>
     <w:p>
       <w:pPr>
-        <w:pStyle w:val="Heading2"/>
-      </w:pPr>
-      <w:bookmarkStart w:id="33" w:name="_Toc288564170"/>
+        <w:pStyle w:val="berschrift2"/>
+      </w:pPr>
+      <w:bookmarkStart w:id="34" w:name="_Toc288564170"/>
       <w:r>
         <w:t>Lizenz</w:t>
       </w:r>
       <w:r>
         <w:t>anforderungen</w:t>
-      </w:r>
-      <w:bookmarkEnd w:id="33"/>
-    </w:p>
-    <w:p>
-      <w:r>
-        <w:t>Es werden keine Lizen</w:t>
-      </w:r>
-      <w:r>
-        <w:t>z</w:t>
-      </w:r>
-      <w:r>
-        <w:t>en benötigt.</w:t>
-      </w:r>
-    </w:p>
-    <w:p>
-      <w:pPr>
-        <w:pStyle w:val="Heading2"/>
-      </w:pPr>
-      <w:bookmarkStart w:id="34" w:name="_Toc288564171"/>
-      <w:r>
-        <w:t xml:space="preserve">Verwendete </w:t>
-      </w:r>
-      <w:r>
-        <w:t>Standar</w:t>
-      </w:r>
-      <w:r>
-        <w:t>d</w:t>
-      </w:r>
-      <w:r>
-        <w:t>s</w:t>
       </w:r>
       <w:bookmarkEnd w:id="34"/>
     </w:p>
     <w:p>
-      <w:pPr>
-        <w:pStyle w:val="ListParagraph"/>
+      <w:r>
+        <w:t>Es werden keine Lizen</w:t>
+      </w:r>
+      <w:r>
+        <w:t>z</w:t>
+      </w:r>
+      <w:r>
+        <w:t>en benötigt.</w:t>
+      </w:r>
+    </w:p>
+    <w:p>
+      <w:pPr>
+        <w:pStyle w:val="berschrift2"/>
+      </w:pPr>
+      <w:bookmarkStart w:id="35" w:name="_Toc288564171"/>
+      <w:r>
+        <w:t xml:space="preserve">Verwendete </w:t>
+      </w:r>
+      <w:r>
+        <w:t>Standar</w:t>
+      </w:r>
+      <w:r>
+        <w:t>d</w:t>
+      </w:r>
+      <w:r>
+        <w:t>s</w:t>
+      </w:r>
+      <w:bookmarkEnd w:id="35"/>
+    </w:p>
+    <w:p>
+      <w:pPr>
+        <w:pStyle w:val="Listenabsatz"/>
         <w:numPr>
           <w:ilvl w:val="0"/>
           <w:numId w:val="6"/>
@@ -4940,7 +6415,7 @@
     </w:p>
     <w:p>
       <w:pPr>
-        <w:pStyle w:val="ListParagraph"/>
+        <w:pStyle w:val="Listenabsatz"/>
         <w:numPr>
           <w:ilvl w:val="0"/>
           <w:numId w:val="6"/>
@@ -4949,76 +6424,103 @@
           <w:highlight w:val="yellow"/>
         </w:rPr>
       </w:pPr>
+      <w:proofErr w:type="spellStart"/>
       <w:r>
         <w:rPr>
           <w:highlight w:val="yellow"/>
         </w:rPr>
-        <w:t>Android API Version 10?!?</w:t>
+        <w:t>Android</w:t>
+      </w:r>
+      <w:proofErr w:type="spellEnd"/>
+      <w:r>
+        <w:rPr>
+          <w:highlight w:val="yellow"/>
+        </w:rPr>
+        <w:t xml:space="preserve"> API Version 10?!?</w:t>
       </w:r>
     </w:p>
     <w:p/>
     <w:p>
       <w:pPr>
-        <w:pStyle w:val="Heading1"/>
-      </w:pPr>
-      <w:bookmarkStart w:id="35" w:name="_Toc288564172"/>
-      <w:r>
-        <w:t>Use Cases</w:t>
-      </w:r>
-      <w:bookmarkEnd w:id="35"/>
+        <w:pStyle w:val="berschrift1"/>
+      </w:pPr>
+      <w:bookmarkStart w:id="36" w:name="_Toc288564172"/>
+      <w:proofErr w:type="spellStart"/>
+      <w:r>
+        <w:t>Use</w:t>
+      </w:r>
+      <w:proofErr w:type="spellEnd"/>
+      <w:r>
+        <w:t xml:space="preserve"> Cases</w:t>
+      </w:r>
+      <w:bookmarkEnd w:id="36"/>
     </w:p>
     <w:p>
       <w:pPr>
-        <w:pStyle w:val="Heading2"/>
-      </w:pPr>
-      <w:bookmarkStart w:id="36" w:name="_Toc288564173"/>
-      <w:r>
-        <w:t>Use Case Diagramm</w:t>
-      </w:r>
-      <w:bookmarkEnd w:id="36"/>
-    </w:p>
-    <w:p/>
-    <w:p>
-      <w:pPr>
-        <w:pStyle w:val="Heading2"/>
-      </w:pPr>
-      <w:bookmarkStart w:id="37" w:name="_Toc288564174"/>
-      <w:r>
-        <w:t>Aktoren&amp;Stakeholders</w:t>
+        <w:pStyle w:val="berschrift2"/>
+      </w:pPr>
+      <w:bookmarkStart w:id="37" w:name="_Toc288564173"/>
+      <w:proofErr w:type="spellStart"/>
+      <w:r>
+        <w:t>Use</w:t>
+      </w:r>
+      <w:proofErr w:type="spellEnd"/>
+      <w:r>
+        <w:t xml:space="preserve"> Case Diagramm</w:t>
       </w:r>
       <w:bookmarkEnd w:id="37"/>
     </w:p>
     <w:p/>
     <w:p>
       <w:pPr>
-        <w:pStyle w:val="Heading2"/>
-      </w:pPr>
-      <w:bookmarkStart w:id="38" w:name="_Toc288564175"/>
-      <w:r>
-        <w:t>Use Case 1</w:t>
+        <w:pStyle w:val="berschrift2"/>
+      </w:pPr>
+      <w:bookmarkStart w:id="38" w:name="_Toc288564174"/>
+      <w:proofErr w:type="spellStart"/>
+      <w:r>
+        <w:t>Aktoren&amp;Stakeholders</w:t>
       </w:r>
       <w:bookmarkEnd w:id="38"/>
+      <w:proofErr w:type="spellEnd"/>
     </w:p>
     <w:p/>
     <w:p>
       <w:pPr>
-        <w:pStyle w:val="Heading2"/>
-      </w:pPr>
-      <w:bookmarkStart w:id="39" w:name="_Toc288564176"/>
-      <w:r>
-        <w:t>Use Case 2</w:t>
+        <w:pStyle w:val="berschrift2"/>
+      </w:pPr>
+      <w:bookmarkStart w:id="39" w:name="_Toc288564175"/>
+      <w:proofErr w:type="spellStart"/>
+      <w:r>
+        <w:t>Use</w:t>
+      </w:r>
+      <w:proofErr w:type="spellEnd"/>
+      <w:r>
+        <w:t xml:space="preserve"> Case 1</w:t>
       </w:r>
       <w:bookmarkEnd w:id="39"/>
     </w:p>
     <w:p/>
     <w:p>
-      <w:bookmarkStart w:id="40" w:name="_GoBack"/>
+      <w:pPr>
+        <w:pStyle w:val="berschrift2"/>
+      </w:pPr>
+      <w:bookmarkStart w:id="40" w:name="_Toc288564176"/>
+      <w:proofErr w:type="spellStart"/>
+      <w:r>
+        <w:t>Use</w:t>
+      </w:r>
+      <w:proofErr w:type="spellEnd"/>
+      <w:r>
+        <w:t xml:space="preserve"> Case 2</w:t>
+      </w:r>
       <w:bookmarkEnd w:id="40"/>
     </w:p>
     <w:p/>
+    <w:p/>
+    <w:p/>
     <w:p>
       <w:pPr>
-        <w:pStyle w:val="ListParagraph"/>
+        <w:pStyle w:val="Listenabsatz"/>
         <w:ind w:left="0"/>
         <w:rPr>
           <w:highlight w:val="yellow"/>
@@ -5026,8 +6528,8 @@
       </w:pPr>
     </w:p>
     <w:sectPr>
-      <w:headerReference w:type="default" r:id="rId9"/>
-      <w:footerReference w:type="default" r:id="rId10"/>
+      <w:headerReference w:type="default" r:id="rId11"/>
+      <w:footerReference w:type="default" r:id="rId12"/>
       <w:pgSz w:w="11906" w:h="16838"/>
       <w:pgMar w:top="1417" w:right="1417" w:bottom="1134" w:left="1417" w:header="708" w:footer="708" w:gutter="0"/>
       <w:pgNumType w:start="0"/>
@@ -5040,8 +6542,8 @@
 </file>
 
 <file path=word/endnotes.xml><?xml version="1.0" encoding="utf-8"?>
-<w:endnotes xmlns:ve="http://schemas.openxmlformats.org/markup-compatibility/2006" xmlns:o="urn:schemas-microsoft-com:office:office" xmlns:r="http://schemas.openxmlformats.org/officeDocument/2006/relationships" xmlns:m="http://schemas.openxmlformats.org/officeDocument/2006/math" xmlns:v="urn:schemas-microsoft-com:vml" xmlns:wp="http://schemas.openxmlformats.org/drawingml/2006/wordprocessingDrawing" xmlns:w10="urn:schemas-microsoft-com:office:word" xmlns:w="http://schemas.openxmlformats.org/wordprocessingml/2006/main" xmlns:wne="http://schemas.microsoft.com/office/word/2006/wordml">
-  <w:endnote w:type="separator" w:id="0">
+<w:endnotes xmlns:wpc="http://schemas.microsoft.com/office/word/2010/wordprocessingCanvas" xmlns:mc="http://schemas.openxmlformats.org/markup-compatibility/2006" xmlns:o="urn:schemas-microsoft-com:office:office" xmlns:r="http://schemas.openxmlformats.org/officeDocument/2006/relationships" xmlns:m="http://schemas.openxmlformats.org/officeDocument/2006/math" xmlns:v="urn:schemas-microsoft-com:vml" xmlns:wp14="http://schemas.microsoft.com/office/word/2010/wordprocessingDrawing" xmlns:wp="http://schemas.openxmlformats.org/drawingml/2006/wordprocessingDrawing" xmlns:w10="urn:schemas-microsoft-com:office:word" xmlns:w="http://schemas.openxmlformats.org/wordprocessingml/2006/main" xmlns:w14="http://schemas.microsoft.com/office/word/2010/wordml" xmlns:wpg="http://schemas.microsoft.com/office/word/2010/wordprocessingGroup" xmlns:wpi="http://schemas.microsoft.com/office/word/2010/wordprocessingInk" xmlns:wne="http://schemas.microsoft.com/office/word/2006/wordml" xmlns:wps="http://schemas.microsoft.com/office/word/2010/wordprocessingShape" mc:Ignorable="w14 wp14">
+  <w:endnote w:type="separator" w:id="-1">
     <w:p>
       <w:pPr>
         <w:spacing w:after="0"/>
@@ -5051,7 +6553,7 @@
       </w:r>
     </w:p>
   </w:endnote>
-  <w:endnote w:type="continuationSeparator" w:id="1">
+  <w:endnote w:type="continuationSeparator" w:id="0">
     <w:p>
       <w:pPr>
         <w:spacing w:after="0"/>
@@ -5065,10 +6567,10 @@
 </file>
 
 <file path=word/footer1.xml><?xml version="1.0" encoding="utf-8"?>
-<w:ftr xmlns:ve="http://schemas.openxmlformats.org/markup-compatibility/2006" xmlns:o="urn:schemas-microsoft-com:office:office" xmlns:r="http://schemas.openxmlformats.org/officeDocument/2006/relationships" xmlns:m="http://schemas.openxmlformats.org/officeDocument/2006/math" xmlns:v="urn:schemas-microsoft-com:vml" xmlns:wp="http://schemas.openxmlformats.org/drawingml/2006/wordprocessingDrawing" xmlns:w10="urn:schemas-microsoft-com:office:word" xmlns:w="http://schemas.openxmlformats.org/wordprocessingml/2006/main" xmlns:wne="http://schemas.microsoft.com/office/word/2006/wordml">
+<w:ftr xmlns:wpc="http://schemas.microsoft.com/office/word/2010/wordprocessingCanvas" xmlns:mc="http://schemas.openxmlformats.org/markup-compatibility/2006" xmlns:o="urn:schemas-microsoft-com:office:office" xmlns:r="http://schemas.openxmlformats.org/officeDocument/2006/relationships" xmlns:m="http://schemas.openxmlformats.org/officeDocument/2006/math" xmlns:v="urn:schemas-microsoft-com:vml" xmlns:wp14="http://schemas.microsoft.com/office/word/2010/wordprocessingDrawing" xmlns:wp="http://schemas.openxmlformats.org/drawingml/2006/wordprocessingDrawing" xmlns:w10="urn:schemas-microsoft-com:office:word" xmlns:w="http://schemas.openxmlformats.org/wordprocessingml/2006/main" xmlns:w14="http://schemas.microsoft.com/office/word/2010/wordml" xmlns:wpg="http://schemas.microsoft.com/office/word/2010/wordprocessingGroup" xmlns:wpi="http://schemas.microsoft.com/office/word/2010/wordprocessingInk" xmlns:wne="http://schemas.microsoft.com/office/word/2006/wordml" xmlns:wps="http://schemas.microsoft.com/office/word/2010/wordprocessingShape" mc:Ignorable="w14 wp14">
   <w:p>
     <w:pPr>
-      <w:pStyle w:val="Footer"/>
+      <w:pStyle w:val="Fuzeile"/>
     </w:pPr>
     <w:r>
       <w:rPr>
@@ -5181,7 +6683,7 @@
         <w:noProof/>
         <w:lang w:val="de-DE"/>
       </w:rPr>
-      <w:t>1</w:t>
+      <w:t>5</w:t>
     </w:r>
     <w:r>
       <w:rPr>
@@ -5195,23 +6697,38 @@
       </w:rPr>
       <w:t xml:space="preserve"> von </w:t>
     </w:r>
-    <w:fldSimple w:instr="NUMPAGES  \* Arabic  \* MERGEFORMAT">
-      <w:r>
-        <w:rPr>
-          <w:b/>
-          <w:noProof/>
-          <w:lang w:val="de-DE"/>
-        </w:rPr>
-        <w:t>7</w:t>
-      </w:r>
-    </w:fldSimple>
+    <w:r>
+      <w:fldChar w:fldCharType="begin"/>
+    </w:r>
+    <w:r>
+      <w:instrText>NUMPAGES  \* Arabic  \* MERGEFORMAT</w:instrText>
+    </w:r>
+    <w:r>
+      <w:fldChar w:fldCharType="separate"/>
+    </w:r>
+    <w:r>
+      <w:rPr>
+        <w:b/>
+        <w:noProof/>
+        <w:lang w:val="de-DE"/>
+      </w:rPr>
+      <w:t>8</w:t>
+    </w:r>
+    <w:r>
+      <w:rPr>
+        <w:b/>
+        <w:noProof/>
+        <w:lang w:val="de-DE"/>
+      </w:rPr>
+      <w:fldChar w:fldCharType="end"/>
+    </w:r>
   </w:p>
 </w:ftr>
 </file>
 
 <file path=word/footnotes.xml><?xml version="1.0" encoding="utf-8"?>
-<w:footnotes xmlns:ve="http://schemas.openxmlformats.org/markup-compatibility/2006" xmlns:o="urn:schemas-microsoft-com:office:office" xmlns:r="http://schemas.openxmlformats.org/officeDocument/2006/relationships" xmlns:m="http://schemas.openxmlformats.org/officeDocument/2006/math" xmlns:v="urn:schemas-microsoft-com:vml" xmlns:wp="http://schemas.openxmlformats.org/drawingml/2006/wordprocessingDrawing" xmlns:w10="urn:schemas-microsoft-com:office:word" xmlns:w="http://schemas.openxmlformats.org/wordprocessingml/2006/main" xmlns:wne="http://schemas.microsoft.com/office/word/2006/wordml">
-  <w:footnote w:type="separator" w:id="0">
+<w:footnotes xmlns:wpc="http://schemas.microsoft.com/office/word/2010/wordprocessingCanvas" xmlns:mc="http://schemas.openxmlformats.org/markup-compatibility/2006" xmlns:o="urn:schemas-microsoft-com:office:office" xmlns:r="http://schemas.openxmlformats.org/officeDocument/2006/relationships" xmlns:m="http://schemas.openxmlformats.org/officeDocument/2006/math" xmlns:v="urn:schemas-microsoft-com:vml" xmlns:wp14="http://schemas.microsoft.com/office/word/2010/wordprocessingDrawing" xmlns:wp="http://schemas.openxmlformats.org/drawingml/2006/wordprocessingDrawing" xmlns:w10="urn:schemas-microsoft-com:office:word" xmlns:w="http://schemas.openxmlformats.org/wordprocessingml/2006/main" xmlns:w14="http://schemas.microsoft.com/office/word/2010/wordml" xmlns:wpg="http://schemas.microsoft.com/office/word/2010/wordprocessingGroup" xmlns:wpi="http://schemas.microsoft.com/office/word/2010/wordprocessingInk" xmlns:wne="http://schemas.microsoft.com/office/word/2006/wordml" xmlns:wps="http://schemas.microsoft.com/office/word/2010/wordprocessingShape" mc:Ignorable="w14 wp14">
+  <w:footnote w:type="separator" w:id="-1">
     <w:p>
       <w:pPr>
         <w:spacing w:after="0"/>
@@ -5221,7 +6738,7 @@
       </w:r>
     </w:p>
   </w:footnote>
-  <w:footnote w:type="continuationSeparator" w:id="1">
+  <w:footnote w:type="continuationSeparator" w:id="0">
     <w:p>
       <w:pPr>
         <w:spacing w:after="0"/>
@@ -5235,10 +6752,10 @@
 </file>
 
 <file path=word/header1.xml><?xml version="1.0" encoding="utf-8"?>
-<w:hdr xmlns:ve="http://schemas.openxmlformats.org/markup-compatibility/2006" xmlns:o="urn:schemas-microsoft-com:office:office" xmlns:r="http://schemas.openxmlformats.org/officeDocument/2006/relationships" xmlns:m="http://schemas.openxmlformats.org/officeDocument/2006/math" xmlns:v="urn:schemas-microsoft-com:vml" xmlns:wp="http://schemas.openxmlformats.org/drawingml/2006/wordprocessingDrawing" xmlns:w10="urn:schemas-microsoft-com:office:word" xmlns:w="http://schemas.openxmlformats.org/wordprocessingml/2006/main" xmlns:wne="http://schemas.microsoft.com/office/word/2006/wordml">
+<w:hdr xmlns:wpc="http://schemas.microsoft.com/office/word/2010/wordprocessingCanvas" xmlns:mc="http://schemas.openxmlformats.org/markup-compatibility/2006" xmlns:o="urn:schemas-microsoft-com:office:office" xmlns:r="http://schemas.openxmlformats.org/officeDocument/2006/relationships" xmlns:m="http://schemas.openxmlformats.org/officeDocument/2006/math" xmlns:v="urn:schemas-microsoft-com:vml" xmlns:wp14="http://schemas.microsoft.com/office/word/2010/wordprocessingDrawing" xmlns:wp="http://schemas.openxmlformats.org/drawingml/2006/wordprocessingDrawing" xmlns:w10="urn:schemas-microsoft-com:office:word" xmlns:w="http://schemas.openxmlformats.org/wordprocessingml/2006/main" xmlns:w14="http://schemas.microsoft.com/office/word/2010/wordml" xmlns:wpg="http://schemas.microsoft.com/office/word/2010/wordprocessingGroup" xmlns:wpi="http://schemas.microsoft.com/office/word/2010/wordprocessingInk" xmlns:wne="http://schemas.microsoft.com/office/word/2006/wordml" xmlns:wps="http://schemas.microsoft.com/office/word/2010/wordprocessingShape" mc:Ignorable="w14 wp14">
   <w:p>
     <w:pPr>
-      <w:pStyle w:val="Header"/>
+      <w:pStyle w:val="Kopfzeile"/>
     </w:pPr>
     <w:r>
       <w:rPr>
@@ -5282,7 +6799,7 @@
                   <a:blip r:embed="rId1" cstate="print">
                     <a:extLst>
                       <a:ext uri="{28A0092B-C50C-407E-A947-70E740481C1C}">
-                        <a14:useLocalDpi xmlns:a14="http://schemas.microsoft.com/office/drawing/2010/main" xmlns:wps="http://schemas.microsoft.com/office/word/2010/wordprocessingShape" xmlns:wpi="http://schemas.microsoft.com/office/word/2010/wordprocessingInk" xmlns:wpg="http://schemas.microsoft.com/office/word/2010/wordprocessingGroup" xmlns:w14="http://schemas.microsoft.com/office/word/2010/wordml" xmlns:w="http://schemas.openxmlformats.org/wordprocessingml/2006/main" xmlns:w10="urn:schemas-microsoft-com:office:word" xmlns:wp14="http://schemas.microsoft.com/office/word/2010/wordprocessingDrawing" xmlns:v="urn:schemas-microsoft-com:vml" xmlns:o="urn:schemas-microsoft-com:office:office" xmlns:mc="http://schemas.openxmlformats.org/markup-compatibility/2006" xmlns:wpc="http://schemas.microsoft.com/office/word/2010/wordprocessingCanvas" xmlns="" val="0"/>
+                        <a14:useLocalDpi xmlns:a14="http://schemas.microsoft.com/office/drawing/2010/main" val="0"/>
                       </a:ext>
                     </a:extLst>
                   </a:blip>
@@ -5329,7 +6846,7 @@
 </file>
 
 <file path=word/numbering.xml><?xml version="1.0" encoding="utf-8"?>
-<w:numbering xmlns:ve="http://schemas.openxmlformats.org/markup-compatibility/2006" xmlns:o="urn:schemas-microsoft-com:office:office" xmlns:r="http://schemas.openxmlformats.org/officeDocument/2006/relationships" xmlns:m="http://schemas.openxmlformats.org/officeDocument/2006/math" xmlns:v="urn:schemas-microsoft-com:vml" xmlns:wp="http://schemas.openxmlformats.org/drawingml/2006/wordprocessingDrawing" xmlns:w10="urn:schemas-microsoft-com:office:word" xmlns:w="http://schemas.openxmlformats.org/wordprocessingml/2006/main" xmlns:wne="http://schemas.microsoft.com/office/word/2006/wordml">
+<w:numbering xmlns:wpc="http://schemas.microsoft.com/office/word/2010/wordprocessingCanvas" xmlns:mc="http://schemas.openxmlformats.org/markup-compatibility/2006" xmlns:o="urn:schemas-microsoft-com:office:office" xmlns:r="http://schemas.openxmlformats.org/officeDocument/2006/relationships" xmlns:m="http://schemas.openxmlformats.org/officeDocument/2006/math" xmlns:v="urn:schemas-microsoft-com:vml" xmlns:wp14="http://schemas.microsoft.com/office/word/2010/wordprocessingDrawing" xmlns:wp="http://schemas.openxmlformats.org/drawingml/2006/wordprocessingDrawing" xmlns:w10="urn:schemas-microsoft-com:office:word" xmlns:w="http://schemas.openxmlformats.org/wordprocessingml/2006/main" xmlns:w14="http://schemas.microsoft.com/office/word/2010/wordml" xmlns:wpg="http://schemas.microsoft.com/office/word/2010/wordprocessingGroup" xmlns:wpi="http://schemas.microsoft.com/office/word/2010/wordprocessingInk" xmlns:wne="http://schemas.microsoft.com/office/word/2006/wordml" xmlns:wps="http://schemas.microsoft.com/office/word/2010/wordprocessingShape" mc:Ignorable="w14 wp14">
   <w:abstractNum w:abstractNumId="0">
     <w:nsid w:val="1F8E48AC"/>
     <w:multiLevelType w:val="multilevel"/>
@@ -5509,7 +7026,7 @@
     <w:lvl w:ilvl="0">
       <w:start w:val="1"/>
       <w:numFmt w:val="decimal"/>
-      <w:pStyle w:val="Heading1"/>
+      <w:pStyle w:val="berschrift1"/>
       <w:lvlText w:val="%1"/>
       <w:lvlJc w:val="left"/>
       <w:pPr>
@@ -5519,7 +7036,7 @@
     <w:lvl w:ilvl="1">
       <w:start w:val="1"/>
       <w:numFmt w:val="decimal"/>
-      <w:pStyle w:val="Heading2"/>
+      <w:pStyle w:val="berschrift2"/>
       <w:lvlText w:val="%1.%2"/>
       <w:lvlJc w:val="left"/>
       <w:pPr>
@@ -5529,7 +7046,7 @@
     <w:lvl w:ilvl="2">
       <w:start w:val="1"/>
       <w:numFmt w:val="decimal"/>
-      <w:pStyle w:val="Heading3"/>
+      <w:pStyle w:val="berschrift3"/>
       <w:lvlText w:val="%1.%2.%3"/>
       <w:lvlJc w:val="left"/>
       <w:pPr>
@@ -5539,7 +7056,7 @@
     <w:lvl w:ilvl="3">
       <w:start w:val="1"/>
       <w:numFmt w:val="decimal"/>
-      <w:pStyle w:val="Heading4"/>
+      <w:pStyle w:val="berschrift4"/>
       <w:lvlText w:val="%1.%2.%3.%4"/>
       <w:lvlJc w:val="left"/>
       <w:pPr>
@@ -5549,7 +7066,7 @@
     <w:lvl w:ilvl="4">
       <w:start w:val="1"/>
       <w:numFmt w:val="decimal"/>
-      <w:pStyle w:val="Heading5"/>
+      <w:pStyle w:val="berschrift5"/>
       <w:lvlText w:val="%1.%2.%3.%4.%5"/>
       <w:lvlJc w:val="left"/>
       <w:pPr>
@@ -5559,7 +7076,7 @@
     <w:lvl w:ilvl="5">
       <w:start w:val="1"/>
       <w:numFmt w:val="decimal"/>
-      <w:pStyle w:val="Heading6"/>
+      <w:pStyle w:val="berschrift6"/>
       <w:lvlText w:val="%1.%2.%3.%4.%5.%6"/>
       <w:lvlJc w:val="left"/>
       <w:pPr>
@@ -5569,7 +7086,7 @@
     <w:lvl w:ilvl="6">
       <w:start w:val="1"/>
       <w:numFmt w:val="decimal"/>
-      <w:pStyle w:val="Heading7"/>
+      <w:pStyle w:val="berschrift7"/>
       <w:lvlText w:val="%1.%2.%3.%4.%5.%6.%7"/>
       <w:lvlJc w:val="left"/>
       <w:pPr>
@@ -5579,7 +7096,7 @@
     <w:lvl w:ilvl="7">
       <w:start w:val="1"/>
       <w:numFmt w:val="decimal"/>
-      <w:pStyle w:val="Heading8"/>
+      <w:pStyle w:val="berschrift8"/>
       <w:lvlText w:val="%1.%2.%3.%4.%5.%6.%7.%8"/>
       <w:lvlJc w:val="left"/>
       <w:pPr>
@@ -5589,7 +7106,7 @@
     <w:lvl w:ilvl="8">
       <w:start w:val="1"/>
       <w:numFmt w:val="decimal"/>
-      <w:pStyle w:val="Heading9"/>
+      <w:pStyle w:val="berschrift9"/>
       <w:lvlText w:val="%1.%2.%3.%4.%5.%6.%7.%8.%9"/>
       <w:lvlJc w:val="left"/>
       <w:pPr>
@@ -6048,7 +7565,7 @@
 </file>
 
 <file path=word/styles.xml><?xml version="1.0" encoding="utf-8"?>
-<w:styles xmlns:r="http://schemas.openxmlformats.org/officeDocument/2006/relationships" xmlns:w="http://schemas.openxmlformats.org/wordprocessingml/2006/main">
+<w:styles xmlns:mc="http://schemas.openxmlformats.org/markup-compatibility/2006" xmlns:r="http://schemas.openxmlformats.org/officeDocument/2006/relationships" xmlns:w="http://schemas.openxmlformats.org/wordprocessingml/2006/main" xmlns:w14="http://schemas.microsoft.com/office/word/2010/wordml" mc:Ignorable="w14">
   <w:docDefaults>
     <w:rPrDefault>
       <w:rPr>
@@ -6203,7 +7720,7 @@
     <w:lsdException w:name="Bibliography" w:uiPriority="37"/>
     <w:lsdException w:name="TOC Heading" w:uiPriority="39" w:qFormat="1"/>
   </w:latentStyles>
-  <w:style w:type="paragraph" w:default="1" w:styleId="Normal">
+  <w:style w:type="paragraph" w:default="1" w:styleId="Standard">
     <w:name w:val="Normal"/>
     <w:qFormat/>
     <w:rsid w:val="003C3BB7"/>
@@ -6212,11 +7729,11 @@
       <w:szCs w:val="20"/>
     </w:rPr>
   </w:style>
-  <w:style w:type="paragraph" w:styleId="Heading1">
+  <w:style w:type="paragraph" w:styleId="berschrift1">
     <w:name w:val="heading 1"/>
-    <w:basedOn w:val="Normal"/>
-    <w:next w:val="Normal"/>
-    <w:link w:val="Heading1Char"/>
+    <w:basedOn w:val="Standard"/>
+    <w:next w:val="Standard"/>
+    <w:link w:val="berschrift1Zchn"/>
     <w:uiPriority w:val="9"/>
     <w:qFormat/>
     <w:rsid w:val="00E711E0"/>
@@ -6243,11 +7760,11 @@
       <w:szCs w:val="22"/>
     </w:rPr>
   </w:style>
-  <w:style w:type="paragraph" w:styleId="Heading2">
+  <w:style w:type="paragraph" w:styleId="berschrift2">
     <w:name w:val="heading 2"/>
-    <w:basedOn w:val="Normal"/>
-    <w:next w:val="Normal"/>
-    <w:link w:val="Heading2Char"/>
+    <w:basedOn w:val="Standard"/>
+    <w:next w:val="Standard"/>
+    <w:link w:val="berschrift2Zchn"/>
     <w:uiPriority w:val="9"/>
     <w:unhideWhenUsed/>
     <w:qFormat/>
@@ -6273,11 +7790,11 @@
       <w:szCs w:val="22"/>
     </w:rPr>
   </w:style>
-  <w:style w:type="paragraph" w:styleId="Heading3">
+  <w:style w:type="paragraph" w:styleId="berschrift3">
     <w:name w:val="heading 3"/>
-    <w:basedOn w:val="Normal"/>
-    <w:next w:val="Normal"/>
-    <w:link w:val="Heading3Char"/>
+    <w:basedOn w:val="Standard"/>
+    <w:next w:val="Standard"/>
+    <w:link w:val="berschrift3Zchn"/>
     <w:uiPriority w:val="9"/>
     <w:unhideWhenUsed/>
     <w:qFormat/>
@@ -6300,11 +7817,11 @@
       <w:szCs w:val="22"/>
     </w:rPr>
   </w:style>
-  <w:style w:type="paragraph" w:styleId="Heading4">
+  <w:style w:type="paragraph" w:styleId="berschrift4">
     <w:name w:val="heading 4"/>
-    <w:basedOn w:val="Normal"/>
-    <w:next w:val="Normal"/>
-    <w:link w:val="Heading4Char"/>
+    <w:basedOn w:val="Standard"/>
+    <w:next w:val="Standard"/>
+    <w:link w:val="berschrift4Zchn"/>
     <w:uiPriority w:val="9"/>
     <w:unhideWhenUsed/>
     <w:qFormat/>
@@ -6329,11 +7846,11 @@
       <w:szCs w:val="22"/>
     </w:rPr>
   </w:style>
-  <w:style w:type="paragraph" w:styleId="Heading5">
+  <w:style w:type="paragraph" w:styleId="berschrift5">
     <w:name w:val="heading 5"/>
-    <w:basedOn w:val="Normal"/>
-    <w:next w:val="Normal"/>
-    <w:link w:val="Heading5Char"/>
+    <w:basedOn w:val="Standard"/>
+    <w:next w:val="Standard"/>
+    <w:link w:val="berschrift5Zchn"/>
     <w:uiPriority w:val="9"/>
     <w:unhideWhenUsed/>
     <w:qFormat/>
@@ -6357,11 +7874,11 @@
       <w:szCs w:val="22"/>
     </w:rPr>
   </w:style>
-  <w:style w:type="paragraph" w:styleId="Heading6">
+  <w:style w:type="paragraph" w:styleId="berschrift6">
     <w:name w:val="heading 6"/>
-    <w:basedOn w:val="Normal"/>
-    <w:next w:val="Normal"/>
-    <w:link w:val="Heading6Char"/>
+    <w:basedOn w:val="Standard"/>
+    <w:next w:val="Standard"/>
+    <w:link w:val="berschrift6Zchn"/>
     <w:uiPriority w:val="9"/>
     <w:unhideWhenUsed/>
     <w:qFormat/>
@@ -6385,11 +7902,11 @@
       <w:szCs w:val="22"/>
     </w:rPr>
   </w:style>
-  <w:style w:type="paragraph" w:styleId="Heading7">
+  <w:style w:type="paragraph" w:styleId="berschrift7">
     <w:name w:val="heading 7"/>
-    <w:basedOn w:val="Normal"/>
-    <w:next w:val="Normal"/>
-    <w:link w:val="Heading7Char"/>
+    <w:basedOn w:val="Standard"/>
+    <w:next w:val="Standard"/>
+    <w:link w:val="berschrift7Zchn"/>
     <w:uiPriority w:val="9"/>
     <w:semiHidden/>
     <w:unhideWhenUsed/>
@@ -6411,11 +7928,11 @@
       <w:szCs w:val="22"/>
     </w:rPr>
   </w:style>
-  <w:style w:type="paragraph" w:styleId="Heading8">
+  <w:style w:type="paragraph" w:styleId="berschrift8">
     <w:name w:val="heading 8"/>
-    <w:basedOn w:val="Normal"/>
-    <w:next w:val="Normal"/>
-    <w:link w:val="Heading8Char"/>
+    <w:basedOn w:val="Standard"/>
+    <w:next w:val="Standard"/>
+    <w:link w:val="berschrift8Zchn"/>
     <w:uiPriority w:val="9"/>
     <w:semiHidden/>
     <w:unhideWhenUsed/>
@@ -6436,11 +7953,11 @@
       <w:szCs w:val="18"/>
     </w:rPr>
   </w:style>
-  <w:style w:type="paragraph" w:styleId="Heading9">
+  <w:style w:type="paragraph" w:styleId="berschrift9">
     <w:name w:val="heading 9"/>
-    <w:basedOn w:val="Normal"/>
-    <w:next w:val="Normal"/>
-    <w:link w:val="Heading9Char"/>
+    <w:basedOn w:val="Standard"/>
+    <w:next w:val="Standard"/>
+    <w:link w:val="berschrift9Zchn"/>
     <w:uiPriority w:val="9"/>
     <w:semiHidden/>
     <w:unhideWhenUsed/>
@@ -6462,18 +7979,17 @@
       <w:szCs w:val="18"/>
     </w:rPr>
   </w:style>
-  <w:style w:type="character" w:default="1" w:styleId="DefaultParagraphFont">
+  <w:style w:type="character" w:default="1" w:styleId="Absatz-Standardschriftart">
     <w:name w:val="Default Paragraph Font"/>
     <w:uiPriority w:val="1"/>
     <w:semiHidden/>
     <w:unhideWhenUsed/>
   </w:style>
-  <w:style w:type="table" w:default="1" w:styleId="TableNormal">
+  <w:style w:type="table" w:default="1" w:styleId="NormaleTabelle">
     <w:name w:val="Normal Table"/>
     <w:uiPriority w:val="99"/>
     <w:semiHidden/>
     <w:unhideWhenUsed/>
-    <w:qFormat/>
     <w:tblPr>
       <w:tblInd w:w="0" w:type="dxa"/>
       <w:tblCellMar>
@@ -6484,16 +8000,16 @@
       </w:tblCellMar>
     </w:tblPr>
   </w:style>
-  <w:style w:type="numbering" w:default="1" w:styleId="NoList">
+  <w:style w:type="numbering" w:default="1" w:styleId="KeineListe">
     <w:name w:val="No List"/>
     <w:uiPriority w:val="99"/>
     <w:semiHidden/>
     <w:unhideWhenUsed/>
   </w:style>
-  <w:style w:type="character" w:customStyle="1" w:styleId="Heading1Char">
-    <w:name w:val="Heading 1 Char"/>
-    <w:basedOn w:val="DefaultParagraphFont"/>
-    <w:link w:val="Heading1"/>
+  <w:style w:type="character" w:customStyle="1" w:styleId="berschrift1Zchn">
+    <w:name w:val="Überschrift 1 Zchn"/>
+    <w:basedOn w:val="Absatz-Standardschriftart"/>
+    <w:link w:val="berschrift1"/>
     <w:uiPriority w:val="9"/>
     <w:rsid w:val="00E711E0"/>
     <w:rPr>
@@ -6504,10 +8020,10 @@
       <w:shd w:val="clear" w:color="auto" w:fill="4F81BD" w:themeFill="accent1"/>
     </w:rPr>
   </w:style>
-  <w:style w:type="character" w:customStyle="1" w:styleId="Heading2Char">
-    <w:name w:val="Heading 2 Char"/>
-    <w:basedOn w:val="DefaultParagraphFont"/>
-    <w:link w:val="Heading2"/>
+  <w:style w:type="character" w:customStyle="1" w:styleId="berschrift2Zchn">
+    <w:name w:val="Überschrift 2 Zchn"/>
+    <w:basedOn w:val="Absatz-Standardschriftart"/>
+    <w:link w:val="berschrift2"/>
     <w:uiPriority w:val="9"/>
     <w:rsid w:val="006C6507"/>
     <w:rPr>
@@ -6515,9 +8031,9 @@
       <w:shd w:val="clear" w:color="auto" w:fill="DBE5F1" w:themeFill="accent1" w:themeFillTint="33"/>
     </w:rPr>
   </w:style>
-  <w:style w:type="table" w:styleId="TableGrid">
+  <w:style w:type="table" w:styleId="Tabellenraster">
     <w:name w:val="Table Grid"/>
-    <w:basedOn w:val="TableNormal"/>
+    <w:basedOn w:val="NormaleTabelle"/>
     <w:uiPriority w:val="59"/>
     <w:rsid w:val="00651384"/>
     <w:pPr>
@@ -6543,7 +8059,7 @@
   </w:style>
   <w:style w:type="table" w:customStyle="1" w:styleId="HellesRaster-Akzent11">
     <w:name w:val="Helles Raster - Akzent 11"/>
-    <w:basedOn w:val="TableNormal"/>
+    <w:basedOn w:val="NormaleTabelle"/>
     <w:uiPriority w:val="62"/>
     <w:rsid w:val="00CB0412"/>
     <w:pPr>
@@ -6673,7 +8189,7 @@
   </w:style>
   <w:style w:type="table" w:customStyle="1" w:styleId="MittlereSchattierung1-Akzent11">
     <w:name w:val="Mittlere Schattierung 1 - Akzent 11"/>
-    <w:basedOn w:val="TableNormal"/>
+    <w:basedOn w:val="NormaleTabelle"/>
     <w:uiPriority w:val="63"/>
     <w:rsid w:val="00CB0412"/>
     <w:pPr>
@@ -6777,9 +8293,9 @@
       </w:tcPr>
     </w:tblStylePr>
   </w:style>
-  <w:style w:type="table" w:styleId="MediumList2-Accent1">
+  <w:style w:type="table" w:styleId="MittlereListe2-Akzent1">
     <w:name w:val="Medium List 2 Accent 1"/>
-    <w:basedOn w:val="TableNormal"/>
+    <w:basedOn w:val="NormaleTabelle"/>
     <w:uiPriority w:val="66"/>
     <w:rsid w:val="00CB0412"/>
     <w:pPr>
@@ -6907,7 +8423,7 @@
   </w:style>
   <w:style w:type="table" w:customStyle="1" w:styleId="MittlereListe1-Akzent11">
     <w:name w:val="Mittlere Liste 1 - Akzent 11"/>
-    <w:basedOn w:val="TableNormal"/>
+    <w:basedOn w:val="NormaleTabelle"/>
     <w:uiPriority w:val="65"/>
     <w:rsid w:val="00CB0412"/>
     <w:pPr>
@@ -6989,10 +8505,10 @@
       </w:tcPr>
     </w:tblStylePr>
   </w:style>
-  <w:style w:type="character" w:customStyle="1" w:styleId="Heading3Char">
-    <w:name w:val="Heading 3 Char"/>
-    <w:basedOn w:val="DefaultParagraphFont"/>
-    <w:link w:val="Heading3"/>
+  <w:style w:type="character" w:customStyle="1" w:styleId="berschrift3Zchn">
+    <w:name w:val="Überschrift 3 Zchn"/>
+    <w:basedOn w:val="Absatz-Standardschriftart"/>
+    <w:link w:val="berschrift3"/>
     <w:uiPriority w:val="9"/>
     <w:rsid w:val="006C6507"/>
     <w:rPr>
@@ -7000,10 +8516,10 @@
       <w:spacing w:val="15"/>
     </w:rPr>
   </w:style>
-  <w:style w:type="character" w:customStyle="1" w:styleId="Heading4Char">
-    <w:name w:val="Heading 4 Char"/>
-    <w:basedOn w:val="DefaultParagraphFont"/>
-    <w:link w:val="Heading4"/>
+  <w:style w:type="character" w:customStyle="1" w:styleId="berschrift4Zchn">
+    <w:name w:val="Überschrift 4 Zchn"/>
+    <w:basedOn w:val="Absatz-Standardschriftart"/>
+    <w:link w:val="berschrift4"/>
     <w:uiPriority w:val="9"/>
     <w:rsid w:val="006C6507"/>
     <w:rPr>
@@ -7012,10 +8528,10 @@
       <w:spacing w:val="10"/>
     </w:rPr>
   </w:style>
-  <w:style w:type="character" w:customStyle="1" w:styleId="Heading5Char">
-    <w:name w:val="Heading 5 Char"/>
-    <w:basedOn w:val="DefaultParagraphFont"/>
-    <w:link w:val="Heading5"/>
+  <w:style w:type="character" w:customStyle="1" w:styleId="berschrift5Zchn">
+    <w:name w:val="Überschrift 5 Zchn"/>
+    <w:basedOn w:val="Absatz-Standardschriftart"/>
+    <w:link w:val="berschrift5"/>
     <w:uiPriority w:val="9"/>
     <w:semiHidden/>
     <w:rsid w:val="003C3BB7"/>
@@ -7025,10 +8541,10 @@
       <w:spacing w:val="10"/>
     </w:rPr>
   </w:style>
-  <w:style w:type="character" w:customStyle="1" w:styleId="Heading6Char">
-    <w:name w:val="Heading 6 Char"/>
-    <w:basedOn w:val="DefaultParagraphFont"/>
-    <w:link w:val="Heading6"/>
+  <w:style w:type="character" w:customStyle="1" w:styleId="berschrift6Zchn">
+    <w:name w:val="Überschrift 6 Zchn"/>
+    <w:basedOn w:val="Absatz-Standardschriftart"/>
+    <w:link w:val="berschrift6"/>
     <w:uiPriority w:val="9"/>
     <w:rsid w:val="003C3BB7"/>
     <w:rPr>
@@ -7037,10 +8553,10 @@
       <w:spacing w:val="10"/>
     </w:rPr>
   </w:style>
-  <w:style w:type="character" w:customStyle="1" w:styleId="Heading7Char">
-    <w:name w:val="Heading 7 Char"/>
-    <w:basedOn w:val="DefaultParagraphFont"/>
-    <w:link w:val="Heading7"/>
+  <w:style w:type="character" w:customStyle="1" w:styleId="berschrift7Zchn">
+    <w:name w:val="Überschrift 7 Zchn"/>
+    <w:basedOn w:val="Absatz-Standardschriftart"/>
+    <w:link w:val="berschrift7"/>
     <w:uiPriority w:val="9"/>
     <w:semiHidden/>
     <w:rsid w:val="003C3BB7"/>
@@ -7050,10 +8566,10 @@
       <w:spacing w:val="10"/>
     </w:rPr>
   </w:style>
-  <w:style w:type="character" w:customStyle="1" w:styleId="Heading8Char">
-    <w:name w:val="Heading 8 Char"/>
-    <w:basedOn w:val="DefaultParagraphFont"/>
-    <w:link w:val="Heading8"/>
+  <w:style w:type="character" w:customStyle="1" w:styleId="berschrift8Zchn">
+    <w:name w:val="Überschrift 8 Zchn"/>
+    <w:basedOn w:val="Absatz-Standardschriftart"/>
+    <w:link w:val="berschrift8"/>
     <w:uiPriority w:val="9"/>
     <w:semiHidden/>
     <w:rsid w:val="003C3BB7"/>
@@ -7064,10 +8580,10 @@
       <w:szCs w:val="18"/>
     </w:rPr>
   </w:style>
-  <w:style w:type="character" w:customStyle="1" w:styleId="Heading9Char">
-    <w:name w:val="Heading 9 Char"/>
-    <w:basedOn w:val="DefaultParagraphFont"/>
-    <w:link w:val="Heading9"/>
+  <w:style w:type="character" w:customStyle="1" w:styleId="berschrift9Zchn">
+    <w:name w:val="Überschrift 9 Zchn"/>
+    <w:basedOn w:val="Absatz-Standardschriftart"/>
+    <w:link w:val="berschrift9"/>
     <w:uiPriority w:val="9"/>
     <w:semiHidden/>
     <w:rsid w:val="003C3BB7"/>
@@ -7079,10 +8595,10 @@
       <w:szCs w:val="18"/>
     </w:rPr>
   </w:style>
-  <w:style w:type="paragraph" w:styleId="Caption">
+  <w:style w:type="paragraph" w:styleId="Beschriftung">
     <w:name w:val="caption"/>
-    <w:basedOn w:val="Normal"/>
-    <w:next w:val="Normal"/>
+    <w:basedOn w:val="Standard"/>
+    <w:next w:val="Standard"/>
     <w:uiPriority w:val="35"/>
     <w:semiHidden/>
     <w:unhideWhenUsed/>
@@ -7096,11 +8612,11 @@
       <w:szCs w:val="16"/>
     </w:rPr>
   </w:style>
-  <w:style w:type="paragraph" w:styleId="Title">
+  <w:style w:type="paragraph" w:styleId="Titel">
     <w:name w:val="Title"/>
-    <w:basedOn w:val="Normal"/>
-    <w:next w:val="Normal"/>
-    <w:link w:val="TitleChar"/>
+    <w:basedOn w:val="Standard"/>
+    <w:next w:val="Standard"/>
+    <w:link w:val="TitelZchn"/>
     <w:uiPriority w:val="10"/>
     <w:qFormat/>
     <w:rsid w:val="003C3BB7"/>
@@ -7116,10 +8632,10 @@
       <w:szCs w:val="52"/>
     </w:rPr>
   </w:style>
-  <w:style w:type="character" w:customStyle="1" w:styleId="TitleChar">
-    <w:name w:val="Title Char"/>
-    <w:basedOn w:val="DefaultParagraphFont"/>
-    <w:link w:val="Title"/>
+  <w:style w:type="character" w:customStyle="1" w:styleId="TitelZchn">
+    <w:name w:val="Titel Zchn"/>
+    <w:basedOn w:val="Absatz-Standardschriftart"/>
+    <w:link w:val="Titel"/>
     <w:uiPriority w:val="10"/>
     <w:rsid w:val="003C3BB7"/>
     <w:rPr>
@@ -7131,11 +8647,11 @@
       <w:szCs w:val="52"/>
     </w:rPr>
   </w:style>
-  <w:style w:type="paragraph" w:styleId="Subtitle">
+  <w:style w:type="paragraph" w:styleId="Untertitel">
     <w:name w:val="Subtitle"/>
-    <w:basedOn w:val="Normal"/>
-    <w:next w:val="Normal"/>
-    <w:link w:val="SubtitleChar"/>
+    <w:basedOn w:val="Standard"/>
+    <w:next w:val="Standard"/>
+    <w:link w:val="UntertitelZchn"/>
     <w:uiPriority w:val="11"/>
     <w:qFormat/>
     <w:rsid w:val="003C3BB7"/>
@@ -7150,10 +8666,10 @@
       <w:szCs w:val="24"/>
     </w:rPr>
   </w:style>
-  <w:style w:type="character" w:customStyle="1" w:styleId="SubtitleChar">
-    <w:name w:val="Subtitle Char"/>
-    <w:basedOn w:val="DefaultParagraphFont"/>
-    <w:link w:val="Subtitle"/>
+  <w:style w:type="character" w:customStyle="1" w:styleId="UntertitelZchn">
+    <w:name w:val="Untertitel Zchn"/>
+    <w:basedOn w:val="Absatz-Standardschriftart"/>
+    <w:link w:val="Untertitel"/>
     <w:uiPriority w:val="11"/>
     <w:rsid w:val="003C3BB7"/>
     <w:rPr>
@@ -7164,7 +8680,7 @@
       <w:szCs w:val="24"/>
     </w:rPr>
   </w:style>
-  <w:style w:type="character" w:styleId="Strong">
+  <w:style w:type="character" w:styleId="Fett">
     <w:name w:val="Strong"/>
     <w:uiPriority w:val="22"/>
     <w:qFormat/>
@@ -7174,7 +8690,7 @@
       <w:bCs/>
     </w:rPr>
   </w:style>
-  <w:style w:type="character" w:styleId="Emphasis">
+  <w:style w:type="character" w:styleId="Hervorhebung">
     <w:name w:val="Emphasis"/>
     <w:uiPriority w:val="20"/>
     <w:qFormat/>
@@ -7185,10 +8701,10 @@
       <w:spacing w:val="5"/>
     </w:rPr>
   </w:style>
-  <w:style w:type="paragraph" w:styleId="NoSpacing">
+  <w:style w:type="paragraph" w:styleId="KeinLeerraum">
     <w:name w:val="No Spacing"/>
-    <w:basedOn w:val="Normal"/>
-    <w:link w:val="NoSpacingChar"/>
+    <w:basedOn w:val="Standard"/>
+    <w:link w:val="KeinLeerraumZchn"/>
     <w:uiPriority w:val="1"/>
     <w:qFormat/>
     <w:rsid w:val="003C3BB7"/>
@@ -7196,10 +8712,10 @@
       <w:spacing w:after="0"/>
     </w:pPr>
   </w:style>
-  <w:style w:type="character" w:customStyle="1" w:styleId="NoSpacingChar">
-    <w:name w:val="No Spacing Char"/>
-    <w:basedOn w:val="DefaultParagraphFont"/>
-    <w:link w:val="NoSpacing"/>
+  <w:style w:type="character" w:customStyle="1" w:styleId="KeinLeerraumZchn">
+    <w:name w:val="Kein Leerraum Zchn"/>
+    <w:basedOn w:val="Absatz-Standardschriftart"/>
+    <w:link w:val="KeinLeerraum"/>
     <w:uiPriority w:val="1"/>
     <w:rsid w:val="003C3BB7"/>
     <w:rPr>
@@ -7207,9 +8723,9 @@
       <w:szCs w:val="20"/>
     </w:rPr>
   </w:style>
-  <w:style w:type="paragraph" w:styleId="ListParagraph">
+  <w:style w:type="paragraph" w:styleId="Listenabsatz">
     <w:name w:val="List Paragraph"/>
-    <w:basedOn w:val="Normal"/>
+    <w:basedOn w:val="Standard"/>
     <w:uiPriority w:val="34"/>
     <w:qFormat/>
     <w:rsid w:val="003C3BB7"/>
@@ -7218,11 +8734,11 @@
       <w:contextualSpacing/>
     </w:pPr>
   </w:style>
-  <w:style w:type="paragraph" w:styleId="Quote">
+  <w:style w:type="paragraph" w:styleId="Zitat">
     <w:name w:val="Quote"/>
-    <w:basedOn w:val="Normal"/>
-    <w:next w:val="Normal"/>
-    <w:link w:val="QuoteChar"/>
+    <w:basedOn w:val="Standard"/>
+    <w:next w:val="Standard"/>
+    <w:link w:val="ZitatZchn"/>
     <w:uiPriority w:val="29"/>
     <w:qFormat/>
     <w:rsid w:val="003C3BB7"/>
@@ -7231,10 +8747,10 @@
       <w:iCs/>
     </w:rPr>
   </w:style>
-  <w:style w:type="character" w:customStyle="1" w:styleId="QuoteChar">
-    <w:name w:val="Quote Char"/>
-    <w:basedOn w:val="DefaultParagraphFont"/>
-    <w:link w:val="Quote"/>
+  <w:style w:type="character" w:customStyle="1" w:styleId="ZitatZchn">
+    <w:name w:val="Zitat Zchn"/>
+    <w:basedOn w:val="Absatz-Standardschriftart"/>
+    <w:link w:val="Zitat"/>
     <w:uiPriority w:val="29"/>
     <w:rsid w:val="003C3BB7"/>
     <w:rPr>
@@ -7244,11 +8760,11 @@
       <w:szCs w:val="20"/>
     </w:rPr>
   </w:style>
-  <w:style w:type="paragraph" w:styleId="IntenseQuote">
+  <w:style w:type="paragraph" w:styleId="IntensivesZitat">
     <w:name w:val="Intense Quote"/>
-    <w:basedOn w:val="Normal"/>
-    <w:next w:val="Normal"/>
-    <w:link w:val="IntenseQuoteChar"/>
+    <w:basedOn w:val="Standard"/>
+    <w:next w:val="Standard"/>
+    <w:link w:val="IntensivesZitatZchn"/>
     <w:uiPriority w:val="30"/>
     <w:qFormat/>
     <w:rsid w:val="003C3BB7"/>
@@ -7267,10 +8783,10 @@
       <w:color w:val="4F81BD" w:themeColor="accent1"/>
     </w:rPr>
   </w:style>
-  <w:style w:type="character" w:customStyle="1" w:styleId="IntenseQuoteChar">
-    <w:name w:val="Intense Quote Char"/>
-    <w:basedOn w:val="DefaultParagraphFont"/>
-    <w:link w:val="IntenseQuote"/>
+  <w:style w:type="character" w:customStyle="1" w:styleId="IntensivesZitatZchn">
+    <w:name w:val="Intensives Zitat Zchn"/>
+    <w:basedOn w:val="Absatz-Standardschriftart"/>
+    <w:link w:val="IntensivesZitat"/>
     <w:uiPriority w:val="30"/>
     <w:rsid w:val="003C3BB7"/>
     <w:rPr>
@@ -7281,7 +8797,7 @@
       <w:szCs w:val="20"/>
     </w:rPr>
   </w:style>
-  <w:style w:type="character" w:styleId="SubtleEmphasis">
+  <w:style w:type="character" w:styleId="SchwacheHervorhebung">
     <w:name w:val="Subtle Emphasis"/>
     <w:uiPriority w:val="19"/>
     <w:qFormat/>
@@ -7292,7 +8808,7 @@
       <w:color w:val="243F60" w:themeColor="accent1" w:themeShade="7F"/>
     </w:rPr>
   </w:style>
-  <w:style w:type="character" w:styleId="IntenseEmphasis">
+  <w:style w:type="character" w:styleId="IntensiveHervorhebung">
     <w:name w:val="Intense Emphasis"/>
     <w:uiPriority w:val="21"/>
     <w:qFormat/>
@@ -7305,7 +8821,7 @@
       <w:spacing w:val="10"/>
     </w:rPr>
   </w:style>
-  <w:style w:type="character" w:styleId="SubtleReference">
+  <w:style w:type="character" w:styleId="SchwacherVerweis">
     <w:name w:val="Subtle Reference"/>
     <w:uiPriority w:val="31"/>
     <w:qFormat/>
@@ -7316,7 +8832,7 @@
       <w:color w:val="4F81BD" w:themeColor="accent1"/>
     </w:rPr>
   </w:style>
-  <w:style w:type="character" w:styleId="IntenseReference">
+  <w:style w:type="character" w:styleId="IntensiverVerweis">
     <w:name w:val="Intense Reference"/>
     <w:uiPriority w:val="32"/>
     <w:qFormat/>
@@ -7330,7 +8846,7 @@
       <w:color w:val="4F81BD" w:themeColor="accent1"/>
     </w:rPr>
   </w:style>
-  <w:style w:type="character" w:styleId="BookTitle">
+  <w:style w:type="character" w:styleId="Buchtitel">
     <w:name w:val="Book Title"/>
     <w:uiPriority w:val="33"/>
     <w:qFormat/>
@@ -7343,10 +8859,10 @@
       <w:spacing w:val="9"/>
     </w:rPr>
   </w:style>
-  <w:style w:type="paragraph" w:styleId="TOCHeading">
+  <w:style w:type="paragraph" w:styleId="Inhaltsverzeichnisberschrift">
     <w:name w:val="TOC Heading"/>
-    <w:basedOn w:val="Heading1"/>
-    <w:next w:val="Normal"/>
+    <w:basedOn w:val="berschrift1"/>
+    <w:next w:val="Standard"/>
     <w:uiPriority w:val="39"/>
     <w:unhideWhenUsed/>
     <w:qFormat/>
@@ -7358,10 +8874,10 @@
       <w:lang w:bidi="en-US"/>
     </w:rPr>
   </w:style>
-  <w:style w:type="paragraph" w:styleId="TOC1">
+  <w:style w:type="paragraph" w:styleId="Verzeichnis1">
     <w:name w:val="toc 1"/>
-    <w:basedOn w:val="Normal"/>
-    <w:next w:val="Normal"/>
+    <w:basedOn w:val="Standard"/>
+    <w:next w:val="Standard"/>
     <w:autoRedefine/>
     <w:uiPriority w:val="39"/>
     <w:unhideWhenUsed/>
@@ -7374,10 +8890,10 @@
       <w:b/>
     </w:rPr>
   </w:style>
-  <w:style w:type="paragraph" w:styleId="TOC2">
+  <w:style w:type="paragraph" w:styleId="Verzeichnis2">
     <w:name w:val="toc 2"/>
-    <w:basedOn w:val="Normal"/>
-    <w:next w:val="Normal"/>
+    <w:basedOn w:val="Standard"/>
+    <w:next w:val="Standard"/>
     <w:autoRedefine/>
     <w:uiPriority w:val="39"/>
     <w:unhideWhenUsed/>
@@ -7390,7 +8906,7 @@
   </w:style>
   <w:style w:type="character" w:styleId="Hyperlink">
     <w:name w:val="Hyperlink"/>
-    <w:basedOn w:val="DefaultParagraphFont"/>
+    <w:basedOn w:val="Absatz-Standardschriftart"/>
     <w:uiPriority w:val="99"/>
     <w:unhideWhenUsed/>
     <w:rsid w:val="006F2255"/>
@@ -7399,10 +8915,10 @@
       <w:u w:val="single"/>
     </w:rPr>
   </w:style>
-  <w:style w:type="paragraph" w:styleId="BalloonText">
+  <w:style w:type="paragraph" w:styleId="Sprechblasentext">
     <w:name w:val="Balloon Text"/>
-    <w:basedOn w:val="Normal"/>
-    <w:link w:val="BalloonTextChar"/>
+    <w:basedOn w:val="Standard"/>
+    <w:link w:val="SprechblasentextZchn"/>
     <w:uiPriority w:val="99"/>
     <w:semiHidden/>
     <w:unhideWhenUsed/>
@@ -7416,10 +8932,10 @@
       <w:szCs w:val="16"/>
     </w:rPr>
   </w:style>
-  <w:style w:type="character" w:customStyle="1" w:styleId="BalloonTextChar">
-    <w:name w:val="Balloon Text Char"/>
-    <w:basedOn w:val="DefaultParagraphFont"/>
-    <w:link w:val="BalloonText"/>
+  <w:style w:type="character" w:customStyle="1" w:styleId="SprechblasentextZchn">
+    <w:name w:val="Sprechblasentext Zchn"/>
+    <w:basedOn w:val="Absatz-Standardschriftart"/>
+    <w:link w:val="Sprechblasentext"/>
     <w:uiPriority w:val="99"/>
     <w:semiHidden/>
     <w:rsid w:val="006F2255"/>
@@ -7429,10 +8945,10 @@
       <w:szCs w:val="16"/>
     </w:rPr>
   </w:style>
-  <w:style w:type="paragraph" w:styleId="TOC3">
+  <w:style w:type="paragraph" w:styleId="Verzeichnis3">
     <w:name w:val="toc 3"/>
-    <w:basedOn w:val="Normal"/>
-    <w:next w:val="Normal"/>
+    <w:basedOn w:val="Standard"/>
+    <w:next w:val="Standard"/>
     <w:autoRedefine/>
     <w:uiPriority w:val="39"/>
     <w:unhideWhenUsed/>
@@ -7447,10 +8963,10 @@
       <w:lang w:eastAsia="de-CH"/>
     </w:rPr>
   </w:style>
-  <w:style w:type="paragraph" w:styleId="Header">
+  <w:style w:type="paragraph" w:styleId="Kopfzeile">
     <w:name w:val="header"/>
-    <w:basedOn w:val="Normal"/>
-    <w:link w:val="HeaderChar"/>
+    <w:basedOn w:val="Standard"/>
+    <w:link w:val="KopfzeileZchn"/>
     <w:uiPriority w:val="99"/>
     <w:unhideWhenUsed/>
     <w:rsid w:val="008F2373"/>
@@ -7462,10 +8978,10 @@
       <w:spacing w:after="0"/>
     </w:pPr>
   </w:style>
-  <w:style w:type="character" w:customStyle="1" w:styleId="HeaderChar">
-    <w:name w:val="Header Char"/>
-    <w:basedOn w:val="DefaultParagraphFont"/>
-    <w:link w:val="Header"/>
+  <w:style w:type="character" w:customStyle="1" w:styleId="KopfzeileZchn">
+    <w:name w:val="Kopfzeile Zchn"/>
+    <w:basedOn w:val="Absatz-Standardschriftart"/>
+    <w:link w:val="Kopfzeile"/>
     <w:uiPriority w:val="99"/>
     <w:rsid w:val="008F2373"/>
     <w:rPr>
@@ -7473,10 +8989,10 @@
       <w:szCs w:val="20"/>
     </w:rPr>
   </w:style>
-  <w:style w:type="paragraph" w:styleId="Footer">
+  <w:style w:type="paragraph" w:styleId="Fuzeile">
     <w:name w:val="footer"/>
-    <w:basedOn w:val="Normal"/>
-    <w:link w:val="FooterChar"/>
+    <w:basedOn w:val="Standard"/>
+    <w:link w:val="FuzeileZchn"/>
     <w:uiPriority w:val="99"/>
     <w:unhideWhenUsed/>
     <w:rsid w:val="008F2373"/>
@@ -7488,10 +9004,10 @@
       <w:spacing w:after="0"/>
     </w:pPr>
   </w:style>
-  <w:style w:type="character" w:customStyle="1" w:styleId="FooterChar">
-    <w:name w:val="Footer Char"/>
-    <w:basedOn w:val="DefaultParagraphFont"/>
-    <w:link w:val="Footer"/>
+  <w:style w:type="character" w:customStyle="1" w:styleId="FuzeileZchn">
+    <w:name w:val="Fußzeile Zchn"/>
+    <w:basedOn w:val="Absatz-Standardschriftart"/>
+    <w:link w:val="Fuzeile"/>
     <w:uiPriority w:val="99"/>
     <w:rsid w:val="008F2373"/>
     <w:rPr>
@@ -7501,7 +9017,7 @@
   </w:style>
   <w:style w:type="table" w:customStyle="1" w:styleId="HelleSchattierung-Akzent11">
     <w:name w:val="Helle Schattierung - Akzent 11"/>
-    <w:basedOn w:val="TableNormal"/>
+    <w:basedOn w:val="NormaleTabelle"/>
     <w:uiPriority w:val="60"/>
     <w:rsid w:val="002E6643"/>
     <w:pPr>
@@ -7599,6 +9115,112 @@
           <w:insideV w:val="nil"/>
         </w:tcBorders>
         <w:shd w:val="clear" w:color="auto" w:fill="D3DFEE" w:themeFill="accent1" w:themeFillTint="3F"/>
+      </w:tcPr>
+    </w:tblStylePr>
+  </w:style>
+  <w:style w:type="table" w:styleId="MittlereSchattierung1-Akzent1">
+    <w:name w:val="Medium Shading 1 Accent 1"/>
+    <w:basedOn w:val="NormaleTabelle"/>
+    <w:uiPriority w:val="63"/>
+    <w:rsid w:val="00CE01E1"/>
+    <w:pPr>
+      <w:spacing w:after="0"/>
+    </w:pPr>
+    <w:tblPr>
+      <w:tblStyleRowBandSize w:val="1"/>
+      <w:tblStyleColBandSize w:val="1"/>
+      <w:tblInd w:w="0" w:type="dxa"/>
+      <w:tblBorders>
+        <w:top w:val="single" w:sz="8" w:space="0" w:color="7BA0CD" w:themeColor="accent1" w:themeTint="BF"/>
+        <w:left w:val="single" w:sz="8" w:space="0" w:color="7BA0CD" w:themeColor="accent1" w:themeTint="BF"/>
+        <w:bottom w:val="single" w:sz="8" w:space="0" w:color="7BA0CD" w:themeColor="accent1" w:themeTint="BF"/>
+        <w:right w:val="single" w:sz="8" w:space="0" w:color="7BA0CD" w:themeColor="accent1" w:themeTint="BF"/>
+        <w:insideH w:val="single" w:sz="8" w:space="0" w:color="7BA0CD" w:themeColor="accent1" w:themeTint="BF"/>
+      </w:tblBorders>
+      <w:tblCellMar>
+        <w:top w:w="0" w:type="dxa"/>
+        <w:left w:w="108" w:type="dxa"/>
+        <w:bottom w:w="0" w:type="dxa"/>
+        <w:right w:w="108" w:type="dxa"/>
+      </w:tblCellMar>
+    </w:tblPr>
+    <w:tblStylePr w:type="firstRow">
+      <w:pPr>
+        <w:spacing w:before="0" w:after="0" w:line="240" w:lineRule="auto"/>
+      </w:pPr>
+      <w:rPr>
+        <w:b/>
+        <w:bCs/>
+        <w:color w:val="FFFFFF" w:themeColor="background1"/>
+      </w:rPr>
+      <w:tblPr/>
+      <w:tcPr>
+        <w:tcBorders>
+          <w:top w:val="single" w:sz="8" w:space="0" w:color="7BA0CD" w:themeColor="accent1" w:themeTint="BF"/>
+          <w:left w:val="single" w:sz="8" w:space="0" w:color="7BA0CD" w:themeColor="accent1" w:themeTint="BF"/>
+          <w:bottom w:val="single" w:sz="8" w:space="0" w:color="7BA0CD" w:themeColor="accent1" w:themeTint="BF"/>
+          <w:right w:val="single" w:sz="8" w:space="0" w:color="7BA0CD" w:themeColor="accent1" w:themeTint="BF"/>
+          <w:insideH w:val="nil"/>
+          <w:insideV w:val="nil"/>
+        </w:tcBorders>
+        <w:shd w:val="clear" w:color="auto" w:fill="4F81BD" w:themeFill="accent1"/>
+      </w:tcPr>
+    </w:tblStylePr>
+    <w:tblStylePr w:type="lastRow">
+      <w:pPr>
+        <w:spacing w:before="0" w:after="0" w:line="240" w:lineRule="auto"/>
+      </w:pPr>
+      <w:rPr>
+        <w:b/>
+        <w:bCs/>
+      </w:rPr>
+      <w:tblPr/>
+      <w:tcPr>
+        <w:tcBorders>
+          <w:top w:val="double" w:sz="6" w:space="0" w:color="7BA0CD" w:themeColor="accent1" w:themeTint="BF"/>
+          <w:left w:val="single" w:sz="8" w:space="0" w:color="7BA0CD" w:themeColor="accent1" w:themeTint="BF"/>
+          <w:bottom w:val="single" w:sz="8" w:space="0" w:color="7BA0CD" w:themeColor="accent1" w:themeTint="BF"/>
+          <w:right w:val="single" w:sz="8" w:space="0" w:color="7BA0CD" w:themeColor="accent1" w:themeTint="BF"/>
+          <w:insideH w:val="nil"/>
+          <w:insideV w:val="nil"/>
+        </w:tcBorders>
+      </w:tcPr>
+    </w:tblStylePr>
+    <w:tblStylePr w:type="firstCol">
+      <w:rPr>
+        <w:b/>
+        <w:bCs/>
+      </w:rPr>
+    </w:tblStylePr>
+    <w:tblStylePr w:type="lastCol">
+      <w:rPr>
+        <w:b/>
+        <w:bCs/>
+      </w:rPr>
+    </w:tblStylePr>
+    <w:tblStylePr w:type="band1Vert">
+      <w:tblPr/>
+      <w:tcPr>
+        <w:shd w:val="clear" w:color="auto" w:fill="D3DFEE" w:themeFill="accent1" w:themeFillTint="3F"/>
+      </w:tcPr>
+    </w:tblStylePr>
+    <w:tblStylePr w:type="band1Horz">
+      <w:tblPr/>
+      <w:tcPr>
+        <w:tcBorders>
+          <w:insideH w:val="nil"/>
+          <w:insideV w:val="nil"/>
+        </w:tcBorders>
+        <w:shd w:val="clear" w:color="auto" w:fill="D3DFEE" w:themeFill="accent1" w:themeFillTint="3F"/>
+      </w:tcPr>
+    </w:tblStylePr>
+    <w:tblStylePr w:type="band2Horz">
+      <w:tblPr/>
+      <w:tcPr>
+        <w:tcBorders>
+          <w:insideH w:val="nil"/>
+          <w:insideV w:val="nil"/>
+        </w:tcBorders>
       </w:tcPr>
     </w:tblStylePr>
   </w:style>
@@ -8085,7 +9707,7 @@
 </file>
 
 <file path=customXml/itemProps1.xml><?xml version="1.0" encoding="utf-8"?>
-<ds:datastoreItem xmlns:ds="http://schemas.openxmlformats.org/officeDocument/2006/customXml" ds:itemID="{5C389620-AC0B-40A0-A87F-7966B04298F6}">
+<ds:datastoreItem xmlns:ds="http://schemas.openxmlformats.org/officeDocument/2006/customXml" ds:itemID="{278B1BB8-D10B-417B-AFA0-F7FA74CC2133}">
   <ds:schemaRefs>
     <ds:schemaRef ds:uri="http://schemas.openxmlformats.org/officeDocument/2006/bibliography"/>
   </ds:schemaRefs>

</xml_diff>

<commit_message>
refs #152 * Review
</commit_message>
<xml_diff>
--- a/doc/03_Anforderderungsspezifikation/Anforderungsspezifikation.docx
+++ b/doc/03_Anforderderungsspezifikation/Anforderungsspezifikation.docx
@@ -154,7 +154,6 @@
                     <w:dataBinding w:prefixMappings="xmlns:ns0='http://schemas.openxmlformats.org/officeDocument/2006/extended-properties'" w:xpath="/ns0:Properties[1]/ns0:Company[1]" w:storeItemID="{6668398D-A668-4E3E-A5EB-62B293D839F1}"/>
                     <w:text/>
                   </w:sdtPr>
-                  <w:sdtEndPr/>
                   <w:sdtContent>
                     <w:r>
                       <w:rPr>
@@ -187,7 +186,6 @@
                   <w:dataBinding w:prefixMappings="xmlns:ns0='http://schemas.openxmlformats.org/package/2006/metadata/core-properties' xmlns:ns1='http://purl.org/dc/elements/1.1/'" w:xpath="/ns0:coreProperties[1]/ns1:title[1]" w:storeItemID="{6C3C8BC8-F283-45AE-878A-BAB7291924A1}"/>
                   <w:text/>
                 </w:sdtPr>
-                <w:sdtEndPr/>
                 <w:sdtContent>
                   <w:p>
                     <w:pPr>
@@ -225,7 +223,6 @@
                 <w:dataBinding w:prefixMappings="xmlns:ns0='http://schemas.openxmlformats.org/package/2006/metadata/core-properties' xmlns:ns1='http://purl.org/dc/elements/1.1/'" w:xpath="/ns0:coreProperties[1]/ns1:subject[1]" w:storeItemID="{6C3C8BC8-F283-45AE-878A-BAB7291924A1}"/>
                 <w:text/>
               </w:sdtPr>
-              <w:sdtEndPr/>
               <w:sdtContent>
                 <w:tc>
                   <w:tcPr>
@@ -343,7 +340,7 @@
       <w:pPr>
         <w:pStyle w:val="berschrift1"/>
       </w:pPr>
-      <w:bookmarkStart w:id="0" w:name="_Toc289065812"/>
+      <w:bookmarkStart w:id="0" w:name="_Toc289065973"/>
       <w:r>
         <w:lastRenderedPageBreak/>
         <w:t>Dokumentinformationen</w:t>
@@ -354,7 +351,7 @@
       <w:pPr>
         <w:pStyle w:val="berschrift2"/>
       </w:pPr>
-      <w:bookmarkStart w:id="1" w:name="_Toc289065813"/>
+      <w:bookmarkStart w:id="1" w:name="_Toc289065974"/>
       <w:r>
         <w:t>Änderungsgeschichte</w:t>
       </w:r>
@@ -508,8 +505,13 @@
             <w:tcW w:w="4674" w:type="dxa"/>
           </w:tcPr>
           <w:p>
-            <w:r>
-              <w:t>Use Cases &amp; Übersicht eintragen</w:t>
+            <w:proofErr w:type="spellStart"/>
+            <w:r>
+              <w:t>Use</w:t>
+            </w:r>
+            <w:proofErr w:type="spellEnd"/>
+            <w:r>
+              <w:t xml:space="preserve"> Cases &amp; Übersicht eintragen</w:t>
             </w:r>
           </w:p>
         </w:tc>
@@ -620,7 +622,7 @@
         </w:tc>
       </w:tr>
     </w:tbl>
-    <w:bookmarkStart w:id="2" w:name="_Toc289065814" w:displacedByCustomXml="next"/>
+    <w:bookmarkStart w:id="2" w:name="_Toc289065975" w:displacedByCustomXml="next"/>
     <w:sdt>
       <w:sdtPr>
         <w:rPr>
@@ -686,7 +688,7 @@
             </w:rPr>
             <w:fldChar w:fldCharType="separate"/>
           </w:r>
-          <w:hyperlink w:anchor="_Toc289065812" w:history="1">
+          <w:hyperlink w:anchor="_Toc289065973" w:history="1">
             <w:r>
               <w:rPr>
                 <w:rStyle w:val="Hyperlink"/>
@@ -730,7 +732,7 @@
                 <w:noProof/>
                 <w:webHidden/>
               </w:rPr>
-              <w:instrText xml:space="preserve"> PAGEREF _Toc289065812 \h </w:instrText>
+              <w:instrText xml:space="preserve"> PAGEREF _Toc289065973 \h </w:instrText>
             </w:r>
             <w:r>
               <w:rPr>
@@ -775,7 +777,7 @@
               <w:lang w:eastAsia="de-CH"/>
             </w:rPr>
           </w:pPr>
-          <w:hyperlink w:anchor="_Toc289065813" w:history="1">
+          <w:hyperlink w:anchor="_Toc289065974" w:history="1">
             <w:r>
               <w:rPr>
                 <w:rStyle w:val="Hyperlink"/>
@@ -818,7 +820,7 @@
                 <w:noProof/>
                 <w:webHidden/>
               </w:rPr>
-              <w:instrText xml:space="preserve"> PAGEREF _Toc289065813 \h </w:instrText>
+              <w:instrText xml:space="preserve"> PAGEREF _Toc289065974 \h </w:instrText>
             </w:r>
             <w:r>
               <w:rPr>
@@ -863,7 +865,7 @@
               <w:lang w:eastAsia="de-CH"/>
             </w:rPr>
           </w:pPr>
-          <w:hyperlink w:anchor="_Toc289065814" w:history="1">
+          <w:hyperlink w:anchor="_Toc289065975" w:history="1">
             <w:r>
               <w:rPr>
                 <w:rStyle w:val="Hyperlink"/>
@@ -907,7 +909,7 @@
                 <w:noProof/>
                 <w:webHidden/>
               </w:rPr>
-              <w:instrText xml:space="preserve"> PAGEREF _Toc289065814 \h </w:instrText>
+              <w:instrText xml:space="preserve"> PAGEREF _Toc289065975 \h </w:instrText>
             </w:r>
             <w:r>
               <w:rPr>
@@ -953,7 +955,7 @@
               <w:lang w:eastAsia="de-CH"/>
             </w:rPr>
           </w:pPr>
-          <w:hyperlink w:anchor="_Toc289065815" w:history="1">
+          <w:hyperlink w:anchor="_Toc289065976" w:history="1">
             <w:r>
               <w:rPr>
                 <w:rStyle w:val="Hyperlink"/>
@@ -997,7 +999,7 @@
                 <w:noProof/>
                 <w:webHidden/>
               </w:rPr>
-              <w:instrText xml:space="preserve"> PAGEREF _Toc289065815 \h </w:instrText>
+              <w:instrText xml:space="preserve"> PAGEREF _Toc289065976 \h </w:instrText>
             </w:r>
             <w:r>
               <w:rPr>
@@ -1042,7 +1044,7 @@
               <w:lang w:eastAsia="de-CH"/>
             </w:rPr>
           </w:pPr>
-          <w:hyperlink w:anchor="_Toc289065816" w:history="1">
+          <w:hyperlink w:anchor="_Toc289065977" w:history="1">
             <w:r>
               <w:rPr>
                 <w:rStyle w:val="Hyperlink"/>
@@ -1085,7 +1087,7 @@
                 <w:noProof/>
                 <w:webHidden/>
               </w:rPr>
-              <w:instrText xml:space="preserve"> PAGEREF _Toc289065816 \h </w:instrText>
+              <w:instrText xml:space="preserve"> PAGEREF _Toc289065977 \h </w:instrText>
             </w:r>
             <w:r>
               <w:rPr>
@@ -1130,7 +1132,7 @@
               <w:lang w:eastAsia="de-CH"/>
             </w:rPr>
           </w:pPr>
-          <w:hyperlink w:anchor="_Toc289065817" w:history="1">
+          <w:hyperlink w:anchor="_Toc289065978" w:history="1">
             <w:r>
               <w:rPr>
                 <w:rStyle w:val="Hyperlink"/>
@@ -1173,7 +1175,7 @@
                 <w:noProof/>
                 <w:webHidden/>
               </w:rPr>
-              <w:instrText xml:space="preserve"> PAGEREF _Toc289065817 \h </w:instrText>
+              <w:instrText xml:space="preserve"> PAGEREF _Toc289065978 \h </w:instrText>
             </w:r>
             <w:r>
               <w:rPr>
@@ -1218,7 +1220,7 @@
               <w:lang w:eastAsia="de-CH"/>
             </w:rPr>
           </w:pPr>
-          <w:hyperlink w:anchor="_Toc289065818" w:history="1">
+          <w:hyperlink w:anchor="_Toc289065979" w:history="1">
             <w:r>
               <w:rPr>
                 <w:rStyle w:val="Hyperlink"/>
@@ -1261,7 +1263,7 @@
                 <w:noProof/>
                 <w:webHidden/>
               </w:rPr>
-              <w:instrText xml:space="preserve"> PAGEREF _Toc289065818 \h </w:instrText>
+              <w:instrText xml:space="preserve"> PAGEREF _Toc289065979 \h </w:instrText>
             </w:r>
             <w:r>
               <w:rPr>
@@ -1306,7 +1308,7 @@
               <w:lang w:eastAsia="de-CH"/>
             </w:rPr>
           </w:pPr>
-          <w:hyperlink w:anchor="_Toc289065819" w:history="1">
+          <w:hyperlink w:anchor="_Toc289065980" w:history="1">
             <w:r>
               <w:rPr>
                 <w:rStyle w:val="Hyperlink"/>
@@ -1349,7 +1351,7 @@
                 <w:noProof/>
                 <w:webHidden/>
               </w:rPr>
-              <w:instrText xml:space="preserve"> PAGEREF _Toc289065819 \h </w:instrText>
+              <w:instrText xml:space="preserve"> PAGEREF _Toc289065980 \h </w:instrText>
             </w:r>
             <w:r>
               <w:rPr>
@@ -1394,7 +1396,7 @@
               <w:lang w:eastAsia="de-CH"/>
             </w:rPr>
           </w:pPr>
-          <w:hyperlink w:anchor="_Toc289065820" w:history="1">
+          <w:hyperlink w:anchor="_Toc289065981" w:history="1">
             <w:r>
               <w:rPr>
                 <w:rStyle w:val="Hyperlink"/>
@@ -1437,7 +1439,7 @@
                 <w:noProof/>
                 <w:webHidden/>
               </w:rPr>
-              <w:instrText xml:space="preserve"> PAGEREF _Toc289065820 \h </w:instrText>
+              <w:instrText xml:space="preserve"> PAGEREF _Toc289065981 \h </w:instrText>
             </w:r>
             <w:r>
               <w:rPr>
@@ -1483,7 +1485,7 @@
               <w:lang w:eastAsia="de-CH"/>
             </w:rPr>
           </w:pPr>
-          <w:hyperlink w:anchor="_Toc289065821" w:history="1">
+          <w:hyperlink w:anchor="_Toc289065982" w:history="1">
             <w:r>
               <w:rPr>
                 <w:rStyle w:val="Hyperlink"/>
@@ -1527,7 +1529,7 @@
                 <w:noProof/>
                 <w:webHidden/>
               </w:rPr>
-              <w:instrText xml:space="preserve"> PAGEREF _Toc289065821 \h </w:instrText>
+              <w:instrText xml:space="preserve"> PAGEREF _Toc289065982 \h </w:instrText>
             </w:r>
             <w:r>
               <w:rPr>
@@ -1572,7 +1574,7 @@
               <w:lang w:eastAsia="de-CH"/>
             </w:rPr>
           </w:pPr>
-          <w:hyperlink w:anchor="_Toc289065822" w:history="1">
+          <w:hyperlink w:anchor="_Toc289065983" w:history="1">
             <w:r>
               <w:rPr>
                 <w:rStyle w:val="Hyperlink"/>
@@ -1615,7 +1617,7 @@
                 <w:noProof/>
                 <w:webHidden/>
               </w:rPr>
-              <w:instrText xml:space="preserve"> PAGEREF _Toc289065822 \h </w:instrText>
+              <w:instrText xml:space="preserve"> PAGEREF _Toc289065983 \h </w:instrText>
             </w:r>
             <w:r>
               <w:rPr>
@@ -1660,7 +1662,7 @@
               <w:lang w:eastAsia="de-CH"/>
             </w:rPr>
           </w:pPr>
-          <w:hyperlink w:anchor="_Toc289065823" w:history="1">
+          <w:hyperlink w:anchor="_Toc289065984" w:history="1">
             <w:r>
               <w:rPr>
                 <w:rStyle w:val="Hyperlink"/>
@@ -1703,7 +1705,7 @@
                 <w:noProof/>
                 <w:webHidden/>
               </w:rPr>
-              <w:instrText xml:space="preserve"> PAGEREF _Toc289065823 \h </w:instrText>
+              <w:instrText xml:space="preserve"> PAGEREF _Toc289065984 \h </w:instrText>
             </w:r>
             <w:r>
               <w:rPr>
@@ -1748,7 +1750,7 @@
               <w:lang w:eastAsia="de-CH"/>
             </w:rPr>
           </w:pPr>
-          <w:hyperlink w:anchor="_Toc289065824" w:history="1">
+          <w:hyperlink w:anchor="_Toc289065985" w:history="1">
             <w:r>
               <w:rPr>
                 <w:rStyle w:val="Hyperlink"/>
@@ -1791,7 +1793,7 @@
                 <w:noProof/>
                 <w:webHidden/>
               </w:rPr>
-              <w:instrText xml:space="preserve"> PAGEREF _Toc289065824 \h </w:instrText>
+              <w:instrText xml:space="preserve"> PAGEREF _Toc289065985 \h </w:instrText>
             </w:r>
             <w:r>
               <w:rPr>
@@ -1836,7 +1838,7 @@
               <w:lang w:eastAsia="de-CH"/>
             </w:rPr>
           </w:pPr>
-          <w:hyperlink w:anchor="_Toc289065825" w:history="1">
+          <w:hyperlink w:anchor="_Toc289065986" w:history="1">
             <w:r>
               <w:rPr>
                 <w:rStyle w:val="Hyperlink"/>
@@ -1879,7 +1881,7 @@
                 <w:noProof/>
                 <w:webHidden/>
               </w:rPr>
-              <w:instrText xml:space="preserve"> PAGEREF _Toc289065825 \h </w:instrText>
+              <w:instrText xml:space="preserve"> PAGEREF _Toc289065986 \h </w:instrText>
             </w:r>
             <w:r>
               <w:rPr>
@@ -1924,7 +1926,7 @@
               <w:lang w:eastAsia="de-CH"/>
             </w:rPr>
           </w:pPr>
-          <w:hyperlink w:anchor="_Toc289065826" w:history="1">
+          <w:hyperlink w:anchor="_Toc289065987" w:history="1">
             <w:r>
               <w:rPr>
                 <w:rStyle w:val="Hyperlink"/>
@@ -1967,7 +1969,7 @@
                 <w:noProof/>
                 <w:webHidden/>
               </w:rPr>
-              <w:instrText xml:space="preserve"> PAGEREF _Toc289065826 \h </w:instrText>
+              <w:instrText xml:space="preserve"> PAGEREF _Toc289065987 \h </w:instrText>
             </w:r>
             <w:r>
               <w:rPr>
@@ -2012,7 +2014,7 @@
               <w:lang w:eastAsia="de-CH"/>
             </w:rPr>
           </w:pPr>
-          <w:hyperlink w:anchor="_Toc289065827" w:history="1">
+          <w:hyperlink w:anchor="_Toc289065988" w:history="1">
             <w:r>
               <w:rPr>
                 <w:rStyle w:val="Hyperlink"/>
@@ -2055,7 +2057,7 @@
                 <w:noProof/>
                 <w:webHidden/>
               </w:rPr>
-              <w:instrText xml:space="preserve"> PAGEREF _Toc289065827 \h </w:instrText>
+              <w:instrText xml:space="preserve"> PAGEREF _Toc289065988 \h </w:instrText>
             </w:r>
             <w:r>
               <w:rPr>
@@ -2101,7 +2103,7 @@
               <w:lang w:eastAsia="de-CH"/>
             </w:rPr>
           </w:pPr>
-          <w:hyperlink w:anchor="_Toc289065828" w:history="1">
+          <w:hyperlink w:anchor="_Toc289065989" w:history="1">
             <w:r>
               <w:rPr>
                 <w:rStyle w:val="Hyperlink"/>
@@ -2145,7 +2147,7 @@
                 <w:noProof/>
                 <w:webHidden/>
               </w:rPr>
-              <w:instrText xml:space="preserve"> PAGEREF _Toc289065828 \h </w:instrText>
+              <w:instrText xml:space="preserve"> PAGEREF _Toc289065989 \h </w:instrText>
             </w:r>
             <w:r>
               <w:rPr>
@@ -2190,7 +2192,7 @@
               <w:lang w:eastAsia="de-CH"/>
             </w:rPr>
           </w:pPr>
-          <w:hyperlink w:anchor="_Toc289065829" w:history="1">
+          <w:hyperlink w:anchor="_Toc289065990" w:history="1">
             <w:r>
               <w:rPr>
                 <w:rStyle w:val="Hyperlink"/>
@@ -2233,7 +2235,7 @@
                 <w:noProof/>
                 <w:webHidden/>
               </w:rPr>
-              <w:instrText xml:space="preserve"> PAGEREF _Toc289065829 \h </w:instrText>
+              <w:instrText xml:space="preserve"> PAGEREF _Toc289065990 \h </w:instrText>
             </w:r>
             <w:r>
               <w:rPr>
@@ -2278,7 +2280,7 @@
               <w:lang w:eastAsia="de-CH"/>
             </w:rPr>
           </w:pPr>
-          <w:hyperlink w:anchor="_Toc289065830" w:history="1">
+          <w:hyperlink w:anchor="_Toc289065991" w:history="1">
             <w:r>
               <w:rPr>
                 <w:rStyle w:val="Hyperlink"/>
@@ -2321,7 +2323,7 @@
                 <w:noProof/>
                 <w:webHidden/>
               </w:rPr>
-              <w:instrText xml:space="preserve"> PAGEREF _Toc289065830 \h </w:instrText>
+              <w:instrText xml:space="preserve"> PAGEREF _Toc289065991 \h </w:instrText>
             </w:r>
             <w:r>
               <w:rPr>
@@ -2366,7 +2368,7 @@
               <w:lang w:eastAsia="de-CH"/>
             </w:rPr>
           </w:pPr>
-          <w:hyperlink w:anchor="_Toc289065831" w:history="1">
+          <w:hyperlink w:anchor="_Toc289065992" w:history="1">
             <w:r>
               <w:rPr>
                 <w:rStyle w:val="Hyperlink"/>
@@ -2409,7 +2411,7 @@
                 <w:noProof/>
                 <w:webHidden/>
               </w:rPr>
-              <w:instrText xml:space="preserve"> PAGEREF _Toc289065831 \h </w:instrText>
+              <w:instrText xml:space="preserve"> PAGEREF _Toc289065992 \h </w:instrText>
             </w:r>
             <w:r>
               <w:rPr>
@@ -2455,7 +2457,7 @@
               <w:lang w:eastAsia="de-CH"/>
             </w:rPr>
           </w:pPr>
-          <w:hyperlink w:anchor="_Toc289065832" w:history="1">
+          <w:hyperlink w:anchor="_Toc289065993" w:history="1">
             <w:r>
               <w:rPr>
                 <w:rStyle w:val="Hyperlink"/>
@@ -2499,7 +2501,7 @@
                 <w:noProof/>
                 <w:webHidden/>
               </w:rPr>
-              <w:instrText xml:space="preserve"> PAGEREF _Toc289065832 \h </w:instrText>
+              <w:instrText xml:space="preserve"> PAGEREF _Toc289065993 \h </w:instrText>
             </w:r>
             <w:r>
               <w:rPr>
@@ -2544,7 +2546,7 @@
               <w:lang w:eastAsia="de-CH"/>
             </w:rPr>
           </w:pPr>
-          <w:hyperlink w:anchor="_Toc289065833" w:history="1">
+          <w:hyperlink w:anchor="_Toc289065994" w:history="1">
             <w:r>
               <w:rPr>
                 <w:rStyle w:val="Hyperlink"/>
@@ -2587,7 +2589,7 @@
                 <w:noProof/>
                 <w:webHidden/>
               </w:rPr>
-              <w:instrText xml:space="preserve"> PAGEREF _Toc289065833 \h </w:instrText>
+              <w:instrText xml:space="preserve"> PAGEREF _Toc289065994 \h </w:instrText>
             </w:r>
             <w:r>
               <w:rPr>
@@ -2632,7 +2634,7 @@
               <w:lang w:eastAsia="de-CH"/>
             </w:rPr>
           </w:pPr>
-          <w:hyperlink w:anchor="_Toc289065834" w:history="1">
+          <w:hyperlink w:anchor="_Toc289065995" w:history="1">
             <w:r>
               <w:rPr>
                 <w:rStyle w:val="Hyperlink"/>
@@ -2675,7 +2677,7 @@
                 <w:noProof/>
                 <w:webHidden/>
               </w:rPr>
-              <w:instrText xml:space="preserve"> PAGEREF _Toc289065834 \h </w:instrText>
+              <w:instrText xml:space="preserve"> PAGEREF _Toc289065995 \h </w:instrText>
             </w:r>
             <w:r>
               <w:rPr>
@@ -2718,7 +2720,7 @@
               <w:sz w:val="22"/>
             </w:rPr>
           </w:pPr>
-          <w:hyperlink w:anchor="_Toc289065835" w:history="1">
+          <w:hyperlink w:anchor="_Toc289065996" w:history="1">
             <w:r>
               <w:rPr>
                 <w:rStyle w:val="Hyperlink"/>
@@ -2759,7 +2761,7 @@
                 <w:noProof/>
                 <w:webHidden/>
               </w:rPr>
-              <w:instrText xml:space="preserve"> PAGEREF _Toc289065835 \h </w:instrText>
+              <w:instrText xml:space="preserve"> PAGEREF _Toc289065996 \h </w:instrText>
             </w:r>
             <w:r>
               <w:rPr>
@@ -2804,7 +2806,7 @@
               <w:lang w:eastAsia="de-CH"/>
             </w:rPr>
           </w:pPr>
-          <w:hyperlink w:anchor="_Toc289065836" w:history="1">
+          <w:hyperlink w:anchor="_Toc289065997" w:history="1">
             <w:r>
               <w:rPr>
                 <w:rStyle w:val="Hyperlink"/>
@@ -2847,7 +2849,7 @@
                 <w:noProof/>
                 <w:webHidden/>
               </w:rPr>
-              <w:instrText xml:space="preserve"> PAGEREF _Toc289065836 \h </w:instrText>
+              <w:instrText xml:space="preserve"> PAGEREF _Toc289065997 \h </w:instrText>
             </w:r>
             <w:r>
               <w:rPr>
@@ -2890,7 +2892,7 @@
               <w:sz w:val="22"/>
             </w:rPr>
           </w:pPr>
-          <w:hyperlink w:anchor="_Toc289065837" w:history="1">
+          <w:hyperlink w:anchor="_Toc289065998" w:history="1">
             <w:r>
               <w:rPr>
                 <w:rStyle w:val="Hyperlink"/>
@@ -2931,7 +2933,7 @@
                 <w:noProof/>
                 <w:webHidden/>
               </w:rPr>
-              <w:instrText xml:space="preserve"> PAGEREF _Toc289065837 \h </w:instrText>
+              <w:instrText xml:space="preserve"> PAGEREF _Toc289065998 \h </w:instrText>
             </w:r>
             <w:r>
               <w:rPr>
@@ -2974,7 +2976,7 @@
               <w:sz w:val="22"/>
             </w:rPr>
           </w:pPr>
-          <w:hyperlink w:anchor="_Toc289065838" w:history="1">
+          <w:hyperlink w:anchor="_Toc289065999" w:history="1">
             <w:r>
               <w:rPr>
                 <w:rStyle w:val="Hyperlink"/>
@@ -3015,7 +3017,7 @@
                 <w:noProof/>
                 <w:webHidden/>
               </w:rPr>
-              <w:instrText xml:space="preserve"> PAGEREF _Toc289065838 \h </w:instrText>
+              <w:instrText xml:space="preserve"> PAGEREF _Toc289065999 \h </w:instrText>
             </w:r>
             <w:r>
               <w:rPr>
@@ -3058,7 +3060,7 @@
               <w:sz w:val="22"/>
             </w:rPr>
           </w:pPr>
-          <w:hyperlink w:anchor="_Toc289065839" w:history="1">
+          <w:hyperlink w:anchor="_Toc289066000" w:history="1">
             <w:r>
               <w:rPr>
                 <w:rStyle w:val="Hyperlink"/>
@@ -3099,7 +3101,7 @@
                 <w:noProof/>
                 <w:webHidden/>
               </w:rPr>
-              <w:instrText xml:space="preserve"> PAGEREF _Toc289065839 \h </w:instrText>
+              <w:instrText xml:space="preserve"> PAGEREF _Toc289066000 \h </w:instrText>
             </w:r>
             <w:r>
               <w:rPr>
@@ -3144,7 +3146,7 @@
               <w:lang w:eastAsia="de-CH"/>
             </w:rPr>
           </w:pPr>
-          <w:hyperlink w:anchor="_Toc289065840" w:history="1">
+          <w:hyperlink w:anchor="_Toc289066001" w:history="1">
             <w:r>
               <w:rPr>
                 <w:rStyle w:val="Hyperlink"/>
@@ -3187,7 +3189,7 @@
                 <w:noProof/>
                 <w:webHidden/>
               </w:rPr>
-              <w:instrText xml:space="preserve"> PAGEREF _Toc289065840 \h </w:instrText>
+              <w:instrText xml:space="preserve"> PAGEREF _Toc289066001 \h </w:instrText>
             </w:r>
             <w:r>
               <w:rPr>
@@ -3230,7 +3232,7 @@
               <w:sz w:val="22"/>
             </w:rPr>
           </w:pPr>
-          <w:hyperlink w:anchor="_Toc289065841" w:history="1">
+          <w:hyperlink w:anchor="_Toc289066002" w:history="1">
             <w:r>
               <w:rPr>
                 <w:rStyle w:val="Hyperlink"/>
@@ -3271,7 +3273,7 @@
                 <w:noProof/>
                 <w:webHidden/>
               </w:rPr>
-              <w:instrText xml:space="preserve"> PAGEREF _Toc289065841 \h </w:instrText>
+              <w:instrText xml:space="preserve"> PAGEREF _Toc289066002 \h </w:instrText>
             </w:r>
             <w:r>
               <w:rPr>
@@ -3314,7 +3316,7 @@
               <w:sz w:val="22"/>
             </w:rPr>
           </w:pPr>
-          <w:hyperlink w:anchor="_Toc289065842" w:history="1">
+          <w:hyperlink w:anchor="_Toc289066003" w:history="1">
             <w:r>
               <w:rPr>
                 <w:rStyle w:val="Hyperlink"/>
@@ -3355,7 +3357,7 @@
                 <w:noProof/>
                 <w:webHidden/>
               </w:rPr>
-              <w:instrText xml:space="preserve"> PAGEREF _Toc289065842 \h </w:instrText>
+              <w:instrText xml:space="preserve"> PAGEREF _Toc289066003 \h </w:instrText>
             </w:r>
             <w:r>
               <w:rPr>
@@ -3400,7 +3402,7 @@
               <w:lang w:eastAsia="de-CH"/>
             </w:rPr>
           </w:pPr>
-          <w:hyperlink w:anchor="_Toc289065843" w:history="1">
+          <w:hyperlink w:anchor="_Toc289066004" w:history="1">
             <w:r>
               <w:rPr>
                 <w:rStyle w:val="Hyperlink"/>
@@ -3443,7 +3445,7 @@
                 <w:noProof/>
                 <w:webHidden/>
               </w:rPr>
-              <w:instrText xml:space="preserve"> PAGEREF _Toc289065843 \h </w:instrText>
+              <w:instrText xml:space="preserve"> PAGEREF _Toc289066004 \h </w:instrText>
             </w:r>
             <w:r>
               <w:rPr>
@@ -3486,7 +3488,7 @@
               <w:sz w:val="22"/>
             </w:rPr>
           </w:pPr>
-          <w:hyperlink w:anchor="_Toc289065844" w:history="1">
+          <w:hyperlink w:anchor="_Toc289066005" w:history="1">
             <w:r>
               <w:rPr>
                 <w:rStyle w:val="Hyperlink"/>
@@ -3527,7 +3529,7 @@
                 <w:noProof/>
                 <w:webHidden/>
               </w:rPr>
-              <w:instrText xml:space="preserve"> PAGEREF _Toc289065844 \h </w:instrText>
+              <w:instrText xml:space="preserve"> PAGEREF _Toc289066005 \h </w:instrText>
             </w:r>
             <w:r>
               <w:rPr>
@@ -3570,7 +3572,7 @@
               <w:sz w:val="22"/>
             </w:rPr>
           </w:pPr>
-          <w:hyperlink w:anchor="_Toc289065845" w:history="1">
+          <w:hyperlink w:anchor="_Toc289066006" w:history="1">
             <w:r>
               <w:rPr>
                 <w:rStyle w:val="Hyperlink"/>
@@ -3611,7 +3613,7 @@
                 <w:noProof/>
                 <w:webHidden/>
               </w:rPr>
-              <w:instrText xml:space="preserve"> PAGEREF _Toc289065845 \h </w:instrText>
+              <w:instrText xml:space="preserve"> PAGEREF _Toc289066006 \h </w:instrText>
             </w:r>
             <w:r>
               <w:rPr>
@@ -3656,7 +3658,7 @@
               <w:lang w:eastAsia="de-CH"/>
             </w:rPr>
           </w:pPr>
-          <w:hyperlink w:anchor="_Toc289065846" w:history="1">
+          <w:hyperlink w:anchor="_Toc289066007" w:history="1">
             <w:r>
               <w:rPr>
                 <w:rStyle w:val="Hyperlink"/>
@@ -3699,7 +3701,7 @@
                 <w:noProof/>
                 <w:webHidden/>
               </w:rPr>
-              <w:instrText xml:space="preserve"> PAGEREF _Toc289065846 \h </w:instrText>
+              <w:instrText xml:space="preserve"> PAGEREF _Toc289066007 \h </w:instrText>
             </w:r>
             <w:r>
               <w:rPr>
@@ -3744,7 +3746,7 @@
               <w:lang w:eastAsia="de-CH"/>
             </w:rPr>
           </w:pPr>
-          <w:hyperlink w:anchor="_Toc289065847" w:history="1">
+          <w:hyperlink w:anchor="_Toc289066008" w:history="1">
             <w:r>
               <w:rPr>
                 <w:rStyle w:val="Hyperlink"/>
@@ -3787,7 +3789,7 @@
                 <w:noProof/>
                 <w:webHidden/>
               </w:rPr>
-              <w:instrText xml:space="preserve"> PAGEREF _Toc289065847 \h </w:instrText>
+              <w:instrText xml:space="preserve"> PAGEREF _Toc289066008 \h </w:instrText>
             </w:r>
             <w:r>
               <w:rPr>
@@ -3830,7 +3832,7 @@
               <w:sz w:val="22"/>
             </w:rPr>
           </w:pPr>
-          <w:hyperlink w:anchor="_Toc289065848" w:history="1">
+          <w:hyperlink w:anchor="_Toc289066009" w:history="1">
             <w:r>
               <w:rPr>
                 <w:rStyle w:val="Hyperlink"/>
@@ -3871,7 +3873,7 @@
                 <w:noProof/>
                 <w:webHidden/>
               </w:rPr>
-              <w:instrText xml:space="preserve"> PAGEREF _Toc289065848 \h </w:instrText>
+              <w:instrText xml:space="preserve"> PAGEREF _Toc289066009 \h </w:instrText>
             </w:r>
             <w:r>
               <w:rPr>
@@ -3914,7 +3916,7 @@
               <w:sz w:val="22"/>
             </w:rPr>
           </w:pPr>
-          <w:hyperlink w:anchor="_Toc289065849" w:history="1">
+          <w:hyperlink w:anchor="_Toc289066010" w:history="1">
             <w:r>
               <w:rPr>
                 <w:rStyle w:val="Hyperlink"/>
@@ -3955,7 +3957,7 @@
                 <w:noProof/>
                 <w:webHidden/>
               </w:rPr>
-              <w:instrText xml:space="preserve"> PAGEREF _Toc289065849 \h </w:instrText>
+              <w:instrText xml:space="preserve"> PAGEREF _Toc289066010 \h </w:instrText>
             </w:r>
             <w:r>
               <w:rPr>
@@ -3998,7 +4000,7 @@
               <w:sz w:val="22"/>
             </w:rPr>
           </w:pPr>
-          <w:hyperlink w:anchor="_Toc289065850" w:history="1">
+          <w:hyperlink w:anchor="_Toc289066011" w:history="1">
             <w:r>
               <w:rPr>
                 <w:rStyle w:val="Hyperlink"/>
@@ -4039,7 +4041,7 @@
                 <w:noProof/>
                 <w:webHidden/>
               </w:rPr>
-              <w:instrText xml:space="preserve"> PAGEREF _Toc289065850 \h </w:instrText>
+              <w:instrText xml:space="preserve"> PAGEREF _Toc289066011 \h </w:instrText>
             </w:r>
             <w:r>
               <w:rPr>
@@ -4082,7 +4084,7 @@
               <w:sz w:val="22"/>
             </w:rPr>
           </w:pPr>
-          <w:hyperlink w:anchor="_Toc289065851" w:history="1">
+          <w:hyperlink w:anchor="_Toc289066012" w:history="1">
             <w:r>
               <w:rPr>
                 <w:rStyle w:val="Hyperlink"/>
@@ -4123,7 +4125,7 @@
                 <w:noProof/>
                 <w:webHidden/>
               </w:rPr>
-              <w:instrText xml:space="preserve"> PAGEREF _Toc289065851 \h </w:instrText>
+              <w:instrText xml:space="preserve"> PAGEREF _Toc289066012 \h </w:instrText>
             </w:r>
             <w:r>
               <w:rPr>
@@ -4168,7 +4170,7 @@
               <w:lang w:eastAsia="de-CH"/>
             </w:rPr>
           </w:pPr>
-          <w:hyperlink w:anchor="_Toc289065852" w:history="1">
+          <w:hyperlink w:anchor="_Toc289066013" w:history="1">
             <w:r>
               <w:rPr>
                 <w:rStyle w:val="Hyperlink"/>
@@ -4211,7 +4213,7 @@
                 <w:noProof/>
                 <w:webHidden/>
               </w:rPr>
-              <w:instrText xml:space="preserve"> PAGEREF _Toc289065852 \h </w:instrText>
+              <w:instrText xml:space="preserve"> PAGEREF _Toc289066013 \h </w:instrText>
             </w:r>
             <w:r>
               <w:rPr>
@@ -4254,7 +4256,7 @@
               <w:sz w:val="22"/>
             </w:rPr>
           </w:pPr>
-          <w:hyperlink w:anchor="_Toc289065853" w:history="1">
+          <w:hyperlink w:anchor="_Toc289066014" w:history="1">
             <w:r>
               <w:rPr>
                 <w:rStyle w:val="Hyperlink"/>
@@ -4295,7 +4297,7 @@
                 <w:noProof/>
                 <w:webHidden/>
               </w:rPr>
-              <w:instrText xml:space="preserve"> PAGEREF _Toc289065853 \h </w:instrText>
+              <w:instrText xml:space="preserve"> PAGEREF _Toc289066014 \h </w:instrText>
             </w:r>
             <w:r>
               <w:rPr>
@@ -4338,7 +4340,7 @@
               <w:sz w:val="22"/>
             </w:rPr>
           </w:pPr>
-          <w:hyperlink w:anchor="_Toc289065854" w:history="1">
+          <w:hyperlink w:anchor="_Toc289066015" w:history="1">
             <w:r>
               <w:rPr>
                 <w:rStyle w:val="Hyperlink"/>
@@ -4379,7 +4381,7 @@
                 <w:noProof/>
                 <w:webHidden/>
               </w:rPr>
-              <w:instrText xml:space="preserve"> PAGEREF _Toc289065854 \h </w:instrText>
+              <w:instrText xml:space="preserve"> PAGEREF _Toc289066015 \h </w:instrText>
             </w:r>
             <w:r>
               <w:rPr>
@@ -4422,7 +4424,7 @@
               <w:sz w:val="22"/>
             </w:rPr>
           </w:pPr>
-          <w:hyperlink w:anchor="_Toc289065855" w:history="1">
+          <w:hyperlink w:anchor="_Toc289066016" w:history="1">
             <w:r>
               <w:rPr>
                 <w:rStyle w:val="Hyperlink"/>
@@ -4463,7 +4465,7 @@
                 <w:noProof/>
                 <w:webHidden/>
               </w:rPr>
-              <w:instrText xml:space="preserve"> PAGEREF _Toc289065855 \h </w:instrText>
+              <w:instrText xml:space="preserve"> PAGEREF _Toc289066016 \h </w:instrText>
             </w:r>
             <w:r>
               <w:rPr>
@@ -4508,7 +4510,7 @@
               <w:lang w:eastAsia="de-CH"/>
             </w:rPr>
           </w:pPr>
-          <w:hyperlink w:anchor="_Toc289065856" w:history="1">
+          <w:hyperlink w:anchor="_Toc289066017" w:history="1">
             <w:r>
               <w:rPr>
                 <w:rStyle w:val="Hyperlink"/>
@@ -4551,7 +4553,7 @@
                 <w:noProof/>
                 <w:webHidden/>
               </w:rPr>
-              <w:instrText xml:space="preserve"> PAGEREF _Toc289065856 \h </w:instrText>
+              <w:instrText xml:space="preserve"> PAGEREF _Toc289066017 \h </w:instrText>
             </w:r>
             <w:r>
               <w:rPr>
@@ -4596,7 +4598,7 @@
               <w:lang w:eastAsia="de-CH"/>
             </w:rPr>
           </w:pPr>
-          <w:hyperlink w:anchor="_Toc289065857" w:history="1">
+          <w:hyperlink w:anchor="_Toc289066018" w:history="1">
             <w:r>
               <w:rPr>
                 <w:rStyle w:val="Hyperlink"/>
@@ -4639,7 +4641,7 @@
                 <w:noProof/>
                 <w:webHidden/>
               </w:rPr>
-              <w:instrText xml:space="preserve"> PAGEREF _Toc289065857 \h </w:instrText>
+              <w:instrText xml:space="preserve"> PAGEREF _Toc289066018 \h </w:instrText>
             </w:r>
             <w:r>
               <w:rPr>
@@ -4698,7 +4700,7 @@
       <w:pPr>
         <w:pStyle w:val="berschrift1"/>
       </w:pPr>
-      <w:bookmarkStart w:id="4" w:name="_Toc289065815"/>
+      <w:bookmarkStart w:id="4" w:name="_Toc289065976"/>
       <w:r>
         <w:lastRenderedPageBreak/>
         <w:t>Einführung</w:t>
@@ -4709,7 +4711,7 @@
       <w:pPr>
         <w:pStyle w:val="berschrift2"/>
       </w:pPr>
-      <w:bookmarkStart w:id="5" w:name="_Toc289065816"/>
+      <w:bookmarkStart w:id="5" w:name="_Toc289065977"/>
       <w:r>
         <w:t>Zweck</w:t>
       </w:r>
@@ -4724,7 +4726,7 @@
       <w:pPr>
         <w:pStyle w:val="berschrift2"/>
       </w:pPr>
-      <w:bookmarkStart w:id="6" w:name="_Toc289065817"/>
+      <w:bookmarkStart w:id="6" w:name="_Toc289065978"/>
       <w:r>
         <w:t>Gültigkeitsbereich</w:t>
       </w:r>
@@ -4739,7 +4741,7 @@
       <w:pPr>
         <w:pStyle w:val="berschrift2"/>
       </w:pPr>
-      <w:bookmarkStart w:id="7" w:name="_Toc289065818"/>
+      <w:bookmarkStart w:id="7" w:name="_Toc289065979"/>
       <w:r>
         <w:t>Definitionen und Abkürzungen</w:t>
       </w:r>
@@ -4754,7 +4756,7 @@
       <w:pPr>
         <w:pStyle w:val="berschrift2"/>
       </w:pPr>
-      <w:bookmarkStart w:id="8" w:name="_Toc289065819"/>
+      <w:bookmarkStart w:id="8" w:name="_Toc289065980"/>
       <w:r>
         <w:t>Referenzen</w:t>
       </w:r>
@@ -4762,7 +4764,15 @@
     </w:p>
     <w:p>
       <w:r>
-        <w:t>/doc/</w:t>
+        <w:t>/</w:t>
+      </w:r>
+      <w:proofErr w:type="spellStart"/>
+      <w:r>
+        <w:t>doc</w:t>
+      </w:r>
+      <w:proofErr w:type="spellEnd"/>
+      <w:r>
+        <w:t>/</w:t>
       </w:r>
       <w:r>
         <w:t>03_Anforderderungsspezifikation</w:t>
@@ -4824,6 +4834,50 @@
     </w:p>
     <w:p>
       <w:r>
+        <w:t>/</w:t>
+      </w:r>
+      <w:proofErr w:type="spellStart"/>
+      <w:r>
+        <w:t>doc</w:t>
+      </w:r>
+      <w:proofErr w:type="spellEnd"/>
+      <w:r>
+        <w:t>/</w:t>
+      </w:r>
+      <w:r>
+        <w:t>03_Anforderderungsspezifikation</w:t>
+      </w:r>
+      <w:r>
+        <w:t>/</w:t>
+      </w:r>
+      <w:r>
+        <w:t>UC3_Rapport_Generieren.docx</w:t>
+      </w:r>
+    </w:p>
+    <w:p>
+      <w:r>
+        <w:t>/</w:t>
+      </w:r>
+      <w:proofErr w:type="spellStart"/>
+      <w:r>
+        <w:t>doc</w:t>
+      </w:r>
+      <w:proofErr w:type="spellEnd"/>
+      <w:r>
+        <w:t>/</w:t>
+      </w:r>
+      <w:r>
+        <w:t>03_Anforderderungsspezifikation</w:t>
+      </w:r>
+      <w:r>
+        <w:t>/</w:t>
+      </w:r>
+      <w:r>
+        <w:t>UC4_CRUD_Benutzer.docx</w:t>
+      </w:r>
+    </w:p>
+    <w:p>
+      <w:r>
         <w:t>/doc/</w:t>
       </w:r>
       <w:r>
@@ -4833,7 +4887,51 @@
         <w:t>/</w:t>
       </w:r>
       <w:r>
-        <w:t>UC3_Rapport_Generieren.docx</w:t>
+        <w:t>UC5_Benutzer_Authentifizieren.docx</w:t>
+      </w:r>
+    </w:p>
+    <w:p>
+      <w:r>
+        <w:t>/</w:t>
+      </w:r>
+      <w:proofErr w:type="spellStart"/>
+      <w:r>
+        <w:t>doc</w:t>
+      </w:r>
+      <w:proofErr w:type="spellEnd"/>
+      <w:r>
+        <w:t>/</w:t>
+      </w:r>
+      <w:r>
+        <w:t>03_Anforderderungsspezifikation</w:t>
+      </w:r>
+      <w:r>
+        <w:t>/</w:t>
+      </w:r>
+      <w:r>
+        <w:t>UC6_CRUD_Kunde.docx</w:t>
+      </w:r>
+    </w:p>
+    <w:p>
+      <w:r>
+        <w:t>/</w:t>
+      </w:r>
+      <w:proofErr w:type="spellStart"/>
+      <w:r>
+        <w:t>doc</w:t>
+      </w:r>
+      <w:proofErr w:type="spellEnd"/>
+      <w:r>
+        <w:t>/</w:t>
+      </w:r>
+      <w:r>
+        <w:t>03_Anforderderungsspezifikation</w:t>
+      </w:r>
+      <w:r>
+        <w:t>/</w:t>
+      </w:r>
+      <w:r>
+        <w:t>UC7_CRUD_Material.docx</w:t>
       </w:r>
     </w:p>
     <w:p>
@@ -4847,73 +4945,25 @@
         <w:t>/</w:t>
       </w:r>
       <w:r>
-        <w:t>UC4_CRUD_Benutzer.docx</w:t>
-      </w:r>
-    </w:p>
-    <w:p>
-      <w:r>
-        <w:t>/doc/</w:t>
+        <w:t>UC8_CRUD_StundeneintragsTyp.docx</w:t>
+      </w:r>
+    </w:p>
+    <w:p>
+      <w:r>
+        <w:t>/</w:t>
+      </w:r>
+      <w:proofErr w:type="spellStart"/>
+      <w:r>
+        <w:t>doc</w:t>
+      </w:r>
+      <w:proofErr w:type="spellEnd"/>
+      <w:r>
+        <w:t>/</w:t>
       </w:r>
       <w:r>
         <w:t>03_Anforderderungsspezifikation</w:t>
       </w:r>
       <w:r>
-        <w:t>/</w:t>
-      </w:r>
-      <w:r>
-        <w:t>UC5_Benutzer_Authentifizieren.docx</w:t>
-      </w:r>
-    </w:p>
-    <w:p>
-      <w:r>
-        <w:t>/doc/</w:t>
-      </w:r>
-      <w:r>
-        <w:t>03_Anforderderungsspezifikation</w:t>
-      </w:r>
-      <w:r>
-        <w:t>/</w:t>
-      </w:r>
-      <w:r>
-        <w:t>UC6_CRUD_Kunde.docx</w:t>
-      </w:r>
-    </w:p>
-    <w:p>
-      <w:r>
-        <w:t>/doc/</w:t>
-      </w:r>
-      <w:r>
-        <w:t>03_Anforderderungsspezifikation</w:t>
-      </w:r>
-      <w:r>
-        <w:t>/</w:t>
-      </w:r>
-      <w:r>
-        <w:t>UC7_CRUD_Material.docx</w:t>
-      </w:r>
-    </w:p>
-    <w:p>
-      <w:r>
-        <w:t>/doc/</w:t>
-      </w:r>
-      <w:r>
-        <w:t>03_Anforderderungsspezifikation</w:t>
-      </w:r>
-      <w:r>
-        <w:t>/</w:t>
-      </w:r>
-      <w:r>
-        <w:t>UC8_CRUD_StundeneintragsTyp.docx</w:t>
-      </w:r>
-    </w:p>
-    <w:p>
-      <w:r>
-        <w:t>/doc/</w:t>
-      </w:r>
-      <w:r>
-        <w:t>03_Anforderderungsspezifikation</w:t>
-      </w:r>
-      <w:r>
         <w:t>/UC9_CRUD_Auftrag.docx</w:t>
       </w:r>
     </w:p>
@@ -4921,7 +4971,7 @@
       <w:pPr>
         <w:pStyle w:val="berschrift2"/>
       </w:pPr>
-      <w:bookmarkStart w:id="9" w:name="_Toc289065820"/>
+      <w:bookmarkStart w:id="9" w:name="_Toc289065981"/>
       <w:r>
         <w:t>Übersicht</w:t>
       </w:r>
@@ -4939,32 +4989,62 @@
     </w:p>
     <w:p>
       <w:r>
-        <w:t>Im Abschnitt „Use Cases“ sind alle Use Cases im Brief-Format aufgelistet, die detailierten</w:t>
-      </w:r>
+        <w:t>Im Abschnitt „</w:t>
+      </w:r>
+      <w:proofErr w:type="spellStart"/>
+      <w:r>
+        <w:t>Use</w:t>
+      </w:r>
+      <w:proofErr w:type="spellEnd"/>
+      <w:r>
+        <w:t xml:space="preserve"> Cases“ sind alle </w:t>
+      </w:r>
+      <w:proofErr w:type="spellStart"/>
+      <w:r>
+        <w:t>Use</w:t>
+      </w:r>
+      <w:proofErr w:type="spellEnd"/>
+      <w:r>
+        <w:t xml:space="preserve"> Cases im Brief-Format aufgelistet, die </w:t>
+      </w:r>
+      <w:proofErr w:type="spellStart"/>
+      <w:r>
+        <w:t>detailierten</w:t>
+      </w:r>
+      <w:proofErr w:type="spellEnd"/>
       <w:r>
         <w:t xml:space="preserve"> </w:t>
       </w:r>
+      <w:proofErr w:type="spellStart"/>
       <w:r>
         <w:t>fully</w:t>
       </w:r>
+      <w:proofErr w:type="spellEnd"/>
       <w:r>
         <w:t xml:space="preserve"> </w:t>
       </w:r>
+      <w:proofErr w:type="spellStart"/>
       <w:r>
         <w:t>dressed</w:t>
       </w:r>
+      <w:proofErr w:type="spellEnd"/>
       <w:r>
         <w:t xml:space="preserve"> </w:t>
       </w:r>
-      <w:r>
-        <w:t>Use Cases sind der Übersichthalber in jeweils separaten Dokumenten untergebracht.</w:t>
+      <w:proofErr w:type="spellStart"/>
+      <w:r>
+        <w:t>Use</w:t>
+      </w:r>
+      <w:proofErr w:type="spellEnd"/>
+      <w:r>
+        <w:t xml:space="preserve"> Cases sind der Übersichthalber in jeweils separaten Dokumenten untergebracht.</w:t>
       </w:r>
     </w:p>
     <w:p>
       <w:pPr>
         <w:pStyle w:val="berschrift1"/>
       </w:pPr>
-      <w:bookmarkStart w:id="10" w:name="_Toc289065821"/>
+      <w:bookmarkStart w:id="10" w:name="_Toc289065982"/>
       <w:r>
         <w:t>Allgemeine Beschreibung</w:t>
       </w:r>
@@ -4974,7 +5054,7 @@
       <w:pPr>
         <w:pStyle w:val="berschrift2"/>
       </w:pPr>
-      <w:bookmarkStart w:id="11" w:name="_Toc289065822"/>
+      <w:bookmarkStart w:id="11" w:name="_Toc289065983"/>
       <w:r>
         <w:t>Produkt Perspektive</w:t>
       </w:r>
@@ -4989,7 +5069,7 @@
       <w:pPr>
         <w:pStyle w:val="berschrift2"/>
       </w:pPr>
-      <w:bookmarkStart w:id="12" w:name="_Toc289065823"/>
+      <w:bookmarkStart w:id="12" w:name="_Toc289065984"/>
       <w:r>
         <w:lastRenderedPageBreak/>
         <w:t>Produkt Funktion</w:t>
@@ -5066,7 +5146,7 @@
       <w:pPr>
         <w:pStyle w:val="berschrift2"/>
       </w:pPr>
-      <w:bookmarkStart w:id="13" w:name="_Toc289065824"/>
+      <w:bookmarkStart w:id="13" w:name="_Toc289065985"/>
       <w:r>
         <w:t>Benutzer Charakteristik</w:t>
       </w:r>
@@ -5096,7 +5176,7 @@
       <w:pPr>
         <w:pStyle w:val="berschrift2"/>
       </w:pPr>
-      <w:bookmarkStart w:id="14" w:name="_Toc289065825"/>
+      <w:bookmarkStart w:id="14" w:name="_Toc289065986"/>
       <w:r>
         <w:t>Einschränkungen</w:t>
       </w:r>
@@ -5104,20 +5184,44 @@
     </w:p>
     <w:p>
       <w:r>
-        <w:t>Bei den Mobilen Endgeräten beschränken wir uns auf Geräte mit dem Android Betriebssystem der Version</w:t>
+        <w:t xml:space="preserve">Bei den Mobilen Endgeräten beschränken wir uns auf Geräte mit dem </w:t>
+      </w:r>
+      <w:proofErr w:type="spellStart"/>
+      <w:r>
+        <w:t>Android</w:t>
+      </w:r>
+      <w:proofErr w:type="spellEnd"/>
+      <w:r>
+        <w:t xml:space="preserve"> Betriebssystem der Version</w:t>
       </w:r>
       <w:r>
         <w:t xml:space="preserve"> </w:t>
       </w:r>
       <w:r>
-        <w:t>2.2. Andere Systeme (wie iOS von Apple oder WebOS von HP/Palm) werden nicht unterstützt.</w:t>
+        <w:t xml:space="preserve">2.2. Andere Systeme (wie </w:t>
+      </w:r>
+      <w:proofErr w:type="spellStart"/>
+      <w:r>
+        <w:t>iOS</w:t>
+      </w:r>
+      <w:proofErr w:type="spellEnd"/>
+      <w:r>
+        <w:t xml:space="preserve"> von Apple oder </w:t>
+      </w:r>
+      <w:proofErr w:type="spellStart"/>
+      <w:r>
+        <w:t>WebOS</w:t>
+      </w:r>
+      <w:proofErr w:type="spellEnd"/>
+      <w:r>
+        <w:t xml:space="preserve"> von HP/Palm) werden nicht unterstützt.</w:t>
       </w:r>
     </w:p>
     <w:p>
       <w:pPr>
         <w:pStyle w:val="berschrift2"/>
       </w:pPr>
-      <w:bookmarkStart w:id="15" w:name="_Toc289065826"/>
+      <w:bookmarkStart w:id="15" w:name="_Toc289065987"/>
       <w:r>
         <w:t>Annahmen</w:t>
       </w:r>
@@ -5132,7 +5236,7 @@
       <w:pPr>
         <w:pStyle w:val="berschrift2"/>
       </w:pPr>
-      <w:bookmarkStart w:id="16" w:name="_Toc289065827"/>
+      <w:bookmarkStart w:id="16" w:name="_Toc289065988"/>
       <w:r>
         <w:t>Abhängigkeiten</w:t>
       </w:r>
@@ -5147,7 +5251,23 @@
         </w:numPr>
       </w:pPr>
       <w:r>
-        <w:t>Für den Android Client wird die Version 2.2 von Android benötigt.</w:t>
+        <w:t xml:space="preserve">Für den </w:t>
+      </w:r>
+      <w:proofErr w:type="spellStart"/>
+      <w:r>
+        <w:t>Android</w:t>
+      </w:r>
+      <w:proofErr w:type="spellEnd"/>
+      <w:r>
+        <w:t xml:space="preserve"> Client wird die Version 2.2 von </w:t>
+      </w:r>
+      <w:proofErr w:type="spellStart"/>
+      <w:r>
+        <w:t>Android</w:t>
+      </w:r>
+      <w:proofErr w:type="spellEnd"/>
+      <w:r>
+        <w:t xml:space="preserve"> benötigt.</w:t>
       </w:r>
     </w:p>
     <w:p>
@@ -5171,7 +5291,7 @@
       <w:pPr>
         <w:pStyle w:val="berschrift1"/>
       </w:pPr>
-      <w:bookmarkStart w:id="17" w:name="_Toc289065828"/>
+      <w:bookmarkStart w:id="17" w:name="_Toc289065989"/>
       <w:r>
         <w:lastRenderedPageBreak/>
         <w:t>Funktionale Anforderungen</w:t>
@@ -5180,16 +5300,77 @@
     </w:p>
     <w:p>
       <w:r>
-        <w:t>Die funktionalen Anforderungen wurden mit Use Cases beschrieben. Nachfolgend steht zuerst eine Übersicht mit allen Use Cases, danach sind die Use Cases im brief Format beschrieben. Die fully dressed Use Cases wurden ausgelagert.</w:t>
+        <w:t xml:space="preserve">Die funktionalen Anforderungen wurden mit </w:t>
+      </w:r>
+      <w:proofErr w:type="spellStart"/>
+      <w:r>
+        <w:t>Use</w:t>
+      </w:r>
+      <w:proofErr w:type="spellEnd"/>
+      <w:r>
+        <w:t xml:space="preserve"> Cases beschrieben. Nachfolgend steht zuerst eine Übersicht mit allen </w:t>
+      </w:r>
+      <w:proofErr w:type="spellStart"/>
+      <w:r>
+        <w:t>Use</w:t>
+      </w:r>
+      <w:proofErr w:type="spellEnd"/>
+      <w:r>
+        <w:t xml:space="preserve"> Cases, danach sind die </w:t>
+      </w:r>
+      <w:proofErr w:type="spellStart"/>
+      <w:r>
+        <w:t>Use</w:t>
+      </w:r>
+      <w:proofErr w:type="spellEnd"/>
+      <w:r>
+        <w:t xml:space="preserve"> Cases im </w:t>
+      </w:r>
+      <w:proofErr w:type="spellStart"/>
+      <w:r>
+        <w:t>brief</w:t>
+      </w:r>
+      <w:proofErr w:type="spellEnd"/>
+      <w:r>
+        <w:t xml:space="preserve"> Format beschrieben. Die </w:t>
+      </w:r>
+      <w:proofErr w:type="spellStart"/>
+      <w:r>
+        <w:t>fully</w:t>
+      </w:r>
+      <w:proofErr w:type="spellEnd"/>
+      <w:r>
+        <w:t xml:space="preserve"> </w:t>
+      </w:r>
+      <w:proofErr w:type="spellStart"/>
+      <w:r>
+        <w:t>dressed</w:t>
+      </w:r>
+      <w:proofErr w:type="spellEnd"/>
+      <w:r>
+        <w:t xml:space="preserve"> </w:t>
+      </w:r>
+      <w:proofErr w:type="spellStart"/>
+      <w:r>
+        <w:t>Use</w:t>
+      </w:r>
+      <w:proofErr w:type="spellEnd"/>
+      <w:r>
+        <w:t xml:space="preserve"> Cases wurden ausgelagert.</w:t>
       </w:r>
     </w:p>
     <w:p>
       <w:pPr>
         <w:pStyle w:val="berschrift2"/>
       </w:pPr>
-      <w:bookmarkStart w:id="18" w:name="_Toc289065829"/>
-      <w:r>
-        <w:t xml:space="preserve">Use Case </w:t>
+      <w:bookmarkStart w:id="18" w:name="_Toc289065990"/>
+      <w:proofErr w:type="spellStart"/>
+      <w:r>
+        <w:t>Use</w:t>
+      </w:r>
+      <w:proofErr w:type="spellEnd"/>
+      <w:r>
+        <w:t xml:space="preserve"> Case </w:t>
       </w:r>
       <w:r>
         <w:t>Übersicht</w:t>
@@ -5258,16 +5439,29 @@
         </w:r>
       </w:fldSimple>
       <w:r>
-        <w:t xml:space="preserve"> - Use Case Übersicht</w:t>
+        <w:t xml:space="preserve"> - </w:t>
+      </w:r>
+      <w:proofErr w:type="spellStart"/>
+      <w:r>
+        <w:t>Use</w:t>
+      </w:r>
+      <w:proofErr w:type="spellEnd"/>
+      <w:r>
+        <w:t xml:space="preserve"> Case Übersicht</w:t>
       </w:r>
     </w:p>
     <w:p>
       <w:pPr>
         <w:pStyle w:val="berschrift2"/>
       </w:pPr>
-      <w:bookmarkStart w:id="19" w:name="_Toc289065830"/>
-      <w:r>
-        <w:t>Use Cases Brief</w:t>
+      <w:bookmarkStart w:id="19" w:name="_Toc289065991"/>
+      <w:proofErr w:type="spellStart"/>
+      <w:r>
+        <w:t>Use</w:t>
+      </w:r>
+      <w:proofErr w:type="spellEnd"/>
+      <w:r>
+        <w:t xml:space="preserve"> Cases Brief</w:t>
       </w:r>
       <w:bookmarkEnd w:id="19"/>
     </w:p>
@@ -5309,8 +5503,13 @@
           </w:tcPr>
           <w:p>
             <w:r>
-              <w:t>Primary Actor</w:t>
-            </w:r>
+              <w:t xml:space="preserve">Primary </w:t>
+            </w:r>
+            <w:proofErr w:type="spellStart"/>
+            <w:r>
+              <w:t>Actor</w:t>
+            </w:r>
+            <w:proofErr w:type="spellEnd"/>
           </w:p>
         </w:tc>
         <w:tc>
@@ -5397,8 +5596,13 @@
           </w:tcPr>
           <w:p>
             <w:r>
-              <w:t>Primary Actor</w:t>
-            </w:r>
+              <w:t xml:space="preserve">Primary </w:t>
+            </w:r>
+            <w:proofErr w:type="spellStart"/>
+            <w:r>
+              <w:t>Actor</w:t>
+            </w:r>
+            <w:proofErr w:type="spellEnd"/>
           </w:p>
         </w:tc>
         <w:tc>
@@ -5480,8 +5684,13 @@
           </w:tcPr>
           <w:p>
             <w:r>
-              <w:t>Primary Actor</w:t>
-            </w:r>
+              <w:t xml:space="preserve">Primary </w:t>
+            </w:r>
+            <w:proofErr w:type="spellStart"/>
+            <w:r>
+              <w:t>Actor</w:t>
+            </w:r>
+            <w:proofErr w:type="spellEnd"/>
           </w:p>
         </w:tc>
         <w:tc>
@@ -5569,8 +5778,13 @@
           </w:tcPr>
           <w:p>
             <w:r>
-              <w:t>Primary Actor</w:t>
-            </w:r>
+              <w:t xml:space="preserve">Primary </w:t>
+            </w:r>
+            <w:proofErr w:type="spellStart"/>
+            <w:r>
+              <w:t>Actor</w:t>
+            </w:r>
+            <w:proofErr w:type="spellEnd"/>
           </w:p>
         </w:tc>
         <w:tc>
@@ -5652,8 +5866,13 @@
           </w:tcPr>
           <w:p>
             <w:r>
-              <w:t>Primary Actor</w:t>
-            </w:r>
+              <w:t xml:space="preserve">Primary </w:t>
+            </w:r>
+            <w:proofErr w:type="spellStart"/>
+            <w:r>
+              <w:t>Actor</w:t>
+            </w:r>
+            <w:proofErr w:type="spellEnd"/>
           </w:p>
         </w:tc>
         <w:tc>
@@ -5747,8 +5966,13 @@
           </w:tcPr>
           <w:p>
             <w:r>
-              <w:t>Primary Actor</w:t>
-            </w:r>
+              <w:t xml:space="preserve">Primary </w:t>
+            </w:r>
+            <w:proofErr w:type="spellStart"/>
+            <w:r>
+              <w:t>Actor</w:t>
+            </w:r>
+            <w:proofErr w:type="spellEnd"/>
           </w:p>
         </w:tc>
         <w:tc>
@@ -5830,8 +6054,13 @@
           </w:tcPr>
           <w:p>
             <w:r>
-              <w:t>Primary Actor</w:t>
-            </w:r>
+              <w:t xml:space="preserve">Primary </w:t>
+            </w:r>
+            <w:proofErr w:type="spellStart"/>
+            <w:r>
+              <w:t>Actor</w:t>
+            </w:r>
+            <w:proofErr w:type="spellEnd"/>
           </w:p>
         </w:tc>
         <w:tc>
@@ -5913,8 +6142,13 @@
           </w:tcPr>
           <w:p>
             <w:r>
-              <w:t>Primary Actor</w:t>
-            </w:r>
+              <w:t xml:space="preserve">Primary </w:t>
+            </w:r>
+            <w:proofErr w:type="spellStart"/>
+            <w:r>
+              <w:t>Actor</w:t>
+            </w:r>
+            <w:proofErr w:type="spellEnd"/>
           </w:p>
         </w:tc>
         <w:tc>
@@ -5996,8 +6230,13 @@
           </w:tcPr>
           <w:p>
             <w:r>
-              <w:t>Primary Actor</w:t>
-            </w:r>
+              <w:t xml:space="preserve">Primary </w:t>
+            </w:r>
+            <w:proofErr w:type="spellStart"/>
+            <w:r>
+              <w:t>Actor</w:t>
+            </w:r>
+            <w:proofErr w:type="spellEnd"/>
           </w:p>
         </w:tc>
         <w:tc>
@@ -6050,26 +6289,66 @@
       <w:pPr>
         <w:pStyle w:val="berschrift2"/>
       </w:pPr>
-      <w:bookmarkStart w:id="20" w:name="_Toc289065831"/>
-      <w:r>
-        <w:t>Use Cases</w:t>
-      </w:r>
-      <w:r>
-        <w:t xml:space="preserve"> fully dressed</w:t>
+      <w:bookmarkStart w:id="20" w:name="_Toc289065992"/>
+      <w:proofErr w:type="spellStart"/>
+      <w:r>
+        <w:t>Use</w:t>
+      </w:r>
+      <w:proofErr w:type="spellEnd"/>
+      <w:r>
+        <w:t xml:space="preserve"> Cases</w:t>
+      </w:r>
+      <w:r>
+        <w:t xml:space="preserve"> </w:t>
+      </w:r>
+      <w:proofErr w:type="spellStart"/>
+      <w:r>
+        <w:t>fully</w:t>
+      </w:r>
+      <w:proofErr w:type="spellEnd"/>
+      <w:r>
+        <w:t xml:space="preserve"> </w:t>
+      </w:r>
+      <w:proofErr w:type="spellStart"/>
+      <w:r>
+        <w:t>dressed</w:t>
       </w:r>
       <w:bookmarkEnd w:id="20"/>
-    </w:p>
-    <w:p>
-      <w:r>
-        <w:t xml:space="preserve">Alle Use Cases </w:t>
+      <w:proofErr w:type="spellEnd"/>
+    </w:p>
+    <w:p>
+      <w:r>
+        <w:t xml:space="preserve">Alle </w:t>
+      </w:r>
+      <w:proofErr w:type="spellStart"/>
+      <w:r>
+        <w:t>Use</w:t>
+      </w:r>
+      <w:proofErr w:type="spellEnd"/>
+      <w:r>
+        <w:t xml:space="preserve"> Cases </w:t>
       </w:r>
       <w:r>
         <w:t>wurden</w:t>
       </w:r>
-      <w:bookmarkStart w:id="21" w:name="_GoBack"/>
-      <w:bookmarkEnd w:id="21"/>
-      <w:r>
-        <w:t xml:space="preserve"> im fully dressed Format erstellt und </w:t>
+      <w:r>
+        <w:t xml:space="preserve"> im </w:t>
+      </w:r>
+      <w:proofErr w:type="spellStart"/>
+      <w:r>
+        <w:t>fully</w:t>
+      </w:r>
+      <w:proofErr w:type="spellEnd"/>
+      <w:r>
+        <w:t xml:space="preserve"> </w:t>
+      </w:r>
+      <w:proofErr w:type="spellStart"/>
+      <w:r>
+        <w:t>dressed</w:t>
+      </w:r>
+      <w:proofErr w:type="spellEnd"/>
+      <w:r>
+        <w:t xml:space="preserve"> Format erstellt und </w:t>
       </w:r>
       <w:r>
         <w:t>befinden sich in separaten Dokumenten</w:t>
@@ -6150,7 +6429,15 @@
         </w:numPr>
       </w:pPr>
       <w:r>
-        <w:t>/doc/</w:t>
+        <w:t>/</w:t>
+      </w:r>
+      <w:proofErr w:type="spellStart"/>
+      <w:r>
+        <w:t>doc</w:t>
+      </w:r>
+      <w:proofErr w:type="spellEnd"/>
+      <w:r>
+        <w:t>/</w:t>
       </w:r>
       <w:r>
         <w:t>03_Anforderderungsspezifikation</w:t>
@@ -6171,7 +6458,15 @@
         </w:numPr>
       </w:pPr>
       <w:r>
-        <w:t>/doc/</w:t>
+        <w:t>/</w:t>
+      </w:r>
+      <w:proofErr w:type="spellStart"/>
+      <w:r>
+        <w:t>doc</w:t>
+      </w:r>
+      <w:proofErr w:type="spellEnd"/>
+      <w:r>
+        <w:t>/</w:t>
       </w:r>
       <w:r>
         <w:t>03_Anforderderungsspezifikation</w:t>
@@ -6213,7 +6508,15 @@
         </w:numPr>
       </w:pPr>
       <w:r>
-        <w:t>/doc/</w:t>
+        <w:t>/</w:t>
+      </w:r>
+      <w:proofErr w:type="spellStart"/>
+      <w:r>
+        <w:t>doc</w:t>
+      </w:r>
+      <w:proofErr w:type="spellEnd"/>
+      <w:r>
+        <w:t>/</w:t>
       </w:r>
       <w:r>
         <w:t>03_Anforderderungsspezifikation</w:t>
@@ -6234,7 +6537,15 @@
         </w:numPr>
       </w:pPr>
       <w:r>
-        <w:t>/doc/</w:t>
+        <w:t>/</w:t>
+      </w:r>
+      <w:proofErr w:type="spellStart"/>
+      <w:r>
+        <w:t>doc</w:t>
+      </w:r>
+      <w:proofErr w:type="spellEnd"/>
+      <w:r>
+        <w:t>/</w:t>
       </w:r>
       <w:r>
         <w:t>03_Anforderderungsspezifikation</w:t>
@@ -6276,7 +6587,15 @@
         </w:numPr>
       </w:pPr>
       <w:r>
-        <w:t>/doc/</w:t>
+        <w:t>/</w:t>
+      </w:r>
+      <w:proofErr w:type="spellStart"/>
+      <w:r>
+        <w:t>doc</w:t>
+      </w:r>
+      <w:proofErr w:type="spellEnd"/>
+      <w:r>
+        <w:t>/</w:t>
       </w:r>
       <w:r>
         <w:t>03_Anforderderungsspezifikation</w:t>
@@ -6289,7 +6608,7 @@
       <w:pPr>
         <w:pStyle w:val="berschrift1"/>
       </w:pPr>
-      <w:bookmarkStart w:id="22" w:name="_Toc289065832"/>
+      <w:bookmarkStart w:id="21" w:name="_Toc289065993"/>
       <w:r>
         <w:t>Nichtfunktionale Anforderungen</w:t>
       </w:r>
@@ -6302,17 +6621,17 @@
       <w:r>
         <w:t>)</w:t>
       </w:r>
+      <w:bookmarkEnd w:id="21"/>
+    </w:p>
+    <w:p>
+      <w:pPr>
+        <w:pStyle w:val="berschrift2"/>
+      </w:pPr>
+      <w:bookmarkStart w:id="22" w:name="_Toc289065994"/>
+      <w:r>
+        <w:t>Funktionalität</w:t>
+      </w:r>
       <w:bookmarkEnd w:id="22"/>
-    </w:p>
-    <w:p>
-      <w:pPr>
-        <w:pStyle w:val="berschrift2"/>
-      </w:pPr>
-      <w:bookmarkStart w:id="23" w:name="_Toc289065833"/>
-      <w:r>
-        <w:t>Funktionalität</w:t>
-      </w:r>
-      <w:bookmarkEnd w:id="23"/>
     </w:p>
     <w:p>
       <w:r>
@@ -6361,257 +6680,389 @@
         <w:t>)</w:t>
       </w:r>
       <w:r>
-        <w:t xml:space="preserve"> durch die Use Cases</w:t>
+        <w:t xml:space="preserve"> durch die </w:t>
+      </w:r>
+      <w:proofErr w:type="spellStart"/>
+      <w:r>
+        <w:t>Use</w:t>
+      </w:r>
+      <w:proofErr w:type="spellEnd"/>
+      <w:r>
+        <w:t xml:space="preserve"> Cases</w:t>
       </w:r>
       <w:r>
         <w:t xml:space="preserve"> genauer beschrieben.</w:t>
       </w:r>
     </w:p>
     <w:p>
+      <w:r>
+        <w:br w:type="page"/>
+      </w:r>
+    </w:p>
+    <w:p>
       <w:pPr>
         <w:pStyle w:val="berschrift2"/>
       </w:pPr>
-      <w:bookmarkStart w:id="24" w:name="_Toc289065834"/>
-      <w:r>
+      <w:bookmarkStart w:id="23" w:name="_Toc289065995"/>
+      <w:r>
+        <w:lastRenderedPageBreak/>
         <w:t>S</w:t>
       </w:r>
       <w:r>
         <w:t>icherheit</w:t>
       </w:r>
+      <w:bookmarkEnd w:id="23"/>
+    </w:p>
+    <w:p>
+      <w:pPr>
+        <w:pStyle w:val="berschrift3"/>
+      </w:pPr>
+      <w:bookmarkStart w:id="24" w:name="_Toc289065996"/>
+      <w:r>
+        <w:t>Verschlüsselte Passwörter</w:t>
+      </w:r>
       <w:bookmarkEnd w:id="24"/>
     </w:p>
     <w:p>
+      <w:r>
+        <w:t xml:space="preserve">Aus Sicherheitsgründen werden alle im System gespeicherten Passwörter mit einem Salt versetzt und </w:t>
+      </w:r>
+      <w:r>
+        <w:t>verschlüsselt (mit einem</w:t>
+      </w:r>
+      <w:r>
+        <w:t xml:space="preserve"> MD5-</w:t>
+      </w:r>
+      <w:r>
+        <w:t>Hash)</w:t>
+      </w:r>
+      <w:r>
+        <w:t xml:space="preserve"> abgespeichert. Das garantiert, dass Passwörter nicht einfach aus der Datenbank herausgelesen werden können.</w:t>
+      </w:r>
+    </w:p>
+    <w:p>
+      <w:pPr>
+        <w:pStyle w:val="berschrift2"/>
+      </w:pPr>
+      <w:bookmarkStart w:id="25" w:name="_Toc289065997"/>
+      <w:r>
+        <w:t>Zuverlässigkeit</w:t>
+      </w:r>
+      <w:bookmarkEnd w:id="25"/>
+    </w:p>
+    <w:p>
+      <w:r>
+        <w:t>Da es sich beim Rappo</w:t>
+      </w:r>
+      <w:r>
+        <w:t>rtieren der Arbeitsstunden um einen b</w:t>
+      </w:r>
+      <w:r>
+        <w:t>usinesskritischen Prozess handelt, sind die Benutzer darauf angewiesen, dass die Applikation stets funktioniert.</w:t>
+      </w:r>
+    </w:p>
+    <w:p>
       <w:pPr>
         <w:pStyle w:val="berschrift3"/>
       </w:pPr>
-      <w:bookmarkStart w:id="25" w:name="_Toc289065835"/>
-      <w:r>
-        <w:t>Verschlüsselte Passwörter</w:t>
-      </w:r>
-      <w:bookmarkEnd w:id="25"/>
-    </w:p>
-    <w:p>
+      <w:bookmarkStart w:id="26" w:name="_Toc289065998"/>
+      <w:r>
+        <w:t>Erreichbarkeit des Servers</w:t>
+      </w:r>
+      <w:bookmarkEnd w:id="26"/>
+    </w:p>
+    <w:p>
+      <w:r>
+        <w:t>Der Server soll eine Erreichbarkeit von mindestens 99</w:t>
+      </w:r>
+      <w:r>
+        <w:t>.9</w:t>
+      </w:r>
+      <w:r>
+        <w:t>% aufweisen</w:t>
+      </w:r>
+      <w:r>
+        <w:t>, im Schnitt über ein Kalenderjahr (01.01.xxxxx – 31.12.xxxx) hinaus</w:t>
+      </w:r>
+      <w:r>
+        <w:t>.</w:t>
+      </w:r>
+      <w:r>
+        <w:t xml:space="preserve"> Das ergibt </w:t>
+      </w:r>
+      <w:r>
+        <w:rPr>
+          <w:b/>
+        </w:rPr>
+        <w:t>maximal 8 Stunden 45 Minuten Downtime</w:t>
+      </w:r>
+      <w:r>
+        <w:t xml:space="preserve"> pro Kalenderjahr.</w:t>
+      </w:r>
+      <w:r>
+        <w:t xml:space="preserve"> Die Downtime wird über den Hoster direkt überwacht.</w:t>
+      </w:r>
+    </w:p>
+    <w:p>
+      <w:r>
+        <w:t>Für den Fall, dass der Server nicht erreichbar sein könnte</w:t>
+      </w:r>
+      <w:r>
+        <w:t xml:space="preserve">, wird auf dem </w:t>
+      </w:r>
+      <w:proofErr w:type="spellStart"/>
+      <w:r>
+        <w:t>Android</w:t>
+      </w:r>
+      <w:proofErr w:type="spellEnd"/>
+      <w:r>
+        <w:t>-Client</w:t>
+      </w:r>
+      <w:r>
+        <w:t xml:space="preserve"> ein lokales Caching eingesetzt,</w:t>
+      </w:r>
+      <w:r>
+        <w:t xml:space="preserve"> damit garantiert alle rapportierten Stunden aufgezeichnet werden.</w:t>
+      </w:r>
+    </w:p>
+    <w:p>
+      <w:pPr>
+        <w:pStyle w:val="berschrift3"/>
+      </w:pPr>
+      <w:bookmarkStart w:id="27" w:name="_Toc289065999"/>
+      <w:r>
+        <w:t>Datenverbindung des mobilen Endgeräts</w:t>
+      </w:r>
+      <w:bookmarkEnd w:id="27"/>
+    </w:p>
+    <w:p>
+      <w:r>
+        <w:t>Um die Konsistenz der Daten innerhalb des Systems sicherstellen zu können, benötigt das mobile Endgerät eine Datenverbindung zum Server. Da das leider nicht 100% gewährleistet werden kann, muss der Client über einen Puffer verfügen. Sollte die Verbindung unterbrochen sein, werden die Stundeneinträge lokal zwischengespeichert, bis die Verbindung wieder hergestellt ist.</w:t>
+      </w:r>
+      <w:r>
+        <w:t xml:space="preserve"> Dies kann im schlimmsten Fall bis zu 2 Wochen der </w:t>
+      </w:r>
+      <w:proofErr w:type="spellStart"/>
+      <w:r>
+        <w:t>fall</w:t>
+      </w:r>
+      <w:proofErr w:type="spellEnd"/>
+      <w:r>
+        <w:t xml:space="preserve"> sein.</w:t>
+      </w:r>
+    </w:p>
+    <w:p>
+      <w:r>
+        <w:t xml:space="preserve">Die Adressdaten, die für die Auswahl des Kunden benötigt werden, werden lokal gepuffert und </w:t>
+      </w:r>
+      <w:r>
+        <w:t>periodisch neu geladen. Dies wird manuell durch den Aussendienstmitarbeiter ausgelöst.</w:t>
+      </w:r>
+    </w:p>
+    <w:p>
+      <w:pPr>
+        <w:pStyle w:val="berschrift3"/>
+      </w:pPr>
+      <w:bookmarkStart w:id="28" w:name="_Toc289066000"/>
+      <w:r>
+        <w:t>GPS Koordinaten</w:t>
+      </w:r>
+      <w:bookmarkEnd w:id="28"/>
+    </w:p>
+    <w:p>
+      <w:r>
+        <w:t xml:space="preserve">MRT ist auf Koordinaten angewiesen. Darum muss auf dem Endgerät ein GPS Modul installiert und aktiviert sein. Da die GPS Koordinaten nicht immer verfügbar sind, </w:t>
+      </w:r>
+      <w:r>
+        <w:t>werden</w:t>
+      </w:r>
+      <w:r>
+        <w:t xml:space="preserve"> über den Zeitraum der Messung die erstbesten GPS Koordinaten aufgezeichnet.</w:t>
+      </w:r>
+    </w:p>
+    <w:p>
+      <w:pPr>
+        <w:pStyle w:val="berschrift2"/>
+      </w:pPr>
+      <w:bookmarkStart w:id="29" w:name="_Toc289066001"/>
+      <w:r>
+        <w:t>Be</w:t>
+      </w:r>
+      <w:r>
+        <w:t>nutzbarkeit</w:t>
+      </w:r>
+      <w:bookmarkEnd w:id="29"/>
+    </w:p>
+    <w:p>
+      <w:pPr>
+        <w:pStyle w:val="berschrift3"/>
+      </w:pPr>
+      <w:bookmarkStart w:id="30" w:name="_Toc289066002"/>
+      <w:r>
+        <w:t>Verständlichkeit</w:t>
+      </w:r>
+      <w:r>
+        <w:t xml:space="preserve"> &amp; Erlernbarkeit</w:t>
+      </w:r>
+      <w:bookmarkEnd w:id="30"/>
+    </w:p>
+    <w:p>
+      <w:r>
+        <w:t xml:space="preserve">Auch für die Verständlichkeit und Erlernbarkeit gelten die Grundsätze aus der Vision. Die MRT soll </w:t>
+      </w:r>
+      <w:r>
+        <w:t>vom Aussendienstmitarbeiter nach einem Tag Schulung bedient werden können. Die Sekretärin kann das System nach zwei Tagen Schulung benutzt werden.</w:t>
+      </w:r>
+    </w:p>
+    <w:p>
+      <w:pPr>
+        <w:pStyle w:val="berschrift3"/>
+      </w:pPr>
+      <w:bookmarkStart w:id="31" w:name="_Toc289066003"/>
+      <w:r>
+        <w:t>Bedienbarkeit</w:t>
+      </w:r>
+      <w:bookmarkEnd w:id="31"/>
+    </w:p>
+    <w:p>
+      <w:r>
+        <w:t>Wie in der Vision beschrieben</w:t>
+      </w:r>
+      <w:r>
+        <w:t>,</w:t>
+      </w:r>
+      <w:r>
+        <w:t xml:space="preserve"> ist die einfache Bedienung ein</w:t>
+      </w:r>
+      <w:r>
+        <w:t xml:space="preserve"> Hauptziel</w:t>
+      </w:r>
+      <w:r>
+        <w:t>. Die Aussendienstmitarbeiter (</w:t>
+      </w:r>
+      <w:r>
+        <w:t>Annahme:</w:t>
+      </w:r>
+      <w:r>
+        <w:t xml:space="preserve"> </w:t>
+      </w:r>
+      <w:r>
+        <w:t>grobmotorischer Handwerker</w:t>
+      </w:r>
+      <w:r>
+        <w:t xml:space="preserve"> mit bes</w:t>
+      </w:r>
+      <w:r>
+        <w:t xml:space="preserve">chränktem </w:t>
+      </w:r>
+      <w:r>
+        <w:t>Informatik</w:t>
+      </w:r>
+      <w:r>
+        <w:t>verständnis</w:t>
+      </w:r>
+      <w:r>
+        <w:t xml:space="preserve">) sollen ihre Stunden mit </w:t>
+      </w:r>
       <w:r>
         <w:lastRenderedPageBreak/>
-        <w:t>Aus Sicherheitsgründen werden alle im System gespeicherten Passwörter mit einem Salt versetzt und verschlüsselt abgespeichert. Das garantiert, dass Passwörter nicht einfach aus der Datenbank herausgelesen werden können.</w:t>
+        <w:t>möglichst wenig Aufwand</w:t>
+      </w:r>
+      <w:r>
+        <w:t xml:space="preserve"> oder Einarbeitungszeit</w:t>
+      </w:r>
+      <w:r>
+        <w:t xml:space="preserve"> rapportieren können.</w:t>
+      </w:r>
+      <w:r>
+        <w:t xml:space="preserve"> P</w:t>
+      </w:r>
+      <w:r>
+        <w:t>ro Stundeneintrag</w:t>
+      </w:r>
+      <w:r>
+        <w:t xml:space="preserve"> soll der Mitarbeiter im Schnitt maximal </w:t>
+      </w:r>
+      <w:r>
+        <w:t>8</w:t>
+      </w:r>
+      <w:r>
+        <w:t xml:space="preserve"> Minuten benötigen.</w:t>
+      </w:r>
+    </w:p>
+    <w:p>
+      <w:r>
+        <w:t xml:space="preserve">Der </w:t>
+      </w:r>
+      <w:proofErr w:type="spellStart"/>
+      <w:r>
+        <w:t>Android</w:t>
+      </w:r>
+      <w:proofErr w:type="spellEnd"/>
+      <w:r>
+        <w:t xml:space="preserve">-Client wird wie eine Stoppuhr bedienbar sein. Beim Aufnehmen der Arbeit drückt der Mitarbeiter </w:t>
+      </w:r>
+      <w:r>
+        <w:t xml:space="preserve">den Start-Knopf, beim Beenden von eben dieser betätigt er </w:t>
+      </w:r>
+      <w:r>
+        <w:t>den Stopp-Knopf</w:t>
+      </w:r>
+      <w:r>
+        <w:t>. Details sind im dem UC1</w:t>
+      </w:r>
+      <w:r>
+        <w:t xml:space="preserve"> </w:t>
+      </w:r>
+      <w:r>
+        <w:t>Stundeneintrag erfassen</w:t>
+      </w:r>
+      <w:r>
+        <w:t xml:space="preserve"> zu entnehmen</w:t>
+      </w:r>
+      <w:r>
+        <w:t>.</w:t>
+      </w:r>
+    </w:p>
+    <w:p>
+      <w:r>
+        <w:t>Der Server- und Reporting</w:t>
+      </w:r>
+      <w:r>
+        <w:t xml:space="preserve"> T</w:t>
+      </w:r>
+      <w:r>
+        <w:t>eil wird üb</w:t>
+      </w:r>
+      <w:r>
+        <w:t>ersichtlich gestaltet und hält</w:t>
+      </w:r>
+      <w:r>
+        <w:t xml:space="preserve"> sich an die gängigen Webkonventionen der Bedienbarkeit.</w:t>
+      </w:r>
+      <w:r>
+        <w:t xml:space="preserve"> Die Sekretärin kann sich über ein Dashboard sofort eine Übersicht der Stundeneinträge verschaffen. Einen Auftrag zu erfassen und einen Rapport zu generieren soll im Schnitt nicht länger als 10 Minuten dauern.</w:t>
       </w:r>
     </w:p>
     <w:p>
       <w:pPr>
         <w:pStyle w:val="berschrift2"/>
       </w:pPr>
-      <w:bookmarkStart w:id="26" w:name="_Toc289065836"/>
-      <w:r>
-        <w:t>Zuverlässigkeit</w:t>
-      </w:r>
-      <w:bookmarkEnd w:id="26"/>
-    </w:p>
-    <w:p>
-      <w:r>
-        <w:t>Da es sich beim Rappo</w:t>
-      </w:r>
-      <w:r>
-        <w:t>rtieren der Arbeitsstunden um einen b</w:t>
-      </w:r>
-      <w:r>
-        <w:t>usinesskritischen Prozess handelt, sind die Benutzer darauf angewiesen, dass die Applikation stets funktioniert.</w:t>
-      </w:r>
+      <w:bookmarkStart w:id="32" w:name="_Toc289066004"/>
+      <w:r>
+        <w:t>Effizienz</w:t>
+      </w:r>
+      <w:bookmarkEnd w:id="32"/>
     </w:p>
     <w:p>
       <w:pPr>
         <w:pStyle w:val="berschrift3"/>
       </w:pPr>
-      <w:bookmarkStart w:id="27" w:name="_Toc289065837"/>
-      <w:r>
-        <w:t>Erreichbarkeit des Servers</w:t>
-      </w:r>
-      <w:bookmarkEnd w:id="27"/>
-    </w:p>
-    <w:p>
-      <w:r>
-        <w:t>Mit der Pla</w:t>
-      </w:r>
-      <w:r>
-        <w:t>t</w:t>
-      </w:r>
-      <w:r>
-        <w:t xml:space="preserve">zierung des Serverteils bei einem professionellen Hoster </w:t>
-      </w:r>
-      <w:r>
-        <w:t>kann</w:t>
-      </w:r>
-      <w:r>
-        <w:t xml:space="preserve"> eine Erreichbarkeit von über 99% sicher</w:t>
-      </w:r>
-      <w:r>
-        <w:t>gestellt werden. Für den Fall, dass der Server trotzdem einmal nicht erreichbar sein könnte</w:t>
-      </w:r>
-      <w:r>
-        <w:t>, wird auf dem Android-Client ein lokales Caching eingesetzt, damit garantiert alle rapportierten Stunden aufgezeichnet werden.</w:t>
-      </w:r>
-    </w:p>
-    <w:p>
-      <w:pPr>
-        <w:pStyle w:val="berschrift3"/>
-      </w:pPr>
-      <w:bookmarkStart w:id="28" w:name="_Toc289065838"/>
-      <w:r>
-        <w:t>Datenverbindung des mobilen Endgeräts</w:t>
-      </w:r>
-      <w:bookmarkEnd w:id="28"/>
-    </w:p>
-    <w:p>
-      <w:r>
-        <w:t>Um die Konsistenz der Daten innerhalb des Systems sicherstellen zu können, benötigt das mobile Endgerät eine Datenverbindung zum Server. Da das leider nicht 100% gewährleistet werden kann, muss der Client über einen Puffer verfügen. Sollte die Verbindung unterbrochen sein, werden die Stundeneinträge lokal zwischengespeichert, bis die Verbindung wieder hergestellt ist.</w:t>
-      </w:r>
-    </w:p>
-    <w:p>
-      <w:r>
-        <w:t xml:space="preserve">Die Adressdaten, die für die Auswahl des Kunden benötigt werden, werden ebenfalls lokal gepuffert und </w:t>
-      </w:r>
-      <w:r>
-        <w:t>periodisch neu geladen. Dies wird manuell durch den Aussendienstmitarbeiter ausgelöst.</w:t>
-      </w:r>
-    </w:p>
-    <w:p>
-      <w:pPr>
-        <w:pStyle w:val="berschrift3"/>
-      </w:pPr>
-      <w:bookmarkStart w:id="29" w:name="_Toc289065839"/>
-      <w:r>
-        <w:t>GPS Koordinaten</w:t>
-      </w:r>
-      <w:bookmarkEnd w:id="29"/>
-    </w:p>
-    <w:p>
-      <w:r>
-        <w:t>MRT ist auf Koordinaten angewiesen. Darum muss auf dem Endgerät ein GPS Modul installiert und aktiviert sein. Da die GPS Koordinaten nicht immer verfügbar sind, wird über den Zeitraum der Messung die erstbesten GPS Koordinaten aufgezeichnet.</w:t>
-      </w:r>
-    </w:p>
-    <w:p>
-      <w:pPr>
-        <w:pStyle w:val="berschrift2"/>
-      </w:pPr>
-      <w:bookmarkStart w:id="30" w:name="_Toc289065840"/>
-      <w:r>
-        <w:t>Be</w:t>
-      </w:r>
-      <w:r>
-        <w:t>nutzbarkeit</w:t>
-      </w:r>
-      <w:bookmarkEnd w:id="30"/>
-    </w:p>
-    <w:p>
-      <w:pPr>
-        <w:pStyle w:val="berschrift3"/>
-      </w:pPr>
-      <w:bookmarkStart w:id="31" w:name="_Toc289065841"/>
-      <w:r>
-        <w:t>Verständlichkeit</w:t>
-      </w:r>
-      <w:r>
-        <w:t xml:space="preserve"> &amp; Erlernbarkeit</w:t>
-      </w:r>
-      <w:bookmarkEnd w:id="31"/>
-    </w:p>
-    <w:p>
-      <w:r>
-        <w:t>Auch für die Verständlichkeit und Erlernbarkeit gelten die Grundsätze aus der Vision. Die MRT soll von Laien innert kürzester Zeit erlernbar sein.</w:t>
-      </w:r>
-    </w:p>
-    <w:p>
-      <w:pPr>
-        <w:pStyle w:val="berschrift3"/>
-      </w:pPr>
-      <w:bookmarkStart w:id="32" w:name="_Toc289065842"/>
-      <w:r>
-        <w:t>Bedienbarkeit</w:t>
-      </w:r>
-      <w:bookmarkEnd w:id="32"/>
-    </w:p>
-    <w:p>
-      <w:r>
-        <w:t>Wie in der Vision beschrieben</w:t>
-      </w:r>
-      <w:r>
-        <w:t>,</w:t>
-      </w:r>
-      <w:r>
-        <w:t xml:space="preserve"> ist die einfache Bedienung ein</w:t>
-      </w:r>
-      <w:r>
-        <w:t xml:space="preserve"> Hauptziel</w:t>
-      </w:r>
-      <w:r>
-        <w:t>. Die Aussendienstmitarbeiter (</w:t>
-      </w:r>
-      <w:r>
-        <w:t>Annahme:grobmotorischer Handwerker</w:t>
-      </w:r>
-      <w:r>
-        <w:t xml:space="preserve"> mit bes</w:t>
-      </w:r>
-      <w:r>
-        <w:t>chränktem Technikverständnis</w:t>
-      </w:r>
-      <w:r>
-        <w:t>) sollen ihre Stunden mit möglichst wenig Aufwand</w:t>
-      </w:r>
-      <w:r>
-        <w:t xml:space="preserve"> oder Einarbeitungszeit</w:t>
-      </w:r>
-      <w:r>
-        <w:t xml:space="preserve"> rapportieren können.</w:t>
-      </w:r>
-    </w:p>
-    <w:p>
-      <w:r>
-        <w:t xml:space="preserve">Der Android-Client wird wie eine Stoppuhr bedienbar sein. Beim Aufnehmen der Arbeit drückt der Mitarbeiter </w:t>
-      </w:r>
-      <w:r>
-        <w:t xml:space="preserve">den Start-Knopf, beim Beenden von eben dieser betätigt er </w:t>
-      </w:r>
-      <w:r>
-        <w:t>den Stopp-Knopf und wählt abschliessend noch den Kunden aus</w:t>
-      </w:r>
-      <w:r>
-        <w:t xml:space="preserve"> (optional)</w:t>
-      </w:r>
-      <w:r>
-        <w:t>, für den er die Arbeit verrichtet hat.</w:t>
-      </w:r>
-    </w:p>
-    <w:p>
-      <w:r>
-        <w:t>Der Server- und Reportingteil wird üb</w:t>
-      </w:r>
-      <w:r>
-        <w:t>ersichtlich gestaltet und hält</w:t>
-      </w:r>
-      <w:r>
-        <w:t xml:space="preserve"> sich an die gängigen Webkonventionen der Bedienbarkeit.</w:t>
-      </w:r>
-    </w:p>
-    <w:p>
-      <w:pPr>
-        <w:pStyle w:val="berschrift2"/>
-      </w:pPr>
-      <w:bookmarkStart w:id="33" w:name="_Toc289065843"/>
-      <w:r>
-        <w:t>Effizienz</w:t>
+      <w:bookmarkStart w:id="33" w:name="_Toc289066005"/>
+      <w:r>
+        <w:t>Verbrauchsverhalten</w:t>
       </w:r>
       <w:bookmarkEnd w:id="33"/>
-    </w:p>
-    <w:p>
-      <w:pPr>
-        <w:pStyle w:val="berschrift3"/>
-      </w:pPr>
-      <w:bookmarkStart w:id="34" w:name="_Toc289065844"/>
-      <w:r>
-        <w:lastRenderedPageBreak/>
-        <w:t>Verbrauchsverhalten</w:t>
-      </w:r>
-      <w:bookmarkEnd w:id="34"/>
     </w:p>
     <w:p>
       <w:r>
@@ -6625,310 +7076,492 @@
       <w:pPr>
         <w:pStyle w:val="berschrift3"/>
       </w:pPr>
-      <w:bookmarkStart w:id="35" w:name="_Toc289065845"/>
+      <w:bookmarkStart w:id="34" w:name="_Toc289066006"/>
       <w:r>
         <w:t>Zeitverhalten</w:t>
       </w:r>
+      <w:bookmarkEnd w:id="34"/>
+    </w:p>
+    <w:p>
+      <w:r>
+        <w:t xml:space="preserve">Auf dem </w:t>
+      </w:r>
+      <w:proofErr w:type="spellStart"/>
+      <w:r>
+        <w:t>Android</w:t>
+      </w:r>
+      <w:proofErr w:type="spellEnd"/>
+      <w:r>
+        <w:t xml:space="preserve"> Client können beim Installieren und beim Synchronisieren spürbare Ladezeiten (bis zu 5 Minuten) auftreten.</w:t>
+      </w:r>
+    </w:p>
+    <w:p>
+      <w:r>
+        <w:t>Im Betrieb, das heisst während einer Erfassung eines Stundeneintrages sind die Ladezeiten sehr kurz (maximal 5 Sekunden),</w:t>
+      </w:r>
+      <w:r>
+        <w:t xml:space="preserve"> da alles sehr simpel und </w:t>
+      </w:r>
+      <w:r>
+        <w:t>l</w:t>
+      </w:r>
+      <w:r>
+        <w:t>okal gemacht wird.</w:t>
+      </w:r>
+    </w:p>
+    <w:p>
+      <w:r>
+        <w:t xml:space="preserve">Die Übermittlung eines </w:t>
+      </w:r>
+      <w:r>
+        <w:t xml:space="preserve">einzelnen </w:t>
+      </w:r>
+      <w:r>
+        <w:t xml:space="preserve">abgeschlossenen Rapports </w:t>
+      </w:r>
+      <w:r>
+        <w:t xml:space="preserve">an den Webserver </w:t>
+      </w:r>
+      <w:r>
+        <w:t>soll</w:t>
+      </w:r>
+      <w:r>
+        <w:t xml:space="preserve"> nicht mehr als</w:t>
+      </w:r>
+      <w:r>
+        <w:t xml:space="preserve"> 1</w:t>
+      </w:r>
+      <w:r>
+        <w:t>5</w:t>
+      </w:r>
+      <w:r>
+        <w:t xml:space="preserve"> Sekunden</w:t>
+      </w:r>
+      <w:r>
+        <w:t xml:space="preserve"> in Anspruch </w:t>
+      </w:r>
+      <w:r>
+        <w:t>nehmen.</w:t>
+      </w:r>
+    </w:p>
+    <w:p>
+      <w:r>
+        <w:t>Die Web Plattform soll</w:t>
+      </w:r>
+      <w:r>
+        <w:t xml:space="preserve"> in einem modernen Browser nicht länger als </w:t>
+      </w:r>
+      <w:r>
+        <w:t>4</w:t>
+      </w:r>
+      <w:r>
+        <w:t xml:space="preserve"> Sekunden laden. Bei der Generierung eines Reports müssen jedoch Wartezeiten bis 10 Sekunden in Anspruch genommen werden.</w:t>
+      </w:r>
+      <w:r>
+        <w:t xml:space="preserve"> Z</w:t>
+      </w:r>
+      <w:r>
+        <w:t xml:space="preserve">usätzlich wird der Server in eine Art </w:t>
+      </w:r>
+      <w:proofErr w:type="spellStart"/>
+      <w:r>
+        <w:t>Sleep</w:t>
+      </w:r>
+      <w:proofErr w:type="spellEnd"/>
+      <w:r>
+        <w:t xml:space="preserve"> Modus gesetzt, wodurch das erstmalige Laden nach einer Stunde Inaktivität bis zu 10 Sekunden dauern kann.</w:t>
+      </w:r>
+    </w:p>
+    <w:p>
+      <w:pPr>
+        <w:pStyle w:val="berschrift2"/>
+      </w:pPr>
+      <w:bookmarkStart w:id="35" w:name="_Toc289066007"/>
+      <w:r>
+        <w:t>Änderbarkeit</w:t>
+      </w:r>
       <w:bookmarkEnd w:id="35"/>
     </w:p>
     <w:p>
       <w:r>
-        <w:rPr>
-          <w:highlight w:val="yellow"/>
-        </w:rPr>
-        <w:t>Bitte Zeiten überprüfen</w:t>
-      </w:r>
-    </w:p>
-    <w:p>
-      <w:r>
-        <w:t xml:space="preserve">Auf dem Client sollten keine spürbaren Ladezeiten auftreten, da alles sehr simpel und </w:t>
-      </w:r>
-      <w:r>
-        <w:t>l</w:t>
-      </w:r>
-      <w:r>
-        <w:t xml:space="preserve">okal gemacht wird. Die Übermittlung eines abgeschlossenen Rapports </w:t>
-      </w:r>
-      <w:r>
-        <w:t xml:space="preserve">an den Webserver </w:t>
-      </w:r>
-      <w:r>
-        <w:t>sollte nicht mehr als</w:t>
-      </w:r>
-      <w:r>
-        <w:t xml:space="preserve"> 10 Sekunden</w:t>
-      </w:r>
-      <w:r>
-        <w:t xml:space="preserve"> in Anspruch nehmen. Der Serverteil sollte in einem modernen Browser nicht länger als 2 Sekunden laden. Bei der Generierung eines Reports müssen jedoch Wartezeiten bis 10 Sekunden in Anspruch genommen werden.</w:t>
+        <w:t xml:space="preserve">Wie im Projektplan </w:t>
+      </w:r>
+      <w:r>
+        <w:t xml:space="preserve">schon festgelegt, wird </w:t>
+      </w:r>
+      <w:r>
+        <w:t>MRT mit dem Abschluss dieses Projektes noch</w:t>
+      </w:r>
+      <w:r>
+        <w:t xml:space="preserve"> nicht fertig sein. Darum wird </w:t>
+      </w:r>
+      <w:r>
+        <w:t>die Software so aus</w:t>
+      </w:r>
+      <w:r>
+        <w:t>gelegt, dass sie leicht e</w:t>
+      </w:r>
+      <w:r>
+        <w:t>rweitert werden kann.</w:t>
+      </w:r>
+      <w:r>
+        <w:t xml:space="preserve"> Ein erfahrener Programmierer, der sich bereits mit der Technologie auskennt, kann sich innerhalb von einem Tag in die Software einarbeiten.</w:t>
       </w:r>
     </w:p>
     <w:p>
       <w:pPr>
         <w:pStyle w:val="berschrift2"/>
       </w:pPr>
-      <w:bookmarkStart w:id="36" w:name="_Toc289065846"/>
-      <w:r>
-        <w:t>Änderbarkeit</w:t>
+      <w:bookmarkStart w:id="36" w:name="_Toc289066008"/>
+      <w:r>
+        <w:t>Ü</w:t>
+      </w:r>
+      <w:r>
+        <w:t>bertragbarkeit</w:t>
       </w:r>
       <w:bookmarkEnd w:id="36"/>
     </w:p>
     <w:p>
-      <w:r>
-        <w:t xml:space="preserve">Wie im Projektplan </w:t>
-      </w:r>
-      <w:r>
-        <w:t xml:space="preserve">schon festgelegt, wird </w:t>
-      </w:r>
-      <w:r>
-        <w:t>MRT mit dem Abschluss dieses Projektes noch</w:t>
-      </w:r>
-      <w:r>
-        <w:t xml:space="preserve"> nicht fertig sein. Darum wird </w:t>
-      </w:r>
-      <w:r>
-        <w:t>die Software so aus</w:t>
-      </w:r>
-      <w:r>
-        <w:t>gelegt, dass sie leicht e</w:t>
-      </w:r>
-      <w:r>
-        <w:t>rweitert werden kann.</w:t>
-      </w:r>
-    </w:p>
-    <w:p>
-      <w:r>
-        <w:t xml:space="preserve">Da MRT auch in echten Unternehmen </w:t>
-      </w:r>
-      <w:r>
-        <w:t xml:space="preserve">zum Einsatz kommen soll, wird </w:t>
-      </w:r>
-      <w:r>
-        <w:t xml:space="preserve">dafür </w:t>
-      </w:r>
-      <w:r>
-        <w:t xml:space="preserve">gesorgt, </w:t>
-      </w:r>
-      <w:r>
-        <w:t>dass der Code übersichtlich, wartbar und gut dokumentiert ist.</w:t>
+      <w:pPr>
+        <w:pStyle w:val="berschrift3"/>
+      </w:pPr>
+      <w:bookmarkStart w:id="37" w:name="_Toc289066009"/>
+      <w:r>
+        <w:t>Anpassbarkeit</w:t>
+      </w:r>
+      <w:bookmarkEnd w:id="37"/>
+    </w:p>
+    <w:p>
+      <w:r>
+        <w:t xml:space="preserve">Da der Client auf </w:t>
+      </w:r>
+      <w:proofErr w:type="spellStart"/>
+      <w:r>
+        <w:t>Android</w:t>
+      </w:r>
+      <w:proofErr w:type="spellEnd"/>
+      <w:r>
+        <w:t xml:space="preserve"> ausgelegt ist, ist dieser Teil der Software nicht auf andere Umgebungen übertragbar. Es soll jedoch innerhalb von 3 Arbeitstagen möglich sein, den Client auf die neue </w:t>
+      </w:r>
+      <w:proofErr w:type="spellStart"/>
+      <w:r>
+        <w:t>Android</w:t>
+      </w:r>
+      <w:proofErr w:type="spellEnd"/>
+      <w:r>
+        <w:t xml:space="preserve"> Version 2.3 zu übertragen.</w:t>
+      </w:r>
+    </w:p>
+    <w:p>
+      <w:pPr>
+        <w:pStyle w:val="berschrift3"/>
+      </w:pPr>
+      <w:bookmarkStart w:id="38" w:name="_Toc289066010"/>
+      <w:r>
+        <w:t>Installierbarkeit</w:t>
+      </w:r>
+      <w:bookmarkEnd w:id="38"/>
+    </w:p>
+    <w:p>
+      <w:r>
+        <w:t xml:space="preserve">Der Server muss </w:t>
+      </w:r>
+      <w:r>
+        <w:t>vor dem</w:t>
+      </w:r>
+      <w:r>
+        <w:t xml:space="preserve"> </w:t>
+      </w:r>
+      <w:proofErr w:type="spellStart"/>
+      <w:r>
+        <w:t>Deployment</w:t>
+      </w:r>
+      <w:proofErr w:type="spellEnd"/>
+      <w:r>
+        <w:t xml:space="preserve"> durch ein Projektmitglied aufgesetzt werden</w:t>
+      </w:r>
+      <w:r>
+        <w:t>. Dies soll höchstens 8 Stunden dauern</w:t>
+      </w:r>
+      <w:r>
+        <w:t xml:space="preserve">. Es werden Kundenspezifische Einstellungen getroffen und die Initialen </w:t>
+      </w:r>
+      <w:proofErr w:type="spellStart"/>
+      <w:r>
+        <w:t>Benuzter</w:t>
+      </w:r>
+      <w:proofErr w:type="spellEnd"/>
+      <w:r>
+        <w:t xml:space="preserve"> aufgesetzt.</w:t>
+      </w:r>
+    </w:p>
+    <w:p>
+      <w:r>
+        <w:t xml:space="preserve">Der </w:t>
+      </w:r>
+      <w:proofErr w:type="spellStart"/>
+      <w:r>
+        <w:t>Android</w:t>
+      </w:r>
+      <w:proofErr w:type="spellEnd"/>
+      <w:r>
+        <w:t xml:space="preserve"> Client kann bequem per APK-File durch den Endbenutzer selbst installiert</w:t>
+      </w:r>
+      <w:r>
+        <w:t xml:space="preserve"> und konfiguriert</w:t>
+      </w:r>
+      <w:r>
+        <w:t xml:space="preserve"> werden</w:t>
+      </w:r>
+      <w:r>
+        <w:t xml:space="preserve"> und dauert maximal 30 Minuten</w:t>
+      </w:r>
+      <w:r>
+        <w:t>.</w:t>
+      </w:r>
+    </w:p>
+    <w:p>
+      <w:pPr>
+        <w:pStyle w:val="berschrift3"/>
+      </w:pPr>
+      <w:bookmarkStart w:id="39" w:name="_Toc288564165"/>
+      <w:bookmarkStart w:id="40" w:name="_Toc289066011"/>
+      <w:r>
+        <w:lastRenderedPageBreak/>
+        <w:t>Plattformen</w:t>
+      </w:r>
+      <w:bookmarkEnd w:id="39"/>
+      <w:bookmarkEnd w:id="40"/>
+    </w:p>
+    <w:p>
+      <w:r>
+        <w:t xml:space="preserve">Der Serverteil wird auf jedem Server mit einer korrekten </w:t>
+      </w:r>
+      <w:proofErr w:type="spellStart"/>
+      <w:r>
+        <w:t>Rails</w:t>
+      </w:r>
+      <w:proofErr w:type="spellEnd"/>
+      <w:r>
+        <w:t>-Setup (inkl. Version) lauffähig sein und ist insofern Plattform unabhängig.</w:t>
+      </w:r>
+      <w:r>
+        <w:t xml:space="preserve"> Getestet wird auf Windows 7 und auf </w:t>
+      </w:r>
+      <w:proofErr w:type="spellStart"/>
+      <w:r>
+        <w:t>Ubuntu</w:t>
+      </w:r>
+      <w:proofErr w:type="spellEnd"/>
+      <w:r>
+        <w:t xml:space="preserve"> Server </w:t>
+      </w:r>
+      <w:r>
+        <w:t>V</w:t>
+      </w:r>
+      <w:r>
+        <w:t xml:space="preserve">10.10. Der Produktivserver wird mit dem Apache V2.2 betrieben. Grundsätzlich soll es </w:t>
+      </w:r>
+      <w:r>
+        <w:t xml:space="preserve">aber auch möglich sein, die Applikation unter einem anderen http Server zu betreiben (Bsp. </w:t>
+      </w:r>
+      <w:proofErr w:type="spellStart"/>
+      <w:r>
+        <w:t>Lighttpd</w:t>
+      </w:r>
+      <w:proofErr w:type="spellEnd"/>
+      <w:r>
+        <w:t>).</w:t>
+      </w:r>
+    </w:p>
+    <w:p>
+      <w:r>
+        <w:t xml:space="preserve">Für den Client beschränken wir uns auf die </w:t>
+      </w:r>
+      <w:proofErr w:type="spellStart"/>
+      <w:r>
+        <w:t>Android</w:t>
+      </w:r>
+      <w:proofErr w:type="spellEnd"/>
+      <w:r>
+        <w:t xml:space="preserve"> V2.2.</w:t>
+      </w:r>
+    </w:p>
+    <w:p>
+      <w:pPr>
+        <w:pStyle w:val="berschrift3"/>
+      </w:pPr>
+      <w:bookmarkStart w:id="41" w:name="_Toc288564166"/>
+      <w:bookmarkStart w:id="42" w:name="_Toc289066012"/>
+      <w:r>
+        <w:t>Internationalisierung</w:t>
+      </w:r>
+      <w:bookmarkEnd w:id="41"/>
+      <w:bookmarkEnd w:id="42"/>
+    </w:p>
+    <w:p>
+      <w:r>
+        <w:t>Die eingesetzte Sprache ist Deutsch. Es ist sowohl kurzfristig wie auch langfristig keine Internationalisierung geplant. Deshalb wird dieser Punkt auch nicht speziell beachtet, es dürfen also auch deutsche Zeichenketten im Source Code vorkommen.</w:t>
       </w:r>
     </w:p>
     <w:p>
       <w:pPr>
         <w:pStyle w:val="berschrift2"/>
       </w:pPr>
-      <w:bookmarkStart w:id="37" w:name="_Toc289065847"/>
-      <w:r>
-        <w:t>Ü</w:t>
-      </w:r>
-      <w:r>
-        <w:t>bertragbarkeit</w:t>
-      </w:r>
-      <w:bookmarkEnd w:id="37"/>
+      <w:bookmarkStart w:id="43" w:name="_Toc289066013"/>
+      <w:r>
+        <w:t>Schnittstellen</w:t>
+      </w:r>
+      <w:bookmarkEnd w:id="43"/>
     </w:p>
     <w:p>
       <w:pPr>
         <w:pStyle w:val="berschrift3"/>
       </w:pPr>
-      <w:bookmarkStart w:id="38" w:name="_Toc289065848"/>
-      <w:r>
-        <w:t>Anpassbarkeit</w:t>
-      </w:r>
-      <w:bookmarkEnd w:id="38"/>
-    </w:p>
-    <w:p>
-      <w:r>
-        <w:t>Es sind keine Personalization-Features geplant.</w:t>
+      <w:r>
+        <w:t>Benutzerschnittstellen</w:t>
+      </w:r>
+    </w:p>
+    <w:p>
+      <w:r>
+        <w:t>Der Benutzer bedie</w:t>
+      </w:r>
+      <w:r>
+        <w:t>nt die Clientapplikation mit dem Finger</w:t>
+      </w:r>
+      <w:r>
+        <w:t xml:space="preserve"> über den Touchscreen</w:t>
+      </w:r>
+      <w:r>
+        <w:t>.</w:t>
+      </w:r>
+    </w:p>
+    <w:p>
+      <w:r>
+        <w:t>Die Serverapp</w:t>
+      </w:r>
+      <w:r>
+        <w:t xml:space="preserve">likation </w:t>
+      </w:r>
+      <w:r>
+        <w:t xml:space="preserve">kann </w:t>
+      </w:r>
+      <w:r>
+        <w:t>mit Maus und Keyboard über den Browser</w:t>
+      </w:r>
+      <w:r>
+        <w:t xml:space="preserve"> gesteuert werden</w:t>
+      </w:r>
+      <w:r>
+        <w:t>.</w:t>
+      </w:r>
+      <w:r>
+        <w:t xml:space="preserve"> Die Plattform soll vorzugsweise mit Firefox oder Chrome bedient werden. In anderen Browsern wie zum Beispiel Internet Explorer, Opera oder Safari dürfen Darstellungsprobleme auftreten oder JavaScript Fehler vorkommen.</w:t>
       </w:r>
     </w:p>
     <w:p>
       <w:pPr>
         <w:pStyle w:val="berschrift3"/>
       </w:pPr>
-      <w:bookmarkStart w:id="39" w:name="_Toc289065849"/>
-      <w:r>
-        <w:t>Installierbarkeit</w:t>
-      </w:r>
-      <w:bookmarkEnd w:id="39"/>
-    </w:p>
-    <w:p>
-      <w:r>
-        <w:t>Der Server muss beim Deployment durch ein Projektmitglied aufgesetzt werden. Es werden Kundenspezifische Einstellungen getroffen und die Initialen Benuzter aufgesetzt.</w:t>
-      </w:r>
-    </w:p>
-    <w:p>
-      <w:r>
-        <w:t>Der Android Client kann bequem per APK-File durch den Endbenutzer selbst installiert werden.</w:t>
+      <w:bookmarkStart w:id="44" w:name="_Toc289066015"/>
+      <w:r>
+        <w:t>Netzwerkschnittstellen</w:t>
+      </w:r>
+      <w:bookmarkEnd w:id="44"/>
+    </w:p>
+    <w:p>
+      <w:r>
+        <w:t>Der Client kommuniziert mit dem Server über eine HTTP Schnittstelle.</w:t>
+      </w:r>
+      <w:r>
+        <w:t xml:space="preserve"> Das verwendete Format ist JSON.</w:t>
       </w:r>
     </w:p>
     <w:p>
       <w:pPr>
         <w:pStyle w:val="berschrift3"/>
       </w:pPr>
-      <w:bookmarkStart w:id="40" w:name="_Toc288564165"/>
-      <w:bookmarkStart w:id="41" w:name="_Toc289065850"/>
-      <w:r>
-        <w:t>Plattformen</w:t>
-      </w:r>
-      <w:bookmarkEnd w:id="40"/>
-      <w:bookmarkEnd w:id="41"/>
-    </w:p>
-    <w:p>
-      <w:r>
-        <w:t>Der Serverteil wird auf jedem Server mit einer korrekten Rails-Setup (inkl. Version) lauffähig sein und ist insofern Plattform unabhängig.</w:t>
-      </w:r>
-    </w:p>
-    <w:p>
-      <w:r>
-        <w:t>Für den Client beschränken wir uns auf die Androidversion 2.2. Derzeit sind keine Versionen für iOS (iPhone) oder WebOS (Palm) geplant.</w:t>
-      </w:r>
-    </w:p>
-    <w:p>
-      <w:pPr>
-        <w:pStyle w:val="berschrift3"/>
-      </w:pPr>
-      <w:bookmarkStart w:id="42" w:name="_Toc288564166"/>
-      <w:bookmarkStart w:id="43" w:name="_Toc289065851"/>
-      <w:r>
-        <w:t>Internationalisierung</w:t>
-      </w:r>
-      <w:bookmarkEnd w:id="42"/>
-      <w:bookmarkEnd w:id="43"/>
-    </w:p>
-    <w:p>
-      <w:r>
-        <w:t>Derzeit sind keine weiteren Sprachen geplant.</w:t>
-      </w:r>
+      <w:bookmarkStart w:id="45" w:name="_Toc289066016"/>
+      <w:r>
+        <w:t>Softwareschnittstellen</w:t>
+      </w:r>
+      <w:bookmarkEnd w:id="45"/>
+    </w:p>
+    <w:p>
+      <w:r>
+        <w:t>Um die GPS Koordinaten auswerten zu können</w:t>
+      </w:r>
+      <w:r>
+        <w:t xml:space="preserve"> (von Adresse zu den GPS Koordinaten)</w:t>
+      </w:r>
+      <w:r>
+        <w:t>, verfügt</w:t>
+      </w:r>
+      <w:r>
+        <w:t xml:space="preserve"> der</w:t>
+      </w:r>
+      <w:r>
+        <w:t xml:space="preserve"> MRT </w:t>
+      </w:r>
+      <w:r>
+        <w:t xml:space="preserve">Server </w:t>
+      </w:r>
+      <w:r>
+        <w:t xml:space="preserve">über eine Schnittstelle zur Google </w:t>
+      </w:r>
+      <w:proofErr w:type="spellStart"/>
+      <w:r>
+        <w:t>Maps</w:t>
+      </w:r>
+      <w:proofErr w:type="spellEnd"/>
+      <w:r>
+        <w:t xml:space="preserve"> API in der Version 3.</w:t>
+      </w:r>
+      <w:bookmarkStart w:id="46" w:name="_GoBack"/>
+      <w:bookmarkEnd w:id="46"/>
     </w:p>
     <w:p>
       <w:pPr>
         <w:pStyle w:val="berschrift2"/>
       </w:pPr>
-      <w:bookmarkStart w:id="44" w:name="_Toc289065852"/>
-      <w:r>
-        <w:t>Schnittstellen</w:t>
-      </w:r>
-      <w:bookmarkEnd w:id="44"/>
-    </w:p>
-    <w:p>
-      <w:pPr>
-        <w:pStyle w:val="berschrift3"/>
-      </w:pPr>
-      <w:bookmarkStart w:id="45" w:name="_Toc289065853"/>
-      <w:r>
-        <w:t>Userschnittstellen</w:t>
-      </w:r>
-      <w:bookmarkEnd w:id="45"/>
-    </w:p>
-    <w:p>
-      <w:r>
-        <w:t>Der Benutzer bedie</w:t>
-      </w:r>
-      <w:r>
-        <w:t>nt die Clientapplikation mit dem Finger</w:t>
-      </w:r>
-      <w:r>
-        <w:t xml:space="preserve"> über den Touchscreen</w:t>
-      </w:r>
-      <w:r>
-        <w:t>. Die Serverapp</w:t>
-      </w:r>
-      <w:r>
-        <w:t xml:space="preserve">likation </w:t>
-      </w:r>
-      <w:r>
-        <w:t xml:space="preserve">kann </w:t>
-      </w:r>
-      <w:r>
-        <w:t>mit Maus und Keyboard über den Browser</w:t>
-      </w:r>
-      <w:r>
-        <w:t xml:space="preserve"> gesteuert werden</w:t>
-      </w:r>
-      <w:r>
-        <w:t>.</w:t>
-      </w:r>
-    </w:p>
-    <w:p>
-      <w:pPr>
-        <w:pStyle w:val="berschrift3"/>
-      </w:pPr>
-      <w:bookmarkStart w:id="46" w:name="_Toc289065854"/>
-      <w:r>
-        <w:lastRenderedPageBreak/>
-        <w:t>Netzwerkschnittstellen</w:t>
-      </w:r>
-      <w:bookmarkEnd w:id="46"/>
-    </w:p>
-    <w:p>
-      <w:r>
-        <w:rPr>
-          <w:highlight w:val="yellow"/>
-        </w:rPr>
-        <w:t>Luke?!?</w:t>
-      </w:r>
-    </w:p>
-    <w:p>
-      <w:r>
-        <w:t>Der Server stellt eine Netwerkschnittstelle über eine RESTFUL API zur Verfügung.</w:t>
-      </w:r>
-    </w:p>
-    <w:p>
-      <w:pPr>
-        <w:pStyle w:val="berschrift3"/>
-      </w:pPr>
-      <w:bookmarkStart w:id="47" w:name="_Toc289065855"/>
-      <w:r>
-        <w:t>Softwareschnittstellen</w:t>
+      <w:bookmarkStart w:id="47" w:name="_Toc289066017"/>
+      <w:r>
+        <w:t>Lizenz</w:t>
+      </w:r>
+      <w:r>
+        <w:t>anforderungen</w:t>
       </w:r>
       <w:bookmarkEnd w:id="47"/>
     </w:p>
     <w:p>
       <w:r>
-        <w:t>Um die GPS Koordinaten auswerten zu können, verfügt MRT über eine Schnittstelle zur Google Maps API in der Version 3.</w:t>
+        <w:t>Es werden keine Lizen</w:t>
+      </w:r>
+      <w:r>
+        <w:t>z</w:t>
+      </w:r>
+      <w:r>
+        <w:t>en benötigt.</w:t>
       </w:r>
     </w:p>
     <w:p>
       <w:pPr>
         <w:pStyle w:val="berschrift2"/>
       </w:pPr>
-      <w:bookmarkStart w:id="48" w:name="_Toc289065856"/>
-      <w:r>
-        <w:t>Lizenz</w:t>
-      </w:r>
-      <w:r>
-        <w:t>anforderungen</w:t>
+      <w:bookmarkStart w:id="48" w:name="_Toc289066018"/>
+      <w:r>
+        <w:t xml:space="preserve">Verwendete </w:t>
+      </w:r>
+      <w:r>
+        <w:t>Standar</w:t>
+      </w:r>
+      <w:r>
+        <w:t>d</w:t>
+      </w:r>
+      <w:r>
+        <w:t>s</w:t>
       </w:r>
       <w:bookmarkEnd w:id="48"/>
-    </w:p>
-    <w:p>
-      <w:r>
-        <w:t>Es werden keine Lizen</w:t>
-      </w:r>
-      <w:r>
-        <w:t>z</w:t>
-      </w:r>
-      <w:r>
-        <w:t>en benötigt.</w:t>
-      </w:r>
-    </w:p>
-    <w:p>
-      <w:pPr>
-        <w:pStyle w:val="berschrift2"/>
-      </w:pPr>
-      <w:bookmarkStart w:id="49" w:name="_Toc289065857"/>
-      <w:r>
-        <w:t xml:space="preserve">Verwendete </w:t>
-      </w:r>
-      <w:r>
-        <w:t>Standar</w:t>
-      </w:r>
-      <w:r>
-        <w:t>d</w:t>
-      </w:r>
-      <w:r>
-        <w:t>s</w:t>
-      </w:r>
-      <w:bookmarkEnd w:id="49"/>
     </w:p>
     <w:p>
       <w:pPr>
@@ -6953,11 +7586,19 @@
           <w:highlight w:val="yellow"/>
         </w:rPr>
       </w:pPr>
+      <w:proofErr w:type="spellStart"/>
       <w:r>
         <w:rPr>
           <w:highlight w:val="yellow"/>
         </w:rPr>
-        <w:t>Android API Version 10?!?</w:t>
+        <w:t>Android</w:t>
+      </w:r>
+      <w:proofErr w:type="spellEnd"/>
+      <w:r>
+        <w:rPr>
+          <w:highlight w:val="yellow"/>
+        </w:rPr>
+        <w:t xml:space="preserve"> API Version 10?!?</w:t>
       </w:r>
     </w:p>
     <w:p>
@@ -7018,55 +7659,7 @@
       <w:rPr>
         <w:lang w:val="en-GB"/>
       </w:rPr>
-      <w:t>EL</w:t>
-    </w:r>
-    <w:r>
-      <w:rPr>
-        <w:lang w:val="en-GB"/>
-      </w:rPr>
-      <w:t xml:space="preserve">, </w:t>
-    </w:r>
-    <w:r>
-      <w:rPr>
-        <w:lang w:val="en-GB"/>
-      </w:rPr>
-      <w:t>HC</w:t>
-    </w:r>
-    <w:r>
-      <w:rPr>
-        <w:lang w:val="en-GB"/>
-      </w:rPr>
-      <w:t xml:space="preserve">, </w:t>
-    </w:r>
-    <w:r>
-      <w:rPr>
-        <w:lang w:val="en-GB"/>
-      </w:rPr>
-      <w:t>SD</w:t>
-    </w:r>
-    <w:r>
-      <w:rPr>
-        <w:lang w:val="en-GB"/>
-      </w:rPr>
-      <w:t xml:space="preserve">, </w:t>
-    </w:r>
-    <w:r>
-      <w:rPr>
-        <w:lang w:val="en-GB"/>
-      </w:rPr>
-      <w:t>TD</w:t>
-    </w:r>
-    <w:r>
-      <w:rPr>
-        <w:lang w:val="en-GB"/>
-      </w:rPr>
-      <w:t xml:space="preserve">, </w:t>
-    </w:r>
-    <w:r>
-      <w:rPr>
-        <w:lang w:val="en-GB"/>
-      </w:rPr>
-      <w:t>WR</w:t>
+      <w:t>EL, HC, SD, TD, WR</w:t>
     </w:r>
     <w:r>
       <w:rPr>
@@ -7125,7 +7718,7 @@
         <w:noProof/>
         <w:lang w:val="de-DE"/>
       </w:rPr>
-      <w:t>6</w:t>
+      <w:t>9</w:t>
     </w:r>
     <w:r>
       <w:rPr>
@@ -7139,31 +7732,16 @@
       </w:rPr>
       <w:t xml:space="preserve"> von </w:t>
     </w:r>
-    <w:r>
-      <w:fldChar w:fldCharType="begin"/>
-    </w:r>
-    <w:r>
-      <w:instrText>NUMPAGES  \* Arabic  \* MERGEFORMAT</w:instrText>
-    </w:r>
-    <w:r>
-      <w:fldChar w:fldCharType="separate"/>
-    </w:r>
-    <w:r>
-      <w:rPr>
-        <w:b/>
-        <w:noProof/>
-        <w:lang w:val="de-DE"/>
-      </w:rPr>
-      <w:t>9</w:t>
-    </w:r>
-    <w:r>
-      <w:rPr>
-        <w:b/>
-        <w:noProof/>
-        <w:lang w:val="de-DE"/>
-      </w:rPr>
-      <w:fldChar w:fldCharType="end"/>
-    </w:r>
+    <w:fldSimple w:instr="NUMPAGES  \* Arabic  \* MERGEFORMAT">
+      <w:r>
+        <w:rPr>
+          <w:b/>
+          <w:noProof/>
+          <w:lang w:val="de-DE"/>
+        </w:rPr>
+        <w:t>9</w:t>
+      </w:r>
+    </w:fldSimple>
   </w:p>
 </w:ftr>
 </file>
@@ -7269,13 +7847,7 @@
       </w:drawing>
     </w:r>
     <w:r>
-      <w:t>SE2 Projekt MRT</w:t>
-    </w:r>
-    <w:r>
-      <w:t xml:space="preserve"> - </w:t>
-    </w:r>
-    <w:r>
-      <w:t>Anforderungsspezifikation</w:t>
+      <w:t>SE2 Projekt MRT - Anforderungsspezifikation</w:t>
     </w:r>
     <w:r>
       <w:tab/>
@@ -10264,7 +10836,7 @@
 </file>
 
 <file path=customXml/itemProps1.xml><?xml version="1.0" encoding="utf-8"?>
-<ds:datastoreItem xmlns:ds="http://schemas.openxmlformats.org/officeDocument/2006/customXml" ds:itemID="{6DB9311F-23E2-407A-9B0A-2A3119C89F68}">
+<ds:datastoreItem xmlns:ds="http://schemas.openxmlformats.org/officeDocument/2006/customXml" ds:itemID="{BE4F47BF-4720-42E9-BDBF-7923C6C5F85E}">
   <ds:schemaRefs>
     <ds:schemaRef ds:uri="http://schemas.openxmlformats.org/officeDocument/2006/bibliography"/>
   </ds:schemaRefs>

</xml_diff>

<commit_message>
refs #152 Rechtschreibefehler beseitigt
</commit_message>
<xml_diff>
--- a/doc/03_Anforderderungsspezifikation/Anforderungsspezifikation.docx
+++ b/doc/03_Anforderderungsspezifikation/Anforderungsspezifikation.docx
@@ -58,35 +58,7 @@
                   <w:rPr>
                     <w:color w:val="4F81BD" w:themeColor="accent1"/>
                   </w:rPr>
-                  <w:t xml:space="preserve">Elmer Lukas, Heidt Christina, Steiner Diego, </w:t>
-                </w:r>
-                <w:proofErr w:type="spellStart"/>
-                <w:r>
-                  <w:rPr>
-                    <w:color w:val="4F81BD" w:themeColor="accent1"/>
-                  </w:rPr>
-                  <w:t>Treichler</w:t>
-                </w:r>
-                <w:proofErr w:type="spellEnd"/>
-                <w:r>
-                  <w:rPr>
-                    <w:color w:val="4F81BD" w:themeColor="accent1"/>
-                  </w:rPr>
-                  <w:t xml:space="preserve"> Delia, </w:t>
-                </w:r>
-                <w:proofErr w:type="spellStart"/>
-                <w:r>
-                  <w:rPr>
-                    <w:color w:val="4F81BD" w:themeColor="accent1"/>
-                  </w:rPr>
-                  <w:t>Waltenspül</w:t>
-                </w:r>
-                <w:proofErr w:type="spellEnd"/>
-                <w:r>
-                  <w:rPr>
-                    <w:color w:val="4F81BD" w:themeColor="accent1"/>
-                  </w:rPr>
-                  <w:t xml:space="preserve"> Remo</w:t>
+                  <w:t>Elmer Lukas, Heidt Christina, Steiner Diego, Treichler Delia, Waltenspül Remo</w:t>
                 </w:r>
               </w:p>
               <w:p>
@@ -119,7 +91,7 @@
                     <w:noProof/>
                     <w:color w:val="4F81BD" w:themeColor="accent1"/>
                   </w:rPr>
-                  <w:t>28. März 2011</w:t>
+                  <w:t>29. März 2011</w:t>
                 </w:r>
                 <w:r>
                   <w:rPr>
@@ -536,13 +508,8 @@
             <w:tcW w:w="4674" w:type="dxa"/>
           </w:tcPr>
           <w:p>
-            <w:proofErr w:type="spellStart"/>
-            <w:r>
-              <w:t>Use</w:t>
-            </w:r>
-            <w:proofErr w:type="spellEnd"/>
-            <w:r>
-              <w:t xml:space="preserve"> Cases &amp; Übersicht eintragen</w:t>
+            <w:r>
+              <w:t>Use Cases &amp; Übersicht eintragen</w:t>
             </w:r>
           </w:p>
         </w:tc>
@@ -5174,15 +5141,7 @@
     </w:p>
     <w:p>
       <w:r>
-        <w:t>/</w:t>
-      </w:r>
-      <w:proofErr w:type="spellStart"/>
-      <w:r>
-        <w:t>doc</w:t>
-      </w:r>
-      <w:proofErr w:type="spellEnd"/>
-      <w:r>
-        <w:t>/</w:t>
+        <w:t>/doc/</w:t>
       </w:r>
       <w:r>
         <w:t>01_Projektplan</w:t>
@@ -5193,15 +5152,7 @@
     </w:p>
     <w:p>
       <w:r>
-        <w:t>/</w:t>
-      </w:r>
-      <w:proofErr w:type="spellStart"/>
-      <w:r>
-        <w:t>doc</w:t>
-      </w:r>
-      <w:proofErr w:type="spellEnd"/>
-      <w:r>
-        <w:t>/</w:t>
+        <w:t>/doc/</w:t>
       </w:r>
       <w:r>
         <w:t>03_Anforderderungsspezifikation</w:t>
@@ -5263,46 +5214,86 @@
     </w:p>
     <w:p>
       <w:r>
+        <w:t>/doc/</w:t>
+      </w:r>
+      <w:r>
+        <w:t>03_Anforderderungsspezifikation</w:t>
+      </w:r>
+      <w:r>
         <w:t>/</w:t>
       </w:r>
-      <w:proofErr w:type="spellStart"/>
-      <w:r>
-        <w:t>doc</w:t>
-      </w:r>
-      <w:proofErr w:type="spellEnd"/>
+      <w:r>
+        <w:t>UC3_Rapport_Generieren.docx</w:t>
+      </w:r>
+    </w:p>
+    <w:p>
+      <w:r>
+        <w:t>/doc/</w:t>
+      </w:r>
+      <w:r>
+        <w:t>03_Anforderderungsspezifikation</w:t>
+      </w:r>
       <w:r>
         <w:t>/</w:t>
       </w:r>
       <w:r>
+        <w:t>UC4_CRUD_Benutzer.docx</w:t>
+      </w:r>
+    </w:p>
+    <w:p>
+      <w:r>
+        <w:t>/doc/</w:t>
+      </w:r>
+      <w:r>
         <w:t>03_Anforderderungsspezifikation</w:t>
       </w:r>
       <w:r>
         <w:t>/</w:t>
       </w:r>
       <w:r>
-        <w:t>UC3_Rapport_Generieren.docx</w:t>
-      </w:r>
-    </w:p>
-    <w:p>
+        <w:t>UC5_Benutzer_Authentifizieren.docx</w:t>
+      </w:r>
+    </w:p>
+    <w:p>
+      <w:r>
+        <w:t>/doc/</w:t>
+      </w:r>
+      <w:r>
+        <w:t>03_Anforderderungsspezifikation</w:t>
+      </w:r>
       <w:r>
         <w:t>/</w:t>
       </w:r>
-      <w:proofErr w:type="spellStart"/>
-      <w:r>
-        <w:t>doc</w:t>
-      </w:r>
-      <w:proofErr w:type="spellEnd"/>
+      <w:r>
+        <w:t>UC6_CRUD_Kunde.docx</w:t>
+      </w:r>
+    </w:p>
+    <w:p>
+      <w:r>
+        <w:t>/doc/</w:t>
+      </w:r>
+      <w:r>
+        <w:t>03_Anforderderungsspezifikation</w:t>
+      </w:r>
       <w:r>
         <w:t>/</w:t>
       </w:r>
       <w:r>
+        <w:t>UC7_CRUD_Material.docx</w:t>
+      </w:r>
+    </w:p>
+    <w:p>
+      <w:r>
+        <w:t>/doc/</w:t>
+      </w:r>
+      <w:r>
         <w:t>03_Anforderderungsspezifikation</w:t>
       </w:r>
       <w:r>
         <w:t>/</w:t>
       </w:r>
       <w:r>
-        <w:t>UC4_CRUD_Benutzer.docx</w:t>
+        <w:t>UC8_CRUD_StundeneintragsTyp.docx</w:t>
       </w:r>
     </w:p>
     <w:p>
@@ -5313,100 +5304,20 @@
         <w:t>03_Anforderderungsspezifikation</w:t>
       </w:r>
       <w:r>
+        <w:t>/UC9_CRUD_Auftrag.docx</w:t>
+      </w:r>
+    </w:p>
+    <w:p>
+      <w:r>
+        <w:t>/doc/</w:t>
+      </w:r>
+      <w:r>
+        <w:t>03_Anforderderungsspezifikation</w:t>
+      </w:r>
+      <w:r>
         <w:t>/</w:t>
       </w:r>
       <w:r>
-        <w:t>UC5_Benutzer_Authentifizieren.docx</w:t>
-      </w:r>
-    </w:p>
-    <w:p>
-      <w:r>
-        <w:t>/</w:t>
-      </w:r>
-      <w:proofErr w:type="spellStart"/>
-      <w:r>
-        <w:t>doc</w:t>
-      </w:r>
-      <w:proofErr w:type="spellEnd"/>
-      <w:r>
-        <w:t>/</w:t>
-      </w:r>
-      <w:r>
-        <w:t>03_Anforderderungsspezifikation</w:t>
-      </w:r>
-      <w:r>
-        <w:t>/</w:t>
-      </w:r>
-      <w:r>
-        <w:t>UC6_CRUD_Kunde.docx</w:t>
-      </w:r>
-    </w:p>
-    <w:p>
-      <w:r>
-        <w:t>/</w:t>
-      </w:r>
-      <w:proofErr w:type="spellStart"/>
-      <w:r>
-        <w:t>doc</w:t>
-      </w:r>
-      <w:proofErr w:type="spellEnd"/>
-      <w:r>
-        <w:t>/</w:t>
-      </w:r>
-      <w:r>
-        <w:t>03_Anforderderungsspezifikation</w:t>
-      </w:r>
-      <w:r>
-        <w:t>/</w:t>
-      </w:r>
-      <w:r>
-        <w:t>UC7_CRUD_Material.docx</w:t>
-      </w:r>
-    </w:p>
-    <w:p>
-      <w:r>
-        <w:t>/doc/</w:t>
-      </w:r>
-      <w:r>
-        <w:t>03_Anforderderungsspezifikation</w:t>
-      </w:r>
-      <w:r>
-        <w:t>/</w:t>
-      </w:r>
-      <w:r>
-        <w:t>UC8_CRUD_StundeneintragsTyp.docx</w:t>
-      </w:r>
-    </w:p>
-    <w:p>
-      <w:r>
-        <w:t>/</w:t>
-      </w:r>
-      <w:proofErr w:type="spellStart"/>
-      <w:r>
-        <w:t>doc</w:t>
-      </w:r>
-      <w:proofErr w:type="spellEnd"/>
-      <w:r>
-        <w:t>/</w:t>
-      </w:r>
-      <w:r>
-        <w:t>03_Anforderderungsspezifikation</w:t>
-      </w:r>
-      <w:r>
-        <w:t>/UC9_CRUD_Auftrag.docx</w:t>
-      </w:r>
-    </w:p>
-    <w:p>
-      <w:r>
-        <w:t>/doc/</w:t>
-      </w:r>
-      <w:r>
-        <w:t>03_Anforderderungsspezifikation</w:t>
-      </w:r>
-      <w:r>
-        <w:t>/</w:t>
-      </w:r>
-      <w:r>
         <w:t>Benutzer_Charakteristik.docx</w:t>
       </w:r>
     </w:p>
@@ -5463,47 +5374,7 @@
         <w:fldChar w:fldCharType="end"/>
       </w:r>
       <w:r>
-        <w:t xml:space="preserve">“ sind alle </w:t>
-      </w:r>
-      <w:proofErr w:type="spellStart"/>
-      <w:r>
-        <w:t>Use</w:t>
-      </w:r>
-      <w:proofErr w:type="spellEnd"/>
-      <w:r>
-        <w:t xml:space="preserve"> Cases im Brief-Format aufgelistet, die </w:t>
-      </w:r>
-      <w:proofErr w:type="spellStart"/>
-      <w:r>
-        <w:t>detailierten</w:t>
-      </w:r>
-      <w:proofErr w:type="spellEnd"/>
-      <w:r>
-        <w:t xml:space="preserve"> </w:t>
-      </w:r>
-      <w:proofErr w:type="spellStart"/>
-      <w:r>
-        <w:t>fully</w:t>
-      </w:r>
-      <w:proofErr w:type="spellEnd"/>
-      <w:r>
-        <w:t xml:space="preserve"> </w:t>
-      </w:r>
-      <w:proofErr w:type="spellStart"/>
-      <w:r>
-        <w:t>dressed</w:t>
-      </w:r>
-      <w:proofErr w:type="spellEnd"/>
-      <w:r>
-        <w:t xml:space="preserve"> </w:t>
-      </w:r>
-      <w:proofErr w:type="spellStart"/>
-      <w:r>
-        <w:t>Use</w:t>
-      </w:r>
-      <w:proofErr w:type="spellEnd"/>
-      <w:r>
-        <w:t xml:space="preserve"> Cases sind der Übersicht halber in jeweils separaten Dokumenten untergebracht.</w:t>
+        <w:t>“ sind alle Use Cases im Brief-Format aufgelistet, die detailierten fully dressed Use Cases sind der Übersicht halber in jeweils separaten Dokumenten untergebracht.</w:t>
       </w:r>
     </w:p>
     <w:p>
@@ -5738,37 +5609,13 @@
     </w:p>
     <w:p>
       <w:r>
-        <w:t xml:space="preserve">Bei den Mobilen Endgeräten beschränken wir uns auf Geräte mit dem </w:t>
-      </w:r>
-      <w:proofErr w:type="spellStart"/>
-      <w:r>
-        <w:t>Android</w:t>
-      </w:r>
-      <w:proofErr w:type="spellEnd"/>
-      <w:r>
-        <w:t xml:space="preserve"> Betriebssystem der Version</w:t>
+        <w:t>Bei den Mobilen Endgeräten beschränken wir uns auf Geräte mit dem Android Betriebssystem der Version</w:t>
       </w:r>
       <w:r>
         <w:t xml:space="preserve"> </w:t>
       </w:r>
       <w:r>
-        <w:t xml:space="preserve">2.2. Andere Systeme (wie </w:t>
-      </w:r>
-      <w:proofErr w:type="spellStart"/>
-      <w:r>
-        <w:t>iOS</w:t>
-      </w:r>
-      <w:proofErr w:type="spellEnd"/>
-      <w:r>
-        <w:t xml:space="preserve"> von Apple oder </w:t>
-      </w:r>
-      <w:proofErr w:type="spellStart"/>
-      <w:r>
-        <w:t>WebOS</w:t>
-      </w:r>
-      <w:proofErr w:type="spellEnd"/>
-      <w:r>
-        <w:t xml:space="preserve"> von HP/Palm) werden nicht unterstützt.</w:t>
+        <w:t>2.2. Andere Systeme (wie iOS von Apple oder WebOS von HP/Palm) werden nicht unterstützt.</w:t>
       </w:r>
     </w:p>
     <w:p>
@@ -5805,23 +5652,7 @@
         </w:numPr>
       </w:pPr>
       <w:r>
-        <w:t xml:space="preserve">Für den </w:t>
-      </w:r>
-      <w:proofErr w:type="spellStart"/>
-      <w:r>
-        <w:t>Android</w:t>
-      </w:r>
-      <w:proofErr w:type="spellEnd"/>
-      <w:r>
-        <w:t xml:space="preserve"> Client wird die Version 2.2 von </w:t>
-      </w:r>
-      <w:proofErr w:type="spellStart"/>
-      <w:r>
-        <w:t>Android</w:t>
-      </w:r>
-      <w:proofErr w:type="spellEnd"/>
-      <w:r>
-        <w:t xml:space="preserve"> benötigt.</w:t>
+        <w:t>Für den Android Client wird die Version 2.2 von Android benötigt.</w:t>
       </w:r>
     </w:p>
     <w:p>
@@ -5859,29 +5690,18 @@
     </w:p>
     <w:p>
       <w:r>
-        <w:t xml:space="preserve">Die funktionalen Anforderungen wurden mit </w:t>
-      </w:r>
-      <w:proofErr w:type="spellStart"/>
-      <w:r>
-        <w:t>Use</w:t>
-      </w:r>
-      <w:proofErr w:type="spellEnd"/>
-      <w:r>
-        <w:t xml:space="preserve"> Cases beschrieben. Nachfolgend zuerst eine Übersicht </w:t>
+        <w:t xml:space="preserve">Die funktionalen Anforderungen wurden mit Use Cases beschrieben. Nachfolgend zuerst eine Übersicht </w:t>
       </w:r>
       <w:r>
         <w:t>über</w:t>
       </w:r>
       <w:r>
-        <w:t xml:space="preserve"> allen </w:t>
-      </w:r>
-      <w:proofErr w:type="spellStart"/>
-      <w:r>
-        <w:t>Use</w:t>
-      </w:r>
-      <w:proofErr w:type="spellEnd"/>
-      <w:r>
-        <w:t xml:space="preserve"> Cases</w:t>
+        <w:t xml:space="preserve"> alle</w:t>
+      </w:r>
+      <w:bookmarkStart w:id="22" w:name="_GoBack"/>
+      <w:bookmarkEnd w:id="22"/>
+      <w:r>
+        <w:t xml:space="preserve"> Use Cases</w:t>
       </w:r>
       <w:r>
         <w:t>.</w:t>
@@ -5893,47 +5713,7 @@
         <w:t xml:space="preserve">Anschliessend </w:t>
       </w:r>
       <w:r>
-        <w:t xml:space="preserve">sind die </w:t>
-      </w:r>
-      <w:proofErr w:type="spellStart"/>
-      <w:r>
-        <w:t>Use</w:t>
-      </w:r>
-      <w:proofErr w:type="spellEnd"/>
-      <w:r>
-        <w:t xml:space="preserve"> Cases im </w:t>
-      </w:r>
-      <w:proofErr w:type="spellStart"/>
-      <w:r>
-        <w:t>brief</w:t>
-      </w:r>
-      <w:proofErr w:type="spellEnd"/>
-      <w:r>
-        <w:t xml:space="preserve"> Format beschrieben. Die </w:t>
-      </w:r>
-      <w:proofErr w:type="spellStart"/>
-      <w:r>
-        <w:t>fully</w:t>
-      </w:r>
-      <w:proofErr w:type="spellEnd"/>
-      <w:r>
-        <w:t xml:space="preserve"> </w:t>
-      </w:r>
-      <w:proofErr w:type="spellStart"/>
-      <w:r>
-        <w:t>dressed</w:t>
-      </w:r>
-      <w:proofErr w:type="spellEnd"/>
-      <w:r>
-        <w:t xml:space="preserve"> </w:t>
-      </w:r>
-      <w:proofErr w:type="spellStart"/>
-      <w:r>
-        <w:t>Use</w:t>
-      </w:r>
-      <w:proofErr w:type="spellEnd"/>
-      <w:r>
-        <w:t xml:space="preserve"> Cases wurden </w:t>
+        <w:t xml:space="preserve">sind die Use Cases im brief Format beschrieben. Die fully dressed Use Cases wurden </w:t>
       </w:r>
       <w:r>
         <w:t xml:space="preserve">je in ein separates Dokument </w:t>
@@ -5946,19 +5726,14 @@
       <w:pPr>
         <w:pStyle w:val="berschrift2"/>
       </w:pPr>
-      <w:bookmarkStart w:id="22" w:name="_Toc289092108"/>
-      <w:proofErr w:type="spellStart"/>
-      <w:r>
-        <w:t>Use</w:t>
-      </w:r>
-      <w:proofErr w:type="spellEnd"/>
-      <w:r>
-        <w:t xml:space="preserve"> Case </w:t>
+      <w:bookmarkStart w:id="23" w:name="_Toc289092108"/>
+      <w:r>
+        <w:t xml:space="preserve">Use Case </w:t>
       </w:r>
       <w:r>
         <w:t>Übersicht</w:t>
       </w:r>
-      <w:bookmarkEnd w:id="22"/>
+      <w:bookmarkEnd w:id="23"/>
     </w:p>
     <w:p>
       <w:pPr>
@@ -6010,58 +5785,32 @@
       <w:pPr>
         <w:pStyle w:val="Beschriftung"/>
       </w:pPr>
-      <w:bookmarkStart w:id="23" w:name="_Toc289089400"/>
+      <w:bookmarkStart w:id="24" w:name="_Toc289089400"/>
       <w:r>
         <w:t xml:space="preserve">Abbildung </w:t>
       </w:r>
-      <w:r>
-        <w:fldChar w:fldCharType="begin"/>
-      </w:r>
-      <w:r>
-        <w:instrText xml:space="preserve"> SEQ Abbildung \* ARABIC </w:instrText>
-      </w:r>
-      <w:r>
-        <w:fldChar w:fldCharType="separate"/>
-      </w:r>
-      <w:r>
-        <w:rPr>
-          <w:noProof/>
-        </w:rPr>
-        <w:t>1</w:t>
-      </w:r>
-      <w:r>
-        <w:rPr>
-          <w:noProof/>
-        </w:rPr>
-        <w:fldChar w:fldCharType="end"/>
-      </w:r>
-      <w:r>
-        <w:t xml:space="preserve"> - </w:t>
-      </w:r>
-      <w:proofErr w:type="spellStart"/>
-      <w:r>
-        <w:t>Use</w:t>
-      </w:r>
-      <w:proofErr w:type="spellEnd"/>
-      <w:r>
-        <w:t xml:space="preserve"> Case Übersicht</w:t>
-      </w:r>
-      <w:bookmarkEnd w:id="23"/>
+      <w:fldSimple w:instr=" SEQ Abbildung \* ARABIC ">
+        <w:r>
+          <w:rPr>
+            <w:noProof/>
+          </w:rPr>
+          <w:t>1</w:t>
+        </w:r>
+      </w:fldSimple>
+      <w:r>
+        <w:t xml:space="preserve"> - Use Case Übersicht</w:t>
+      </w:r>
+      <w:bookmarkEnd w:id="24"/>
     </w:p>
     <w:p>
       <w:pPr>
         <w:pStyle w:val="berschrift2"/>
       </w:pPr>
-      <w:bookmarkStart w:id="24" w:name="_Toc289092109"/>
-      <w:proofErr w:type="spellStart"/>
-      <w:r>
-        <w:t>Use</w:t>
-      </w:r>
-      <w:proofErr w:type="spellEnd"/>
-      <w:r>
-        <w:t xml:space="preserve"> Cases Brief</w:t>
-      </w:r>
-      <w:bookmarkEnd w:id="24"/>
+      <w:bookmarkStart w:id="25" w:name="_Toc289092109"/>
+      <w:r>
+        <w:t>Use Cases Brief</w:t>
+      </w:r>
+      <w:bookmarkEnd w:id="25"/>
     </w:p>
     <w:tbl>
       <w:tblPr>
@@ -6101,13 +5850,8 @@
           </w:tcPr>
           <w:p>
             <w:r>
-              <w:t xml:space="preserve">Primary </w:t>
-            </w:r>
-            <w:proofErr w:type="spellStart"/>
-            <w:r>
-              <w:t>Actor</w:t>
-            </w:r>
-            <w:proofErr w:type="spellEnd"/>
+              <w:t>Primary Actor</w:t>
+            </w:r>
           </w:p>
         </w:tc>
         <w:tc>
@@ -6194,13 +5938,8 @@
           </w:tcPr>
           <w:p>
             <w:r>
-              <w:t xml:space="preserve">Primary </w:t>
-            </w:r>
-            <w:proofErr w:type="spellStart"/>
-            <w:r>
-              <w:t>Actor</w:t>
-            </w:r>
-            <w:proofErr w:type="spellEnd"/>
+              <w:t>Primary Actor</w:t>
+            </w:r>
           </w:p>
         </w:tc>
         <w:tc>
@@ -6294,13 +6033,8 @@
           </w:tcPr>
           <w:p>
             <w:r>
-              <w:t xml:space="preserve">Primary </w:t>
-            </w:r>
-            <w:proofErr w:type="spellStart"/>
-            <w:r>
-              <w:t>Actor</w:t>
-            </w:r>
-            <w:proofErr w:type="spellEnd"/>
+              <w:t>Primary Actor</w:t>
+            </w:r>
           </w:p>
         </w:tc>
         <w:tc>
@@ -6394,13 +6128,8 @@
           </w:tcPr>
           <w:p>
             <w:r>
-              <w:t xml:space="preserve">Primary </w:t>
-            </w:r>
-            <w:proofErr w:type="spellStart"/>
-            <w:r>
-              <w:t>Actor</w:t>
-            </w:r>
-            <w:proofErr w:type="spellEnd"/>
+              <w:t>Primary Actor</w:t>
+            </w:r>
           </w:p>
         </w:tc>
         <w:tc>
@@ -6494,13 +6223,8 @@
           </w:tcPr>
           <w:p>
             <w:r>
-              <w:t xml:space="preserve">Primary </w:t>
-            </w:r>
-            <w:proofErr w:type="spellStart"/>
-            <w:r>
-              <w:t>Actor</w:t>
-            </w:r>
-            <w:proofErr w:type="spellEnd"/>
+              <w:t>Primary Actor</w:t>
+            </w:r>
           </w:p>
         </w:tc>
         <w:tc>
@@ -6594,13 +6318,8 @@
           </w:tcPr>
           <w:p>
             <w:r>
-              <w:t xml:space="preserve">Primary </w:t>
-            </w:r>
-            <w:proofErr w:type="spellStart"/>
-            <w:r>
-              <w:t>Actor</w:t>
-            </w:r>
-            <w:proofErr w:type="spellEnd"/>
+              <w:t>Primary Actor</w:t>
+            </w:r>
           </w:p>
         </w:tc>
         <w:tc>
@@ -6688,13 +6407,8 @@
           </w:tcPr>
           <w:p>
             <w:r>
-              <w:t xml:space="preserve">Primary </w:t>
-            </w:r>
-            <w:proofErr w:type="spellStart"/>
-            <w:r>
-              <w:t>Actor</w:t>
-            </w:r>
-            <w:proofErr w:type="spellEnd"/>
+              <w:t>Primary Actor</w:t>
+            </w:r>
           </w:p>
         </w:tc>
         <w:tc>
@@ -6788,13 +6502,8 @@
           </w:tcPr>
           <w:p>
             <w:r>
-              <w:t xml:space="preserve">Primary </w:t>
-            </w:r>
-            <w:proofErr w:type="spellStart"/>
-            <w:r>
-              <w:t>Actor</w:t>
-            </w:r>
-            <w:proofErr w:type="spellEnd"/>
+              <w:t>Primary Actor</w:t>
+            </w:r>
           </w:p>
         </w:tc>
         <w:tc>
@@ -6888,13 +6597,8 @@
           </w:tcPr>
           <w:p>
             <w:r>
-              <w:t xml:space="preserve">Primary </w:t>
-            </w:r>
-            <w:proofErr w:type="spellStart"/>
-            <w:r>
-              <w:t>Actor</w:t>
-            </w:r>
-            <w:proofErr w:type="spellEnd"/>
+              <w:t>Primary Actor</w:t>
+            </w:r>
           </w:p>
         </w:tc>
         <w:tc>
@@ -6959,66 +6663,24 @@
       <w:pPr>
         <w:pStyle w:val="berschrift2"/>
       </w:pPr>
-      <w:bookmarkStart w:id="25" w:name="_Toc289092110"/>
-      <w:proofErr w:type="spellStart"/>
-      <w:r>
-        <w:t>Use</w:t>
-      </w:r>
-      <w:proofErr w:type="spellEnd"/>
-      <w:r>
-        <w:t xml:space="preserve"> Cases</w:t>
-      </w:r>
-      <w:r>
-        <w:t xml:space="preserve"> </w:t>
-      </w:r>
-      <w:proofErr w:type="spellStart"/>
-      <w:r>
-        <w:t>fully</w:t>
-      </w:r>
-      <w:proofErr w:type="spellEnd"/>
-      <w:r>
-        <w:t xml:space="preserve"> </w:t>
-      </w:r>
-      <w:proofErr w:type="spellStart"/>
-      <w:r>
-        <w:t>dressed</w:t>
-      </w:r>
-      <w:bookmarkEnd w:id="25"/>
-      <w:proofErr w:type="spellEnd"/>
-    </w:p>
-    <w:p>
-      <w:r>
-        <w:t xml:space="preserve">Alle </w:t>
-      </w:r>
-      <w:proofErr w:type="spellStart"/>
-      <w:r>
-        <w:t>Use</w:t>
-      </w:r>
-      <w:proofErr w:type="spellEnd"/>
-      <w:r>
-        <w:t xml:space="preserve"> Cases </w:t>
+      <w:bookmarkStart w:id="26" w:name="_Toc289092110"/>
+      <w:r>
+        <w:t>Use Cases</w:t>
+      </w:r>
+      <w:r>
+        <w:t xml:space="preserve"> fully dressed</w:t>
+      </w:r>
+      <w:bookmarkEnd w:id="26"/>
+    </w:p>
+    <w:p>
+      <w:r>
+        <w:t xml:space="preserve">Alle Use Cases </w:t>
       </w:r>
       <w:r>
         <w:t>wurden</w:t>
       </w:r>
       <w:r>
-        <w:t xml:space="preserve"> im </w:t>
-      </w:r>
-      <w:proofErr w:type="spellStart"/>
-      <w:r>
-        <w:t>fully</w:t>
-      </w:r>
-      <w:proofErr w:type="spellEnd"/>
-      <w:r>
-        <w:t xml:space="preserve"> </w:t>
-      </w:r>
-      <w:proofErr w:type="spellStart"/>
-      <w:r>
-        <w:t>dressed</w:t>
-      </w:r>
-      <w:proofErr w:type="spellEnd"/>
-      <w:r>
-        <w:t xml:space="preserve"> Format erstellt und </w:t>
+        <w:t xml:space="preserve"> im fully dressed Format erstellt und </w:t>
       </w:r>
       <w:r>
         <w:t>befinden sich in separaten Dokumenten</w:t>
@@ -7099,15 +6761,7 @@
         </w:numPr>
       </w:pPr>
       <w:r>
-        <w:t>/</w:t>
-      </w:r>
-      <w:proofErr w:type="spellStart"/>
-      <w:r>
-        <w:t>doc</w:t>
-      </w:r>
-      <w:proofErr w:type="spellEnd"/>
-      <w:r>
-        <w:t>/</w:t>
+        <w:t>/doc/</w:t>
       </w:r>
       <w:r>
         <w:t>03_Anforderderungsspezifikation</w:t>
@@ -7128,15 +6782,7 @@
         </w:numPr>
       </w:pPr>
       <w:r>
-        <w:t>/</w:t>
-      </w:r>
-      <w:proofErr w:type="spellStart"/>
-      <w:r>
-        <w:t>doc</w:t>
-      </w:r>
-      <w:proofErr w:type="spellEnd"/>
-      <w:r>
-        <w:t>/</w:t>
+        <w:t>/doc/</w:t>
       </w:r>
       <w:r>
         <w:t>03_Anforderderungsspezifikation</w:t>
@@ -7178,15 +6824,7 @@
         </w:numPr>
       </w:pPr>
       <w:r>
-        <w:t>/</w:t>
-      </w:r>
-      <w:proofErr w:type="spellStart"/>
-      <w:r>
-        <w:t>doc</w:t>
-      </w:r>
-      <w:proofErr w:type="spellEnd"/>
-      <w:r>
-        <w:t>/</w:t>
+        <w:t>/doc/</w:t>
       </w:r>
       <w:r>
         <w:t>03_Anforderderungsspezifikation</w:t>
@@ -7207,15 +6845,7 @@
         </w:numPr>
       </w:pPr>
       <w:r>
-        <w:t>/</w:t>
-      </w:r>
-      <w:proofErr w:type="spellStart"/>
-      <w:r>
-        <w:t>doc</w:t>
-      </w:r>
-      <w:proofErr w:type="spellEnd"/>
-      <w:r>
-        <w:t>/</w:t>
+        <w:t>/doc/</w:t>
       </w:r>
       <w:r>
         <w:t>03_Anforderderungsspezifikation</w:t>
@@ -7257,15 +6887,7 @@
         </w:numPr>
       </w:pPr>
       <w:r>
-        <w:t>/</w:t>
-      </w:r>
-      <w:proofErr w:type="spellStart"/>
-      <w:r>
-        <w:t>doc</w:t>
-      </w:r>
-      <w:proofErr w:type="spellEnd"/>
-      <w:r>
-        <w:t>/</w:t>
+        <w:t>/doc/</w:t>
       </w:r>
       <w:r>
         <w:t>03_Anforderderungsspezifikation</w:t>
@@ -7285,7 +6907,7 @@
           <w:szCs w:val="22"/>
         </w:rPr>
       </w:pPr>
-      <w:bookmarkStart w:id="26" w:name="_Ref289085062"/>
+      <w:bookmarkStart w:id="27" w:name="_Ref289085062"/>
       <w:r>
         <w:br w:type="page"/>
       </w:r>
@@ -7294,7 +6916,7 @@
       <w:pPr>
         <w:pStyle w:val="berschrift1"/>
       </w:pPr>
-      <w:bookmarkStart w:id="27" w:name="_Toc289092111"/>
+      <w:bookmarkStart w:id="28" w:name="_Toc289092111"/>
       <w:r>
         <w:lastRenderedPageBreak/>
         <w:t>Nichtfunktionale Anforderungen</w:t>
@@ -7308,28 +6930,28 @@
       <w:r>
         <w:t>)</w:t>
       </w:r>
-      <w:bookmarkEnd w:id="26"/>
       <w:bookmarkEnd w:id="27"/>
+      <w:bookmarkEnd w:id="28"/>
     </w:p>
     <w:p>
       <w:pPr>
         <w:pStyle w:val="berschrift2"/>
       </w:pPr>
-      <w:bookmarkStart w:id="28" w:name="_Toc289092112"/>
+      <w:bookmarkStart w:id="29" w:name="_Toc289092112"/>
       <w:r>
         <w:t>Funktionalität</w:t>
       </w:r>
-      <w:bookmarkEnd w:id="28"/>
+      <w:bookmarkEnd w:id="29"/>
     </w:p>
     <w:p>
       <w:pPr>
         <w:pStyle w:val="berschrift3"/>
       </w:pPr>
-      <w:bookmarkStart w:id="29" w:name="_Toc289092113"/>
+      <w:bookmarkStart w:id="30" w:name="_Toc289092113"/>
       <w:r>
         <w:t>Interoperabilität</w:t>
       </w:r>
-      <w:bookmarkEnd w:id="29"/>
+      <w:bookmarkEnd w:id="30"/>
     </w:p>
     <w:p>
       <w:r>
@@ -7381,15 +7003,7 @@
         <w:t xml:space="preserve">kooperieren. Als Clients wären </w:t>
       </w:r>
       <w:r>
-        <w:t xml:space="preserve">zum Beispiel </w:t>
-      </w:r>
-      <w:proofErr w:type="spellStart"/>
-      <w:r>
-        <w:t>iOS</w:t>
-      </w:r>
-      <w:proofErr w:type="spellEnd"/>
-      <w:r>
-        <w:t xml:space="preserve"> von A</w:t>
+        <w:t>zum Beispiel iOS von A</w:t>
       </w:r>
       <w:r>
         <w:t>pple oder Embedded Devices denkbar</w:t>
@@ -7407,26 +7021,18 @@
         <w:t>d</w:t>
       </w:r>
       <w:r>
-        <w:t xml:space="preserve"> vorerst lediglich einen </w:t>
-      </w:r>
-      <w:proofErr w:type="spellStart"/>
-      <w:r>
-        <w:t>Android</w:t>
-      </w:r>
-      <w:proofErr w:type="spellEnd"/>
-      <w:r>
-        <w:t>-Client.</w:t>
+        <w:t xml:space="preserve"> vorerst lediglich einen Android-Client.</w:t>
       </w:r>
     </w:p>
     <w:p>
       <w:pPr>
         <w:pStyle w:val="berschrift3"/>
       </w:pPr>
-      <w:bookmarkStart w:id="30" w:name="_Toc289092114"/>
+      <w:bookmarkStart w:id="31" w:name="_Toc289092114"/>
       <w:r>
         <w:t>Sicherheit</w:t>
       </w:r>
-      <w:bookmarkEnd w:id="30"/>
+      <w:bookmarkEnd w:id="31"/>
     </w:p>
     <w:p>
       <w:pPr>
@@ -7463,11 +7069,11 @@
       <w:pPr>
         <w:pStyle w:val="berschrift2"/>
       </w:pPr>
-      <w:bookmarkStart w:id="31" w:name="_Toc289092115"/>
+      <w:bookmarkStart w:id="32" w:name="_Toc289092115"/>
       <w:r>
         <w:t>Zuverlässigkeit</w:t>
       </w:r>
-      <w:bookmarkEnd w:id="31"/>
+      <w:bookmarkEnd w:id="32"/>
     </w:p>
     <w:p>
       <w:r>
@@ -7484,11 +7090,11 @@
       <w:pPr>
         <w:pStyle w:val="berschrift3"/>
       </w:pPr>
-      <w:bookmarkStart w:id="32" w:name="_Toc289092116"/>
+      <w:bookmarkStart w:id="33" w:name="_Toc289092116"/>
       <w:r>
         <w:t>Erreichbarkeit des Servers</w:t>
       </w:r>
-      <w:bookmarkEnd w:id="32"/>
+      <w:bookmarkEnd w:id="33"/>
     </w:p>
     <w:p>
       <w:r>
@@ -7527,15 +7133,7 @@
         <w:t>Für den Fall, dass der Server nicht erreichbar sein könnte</w:t>
       </w:r>
       <w:r>
-        <w:t xml:space="preserve">, wird auf dem </w:t>
-      </w:r>
-      <w:proofErr w:type="spellStart"/>
-      <w:r>
-        <w:t>Android</w:t>
-      </w:r>
-      <w:proofErr w:type="spellEnd"/>
-      <w:r>
-        <w:t>-Client</w:t>
+        <w:t>, wird auf dem Android-Client</w:t>
       </w:r>
       <w:r>
         <w:t xml:space="preserve"> ein lokales Caching eingesetzt,</w:t>
@@ -7548,11 +7146,11 @@
       <w:pPr>
         <w:pStyle w:val="berschrift3"/>
       </w:pPr>
-      <w:bookmarkStart w:id="33" w:name="_Toc289092117"/>
+      <w:bookmarkStart w:id="34" w:name="_Toc289092117"/>
       <w:r>
         <w:t>Datenverbindung des mobilen Endgeräts</w:t>
       </w:r>
-      <w:bookmarkEnd w:id="33"/>
+      <w:bookmarkEnd w:id="34"/>
     </w:p>
     <w:p>
       <w:r>
@@ -7598,11 +7196,11 @@
       <w:pPr>
         <w:pStyle w:val="berschrift3"/>
       </w:pPr>
-      <w:bookmarkStart w:id="34" w:name="_Toc289092118"/>
+      <w:bookmarkStart w:id="35" w:name="_Toc289092118"/>
       <w:r>
         <w:t>GPS Koordinaten</w:t>
       </w:r>
-      <w:bookmarkEnd w:id="34"/>
+      <w:bookmarkEnd w:id="35"/>
     </w:p>
     <w:p>
       <w:r>
@@ -7623,7 +7221,7 @@
           <w:szCs w:val="22"/>
         </w:rPr>
       </w:pPr>
-      <w:bookmarkStart w:id="35" w:name="_Toc289092119"/>
+      <w:bookmarkStart w:id="36" w:name="_Toc289092119"/>
       <w:r>
         <w:br w:type="page"/>
       </w:r>
@@ -7639,20 +7237,20 @@
       <w:r>
         <w:t>nutzbarkeit</w:t>
       </w:r>
-      <w:bookmarkEnd w:id="35"/>
+      <w:bookmarkEnd w:id="36"/>
     </w:p>
     <w:p>
       <w:pPr>
         <w:pStyle w:val="berschrift3"/>
       </w:pPr>
-      <w:bookmarkStart w:id="36" w:name="_Toc289092120"/>
+      <w:bookmarkStart w:id="37" w:name="_Toc289092120"/>
       <w:r>
         <w:t>Verständlichkeit</w:t>
       </w:r>
       <w:r>
         <w:t xml:space="preserve"> &amp; Erlernbarkeit</w:t>
       </w:r>
-      <w:bookmarkEnd w:id="36"/>
+      <w:bookmarkEnd w:id="37"/>
     </w:p>
     <w:p>
       <w:r>
@@ -7672,11 +7270,11 @@
       <w:pPr>
         <w:pStyle w:val="berschrift3"/>
       </w:pPr>
-      <w:bookmarkStart w:id="37" w:name="_Toc289092121"/>
+      <w:bookmarkStart w:id="38" w:name="_Toc289092121"/>
       <w:r>
         <w:t>Bedienbarkeit</w:t>
       </w:r>
-      <w:bookmarkEnd w:id="37"/>
+      <w:bookmarkEnd w:id="38"/>
     </w:p>
     <w:p>
       <w:r>
@@ -7742,324 +7340,292 @@
     </w:p>
     <w:p>
       <w:r>
+        <w:t xml:space="preserve">Der Android-Client wird wie eine Stoppuhr bedienbar sein. Beim Aufnehmen der Arbeit drückt der Mitarbeiter </w:t>
+      </w:r>
+      <w:r>
+        <w:t xml:space="preserve">den Start-Knopf, beim Beenden von eben dieser betätigt er </w:t>
+      </w:r>
+      <w:r>
+        <w:t>den Stopp-Knopf</w:t>
+      </w:r>
+      <w:r>
+        <w:t>. Details sind</w:t>
+      </w:r>
+      <w:r>
+        <w:t xml:space="preserve"> dem </w:t>
+      </w:r>
+      <w:r>
+        <w:t>„</w:t>
+      </w:r>
+      <w:r>
+        <w:t>UC1</w:t>
+      </w:r>
+      <w:r>
+        <w:t xml:space="preserve"> </w:t>
+      </w:r>
+      <w:r>
+        <w:t>Stundeneintrag erfassen</w:t>
+      </w:r>
+      <w:r>
+        <w:t>“</w:t>
+      </w:r>
+      <w:r>
+        <w:t xml:space="preserve"> zu entnehmen</w:t>
+      </w:r>
+      <w:r>
+        <w:t>.</w:t>
+      </w:r>
+    </w:p>
+    <w:p>
+      <w:r>
+        <w:t>Die Webplattform</w:t>
+      </w:r>
+      <w:r>
+        <w:t xml:space="preserve"> wird üb</w:t>
+      </w:r>
+      <w:r>
+        <w:t>ersichtlich gestaltet und hält</w:t>
+      </w:r>
+      <w:r>
+        <w:t xml:space="preserve"> sich an die gängigen Webkonventionen der Bedienbarkeit.</w:t>
+      </w:r>
+      <w:r>
+        <w:t xml:space="preserve"> Die Sekretärin kann sich über ein Das</w:t>
+      </w:r>
+      <w:r>
+        <w:t>hboard sofort eine Übersicht über die</w:t>
+      </w:r>
+      <w:r>
+        <w:t xml:space="preserve"> Stundeneinträge verschaffen. </w:t>
+      </w:r>
+      <w:r>
+        <w:t>Das Erfassen eines</w:t>
+      </w:r>
+      <w:r>
+        <w:t xml:space="preserve"> Auftrag</w:t>
+      </w:r>
+      <w:r>
+        <w:t>s und das Generieren eines</w:t>
+      </w:r>
+      <w:r>
+        <w:t xml:space="preserve"> Rapport</w:t>
+      </w:r>
+      <w:r>
+        <w:t>s</w:t>
+      </w:r>
+      <w:r>
+        <w:t xml:space="preserve"> soll im Schnitt nicht länger als 10 Minuten dauern.</w:t>
+      </w:r>
+    </w:p>
+    <w:p>
+      <w:pPr>
+        <w:pStyle w:val="berschrift2"/>
+      </w:pPr>
+      <w:bookmarkStart w:id="39" w:name="_Toc289092122"/>
+      <w:r>
+        <w:t>Effizienz</w:t>
+      </w:r>
+      <w:bookmarkEnd w:id="39"/>
+    </w:p>
+    <w:p>
+      <w:pPr>
+        <w:pStyle w:val="berschrift3"/>
+      </w:pPr>
+      <w:bookmarkStart w:id="40" w:name="_Toc289092123"/>
+      <w:r>
+        <w:t>Verbrauchsverhalten</w:t>
+      </w:r>
+      <w:bookmarkEnd w:id="40"/>
+    </w:p>
+    <w:p>
+      <w:r>
+        <w:t>Über einen Monat gesehen, darf die Gesamtdatenmenge, die zwischen Client und Server übertragen wird, die Marke von 100 MB nicht übersteigen.</w:t>
+      </w:r>
+    </w:p>
+    <w:p>
+      <w:r>
         <w:t xml:space="preserve">Der </w:t>
       </w:r>
-      <w:proofErr w:type="spellStart"/>
-      <w:r>
-        <w:t>Android</w:t>
-      </w:r>
-      <w:proofErr w:type="spellEnd"/>
-      <w:r>
-        <w:t xml:space="preserve">-Client wird wie eine Stoppuhr bedienbar sein. Beim Aufnehmen der Arbeit drückt der Mitarbeiter </w:t>
-      </w:r>
-      <w:r>
-        <w:t xml:space="preserve">den Start-Knopf, beim Beenden von eben dieser betätigt er </w:t>
-      </w:r>
-      <w:r>
-        <w:t>den Stopp-Knopf</w:t>
-      </w:r>
-      <w:r>
-        <w:t>. Details sind</w:t>
-      </w:r>
-      <w:r>
-        <w:t xml:space="preserve"> dem </w:t>
-      </w:r>
-      <w:r>
-        <w:t>„</w:t>
-      </w:r>
-      <w:r>
-        <w:t>UC1</w:t>
+      <w:r>
+        <w:t>Cache der</w:t>
+      </w:r>
+      <w:r>
+        <w:t xml:space="preserve"> A</w:t>
+      </w:r>
+      <w:r>
+        <w:t xml:space="preserve">pplikation </w:t>
+      </w:r>
+      <w:r>
+        <w:t>ist auf</w:t>
+      </w:r>
+      <w:r>
+        <w:t xml:space="preserve"> max</w:t>
+      </w:r>
+      <w:r>
+        <w:t>imal</w:t>
+      </w:r>
+      <w:r>
+        <w:t xml:space="preserve"> 50 </w:t>
+      </w:r>
+      <w:r>
+        <w:t>MB</w:t>
       </w:r>
       <w:r>
         <w:t xml:space="preserve"> </w:t>
       </w:r>
       <w:r>
-        <w:t>Stundeneintrag erfassen</w:t>
-      </w:r>
-      <w:r>
-        <w:t>“</w:t>
-      </w:r>
-      <w:r>
-        <w:t xml:space="preserve"> zu entnehmen</w:t>
-      </w:r>
-      <w:r>
-        <w:t>.</w:t>
-      </w:r>
-    </w:p>
-    <w:p>
-      <w:r>
-        <w:t>Die Webplattform</w:t>
-      </w:r>
-      <w:r>
-        <w:t xml:space="preserve"> wird üb</w:t>
-      </w:r>
-      <w:r>
-        <w:t>ersichtlich gestaltet und hält</w:t>
-      </w:r>
-      <w:r>
-        <w:t xml:space="preserve"> sich an die gängigen Webkonventionen der Bedienbarkeit.</w:t>
-      </w:r>
-      <w:r>
-        <w:t xml:space="preserve"> Die Sekretärin kann sich über ein Das</w:t>
-      </w:r>
-      <w:r>
-        <w:t>hboard sofort eine Übersicht über die</w:t>
-      </w:r>
-      <w:r>
-        <w:t xml:space="preserve"> Stundeneinträge verschaffen. </w:t>
-      </w:r>
-      <w:r>
-        <w:t>Das Erfassen eines</w:t>
-      </w:r>
-      <w:r>
-        <w:t xml:space="preserve"> Auftrag</w:t>
-      </w:r>
-      <w:r>
-        <w:t>s und das Generieren eines</w:t>
-      </w:r>
-      <w:r>
-        <w:t xml:space="preserve"> Rapport</w:t>
-      </w:r>
-      <w:r>
-        <w:t>s</w:t>
-      </w:r>
-      <w:r>
-        <w:t xml:space="preserve"> </w:t>
-      </w:r>
-      <w:proofErr w:type="gramStart"/>
+        <w:t>beschränkt.</w:t>
+      </w:r>
+    </w:p>
+    <w:p>
+      <w:pPr>
+        <w:pStyle w:val="berschrift3"/>
+      </w:pPr>
+      <w:bookmarkStart w:id="41" w:name="_Toc289092124"/>
+      <w:r>
+        <w:t>Zeitverhalten</w:t>
+      </w:r>
+      <w:bookmarkEnd w:id="41"/>
+    </w:p>
+    <w:p>
+      <w:r>
+        <w:t>Auf dem Android Client können beim Installieren und beim Synchronisieren spürbare Ladezeiten (bis zu 5 Minuten) auftreten.</w:t>
+      </w:r>
+    </w:p>
+    <w:p>
+      <w:r>
+        <w:t>Im Betrieb, das heisst während einer Erfassung eines Stundeneintrages</w:t>
+      </w:r>
+      <w:r>
+        <w:t>,</w:t>
+      </w:r>
+      <w:r>
+        <w:t xml:space="preserve"> sind die Ladezeiten sehr kurz (maximal 5 Sekunden),</w:t>
+      </w:r>
+      <w:r>
+        <w:t xml:space="preserve"> da alles sehr simpel und </w:t>
+      </w:r>
+      <w:r>
+        <w:t>l</w:t>
+      </w:r>
+      <w:r>
+        <w:t>okal gemacht wird.</w:t>
+      </w:r>
+    </w:p>
+    <w:p>
+      <w:r>
+        <w:t xml:space="preserve">Die Übermittlung eines </w:t>
+      </w:r>
+      <w:r>
+        <w:t xml:space="preserve">einzelnen </w:t>
+      </w:r>
+      <w:r>
+        <w:t xml:space="preserve">abgeschlossenen Rapports </w:t>
+      </w:r>
+      <w:r>
+        <w:t xml:space="preserve">an den Webserver </w:t>
+      </w:r>
       <w:r>
         <w:t>soll</w:t>
       </w:r>
-      <w:proofErr w:type="gramEnd"/>
-      <w:r>
-        <w:t xml:space="preserve"> im Schnitt nicht länger als 10 Minuten dauern.</w:t>
+      <w:r>
+        <w:t xml:space="preserve"> nicht mehr als</w:t>
+      </w:r>
+      <w:r>
+        <w:t xml:space="preserve"> 1</w:t>
+      </w:r>
+      <w:r>
+        <w:t>5</w:t>
+      </w:r>
+      <w:r>
+        <w:t xml:space="preserve"> Sekunden</w:t>
+      </w:r>
+      <w:r>
+        <w:t xml:space="preserve"> in Anspruch </w:t>
+      </w:r>
+      <w:r>
+        <w:t>nehmen.</w:t>
+      </w:r>
+    </w:p>
+    <w:p>
+      <w:r>
+        <w:t>Die Web Plattform soll</w:t>
+      </w:r>
+      <w:r>
+        <w:t xml:space="preserve"> in einem modernen Browser nicht länger als </w:t>
+      </w:r>
+      <w:r>
+        <w:t>4</w:t>
+      </w:r>
+      <w:r>
+        <w:t xml:space="preserve"> Sekunden lad</w:t>
+      </w:r>
+      <w:r>
+        <w:t>en. Bei der Generierung eines Rap</w:t>
+      </w:r>
+      <w:r>
+        <w:t>ports müssen jedoch Wartezeiten bis 10 Sekunden in Anspruch genommen werden.</w:t>
+      </w:r>
+      <w:r>
+        <w:t xml:space="preserve"> Z</w:t>
+      </w:r>
+      <w:r>
+        <w:t xml:space="preserve">usätzlich wird der Server </w:t>
+      </w:r>
+      <w:r>
+        <w:t xml:space="preserve">nach zwei Stunden Inaktivität </w:t>
+      </w:r>
+      <w:r>
+        <w:t xml:space="preserve">in eine Art Sleep Modus gesetzt, wodurch das erstmalige Laden nach </w:t>
+      </w:r>
+      <w:r>
+        <w:t>dieser</w:t>
+      </w:r>
+      <w:r>
+        <w:t xml:space="preserve"> Inaktivität bis zu 10 Sekunden dauern kann.</w:t>
       </w:r>
     </w:p>
     <w:p>
       <w:pPr>
         <w:pStyle w:val="berschrift2"/>
       </w:pPr>
-      <w:bookmarkStart w:id="38" w:name="_Toc289092122"/>
-      <w:r>
-        <w:t>Effizienz</w:t>
-      </w:r>
-      <w:bookmarkEnd w:id="38"/>
-    </w:p>
-    <w:p>
-      <w:pPr>
-        <w:pStyle w:val="berschrift3"/>
-      </w:pPr>
-      <w:bookmarkStart w:id="39" w:name="_Toc289092123"/>
-      <w:r>
-        <w:t>Verbrauchsverhalten</w:t>
-      </w:r>
-      <w:bookmarkEnd w:id="39"/>
-    </w:p>
-    <w:p>
-      <w:r>
-        <w:t>Über einen Monat gesehen, darf die Gesamtdatenmenge, die zwischen Client und Server übertragen wird, die Marke von 100 MB nicht übersteigen.</w:t>
-      </w:r>
-    </w:p>
-    <w:p>
-      <w:r>
-        <w:t xml:space="preserve">Der </w:t>
-      </w:r>
-      <w:r>
-        <w:t>Cache der</w:t>
-      </w:r>
-      <w:r>
-        <w:t xml:space="preserve"> A</w:t>
-      </w:r>
-      <w:r>
-        <w:t xml:space="preserve">pplikation </w:t>
-      </w:r>
-      <w:r>
-        <w:t>ist auf</w:t>
-      </w:r>
-      <w:r>
-        <w:t xml:space="preserve"> max</w:t>
-      </w:r>
-      <w:r>
-        <w:t>imal</w:t>
-      </w:r>
-      <w:r>
-        <w:t xml:space="preserve"> 50 </w:t>
-      </w:r>
-      <w:r>
-        <w:t>MB</w:t>
-      </w:r>
-      <w:r>
-        <w:t xml:space="preserve"> </w:t>
-      </w:r>
-      <w:r>
-        <w:t>beschränkt.</w:t>
-      </w:r>
-    </w:p>
-    <w:p>
-      <w:pPr>
-        <w:pStyle w:val="berschrift3"/>
-      </w:pPr>
-      <w:bookmarkStart w:id="40" w:name="_Toc289092124"/>
-      <w:r>
-        <w:t>Zeitverhalten</w:t>
-      </w:r>
-      <w:bookmarkEnd w:id="40"/>
-    </w:p>
-    <w:p>
-      <w:r>
-        <w:t xml:space="preserve">Auf dem </w:t>
-      </w:r>
-      <w:proofErr w:type="spellStart"/>
-      <w:r>
-        <w:t>Android</w:t>
-      </w:r>
-      <w:proofErr w:type="spellEnd"/>
-      <w:r>
-        <w:t xml:space="preserve"> Client können beim Installieren und beim Synchronisieren spürbare Ladezeiten (bis zu 5 Minuten) auftreten.</w:t>
-      </w:r>
-    </w:p>
-    <w:p>
-      <w:r>
-        <w:t>Im Betrieb, das heisst während einer Erfassung eines Stundeneintrages</w:t>
-      </w:r>
-      <w:r>
-        <w:t>,</w:t>
-      </w:r>
-      <w:r>
-        <w:t xml:space="preserve"> sind die Ladezeiten sehr kurz (maximal 5 Sekunden),</w:t>
-      </w:r>
-      <w:r>
-        <w:t xml:space="preserve"> da alles sehr simpel und </w:t>
-      </w:r>
-      <w:r>
-        <w:t>l</w:t>
-      </w:r>
-      <w:r>
-        <w:t>okal gemacht wird.</w:t>
-      </w:r>
-    </w:p>
-    <w:p>
-      <w:r>
-        <w:t xml:space="preserve">Die Übermittlung eines </w:t>
-      </w:r>
-      <w:r>
-        <w:t xml:space="preserve">einzelnen </w:t>
-      </w:r>
-      <w:r>
-        <w:t xml:space="preserve">abgeschlossenen Rapports </w:t>
-      </w:r>
-      <w:r>
-        <w:t xml:space="preserve">an den Webserver </w:t>
-      </w:r>
-      <w:r>
-        <w:t>soll</w:t>
-      </w:r>
-      <w:r>
-        <w:t xml:space="preserve"> nicht mehr als</w:t>
-      </w:r>
-      <w:r>
-        <w:t xml:space="preserve"> 1</w:t>
-      </w:r>
-      <w:r>
-        <w:t>5</w:t>
-      </w:r>
-      <w:r>
-        <w:t xml:space="preserve"> Sekunden</w:t>
-      </w:r>
-      <w:r>
-        <w:t xml:space="preserve"> in Anspruch </w:t>
-      </w:r>
-      <w:r>
-        <w:t>nehmen.</w:t>
-      </w:r>
-    </w:p>
-    <w:p>
-      <w:r>
-        <w:t>Die Web Plattform soll</w:t>
-      </w:r>
-      <w:r>
-        <w:t xml:space="preserve"> in einem modernen Browser nicht länger als </w:t>
-      </w:r>
-      <w:r>
-        <w:t>4</w:t>
-      </w:r>
-      <w:r>
-        <w:t xml:space="preserve"> Sekunden lad</w:t>
-      </w:r>
-      <w:r>
-        <w:t>en. Bei der Generierung eines Rap</w:t>
-      </w:r>
-      <w:r>
-        <w:t>ports müssen jedoch Wartezeiten bis 10 Sekunden in Anspruch genommen werden.</w:t>
-      </w:r>
-      <w:r>
-        <w:t xml:space="preserve"> Z</w:t>
-      </w:r>
-      <w:r>
-        <w:t xml:space="preserve">usätzlich wird der Server </w:t>
-      </w:r>
-      <w:r>
-        <w:t xml:space="preserve">nach zwei Stunden Inaktivität </w:t>
-      </w:r>
-      <w:r>
-        <w:t xml:space="preserve">in eine Art </w:t>
-      </w:r>
-      <w:proofErr w:type="spellStart"/>
-      <w:r>
-        <w:t>Sleep</w:t>
-      </w:r>
-      <w:proofErr w:type="spellEnd"/>
-      <w:r>
-        <w:t xml:space="preserve"> Modus gesetzt, wodurch das erstmalige Laden nach </w:t>
-      </w:r>
-      <w:r>
-        <w:t>dieser</w:t>
-      </w:r>
-      <w:r>
-        <w:t xml:space="preserve"> Inaktivität bis zu 10 Sekunden dauern kann.</w:t>
+      <w:bookmarkStart w:id="42" w:name="_Toc289092125"/>
+      <w:r>
+        <w:t>Änderbarkeit</w:t>
+      </w:r>
+      <w:bookmarkEnd w:id="42"/>
+    </w:p>
+    <w:p>
+      <w:r>
+        <w:t xml:space="preserve">Wie im Projektplan </w:t>
+      </w:r>
+      <w:r>
+        <w:t xml:space="preserve">schon festgelegt, wird </w:t>
+      </w:r>
+      <w:r>
+        <w:t>MRT mit dem Abschluss dieses Projektes noch</w:t>
+      </w:r>
+      <w:r>
+        <w:t xml:space="preserve"> nicht fertig sein. Darum wird </w:t>
+      </w:r>
+      <w:r>
+        <w:t>die Software so aus</w:t>
+      </w:r>
+      <w:r>
+        <w:t>gelegt, dass sie leicht e</w:t>
+      </w:r>
+      <w:r>
+        <w:t>rweitert werden kann.</w:t>
+      </w:r>
+      <w:r>
+        <w:t xml:space="preserve"> Ein erfahrener Programmierer, der sich bereits mit der Technologie auskennt, kann sich innerhalb von einem Tag in die Software einarbeiten.</w:t>
       </w:r>
     </w:p>
     <w:p>
       <w:pPr>
         <w:pStyle w:val="berschrift2"/>
       </w:pPr>
-      <w:bookmarkStart w:id="41" w:name="_Toc289092125"/>
-      <w:r>
-        <w:t>Änderbarkeit</w:t>
-      </w:r>
-      <w:bookmarkEnd w:id="41"/>
-    </w:p>
-    <w:p>
-      <w:r>
-        <w:t xml:space="preserve">Wie im Projektplan </w:t>
-      </w:r>
-      <w:r>
-        <w:t xml:space="preserve">schon festgelegt, wird </w:t>
-      </w:r>
-      <w:r>
-        <w:t>MRT mit dem Abschluss dieses Projektes noch</w:t>
-      </w:r>
-      <w:r>
-        <w:t xml:space="preserve"> nicht fertig sein. Darum wird </w:t>
-      </w:r>
-      <w:r>
-        <w:t>die Software so aus</w:t>
-      </w:r>
-      <w:r>
-        <w:t>gelegt, dass sie leicht e</w:t>
-      </w:r>
-      <w:r>
-        <w:t>rweitert werden kann.</w:t>
-      </w:r>
-      <w:r>
-        <w:t xml:space="preserve"> Ein erfahrener Programmierer, der sich bereits mit der Technologie auskennt, kann sich innerhalb von einem Tag in die Software einarbeiten.</w:t>
-      </w:r>
-    </w:p>
-    <w:p>
-      <w:pPr>
-        <w:pStyle w:val="berschrift2"/>
-      </w:pPr>
-      <w:bookmarkStart w:id="42" w:name="_Toc289092126"/>
+      <w:bookmarkStart w:id="43" w:name="_Toc289092126"/>
       <w:r>
         <w:lastRenderedPageBreak/>
         <w:t>Ü</w:t>
@@ -8067,48 +7633,32 @@
       <w:r>
         <w:t>bertragbarkeit</w:t>
       </w:r>
-      <w:bookmarkEnd w:id="42"/>
+      <w:bookmarkEnd w:id="43"/>
     </w:p>
     <w:p>
       <w:pPr>
         <w:pStyle w:val="berschrift3"/>
       </w:pPr>
-      <w:bookmarkStart w:id="43" w:name="_Toc289092127"/>
+      <w:bookmarkStart w:id="44" w:name="_Toc289092127"/>
       <w:r>
         <w:t>Anpassbarkeit</w:t>
       </w:r>
-      <w:bookmarkEnd w:id="43"/>
-    </w:p>
-    <w:p>
-      <w:r>
-        <w:t xml:space="preserve">Da der Client auf </w:t>
-      </w:r>
-      <w:proofErr w:type="spellStart"/>
-      <w:r>
-        <w:t>Android</w:t>
-      </w:r>
-      <w:proofErr w:type="spellEnd"/>
-      <w:r>
-        <w:t xml:space="preserve"> ausgelegt ist, ist dieser Teil der Software nicht auf andere Umgebungen übertragbar. Es soll jedoch innerhalb von 3 Arbeitstagen möglich sein, den Client auf die neue </w:t>
-      </w:r>
-      <w:proofErr w:type="spellStart"/>
-      <w:r>
-        <w:t>Android</w:t>
-      </w:r>
-      <w:proofErr w:type="spellEnd"/>
-      <w:r>
-        <w:t xml:space="preserve"> Version 2.3 zu übertragen.</w:t>
+      <w:bookmarkEnd w:id="44"/>
+    </w:p>
+    <w:p>
+      <w:r>
+        <w:t>Da der Client auf Android ausgelegt ist, ist dieser Teil der Software nicht auf andere Umgebungen übertragbar. Es soll jedoch innerhalb von 3 Arbeitstagen möglich sein, den Client auf die neue Android Version 2.3 zu übertragen.</w:t>
       </w:r>
     </w:p>
     <w:p>
       <w:pPr>
         <w:pStyle w:val="berschrift3"/>
       </w:pPr>
-      <w:bookmarkStart w:id="44" w:name="_Toc289092128"/>
+      <w:bookmarkStart w:id="45" w:name="_Toc289092128"/>
       <w:r>
         <w:t>Installierbarkeit</w:t>
       </w:r>
-      <w:bookmarkEnd w:id="44"/>
+      <w:bookmarkEnd w:id="45"/>
     </w:p>
     <w:p>
       <w:r>
@@ -8118,15 +7668,7 @@
         <w:t>vor dem</w:t>
       </w:r>
       <w:r>
-        <w:t xml:space="preserve"> </w:t>
-      </w:r>
-      <w:proofErr w:type="spellStart"/>
-      <w:r>
-        <w:t>Deployment</w:t>
-      </w:r>
-      <w:proofErr w:type="spellEnd"/>
-      <w:r>
-        <w:t xml:space="preserve"> durch ein Projektmitglied aufgesetzt werden</w:t>
+        <w:t xml:space="preserve"> Deployment durch ein Projektmitglied aufgesetzt werden</w:t>
       </w:r>
       <w:r>
         <w:t>. Dies soll höchstens 8 Stunden dauern</w:t>
@@ -8140,37 +7682,16 @@
       <w:r>
         <w:t xml:space="preserve">undenspezifische Einstellungen getroffen und die </w:t>
       </w:r>
-      <w:proofErr w:type="spellStart"/>
       <w:r>
         <w:t>i</w:t>
       </w:r>
       <w:r>
-        <w:t>nitialen</w:t>
-      </w:r>
-      <w:proofErr w:type="spellEnd"/>
-      <w:r>
-        <w:t xml:space="preserve"> </w:t>
-      </w:r>
-      <w:proofErr w:type="spellStart"/>
-      <w:r>
-        <w:t>Benuzter</w:t>
-      </w:r>
-      <w:proofErr w:type="spellEnd"/>
-      <w:r>
-        <w:t xml:space="preserve"> aufgesetzt.</w:t>
-      </w:r>
-    </w:p>
-    <w:p>
-      <w:r>
-        <w:t xml:space="preserve">Der </w:t>
-      </w:r>
-      <w:proofErr w:type="spellStart"/>
-      <w:r>
-        <w:t>Android</w:t>
-      </w:r>
-      <w:proofErr w:type="spellEnd"/>
-      <w:r>
-        <w:t>-</w:t>
+        <w:t>nitialen Benuzter aufgesetzt.</w:t>
+      </w:r>
+    </w:p>
+    <w:p>
+      <w:r>
+        <w:t>Der Android-</w:t>
       </w:r>
       <w:r>
         <w:t>Client kann bequem per APK-File durch den Endbenutzer selbst installiert</w:t>
@@ -8198,36 +7719,20 @@
       <w:pPr>
         <w:pStyle w:val="berschrift3"/>
       </w:pPr>
-      <w:bookmarkStart w:id="45" w:name="_Toc288564165"/>
-      <w:bookmarkStart w:id="46" w:name="_Toc289092129"/>
+      <w:bookmarkStart w:id="46" w:name="_Toc288564165"/>
+      <w:bookmarkStart w:id="47" w:name="_Toc289092129"/>
       <w:r>
         <w:t>Plattformen</w:t>
       </w:r>
-      <w:bookmarkEnd w:id="45"/>
       <w:bookmarkEnd w:id="46"/>
-    </w:p>
-    <w:p>
-      <w:r>
-        <w:t xml:space="preserve">Der Serverteil wird auf jedem Server mit einer korrekten </w:t>
-      </w:r>
-      <w:proofErr w:type="spellStart"/>
-      <w:r>
-        <w:t>Rails</w:t>
-      </w:r>
-      <w:proofErr w:type="spellEnd"/>
-      <w:r>
-        <w:t>-Setup (inkl. Version) lauffähig sein und ist insofern Plattform unabhängig.</w:t>
-      </w:r>
-      <w:r>
-        <w:t xml:space="preserve"> Getestet wird auf Windows 7 und auf </w:t>
-      </w:r>
-      <w:proofErr w:type="spellStart"/>
-      <w:r>
-        <w:t>Ubuntu</w:t>
-      </w:r>
-      <w:proofErr w:type="spellEnd"/>
-      <w:r>
-        <w:t xml:space="preserve"> Server </w:t>
+      <w:bookmarkEnd w:id="47"/>
+    </w:p>
+    <w:p>
+      <w:r>
+        <w:t>Der Serverteil wird auf jedem Server mit einer korrekten Rails-Setup (inkl. Version) lauffähig sein und ist insofern Plattform unabhängig.</w:t>
+      </w:r>
+      <w:r>
+        <w:t xml:space="preserve"> Getestet wird auf Windows 7 und auf Ubuntu Server </w:t>
       </w:r>
       <w:r>
         <w:t>V</w:t>
@@ -8242,15 +7747,7 @@
         <w:t xml:space="preserve">Apache V2.2 betrieben. Grundsätzlich soll es </w:t>
       </w:r>
       <w:r>
-        <w:t xml:space="preserve">aber auch möglich sein, die Applikation unter einem anderen http Server zu betreiben (Bsp. </w:t>
-      </w:r>
-      <w:proofErr w:type="spellStart"/>
-      <w:r>
-        <w:t>Lighttpd</w:t>
-      </w:r>
-      <w:proofErr w:type="spellEnd"/>
-      <w:r>
-        <w:t>).</w:t>
+        <w:t>aber auch möglich sein, die Applikation unter einem anderen http Server zu betreiben (Bsp. Lighttpd).</w:t>
       </w:r>
     </w:p>
     <w:p>
@@ -8258,15 +7755,7 @@
         <w:t xml:space="preserve">Aufgrund der hohen Verfügbarkeit </w:t>
       </w:r>
       <w:r>
-        <w:t xml:space="preserve">der </w:t>
-      </w:r>
-      <w:proofErr w:type="spellStart"/>
-      <w:r>
-        <w:t>Android</w:t>
-      </w:r>
-      <w:proofErr w:type="spellEnd"/>
-      <w:r>
-        <w:t xml:space="preserve"> V2.2, wie in Abb. 2 ersichtlich, </w:t>
+        <w:t xml:space="preserve">der Android V2.2, wie in Abb. 2 ersichtlich, </w:t>
       </w:r>
       <w:r>
         <w:t>beschränken wir</w:t>
@@ -8347,31 +7836,18 @@
       <w:pPr>
         <w:pStyle w:val="Beschriftung"/>
       </w:pPr>
-      <w:bookmarkStart w:id="47" w:name="_Toc289089401"/>
+      <w:bookmarkStart w:id="48" w:name="_Toc289089401"/>
       <w:r>
         <w:t xml:space="preserve">Abbildung </w:t>
       </w:r>
-      <w:r>
-        <w:fldChar w:fldCharType="begin"/>
-      </w:r>
-      <w:r>
-        <w:instrText xml:space="preserve"> SEQ Abbildung \* ARABIC </w:instrText>
-      </w:r>
-      <w:r>
-        <w:fldChar w:fldCharType="separate"/>
-      </w:r>
-      <w:r>
-        <w:rPr>
-          <w:noProof/>
-        </w:rPr>
-        <w:t>2</w:t>
-      </w:r>
-      <w:r>
-        <w:rPr>
-          <w:noProof/>
-        </w:rPr>
-        <w:fldChar w:fldCharType="end"/>
-      </w:r>
+      <w:fldSimple w:instr=" SEQ Abbildung \* ARABIC ">
+        <w:r>
+          <w:rPr>
+            <w:noProof/>
+          </w:rPr>
+          <w:t>2</w:t>
+        </w:r>
+      </w:fldSimple>
       <w:r>
         <w:t xml:space="preserve"> </w:t>
       </w:r>
@@ -8382,13 +7858,8 @@
         <w:t xml:space="preserve"> </w:t>
       </w:r>
       <w:r>
-        <w:t xml:space="preserve">Gesammelte </w:t>
-      </w:r>
-      <w:proofErr w:type="spellStart"/>
-      <w:r>
-        <w:t>Android</w:t>
-      </w:r>
-      <w:proofErr w:type="spellEnd"/>
+        <w:t>Gesammelte Android</w:t>
+      </w:r>
       <w:r>
         <w:t xml:space="preserve"> Daten, gruppiert nach Version</w:t>
       </w:r>
@@ -8401,19 +7872,19 @@
         </w:rPr>
         <w:t xml:space="preserve"> 2011, Quelle: Wikipedia</w:t>
       </w:r>
-      <w:bookmarkEnd w:id="47"/>
+      <w:bookmarkEnd w:id="48"/>
     </w:p>
     <w:p>
       <w:pPr>
         <w:pStyle w:val="berschrift3"/>
       </w:pPr>
-      <w:bookmarkStart w:id="48" w:name="_Toc288564166"/>
-      <w:bookmarkStart w:id="49" w:name="_Toc289092130"/>
+      <w:bookmarkStart w:id="49" w:name="_Toc288564166"/>
+      <w:bookmarkStart w:id="50" w:name="_Toc289092130"/>
       <w:r>
         <w:t>Internationalisierung</w:t>
       </w:r>
-      <w:bookmarkEnd w:id="48"/>
       <w:bookmarkEnd w:id="49"/>
+      <w:bookmarkEnd w:id="50"/>
     </w:p>
     <w:p>
       <w:r>
@@ -8428,7 +7899,7 @@
           <w:szCs w:val="22"/>
         </w:rPr>
       </w:pPr>
-      <w:bookmarkStart w:id="50" w:name="_Toc289092131"/>
+      <w:bookmarkStart w:id="51" w:name="_Toc289092131"/>
       <w:r>
         <w:br w:type="page"/>
       </w:r>
@@ -8437,13 +7908,11 @@
       <w:pPr>
         <w:pStyle w:val="berschrift2"/>
       </w:pPr>
-      <w:bookmarkStart w:id="51" w:name="_GoBack"/>
-      <w:bookmarkEnd w:id="51"/>
       <w:r>
         <w:lastRenderedPageBreak/>
         <w:t>Schnittstellen</w:t>
       </w:r>
-      <w:bookmarkEnd w:id="50"/>
+      <w:bookmarkEnd w:id="51"/>
     </w:p>
     <w:p>
       <w:pPr>
@@ -8552,15 +8021,7 @@
         <w:t xml:space="preserve">Server </w:t>
       </w:r>
       <w:r>
-        <w:t xml:space="preserve">über eine Schnittstelle zur Google </w:t>
-      </w:r>
-      <w:proofErr w:type="spellStart"/>
-      <w:r>
-        <w:t>Maps</w:t>
-      </w:r>
-      <w:proofErr w:type="spellEnd"/>
-      <w:r>
-        <w:t xml:space="preserve"> API in der Version 3.</w:t>
+        <w:t>über eine Schnittstelle zur Google Maps API in der Version 3.</w:t>
       </w:r>
     </w:p>
     <w:p>
@@ -8731,7 +8192,7 @@
       <w:rPr>
         <w:noProof/>
       </w:rPr>
-      <w:t>28. März 2011</w:t>
+      <w:t>29. März 2011</w:t>
     </w:r>
     <w:r>
       <w:fldChar w:fldCharType="end"/>
@@ -8769,7 +8230,7 @@
         <w:noProof/>
         <w:lang w:val="de-DE"/>
       </w:rPr>
-      <w:t>10</w:t>
+      <w:t>7</w:t>
     </w:r>
     <w:r>
       <w:rPr>
@@ -8783,31 +8244,16 @@
       </w:rPr>
       <w:t xml:space="preserve"> von </w:t>
     </w:r>
-    <w:r>
-      <w:fldChar w:fldCharType="begin"/>
-    </w:r>
-    <w:r>
-      <w:instrText>NUMPAGES  \* Arabic  \* MERGEFORMAT</w:instrText>
-    </w:r>
-    <w:r>
-      <w:fldChar w:fldCharType="separate"/>
-    </w:r>
-    <w:r>
-      <w:rPr>
-        <w:b/>
-        <w:noProof/>
-        <w:lang w:val="de-DE"/>
-      </w:rPr>
-      <w:t>10</w:t>
-    </w:r>
-    <w:r>
-      <w:rPr>
-        <w:b/>
-        <w:noProof/>
-        <w:lang w:val="de-DE"/>
-      </w:rPr>
-      <w:fldChar w:fldCharType="end"/>
-    </w:r>
+    <w:fldSimple w:instr="NUMPAGES  \* Arabic  \* MERGEFORMAT">
+      <w:r>
+        <w:rPr>
+          <w:b/>
+          <w:noProof/>
+          <w:lang w:val="de-DE"/>
+        </w:rPr>
+        <w:t>10</w:t>
+      </w:r>
+    </w:fldSimple>
   </w:p>
 </w:ftr>
 </file>
@@ -12130,7 +11576,7 @@
 </file>
 
 <file path=customXml/itemProps1.xml><?xml version="1.0" encoding="utf-8"?>
-<ds:datastoreItem xmlns:ds="http://schemas.openxmlformats.org/officeDocument/2006/customXml" ds:itemID="{BA106884-3E1A-4E09-AF39-F9301278EE0A}">
+<ds:datastoreItem xmlns:ds="http://schemas.openxmlformats.org/officeDocument/2006/customXml" ds:itemID="{B1078F1E-AB13-48C9-BEEB-EB3F6FD23526}">
   <ds:schemaRefs>
     <ds:schemaRef ds:uri="http://schemas.openxmlformats.org/officeDocument/2006/bibliography"/>
   </ds:schemaRefs>

</xml_diff>